<commit_message>
update Doc and mainfrm flowchart
</commit_message>
<xml_diff>
--- a/SHP to XODR Doc.docx
+++ b/SHP to XODR Doc.docx
@@ -1,6 +1,6 @@
 
 <file path=word/document.xml><?xml version="1.0" encoding="utf-8"?>
-<w:document xmlns:wpc="http://schemas.microsoft.com/office/word/2010/wordprocessingCanvas" xmlns:cx="http://schemas.microsoft.com/office/drawing/2014/chartex" xmlns:cx1="http://schemas.microsoft.com/office/drawing/2015/9/8/chartex" xmlns:cx2="http://schemas.microsoft.com/office/drawing/2015/10/21/chartex" xmlns:cx3="http://schemas.microsoft.com/office/drawing/2016/5/9/chartex" xmlns:cx4="http://schemas.microsoft.com/office/drawing/2016/5/10/chartex" xmlns:cx5="http://schemas.microsoft.com/office/drawing/2016/5/11/chartex" xmlns:cx6="http://schemas.microsoft.com/office/drawing/2016/5/12/chartex" xmlns:cx7="http://schemas.microsoft.com/office/drawing/2016/5/13/chartex" xmlns:cx8="http://schemas.microsoft.com/office/drawing/2016/5/14/chartex" xmlns:mc="http://schemas.openxmlformats.org/markup-compatibility/2006" xmlns:aink="http://schemas.microsoft.com/office/drawing/2016/ink" xmlns:am3d="http://schemas.microsoft.com/office/drawing/2017/model3d" xmlns:o="urn:schemas-microsoft-com:office:office" xmlns:r="http://schemas.openxmlformats.org/officeDocument/2006/relationships" xmlns:m="http://schemas.openxmlformats.org/officeDocument/2006/math" xmlns:v="urn:schemas-microsoft-com:vml" xmlns:wp14="http://schemas.microsoft.com/office/word/2010/wordprocessingDrawing" xmlns:wp="http://schemas.openxmlformats.org/drawingml/2006/wordprocessingDrawing" xmlns:w10="urn:schemas-microsoft-com:office:word" xmlns:w="http://schemas.openxmlformats.org/wordprocessingml/2006/main" xmlns:w14="http://schemas.microsoft.com/office/word/2010/wordml" xmlns:w15="http://schemas.microsoft.com/office/word/2012/wordml" xmlns:w16cex="http://schemas.microsoft.com/office/word/2018/wordml/cex" xmlns:w16cid="http://schemas.microsoft.com/office/word/2016/wordml/cid" xmlns:w16="http://schemas.microsoft.com/office/word/2018/wordml" xmlns:w16se="http://schemas.microsoft.com/office/word/2015/wordml/symex" xmlns:wpg="http://schemas.microsoft.com/office/word/2010/wordprocessingGroup" xmlns:wpi="http://schemas.microsoft.com/office/word/2010/wordprocessingInk" xmlns:wne="http://schemas.microsoft.com/office/word/2006/wordml" xmlns:wps="http://schemas.microsoft.com/office/word/2010/wordprocessingShape" mc:Ignorable="w14 w15 w16se w16cid w16 w16cex wp14">
+<w:document xmlns:wpc="http://schemas.microsoft.com/office/word/2010/wordprocessingCanvas" xmlns:mc="http://schemas.openxmlformats.org/markup-compatibility/2006" xmlns:o="urn:schemas-microsoft-com:office:office" xmlns:r="http://schemas.openxmlformats.org/officeDocument/2006/relationships" xmlns:m="http://schemas.openxmlformats.org/officeDocument/2006/math" xmlns:v="urn:schemas-microsoft-com:vml" xmlns:wp14="http://schemas.microsoft.com/office/word/2010/wordprocessingDrawing" xmlns:wp="http://schemas.openxmlformats.org/drawingml/2006/wordprocessingDrawing" xmlns:w10="urn:schemas-microsoft-com:office:word" xmlns:w="http://schemas.openxmlformats.org/wordprocessingml/2006/main" xmlns:w14="http://schemas.microsoft.com/office/word/2010/wordml" xmlns:w15="http://schemas.microsoft.com/office/word/2012/wordml" xmlns:wpg="http://schemas.microsoft.com/office/word/2010/wordprocessingGroup" xmlns:wpi="http://schemas.microsoft.com/office/word/2010/wordprocessingInk" xmlns:wne="http://schemas.microsoft.com/office/word/2006/wordml" xmlns:wps="http://schemas.microsoft.com/office/word/2010/wordprocessingShape" mc:Ignorable="w14 w15 wp14">
   <w:body>
     <w:p>
       <w:pPr>
@@ -21,7 +21,14 @@
       </w:pPr>
       <w:bookmarkStart w:id="0" w:name="_Toc64883511"/>
       <w:bookmarkStart w:id="1" w:name="_Toc64883572"/>
-      <w:bookmarkStart w:id="2" w:name="_Toc64885536"/>
+      <w:bookmarkStart w:id="2" w:name="_Toc64988892"/>
+      <w:r>
+        <w:rPr>
+          <w:sz w:val="50"/>
+          <w:szCs w:val="50"/>
+        </w:rPr>
+        <w:t xml:space="preserve">NGII </w:t>
+      </w:r>
       <w:r>
         <w:rPr>
           <w:rFonts w:hint="eastAsia"/>
@@ -32,10 +39,18 @@
       </w:r>
       <w:r>
         <w:rPr>
+          <w:rFonts w:hint="eastAsia"/>
           <w:sz w:val="50"/>
           <w:szCs w:val="50"/>
         </w:rPr>
-        <w:t>HP to XODR</w:t>
+        <w:t>hape</w:t>
+      </w:r>
+      <w:r>
+        <w:rPr>
+          <w:sz w:val="50"/>
+          <w:szCs w:val="50"/>
+        </w:rPr>
+        <w:t xml:space="preserve"> to XODR</w:t>
       </w:r>
       <w:bookmarkEnd w:id="0"/>
       <w:bookmarkEnd w:id="1"/>
@@ -71,13 +86,19 @@
         <w:t>2</w:t>
       </w:r>
       <w:r>
-        <w:t>021-02-22</w:t>
+        <w:t>021-02-23</w:t>
       </w:r>
     </w:p>
     <w:p>
       <w:pPr>
-        <w:jc w:val="right"/>
+        <w:widowControl/>
+        <w:wordWrap/>
+        <w:autoSpaceDE/>
+        <w:autoSpaceDN/>
       </w:pPr>
+      <w:r>
+        <w:br w:type="page"/>
+      </w:r>
     </w:p>
     <w:sdt>
       <w:sdtPr>
@@ -116,7 +137,7 @@
           <w:pPr>
             <w:pStyle w:val="10"/>
             <w:tabs>
-              <w:tab w:val="right" w:leader="dot" w:pos="9016"/>
+              <w:tab w:val="right" w:leader="dot" w:pos="10456"/>
             </w:tabs>
             <w:rPr>
               <w:rFonts w:cstheme="minorBidi"/>
@@ -134,13 +155,13 @@
           <w:r>
             <w:fldChar w:fldCharType="separate"/>
           </w:r>
-          <w:hyperlink w:anchor="_Toc64885536" w:history="1">
+          <w:hyperlink w:anchor="_Toc64988892" w:history="1">
             <w:r>
               <w:rPr>
                 <w:rStyle w:val="a5"/>
                 <w:noProof/>
               </w:rPr>
-              <w:t>SHP to XODR</w:t>
+              <w:t>NGII Shape to XODR</w:t>
             </w:r>
             <w:r>
               <w:rPr>
@@ -161,7 +182,7 @@
                 <w:noProof/>
                 <w:webHidden/>
               </w:rPr>
-              <w:instrText xml:space="preserve"> PAGEREF _Toc64885536 \h </w:instrText>
+              <w:instrText xml:space="preserve"> PAGEREF _Toc64988892 \h </w:instrText>
             </w:r>
             <w:r>
               <w:rPr>
@@ -196,7 +217,7 @@
           <w:pPr>
             <w:pStyle w:val="10"/>
             <w:tabs>
-              <w:tab w:val="right" w:leader="dot" w:pos="9016"/>
+              <w:tab w:val="right" w:leader="dot" w:pos="10456"/>
             </w:tabs>
             <w:rPr>
               <w:rFonts w:cstheme="minorBidi"/>
@@ -205,13 +226,13 @@
               <w:sz w:val="20"/>
             </w:rPr>
           </w:pPr>
-          <w:hyperlink w:anchor="_Toc64885537" w:history="1">
+          <w:hyperlink w:anchor="_Toc64988893" w:history="1">
             <w:r>
               <w:rPr>
                 <w:rStyle w:val="a5"/>
                 <w:noProof/>
               </w:rPr>
-              <w:t>Mainfrm.cs</w:t>
+              <w:t>File List</w:t>
             </w:r>
             <w:r>
               <w:rPr>
@@ -232,7 +253,7 @@
                 <w:noProof/>
                 <w:webHidden/>
               </w:rPr>
-              <w:instrText xml:space="preserve"> PAGEREF _Toc64885537 \h </w:instrText>
+              <w:instrText xml:space="preserve"> PAGEREF _Toc64988893 \h </w:instrText>
             </w:r>
             <w:r>
               <w:rPr>
@@ -253,6 +274,77 @@
                 <w:webHidden/>
               </w:rPr>
               <w:t>3</w:t>
+            </w:r>
+            <w:r>
+              <w:rPr>
+                <w:noProof/>
+                <w:webHidden/>
+              </w:rPr>
+              <w:fldChar w:fldCharType="end"/>
+            </w:r>
+          </w:hyperlink>
+        </w:p>
+        <w:p>
+          <w:pPr>
+            <w:pStyle w:val="10"/>
+            <w:tabs>
+              <w:tab w:val="right" w:leader="dot" w:pos="10456"/>
+            </w:tabs>
+            <w:rPr>
+              <w:rFonts w:cstheme="minorBidi"/>
+              <w:noProof/>
+              <w:kern w:val="2"/>
+              <w:sz w:val="20"/>
+            </w:rPr>
+          </w:pPr>
+          <w:hyperlink w:anchor="_Toc64988895" w:history="1">
+            <w:r>
+              <w:rPr>
+                <w:rStyle w:val="a5"/>
+                <w:noProof/>
+              </w:rPr>
+              <w:t>Mainfrm.cs</w:t>
+            </w:r>
+            <w:r>
+              <w:rPr>
+                <w:noProof/>
+                <w:webHidden/>
+              </w:rPr>
+              <w:tab/>
+            </w:r>
+            <w:r>
+              <w:rPr>
+                <w:noProof/>
+                <w:webHidden/>
+              </w:rPr>
+              <w:fldChar w:fldCharType="begin"/>
+            </w:r>
+            <w:r>
+              <w:rPr>
+                <w:noProof/>
+                <w:webHidden/>
+              </w:rPr>
+              <w:instrText xml:space="preserve"> PAGEREF _Toc64988895 \h </w:instrText>
+            </w:r>
+            <w:r>
+              <w:rPr>
+                <w:noProof/>
+                <w:webHidden/>
+              </w:rPr>
+            </w:r>
+            <w:r>
+              <w:rPr>
+                <w:noProof/>
+                <w:webHidden/>
+              </w:rPr>
+              <w:fldChar w:fldCharType="separate"/>
+            </w:r>
+            <w:r>
+              <w:rPr>
+                <w:noProof/>
+                <w:webHidden/>
+              </w:rPr>
+              <w:t>4</w:t>
             </w:r>
             <w:r>
               <w:rPr>
@@ -270,148 +362,8 @@
               <w:tab w:val="right" w:leader="dot" w:pos="9016"/>
             </w:tabs>
             <w:rPr>
-              <w:rFonts w:cstheme="minorBidi"/>
-              <w:noProof/>
-              <w:kern w:val="2"/>
-              <w:sz w:val="20"/>
+              <w:lang w:val="ko-KR"/>
             </w:rPr>
-          </w:pPr>
-          <w:hyperlink w:anchor="_Toc64885538" w:history="1">
-            <w:r>
-              <w:rPr>
-                <w:rStyle w:val="a5"/>
-                <w:noProof/>
-              </w:rPr>
-              <w:t>Mainfrm 오브젝트 및 설명</w:t>
-            </w:r>
-            <w:r>
-              <w:rPr>
-                <w:noProof/>
-                <w:webHidden/>
-              </w:rPr>
-              <w:tab/>
-            </w:r>
-            <w:r>
-              <w:rPr>
-                <w:noProof/>
-                <w:webHidden/>
-              </w:rPr>
-              <w:fldChar w:fldCharType="begin"/>
-            </w:r>
-            <w:r>
-              <w:rPr>
-                <w:noProof/>
-                <w:webHidden/>
-              </w:rPr>
-              <w:instrText xml:space="preserve"> PAGEREF _Toc64885538 \h </w:instrText>
-            </w:r>
-            <w:r>
-              <w:rPr>
-                <w:noProof/>
-                <w:webHidden/>
-              </w:rPr>
-            </w:r>
-            <w:r>
-              <w:rPr>
-                <w:noProof/>
-                <w:webHidden/>
-              </w:rPr>
-              <w:fldChar w:fldCharType="separate"/>
-            </w:r>
-            <w:r>
-              <w:rPr>
-                <w:noProof/>
-                <w:webHidden/>
-              </w:rPr>
-              <w:t>3</w:t>
-            </w:r>
-            <w:r>
-              <w:rPr>
-                <w:noProof/>
-                <w:webHidden/>
-              </w:rPr>
-              <w:fldChar w:fldCharType="end"/>
-            </w:r>
-          </w:hyperlink>
-        </w:p>
-        <w:p>
-          <w:pPr>
-            <w:pStyle w:val="20"/>
-            <w:tabs>
-              <w:tab w:val="right" w:leader="dot" w:pos="9016"/>
-            </w:tabs>
-            <w:ind w:firstLineChars="50" w:firstLine="110"/>
-            <w:rPr>
-              <w:rFonts w:cstheme="minorBidi"/>
-              <w:noProof/>
-              <w:kern w:val="2"/>
-              <w:sz w:val="20"/>
-            </w:rPr>
-          </w:pPr>
-          <w:hyperlink w:anchor="_Toc64885539" w:history="1">
-            <w:r>
-              <w:rPr>
-                <w:rStyle w:val="a5"/>
-                <w:noProof/>
-              </w:rPr>
-              <w:t>MainViewer</w:t>
-            </w:r>
-            <w:r>
-              <w:rPr>
-                <w:noProof/>
-                <w:webHidden/>
-              </w:rPr>
-              <w:tab/>
-            </w:r>
-            <w:r>
-              <w:rPr>
-                <w:noProof/>
-                <w:webHidden/>
-              </w:rPr>
-              <w:fldChar w:fldCharType="begin"/>
-            </w:r>
-            <w:r>
-              <w:rPr>
-                <w:noProof/>
-                <w:webHidden/>
-              </w:rPr>
-              <w:instrText xml:space="preserve"> PAGEREF _Toc64885539 \h </w:instrText>
-            </w:r>
-            <w:r>
-              <w:rPr>
-                <w:noProof/>
-                <w:webHidden/>
-              </w:rPr>
-            </w:r>
-            <w:r>
-              <w:rPr>
-                <w:noProof/>
-                <w:webHidden/>
-              </w:rPr>
-              <w:fldChar w:fldCharType="separate"/>
-            </w:r>
-            <w:r>
-              <w:rPr>
-                <w:noProof/>
-                <w:webHidden/>
-              </w:rPr>
-              <w:t>3</w:t>
-            </w:r>
-            <w:r>
-              <w:rPr>
-                <w:noProof/>
-                <w:webHidden/>
-              </w:rPr>
-              <w:fldChar w:fldCharType="end"/>
-            </w:r>
-          </w:hyperlink>
-        </w:p>
-        <w:p>
-          <w:pPr>
-            <w:pStyle w:val="20"/>
-            <w:tabs>
-              <w:tab w:val="right" w:leader="dot" w:pos="9016"/>
-            </w:tabs>
           </w:pPr>
           <w:r>
             <w:rPr>
@@ -426,100 +378,410 @@
     </w:sdt>
     <w:p>
       <w:pPr>
-        <w:jc w:val="left"/>
+        <w:widowControl/>
+        <w:wordWrap/>
+        <w:autoSpaceDE/>
+        <w:autoSpaceDN/>
       </w:pPr>
-    </w:p>
-    <w:p>
-      <w:pPr>
-        <w:jc w:val="left"/>
-      </w:pPr>
-    </w:p>
-    <w:p>
-      <w:pPr>
-        <w:jc w:val="left"/>
-      </w:pPr>
-    </w:p>
-    <w:p>
-      <w:pPr>
-        <w:jc w:val="left"/>
-      </w:pPr>
-    </w:p>
-    <w:p>
-      <w:pPr>
-        <w:jc w:val="left"/>
-      </w:pPr>
-    </w:p>
-    <w:p>
-      <w:pPr>
-        <w:jc w:val="left"/>
-      </w:pPr>
-    </w:p>
-    <w:p>
-      <w:pPr>
-        <w:jc w:val="left"/>
-      </w:pPr>
-    </w:p>
-    <w:p>
-      <w:pPr>
-        <w:jc w:val="left"/>
-      </w:pPr>
-    </w:p>
-    <w:p>
-      <w:pPr>
-        <w:jc w:val="left"/>
-      </w:pPr>
-    </w:p>
-    <w:p>
-      <w:pPr>
-        <w:jc w:val="left"/>
-      </w:pPr>
-    </w:p>
-    <w:p>
-      <w:pPr>
-        <w:jc w:val="left"/>
-      </w:pPr>
-    </w:p>
-    <w:p>
-      <w:pPr>
-        <w:jc w:val="left"/>
-      </w:pPr>
-    </w:p>
-    <w:p>
-      <w:pPr>
-        <w:jc w:val="left"/>
-      </w:pPr>
-    </w:p>
-    <w:p>
-      <w:pPr>
-        <w:jc w:val="left"/>
-      </w:pPr>
-    </w:p>
-    <w:p>
-      <w:pPr>
-        <w:jc w:val="left"/>
-      </w:pPr>
-    </w:p>
-    <w:p>
-      <w:pPr>
-        <w:jc w:val="left"/>
-      </w:pPr>
-    </w:p>
-    <w:p>
-      <w:pPr>
-        <w:jc w:val="left"/>
-      </w:pPr>
-    </w:p>
-    <w:p>
-      <w:pPr>
-        <w:jc w:val="left"/>
-      </w:pPr>
+      <w:r>
+        <w:br w:type="page"/>
+      </w:r>
+      <w:r>
+        <w:lastRenderedPageBreak/>
+        <w:t xml:space="preserve"> </w:t>
+      </w:r>
     </w:p>
     <w:p>
       <w:pPr>
         <w:pStyle w:val="a3"/>
       </w:pPr>
-      <w:bookmarkStart w:id="3" w:name="_Toc64885537"/>
-      <w:proofErr w:type="spellStart"/>
+      <w:bookmarkStart w:id="3" w:name="_Toc64988893"/>
+      <w:r>
+        <w:rPr>
+          <w:rFonts w:hint="eastAsia"/>
+        </w:rPr>
+        <w:t xml:space="preserve">File </w:t>
+      </w:r>
+      <w:r>
+        <w:t>List</w:t>
+      </w:r>
+      <w:bookmarkEnd w:id="3"/>
+    </w:p>
+    <w:p>
+      <w:pPr>
+        <w:pStyle w:val="a7"/>
+      </w:pPr>
+      <w:bookmarkStart w:id="4" w:name="_Toc64988894"/>
+      <w:r>
+        <w:rPr>
+          <w:rFonts w:hint="eastAsia"/>
+        </w:rPr>
+        <w:t>Fil</w:t>
+      </w:r>
+      <w:r>
+        <w:t xml:space="preserve">e List </w:t>
+      </w:r>
+      <w:r>
+        <w:rPr>
+          <w:rFonts w:hint="eastAsia"/>
+        </w:rPr>
+        <w:t>및 간단 설명</w:t>
+      </w:r>
+      <w:bookmarkEnd w:id="4"/>
+    </w:p>
+    <w:tbl>
+      <w:tblPr>
+        <w:tblStyle w:val="a8"/>
+        <w:tblW w:w="10485" w:type="dxa"/>
+        <w:tblLook w:val="04A0" w:firstRow="1" w:lastRow="0" w:firstColumn="1" w:lastColumn="0" w:noHBand="0" w:noVBand="1"/>
+      </w:tblPr>
+      <w:tblGrid>
+        <w:gridCol w:w="3823"/>
+        <w:gridCol w:w="6662"/>
+      </w:tblGrid>
+      <w:tr>
+        <w:tc>
+          <w:tcPr>
+            <w:tcW w:w="3823" w:type="dxa"/>
+            <w:vAlign w:val="center"/>
+          </w:tcPr>
+          <w:p>
+            <w:pPr>
+              <w:widowControl/>
+              <w:wordWrap/>
+              <w:autoSpaceDE/>
+              <w:autoSpaceDN/>
+              <w:jc w:val="center"/>
+            </w:pPr>
+            <w:r>
+              <w:rPr>
+                <w:rFonts w:hint="eastAsia"/>
+              </w:rPr>
+              <w:t>Name</w:t>
+            </w:r>
+          </w:p>
+        </w:tc>
+        <w:tc>
+          <w:tcPr>
+            <w:tcW w:w="6662" w:type="dxa"/>
+            <w:vAlign w:val="center"/>
+          </w:tcPr>
+          <w:p>
+            <w:pPr>
+              <w:widowControl/>
+              <w:wordWrap/>
+              <w:autoSpaceDE/>
+              <w:autoSpaceDN/>
+              <w:jc w:val="center"/>
+            </w:pPr>
+            <w:r>
+              <w:rPr>
+                <w:rFonts w:hint="eastAsia"/>
+              </w:rPr>
+              <w:t>비고</w:t>
+            </w:r>
+          </w:p>
+        </w:tc>
+      </w:tr>
+      <w:tr>
+        <w:tc>
+          <w:tcPr>
+            <w:tcW w:w="3823" w:type="dxa"/>
+            <w:vAlign w:val="center"/>
+          </w:tcPr>
+          <w:p>
+            <w:pPr>
+              <w:widowControl/>
+              <w:wordWrap/>
+              <w:autoSpaceDE/>
+              <w:autoSpaceDN/>
+              <w:jc w:val="center"/>
+            </w:pPr>
+            <w:r>
+              <w:rPr>
+                <w:rFonts w:hint="eastAsia"/>
+              </w:rPr>
+              <w:t>Mainfrm.cs</w:t>
+            </w:r>
+          </w:p>
+        </w:tc>
+        <w:tc>
+          <w:tcPr>
+            <w:tcW w:w="6662" w:type="dxa"/>
+          </w:tcPr>
+          <w:p>
+            <w:pPr>
+              <w:widowControl/>
+              <w:wordWrap/>
+              <w:autoSpaceDE/>
+              <w:autoSpaceDN/>
+            </w:pPr>
+            <w:r>
+              <w:t xml:space="preserve">UI </w:t>
+            </w:r>
+            <w:r>
+              <w:rPr>
+                <w:rFonts w:hint="eastAsia"/>
+              </w:rPr>
+              <w:t>및 기타</w:t>
+            </w:r>
+          </w:p>
+        </w:tc>
+      </w:tr>
+      <w:tr>
+        <w:tc>
+          <w:tcPr>
+            <w:tcW w:w="3823" w:type="dxa"/>
+            <w:vAlign w:val="center"/>
+          </w:tcPr>
+          <w:p>
+            <w:pPr>
+              <w:widowControl/>
+              <w:wordWrap/>
+              <w:autoSpaceDE/>
+              <w:autoSpaceDN/>
+              <w:jc w:val="center"/>
+            </w:pPr>
+            <w:r>
+              <w:rPr>
+                <w:rFonts w:hint="eastAsia"/>
+              </w:rPr>
+              <w:t>SHPReader.cs</w:t>
+            </w:r>
+          </w:p>
+        </w:tc>
+        <w:tc>
+          <w:tcPr>
+            <w:tcW w:w="6662" w:type="dxa"/>
+          </w:tcPr>
+          <w:p>
+            <w:pPr>
+              <w:widowControl/>
+              <w:wordWrap/>
+              <w:autoSpaceDE/>
+              <w:autoSpaceDN/>
+            </w:pPr>
+            <w:r>
+              <w:rPr>
+                <w:rFonts w:hint="eastAsia"/>
+              </w:rPr>
+              <w:t xml:space="preserve">Shape file을 </w:t>
+            </w:r>
+            <w:r>
+              <w:rPr>
+                <w:rFonts w:hint="eastAsia"/>
+              </w:rPr>
+              <w:t>불러오는 모듈</w:t>
+            </w:r>
+          </w:p>
+        </w:tc>
+      </w:tr>
+      <w:tr>
+        <w:tc>
+          <w:tcPr>
+            <w:tcW w:w="3823" w:type="dxa"/>
+            <w:vAlign w:val="center"/>
+          </w:tcPr>
+          <w:p>
+            <w:pPr>
+              <w:widowControl/>
+              <w:wordWrap/>
+              <w:autoSpaceDE/>
+              <w:autoSpaceDN/>
+              <w:jc w:val="center"/>
+            </w:pPr>
+            <w:r>
+              <w:rPr>
+                <w:rFonts w:hint="eastAsia"/>
+              </w:rPr>
+              <w:t>RefLineCreator</w:t>
+            </w:r>
+            <w:r>
+              <w:t>.cs</w:t>
+            </w:r>
+          </w:p>
+        </w:tc>
+        <w:tc>
+          <w:tcPr>
+            <w:tcW w:w="6662" w:type="dxa"/>
+          </w:tcPr>
+          <w:p>
+            <w:pPr>
+              <w:widowControl/>
+              <w:wordWrap/>
+              <w:autoSpaceDE/>
+              <w:autoSpaceDN/>
+            </w:pPr>
+            <w:r>
+              <w:rPr>
+                <w:rFonts w:hint="eastAsia"/>
+              </w:rPr>
+              <w:t>ReferenceLine을 생성 하는 모듈</w:t>
+            </w:r>
+          </w:p>
+        </w:tc>
+      </w:tr>
+      <w:tr>
+        <w:tc>
+          <w:tcPr>
+            <w:tcW w:w="3823" w:type="dxa"/>
+            <w:vAlign w:val="center"/>
+          </w:tcPr>
+          <w:p>
+            <w:pPr>
+              <w:widowControl/>
+              <w:wordWrap/>
+              <w:autoSpaceDE/>
+              <w:autoSpaceDN/>
+              <w:jc w:val="center"/>
+            </w:pPr>
+            <w:r>
+              <w:rPr>
+                <w:rFonts w:hint="eastAsia"/>
+              </w:rPr>
+              <w:t>MovPoint.cs</w:t>
+            </w:r>
+          </w:p>
+        </w:tc>
+        <w:tc>
+          <w:tcPr>
+            <w:tcW w:w="6662" w:type="dxa"/>
+          </w:tcPr>
+          <w:p>
+            <w:pPr>
+              <w:widowControl/>
+              <w:wordWrap/>
+              <w:autoSpaceDE/>
+              <w:autoSpaceDN/>
+            </w:pPr>
+            <w:r>
+              <w:rPr>
+                <w:rFonts w:hint="eastAsia"/>
+              </w:rPr>
+              <w:t>ReferenceLine의 좌표를 보정하는 모듈</w:t>
+            </w:r>
+          </w:p>
+        </w:tc>
+      </w:tr>
+      <w:tr>
+        <w:tc>
+          <w:tcPr>
+            <w:tcW w:w="3823" w:type="dxa"/>
+            <w:vAlign w:val="center"/>
+          </w:tcPr>
+          <w:p>
+            <w:pPr>
+              <w:widowControl/>
+              <w:wordWrap/>
+              <w:autoSpaceDE/>
+              <w:autoSpaceDN/>
+              <w:jc w:val="center"/>
+            </w:pPr>
+            <w:r>
+              <w:rPr>
+                <w:rFonts w:hint="eastAsia"/>
+              </w:rPr>
+              <w:t>toSHP.cs</w:t>
+            </w:r>
+          </w:p>
+        </w:tc>
+        <w:tc>
+          <w:tcPr>
+            <w:tcW w:w="6662" w:type="dxa"/>
+          </w:tcPr>
+          <w:p>
+            <w:pPr>
+              <w:widowControl/>
+              <w:wordWrap/>
+              <w:autoSpaceDE/>
+              <w:autoSpaceDN/>
+            </w:pPr>
+            <w:r>
+              <w:rPr>
+                <w:rFonts w:hint="eastAsia"/>
+              </w:rPr>
+              <w:t xml:space="preserve">ReferenceLine을 </w:t>
+            </w:r>
+            <w:r>
+              <w:t xml:space="preserve">shape </w:t>
+            </w:r>
+            <w:r>
+              <w:rPr>
+                <w:rFonts w:hint="eastAsia"/>
+              </w:rPr>
+              <w:t>file 으로 출력하는 모듈</w:t>
+            </w:r>
+          </w:p>
+        </w:tc>
+      </w:tr>
+      <w:tr>
+        <w:tc>
+          <w:tcPr>
+            <w:tcW w:w="3823" w:type="dxa"/>
+            <w:vAlign w:val="center"/>
+          </w:tcPr>
+          <w:p>
+            <w:pPr>
+              <w:widowControl/>
+              <w:wordWrap/>
+              <w:autoSpaceDE/>
+              <w:autoSpaceDN/>
+              <w:jc w:val="center"/>
+            </w:pPr>
+            <w:r>
+              <w:rPr>
+                <w:rFonts w:hint="eastAsia"/>
+              </w:rPr>
+              <w:t>toXODR.cs</w:t>
+            </w:r>
+          </w:p>
+        </w:tc>
+        <w:tc>
+          <w:tcPr>
+            <w:tcW w:w="6662" w:type="dxa"/>
+          </w:tcPr>
+          <w:p>
+            <w:pPr>
+              <w:widowControl/>
+              <w:wordWrap/>
+              <w:autoSpaceDE/>
+              <w:autoSpaceDN/>
+            </w:pPr>
+            <w:r>
+              <w:rPr>
+                <w:rFonts w:hint="eastAsia"/>
+              </w:rPr>
+              <w:t>OpenDRIVE</w:t>
+            </w:r>
+            <w:r>
+              <w:t xml:space="preserve"> </w:t>
+            </w:r>
+            <w:r>
+              <w:rPr>
+                <w:rFonts w:hint="eastAsia"/>
+              </w:rPr>
+              <w:t>file을 출력하는 모듈</w:t>
+            </w:r>
+          </w:p>
+        </w:tc>
+      </w:tr>
+    </w:tbl>
+    <w:p>
+      <w:pPr>
+        <w:widowControl/>
+        <w:wordWrap/>
+        <w:autoSpaceDE/>
+        <w:autoSpaceDN/>
+      </w:pPr>
+      <w:r>
+        <w:br w:type="page"/>
+      </w:r>
+    </w:p>
+    <w:p>
+      <w:pPr>
+        <w:pStyle w:val="a3"/>
+      </w:pPr>
+      <w:bookmarkStart w:id="5" w:name="_Toc64988895"/>
       <w:r>
         <w:rPr>
           <w:rFonts w:hint="eastAsia"/>
@@ -530,15 +792,13 @@
       <w:r>
         <w:t>ainfrm.cs</w:t>
       </w:r>
-      <w:bookmarkEnd w:id="3"/>
-      <w:proofErr w:type="spellEnd"/>
+      <w:bookmarkEnd w:id="5"/>
     </w:p>
+    <w:bookmarkStart w:id="6" w:name="_Toc64988896"/>
     <w:p>
       <w:pPr>
         <w:pStyle w:val="a7"/>
       </w:pPr>
-      <w:bookmarkStart w:id="4" w:name="_Toc64885539"/>
-      <w:bookmarkStart w:id="5" w:name="_Toc64885538"/>
       <w:r>
         <w:rPr>
           <w:noProof/>
@@ -546,16 +806,16 @@
         <mc:AlternateContent>
           <mc:Choice Requires="wpg">
             <w:drawing>
-              <wp:anchor distT="0" distB="0" distL="114300" distR="114300" simplePos="0" relativeHeight="251656192" behindDoc="0" locked="0" layoutInCell="1" allowOverlap="1" wp14:anchorId="2E86D0CA" wp14:editId="00BD2D64">
+              <wp:anchor distT="0" distB="0" distL="114300" distR="114300" simplePos="0" relativeHeight="251655168" behindDoc="0" locked="0" layoutInCell="1" allowOverlap="0" wp14:anchorId="2E86D0CA" wp14:editId="55374867">
                 <wp:simplePos x="0" y="0"/>
                 <wp:positionH relativeFrom="margin">
                   <wp:align>center</wp:align>
                 </wp:positionH>
                 <wp:positionV relativeFrom="paragraph">
-                  <wp:posOffset>3032125</wp:posOffset>
+                  <wp:posOffset>2973826</wp:posOffset>
                 </wp:positionV>
-                <wp:extent cx="3419475" cy="1513840"/>
-                <wp:effectExtent l="0" t="0" r="9525" b="0"/>
+                <wp:extent cx="4521600" cy="2001600"/>
+                <wp:effectExtent l="0" t="0" r="0" b="0"/>
                 <wp:wrapTopAndBottom/>
                 <wp:docPr id="3" name="그룹 3"/>
                 <wp:cNvGraphicFramePr/>
@@ -566,7 +826,7 @@
                       <wpg:grpSpPr>
                         <a:xfrm>
                           <a:off x="0" y="0"/>
-                          <a:ext cx="3419475" cy="1513840"/>
+                          <a:ext cx="4521600" cy="2001600"/>
                           <a:chOff x="0" y="0"/>
                           <a:chExt cx="4486275" cy="1986280"/>
                         </a:xfrm>
@@ -632,7 +892,13 @@
                                 <w:fldChar w:fldCharType="begin"/>
                               </w:r>
                               <w:r>
-                                <w:instrText xml:space="preserve"> SEQ 그림 \* ARABIC </w:instrText>
+                                <w:instrText xml:space="preserve"> SEQ </w:instrText>
+                              </w:r>
+                              <w:r>
+                                <w:instrText>그림</w:instrText>
+                              </w:r>
+                              <w:r>
+                                <w:instrText xml:space="preserve"> \* ARABIC </w:instrText>
                               </w:r>
                               <w:r>
                                 <w:fldChar w:fldCharType="separate"/>
@@ -644,19 +910,20 @@
                                 <w:t>1</w:t>
                               </w:r>
                               <w:r>
+                                <w:rPr>
+                                  <w:noProof/>
+                                </w:rPr>
                                 <w:fldChar w:fldCharType="end"/>
                               </w:r>
                               <w:r>
                                 <w:t xml:space="preserve"> </w:t>
                               </w:r>
-                              <w:proofErr w:type="spellStart"/>
                               <w:r>
                                 <w:rPr>
                                   <w:rFonts w:hint="eastAsia"/>
                                 </w:rPr>
                                 <w:t>MainViewer</w:t>
                               </w:r>
-                              <w:proofErr w:type="spellEnd"/>
                             </w:p>
                           </w:txbxContent>
                         </wps:txbx>
@@ -681,7 +948,7 @@
           </mc:Choice>
           <mc:Fallback>
             <w:pict>
-              <v:group w14:anchorId="2E86D0CA" id="그룹 3" o:spid="_x0000_s1026" style="position:absolute;left:0;text-align:left;margin-left:0;margin-top:238.75pt;width:269.25pt;height:119.2pt;z-index:251656192;mso-position-horizontal:center;mso-position-horizontal-relative:margin;mso-width-relative:margin;mso-height-relative:margin" coordsize="44862,19862" o:gfxdata="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">
+              <v:group w14:anchorId="2E86D0CA" id="그룹 3" o:spid="_x0000_s1026" style="position:absolute;left:0;text-align:left;margin-left:0;margin-top:234.15pt;width:356.05pt;height:157.6pt;z-index:251655168;mso-position-horizontal:center;mso-position-horizontal-relative:margin;mso-width-relative:margin;mso-height-relative:margin" coordsize="44862,19862" o:gfxdata="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" o:allowoverlap="f">
                 <v:shapetype id="_x0000_t75" coordsize="21600,21600" o:spt="75" o:preferrelative="t" path="m@4@5l@4@11@9@11@9@5xe" filled="f" stroked="f">
                   <v:stroke joinstyle="miter"/>
                   <v:formulas>
@@ -701,14 +968,15 @@
                   <v:path o:extrusionok="f" gradientshapeok="t" o:connecttype="rect"/>
                   <o:lock v:ext="edit" aspectratio="t"/>
                 </v:shapetype>
-                <v:shape id="그림 1" o:spid="_x0000_s1027" type="#_x0000_t75" style="position:absolute;width:44862;height:15906;visibility:visible;mso-wrap-style:square" o:gfxdata="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">
+                <v:shape id="그림 1" o:spid="_x0000_s1027" type="#_x0000_t75" style="position:absolute;width:44862;height:15906;visibility:visible;mso-wrap-style:square" o:gfxdata="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">
                   <v:imagedata r:id="rId9" o:title=""/>
+                  <v:path arrowok="t"/>
                 </v:shape>
                 <v:shapetype id="_x0000_t202" coordsize="21600,21600" o:spt="202" path="m,l,21600r21600,l21600,xe">
                   <v:stroke joinstyle="miter"/>
                   <v:path gradientshapeok="t" o:connecttype="rect"/>
                 </v:shapetype>
-                <v:shape id="Text Box 2" o:spid="_x0000_s1028" type="#_x0000_t202" style="position:absolute;top:16478;width:44862;height:3384;visibility:visible;mso-wrap-style:square;v-text-anchor:top" o:gfxdata="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" stroked="f">
+                <v:shape id="Text Box 2" o:spid="_x0000_s1028" type="#_x0000_t202" style="position:absolute;top:16478;width:44862;height:3384;visibility:visible;mso-wrap-style:square;v-text-anchor:top" o:gfxdata="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" stroked="f">
                   <v:textbox inset="0,0,0,0">
                     <w:txbxContent>
                       <w:p>
@@ -719,24 +987,14 @@
                         <w:r>
                           <w:t xml:space="preserve">그림 </w:t>
                         </w:r>
-                        <w:r>
-                          <w:fldChar w:fldCharType="begin"/>
-                        </w:r>
-                        <w:r>
-                          <w:instrText xml:space="preserve"> SEQ 그림 \* ARABIC </w:instrText>
-                        </w:r>
-                        <w:r>
-                          <w:fldChar w:fldCharType="separate"/>
-                        </w:r>
-                        <w:r>
-                          <w:rPr>
-                            <w:noProof/>
-                          </w:rPr>
-                          <w:t>1</w:t>
-                        </w:r>
-                        <w:r>
-                          <w:fldChar w:fldCharType="end"/>
-                        </w:r>
+                        <w:fldSimple w:instr=" SEQ 그림 \* ARABIC ">
+                          <w:r>
+                            <w:rPr>
+                              <w:noProof/>
+                            </w:rPr>
+                            <w:t>1</w:t>
+                          </w:r>
+                        </w:fldSimple>
                         <w:r>
                           <w:t xml:space="preserve"> </w:t>
                         </w:r>
@@ -758,19 +1016,16 @@
           </mc:Fallback>
         </mc:AlternateContent>
       </w:r>
-      <w:bookmarkEnd w:id="4"/>
-      <w:proofErr w:type="spellStart"/>
       <w:r>
         <w:t>Mainfrm</w:t>
       </w:r>
-      <w:proofErr w:type="spellEnd"/>
       <w:r>
         <w:rPr>
           <w:rFonts w:hint="eastAsia"/>
         </w:rPr>
         <w:t xml:space="preserve"> 오브젝트 및 설명</w:t>
       </w:r>
-      <w:bookmarkEnd w:id="5"/>
+      <w:bookmarkEnd w:id="6"/>
     </w:p>
     <w:tbl>
       <w:tblPr>
@@ -872,7 +1127,6 @@
             <w:tcW w:w="1865" w:type="dxa"/>
           </w:tcPr>
           <w:p>
-            <w:proofErr w:type="spellStart"/>
             <w:r>
               <w:rPr>
                 <w:rFonts w:hint="eastAsia"/>
@@ -882,7 +1136,6 @@
             <w:r>
               <w:t>ainViewer</w:t>
             </w:r>
-            <w:proofErr w:type="spellEnd"/>
           </w:p>
         </w:tc>
         <w:tc>
@@ -893,7 +1146,6 @@
             <w:pPr>
               <w:cnfStyle w:val="000000000000" w:firstRow="0" w:lastRow="0" w:firstColumn="0" w:lastColumn="0" w:oddVBand="0" w:evenVBand="0" w:oddHBand="0" w:evenHBand="0" w:firstRowFirstColumn="0" w:firstRowLastColumn="0" w:lastRowFirstColumn="0" w:lastRowLastColumn="0"/>
             </w:pPr>
-            <w:proofErr w:type="spellStart"/>
             <w:r>
               <w:rPr>
                 <w:rFonts w:hint="eastAsia"/>
@@ -903,7 +1155,6 @@
             <w:r>
               <w:t>ystem.Windws.Froms.Form</w:t>
             </w:r>
-            <w:proofErr w:type="spellEnd"/>
           </w:p>
         </w:tc>
         <w:tc>
@@ -944,7 +1195,6 @@
             <w:tcW w:w="1865" w:type="dxa"/>
           </w:tcPr>
           <w:p>
-            <w:proofErr w:type="spellStart"/>
             <w:r>
               <w:rPr>
                 <w:rFonts w:hint="eastAsia"/>
@@ -954,7 +1204,6 @@
             <w:r>
               <w:t>el_Path</w:t>
             </w:r>
-            <w:proofErr w:type="spellEnd"/>
           </w:p>
         </w:tc>
         <w:tc>
@@ -965,7 +1214,6 @@
             <w:pPr>
               <w:cnfStyle w:val="000000000000" w:firstRow="0" w:lastRow="0" w:firstColumn="0" w:lastColumn="0" w:oddVBand="0" w:evenVBand="0" w:oddHBand="0" w:evenHBand="0" w:firstRowFirstColumn="0" w:firstRowLastColumn="0" w:lastRowFirstColumn="0" w:lastRowLastColumn="0"/>
             </w:pPr>
-            <w:proofErr w:type="spellStart"/>
             <w:r>
               <w:rPr>
                 <w:rFonts w:hint="eastAsia"/>
@@ -975,7 +1223,6 @@
             <w:r>
               <w:t>ystem.Windws.Froms.Button</w:t>
             </w:r>
-            <w:proofErr w:type="spellEnd"/>
           </w:p>
         </w:tc>
         <w:tc>
@@ -987,11 +1234,9 @@
               <w:jc w:val="center"/>
               <w:cnfStyle w:val="000000000000" w:firstRow="0" w:lastRow="0" w:firstColumn="0" w:lastColumn="0" w:oddVBand="0" w:evenVBand="0" w:oddHBand="0" w:evenHBand="0" w:firstRowFirstColumn="0" w:firstRowLastColumn="0" w:lastRowFirstColumn="0" w:lastRowLastColumn="0"/>
             </w:pPr>
-            <w:proofErr w:type="spellStart"/>
             <w:r>
               <w:t>Sel_path_Click</w:t>
             </w:r>
-            <w:proofErr w:type="spellEnd"/>
           </w:p>
         </w:tc>
         <w:tc>
@@ -1021,7 +1266,6 @@
             <w:tcW w:w="1865" w:type="dxa"/>
           </w:tcPr>
           <w:p>
-            <w:proofErr w:type="spellStart"/>
             <w:r>
               <w:rPr>
                 <w:rFonts w:hint="eastAsia"/>
@@ -1031,7 +1275,6 @@
             <w:r>
               <w:t>el_path_lab</w:t>
             </w:r>
-            <w:proofErr w:type="spellEnd"/>
           </w:p>
         </w:tc>
         <w:tc>
@@ -1042,7 +1285,6 @@
             <w:pPr>
               <w:cnfStyle w:val="000000000000" w:firstRow="0" w:lastRow="0" w:firstColumn="0" w:lastColumn="0" w:oddVBand="0" w:evenVBand="0" w:oddHBand="0" w:evenHBand="0" w:firstRowFirstColumn="0" w:firstRowLastColumn="0" w:lastRowFirstColumn="0" w:lastRowLastColumn="0"/>
             </w:pPr>
-            <w:proofErr w:type="spellStart"/>
             <w:r>
               <w:rPr>
                 <w:rFonts w:hint="eastAsia"/>
@@ -1052,7 +1294,6 @@
             <w:r>
               <w:t>ystem.Windws.Froms.Label</w:t>
             </w:r>
-            <w:proofErr w:type="spellEnd"/>
           </w:p>
         </w:tc>
         <w:tc>
@@ -1099,7 +1340,6 @@
             <w:tcW w:w="1865" w:type="dxa"/>
           </w:tcPr>
           <w:p>
-            <w:proofErr w:type="spellStart"/>
             <w:r>
               <w:rPr>
                 <w:rFonts w:hint="eastAsia"/>
@@ -1109,7 +1349,6 @@
             <w:r>
               <w:t>hp_name_lab</w:t>
             </w:r>
-            <w:proofErr w:type="spellEnd"/>
           </w:p>
         </w:tc>
         <w:tc>
@@ -1120,7 +1359,6 @@
             <w:pPr>
               <w:cnfStyle w:val="000000000000" w:firstRow="0" w:lastRow="0" w:firstColumn="0" w:lastColumn="0" w:oddVBand="0" w:evenVBand="0" w:oddHBand="0" w:evenHBand="0" w:firstRowFirstColumn="0" w:firstRowLastColumn="0" w:lastRowFirstColumn="0" w:lastRowLastColumn="0"/>
             </w:pPr>
-            <w:proofErr w:type="spellStart"/>
             <w:r>
               <w:rPr>
                 <w:rFonts w:hint="eastAsia"/>
@@ -1130,7 +1368,6 @@
             <w:r>
               <w:t>ystem.Windws.Froms.Label</w:t>
             </w:r>
-            <w:proofErr w:type="spellEnd"/>
           </w:p>
         </w:tc>
         <w:tc>
@@ -1171,14 +1408,12 @@
             <w:tcW w:w="1865" w:type="dxa"/>
           </w:tcPr>
           <w:p>
-            <w:proofErr w:type="spellStart"/>
             <w:r>
               <w:rPr>
                 <w:rFonts w:hint="eastAsia"/>
               </w:rPr>
               <w:t>Shp_name_text</w:t>
             </w:r>
-            <w:proofErr w:type="spellEnd"/>
           </w:p>
         </w:tc>
         <w:tc>
@@ -1189,7 +1424,6 @@
             <w:pPr>
               <w:cnfStyle w:val="000000000000" w:firstRow="0" w:lastRow="0" w:firstColumn="0" w:lastColumn="0" w:oddVBand="0" w:evenVBand="0" w:oddHBand="0" w:evenHBand="0" w:firstRowFirstColumn="0" w:firstRowLastColumn="0" w:lastRowFirstColumn="0" w:lastRowLastColumn="0"/>
             </w:pPr>
-            <w:proofErr w:type="spellStart"/>
             <w:r>
               <w:rPr>
                 <w:rFonts w:hint="eastAsia"/>
@@ -1205,7 +1439,6 @@
               </w:rPr>
               <w:t>TextBox</w:t>
             </w:r>
-            <w:proofErr w:type="spellEnd"/>
           </w:p>
         </w:tc>
         <w:tc>
@@ -1261,14 +1494,12 @@
             <w:tcW w:w="1865" w:type="dxa"/>
           </w:tcPr>
           <w:p>
-            <w:proofErr w:type="spellStart"/>
             <w:r>
               <w:rPr>
                 <w:rFonts w:hint="eastAsia"/>
               </w:rPr>
               <w:t>Out_ref_shape</w:t>
             </w:r>
-            <w:proofErr w:type="spellEnd"/>
           </w:p>
         </w:tc>
         <w:tc>
@@ -1279,7 +1510,6 @@
             <w:pPr>
               <w:cnfStyle w:val="000000000000" w:firstRow="0" w:lastRow="0" w:firstColumn="0" w:lastColumn="0" w:oddVBand="0" w:evenVBand="0" w:oddHBand="0" w:evenHBand="0" w:firstRowFirstColumn="0" w:firstRowLastColumn="0" w:lastRowFirstColumn="0" w:lastRowLastColumn="0"/>
             </w:pPr>
-            <w:proofErr w:type="spellStart"/>
             <w:r>
               <w:rPr>
                 <w:rFonts w:hint="eastAsia"/>
@@ -1295,7 +1525,6 @@
               </w:rPr>
               <w:t>Button</w:t>
             </w:r>
-            <w:proofErr w:type="spellEnd"/>
           </w:p>
         </w:tc>
         <w:tc>
@@ -1307,14 +1536,12 @@
               <w:jc w:val="center"/>
               <w:cnfStyle w:val="000000000000" w:firstRow="0" w:lastRow="0" w:firstColumn="0" w:lastColumn="0" w:oddVBand="0" w:evenVBand="0" w:oddHBand="0" w:evenHBand="0" w:firstRowFirstColumn="0" w:firstRowLastColumn="0" w:lastRowFirstColumn="0" w:lastRowLastColumn="0"/>
             </w:pPr>
-            <w:proofErr w:type="spellStart"/>
             <w:r>
               <w:rPr>
                 <w:rFonts w:hint="eastAsia"/>
               </w:rPr>
               <w:t>Out_ref_shape_Click</w:t>
             </w:r>
-            <w:proofErr w:type="spellEnd"/>
           </w:p>
         </w:tc>
         <w:tc>
@@ -1353,14 +1580,12 @@
             <w:tcW w:w="1865" w:type="dxa"/>
           </w:tcPr>
           <w:p>
-            <w:proofErr w:type="spellStart"/>
             <w:r>
               <w:rPr>
                 <w:rFonts w:hint="eastAsia"/>
               </w:rPr>
               <w:t>Xodr_name_lab</w:t>
             </w:r>
-            <w:proofErr w:type="spellEnd"/>
           </w:p>
         </w:tc>
         <w:tc>
@@ -1371,7 +1596,6 @@
             <w:pPr>
               <w:cnfStyle w:val="000000000000" w:firstRow="0" w:lastRow="0" w:firstColumn="0" w:lastColumn="0" w:oddVBand="0" w:evenVBand="0" w:oddHBand="0" w:evenHBand="0" w:firstRowFirstColumn="0" w:firstRowLastColumn="0" w:lastRowFirstColumn="0" w:lastRowLastColumn="0"/>
             </w:pPr>
-            <w:proofErr w:type="spellStart"/>
             <w:r>
               <w:rPr>
                 <w:rFonts w:hint="eastAsia"/>
@@ -1381,7 +1605,6 @@
             <w:r>
               <w:t>ystem.Windws.Froms.Label</w:t>
             </w:r>
-            <w:proofErr w:type="spellEnd"/>
           </w:p>
         </w:tc>
         <w:tc>
@@ -1422,14 +1645,12 @@
             <w:tcW w:w="1865" w:type="dxa"/>
           </w:tcPr>
           <w:p>
-            <w:proofErr w:type="spellStart"/>
             <w:r>
               <w:rPr>
                 <w:rFonts w:hint="eastAsia"/>
               </w:rPr>
               <w:t>Xodr_name_text</w:t>
             </w:r>
-            <w:proofErr w:type="spellEnd"/>
           </w:p>
         </w:tc>
         <w:tc>
@@ -1440,7 +1661,6 @@
             <w:pPr>
               <w:cnfStyle w:val="000000000000" w:firstRow="0" w:lastRow="0" w:firstColumn="0" w:lastColumn="0" w:oddVBand="0" w:evenVBand="0" w:oddHBand="0" w:evenHBand="0" w:firstRowFirstColumn="0" w:firstRowLastColumn="0" w:lastRowFirstColumn="0" w:lastRowLastColumn="0"/>
             </w:pPr>
-            <w:proofErr w:type="spellStart"/>
             <w:r>
               <w:rPr>
                 <w:rFonts w:hint="eastAsia"/>
@@ -1456,7 +1676,6 @@
               </w:rPr>
               <w:t>TextBox</w:t>
             </w:r>
-            <w:proofErr w:type="spellEnd"/>
           </w:p>
         </w:tc>
         <w:tc>
@@ -1484,14 +1703,12 @@
             <w:pPr>
               <w:cnfStyle w:val="000000000000" w:firstRow="0" w:lastRow="0" w:firstColumn="0" w:lastColumn="0" w:oddVBand="0" w:evenVBand="0" w:oddHBand="0" w:evenHBand="0" w:firstRowFirstColumn="0" w:firstRowLastColumn="0" w:lastRowFirstColumn="0" w:lastRowLastColumn="0"/>
             </w:pPr>
-            <w:proofErr w:type="spellStart"/>
             <w:r>
               <w:rPr>
                 <w:rFonts w:hint="eastAsia"/>
               </w:rPr>
               <w:t>OpenDRIVE</w:t>
             </w:r>
-            <w:proofErr w:type="spellEnd"/>
             <w:r>
               <w:t xml:space="preserve"> </w:t>
             </w:r>
@@ -1514,14 +1731,12 @@
             <w:tcW w:w="1865" w:type="dxa"/>
           </w:tcPr>
           <w:p>
-            <w:proofErr w:type="spellStart"/>
             <w:r>
               <w:rPr>
                 <w:rFonts w:hint="eastAsia"/>
               </w:rPr>
               <w:t>Out_xodr</w:t>
             </w:r>
-            <w:proofErr w:type="spellEnd"/>
           </w:p>
         </w:tc>
         <w:tc>
@@ -1532,7 +1747,6 @@
             <w:pPr>
               <w:cnfStyle w:val="000000000000" w:firstRow="0" w:lastRow="0" w:firstColumn="0" w:lastColumn="0" w:oddVBand="0" w:evenVBand="0" w:oddHBand="0" w:evenHBand="0" w:firstRowFirstColumn="0" w:firstRowLastColumn="0" w:lastRowFirstColumn="0" w:lastRowLastColumn="0"/>
             </w:pPr>
-            <w:proofErr w:type="spellStart"/>
             <w:r>
               <w:rPr>
                 <w:rFonts w:hint="eastAsia"/>
@@ -1548,7 +1762,6 @@
               </w:rPr>
               <w:t>Button</w:t>
             </w:r>
-            <w:proofErr w:type="spellEnd"/>
           </w:p>
         </w:tc>
         <w:tc>
@@ -1560,11 +1773,9 @@
               <w:jc w:val="center"/>
               <w:cnfStyle w:val="000000000000" w:firstRow="0" w:lastRow="0" w:firstColumn="0" w:lastColumn="0" w:oddVBand="0" w:evenVBand="0" w:oddHBand="0" w:evenHBand="0" w:firstRowFirstColumn="0" w:firstRowLastColumn="0" w:lastRowFirstColumn="0" w:lastRowLastColumn="0"/>
             </w:pPr>
-            <w:proofErr w:type="spellStart"/>
             <w:r>
               <w:t>Out_xodr_Click</w:t>
             </w:r>
-            <w:proofErr w:type="spellEnd"/>
           </w:p>
         </w:tc>
         <w:tc>
@@ -1575,19 +1786,11 @@
             <w:pPr>
               <w:cnfStyle w:val="000000000000" w:firstRow="0" w:lastRow="0" w:firstColumn="0" w:lastColumn="0" w:oddVBand="0" w:evenVBand="0" w:oddHBand="0" w:evenHBand="0" w:firstRowFirstColumn="0" w:firstRowLastColumn="0" w:lastRowFirstColumn="0" w:lastRowLastColumn="0"/>
             </w:pPr>
-            <w:proofErr w:type="spellStart"/>
-            <w:r>
-              <w:rPr>
-                <w:rFonts w:hint="eastAsia"/>
-              </w:rPr>
-              <w:t>OpenDRIVE</w:t>
-            </w:r>
-            <w:proofErr w:type="spellEnd"/>
-            <w:r>
-              <w:rPr>
-                <w:rFonts w:hint="eastAsia"/>
-              </w:rPr>
-              <w:t xml:space="preserve"> 파일 생성 버튼</w:t>
+            <w:r>
+              <w:rPr>
+                <w:rFonts w:hint="eastAsia"/>
+              </w:rPr>
+              <w:t>OpenDRIVE 파일 생성 버튼</w:t>
             </w:r>
           </w:p>
         </w:tc>
@@ -1602,14 +1805,12 @@
             <w:tcW w:w="1865" w:type="dxa"/>
           </w:tcPr>
           <w:p>
-            <w:proofErr w:type="spellStart"/>
             <w:r>
               <w:rPr>
                 <w:rFonts w:hint="eastAsia"/>
               </w:rPr>
               <w:t>Layer_Conv</w:t>
             </w:r>
-            <w:proofErr w:type="spellEnd"/>
           </w:p>
         </w:tc>
         <w:tc>
@@ -1620,7 +1821,6 @@
             <w:pPr>
               <w:cnfStyle w:val="000000000000" w:firstRow="0" w:lastRow="0" w:firstColumn="0" w:lastColumn="0" w:oddVBand="0" w:evenVBand="0" w:oddHBand="0" w:evenHBand="0" w:firstRowFirstColumn="0" w:firstRowLastColumn="0" w:lastRowFirstColumn="0" w:lastRowLastColumn="0"/>
             </w:pPr>
-            <w:proofErr w:type="spellStart"/>
             <w:r>
               <w:rPr>
                 <w:rFonts w:hint="eastAsia"/>
@@ -1636,7 +1836,6 @@
               </w:rPr>
               <w:t>Timer</w:t>
             </w:r>
-            <w:proofErr w:type="spellEnd"/>
           </w:p>
         </w:tc>
         <w:tc>
@@ -1648,14 +1847,12 @@
               <w:jc w:val="center"/>
               <w:cnfStyle w:val="000000000000" w:firstRow="0" w:lastRow="0" w:firstColumn="0" w:lastColumn="0" w:oddVBand="0" w:evenVBand="0" w:oddHBand="0" w:evenHBand="0" w:firstRowFirstColumn="0" w:firstRowLastColumn="0" w:lastRowFirstColumn="0" w:lastRowLastColumn="0"/>
             </w:pPr>
-            <w:proofErr w:type="spellStart"/>
             <w:r>
               <w:rPr>
                 <w:rFonts w:hint="eastAsia"/>
               </w:rPr>
               <w:t>Layer_Conv_Tick</w:t>
             </w:r>
-            <w:proofErr w:type="spellEnd"/>
           </w:p>
         </w:tc>
         <w:tc>
@@ -1672,14 +1869,12 @@
     </w:tbl>
     <w:p/>
     <w:p>
-      <w:proofErr w:type="spellStart"/>
       <w:r>
         <w:rPr>
           <w:rFonts w:hint="eastAsia"/>
         </w:rPr>
         <w:t>MainViewer</w:t>
       </w:r>
-      <w:proofErr w:type="spellEnd"/>
       <w:r>
         <w:t xml:space="preserve"> </w:t>
       </w:r>
@@ -1696,249 +1891,81 @@
         <w:rPr>
           <w:rFonts w:hint="eastAsia"/>
         </w:rPr>
-        <w:t xml:space="preserve">초기 </w:t>
-      </w:r>
-      <w:proofErr w:type="spellStart"/>
+        <w:t>초기 실행시 Shp_name_text,</w:t>
+      </w:r>
+      <w:r>
+        <w:t xml:space="preserve"> </w:t>
+      </w:r>
       <w:r>
         <w:rPr>
           <w:rFonts w:hint="eastAsia"/>
         </w:rPr>
-        <w:t>실행시</w:t>
-      </w:r>
-      <w:proofErr w:type="spellEnd"/>
+        <w:t>Out_ref_shape,</w:t>
+      </w:r>
+      <w:r>
+        <w:t xml:space="preserve"> </w:t>
+      </w:r>
       <w:r>
         <w:rPr>
           <w:rFonts w:hint="eastAsia"/>
         </w:rPr>
+        <w:t>Xodr_name_text,</w:t>
+      </w:r>
+      <w:r>
         <w:t xml:space="preserve"> </w:t>
       </w:r>
-      <w:proofErr w:type="spellStart"/>
       <w:r>
         <w:rPr>
           <w:rFonts w:hint="eastAsia"/>
         </w:rPr>
-        <w:t>Shp_name_text</w:t>
-      </w:r>
-      <w:proofErr w:type="spellEnd"/>
+        <w:t>Out_xodr은 비활성화 되있으며,</w:t>
+      </w:r>
+      <w:r>
+        <w:t xml:space="preserve"> </w:t>
+      </w:r>
       <w:r>
         <w:rPr>
           <w:rFonts w:hint="eastAsia"/>
         </w:rPr>
-        <w:t>,</w:t>
+        <w:t>Sel_Path의 이벤트 Sel_Path_Click를 통하여 정상적인 경로를 받아올경우 Layer_Conv의 Layer_Conv_Tick이 동작 후 Shp_name_text,</w:t>
       </w:r>
       <w:r>
         <w:t xml:space="preserve"> </w:t>
       </w:r>
-      <w:proofErr w:type="spellStart"/>
       <w:r>
         <w:rPr>
           <w:rFonts w:hint="eastAsia"/>
         </w:rPr>
-        <w:t>Out_ref_shape</w:t>
-      </w:r>
-      <w:proofErr w:type="spellEnd"/>
+        <w:t>Out_ref_shape,</w:t>
+      </w:r>
+      <w:r>
+        <w:t xml:space="preserve"> </w:t>
+      </w:r>
       <w:r>
         <w:rPr>
           <w:rFonts w:hint="eastAsia"/>
         </w:rPr>
-        <w:t>,</w:t>
+        <w:t>Xodr_name_text,</w:t>
       </w:r>
       <w:r>
         <w:t xml:space="preserve"> </w:t>
       </w:r>
-      <w:proofErr w:type="spellStart"/>
       <w:r>
         <w:rPr>
           <w:rFonts w:hint="eastAsia"/>
         </w:rPr>
-        <w:t>Xodr_name_text</w:t>
-      </w:r>
-      <w:proofErr w:type="spellEnd"/>
-      <w:r>
-        <w:rPr>
-          <w:rFonts w:hint="eastAsia"/>
-        </w:rPr>
-        <w:t>,</w:t>
-      </w:r>
-      <w:r>
-        <w:t xml:space="preserve"> </w:t>
-      </w:r>
-      <w:proofErr w:type="spellStart"/>
-      <w:r>
-        <w:rPr>
-          <w:rFonts w:hint="eastAsia"/>
-        </w:rPr>
-        <w:t>Out_xodr</w:t>
-      </w:r>
-      <w:proofErr w:type="spellEnd"/>
-      <w:r>
-        <w:rPr>
-          <w:rFonts w:hint="eastAsia"/>
-        </w:rPr>
-        <w:t xml:space="preserve">은 비활성화 </w:t>
-      </w:r>
-      <w:proofErr w:type="spellStart"/>
-      <w:r>
-        <w:rPr>
-          <w:rFonts w:hint="eastAsia"/>
-        </w:rPr>
-        <w:t>되있으며</w:t>
-      </w:r>
-      <w:proofErr w:type="spellEnd"/>
-      <w:r>
-        <w:rPr>
-          <w:rFonts w:hint="eastAsia"/>
-        </w:rPr>
-        <w:t>,</w:t>
-      </w:r>
-      <w:r>
-        <w:t xml:space="preserve"> </w:t>
-      </w:r>
-      <w:proofErr w:type="spellStart"/>
-      <w:r>
-        <w:rPr>
-          <w:rFonts w:hint="eastAsia"/>
-        </w:rPr>
-        <w:t>Sel_Path</w:t>
-      </w:r>
-      <w:proofErr w:type="spellEnd"/>
-      <w:r>
-        <w:rPr>
-          <w:rFonts w:hint="eastAsia"/>
-        </w:rPr>
-        <w:t xml:space="preserve">의 이벤트 </w:t>
-      </w:r>
-      <w:proofErr w:type="spellStart"/>
-      <w:r>
-        <w:rPr>
-          <w:rFonts w:hint="eastAsia"/>
-        </w:rPr>
-        <w:t>Sel_Path_Click</w:t>
-      </w:r>
-      <w:proofErr w:type="spellEnd"/>
-      <w:r>
-        <w:rPr>
-          <w:rFonts w:hint="eastAsia"/>
-        </w:rPr>
-        <w:t xml:space="preserve">를 통하여 정상적인 경로를 </w:t>
-      </w:r>
-      <w:proofErr w:type="spellStart"/>
-      <w:r>
-        <w:rPr>
-          <w:rFonts w:hint="eastAsia"/>
-        </w:rPr>
-        <w:t>받아올경우</w:t>
-      </w:r>
-      <w:proofErr w:type="spellEnd"/>
-      <w:r>
-        <w:rPr>
-          <w:rFonts w:hint="eastAsia"/>
-        </w:rPr>
-        <w:t xml:space="preserve"> </w:t>
-      </w:r>
-      <w:proofErr w:type="spellStart"/>
-      <w:r>
-        <w:rPr>
-          <w:rFonts w:hint="eastAsia"/>
-        </w:rPr>
-        <w:t>Layer_Conv</w:t>
-      </w:r>
-      <w:proofErr w:type="spellEnd"/>
-      <w:r>
-        <w:rPr>
-          <w:rFonts w:hint="eastAsia"/>
-        </w:rPr>
-        <w:t xml:space="preserve">의 </w:t>
-      </w:r>
-      <w:proofErr w:type="spellStart"/>
-      <w:r>
-        <w:rPr>
-          <w:rFonts w:hint="eastAsia"/>
-        </w:rPr>
-        <w:t>Layer_Conv_Tick</w:t>
-      </w:r>
-      <w:proofErr w:type="spellEnd"/>
-      <w:r>
-        <w:rPr>
-          <w:rFonts w:hint="eastAsia"/>
-        </w:rPr>
-        <w:t xml:space="preserve">이 동작 후 </w:t>
-      </w:r>
-      <w:proofErr w:type="spellStart"/>
-      <w:r>
-        <w:rPr>
-          <w:rFonts w:hint="eastAsia"/>
-        </w:rPr>
-        <w:t>Shp_name_text</w:t>
-      </w:r>
-      <w:proofErr w:type="spellEnd"/>
-      <w:r>
-        <w:rPr>
-          <w:rFonts w:hint="eastAsia"/>
-        </w:rPr>
-        <w:t>,</w:t>
-      </w:r>
-      <w:r>
-        <w:t xml:space="preserve"> </w:t>
-      </w:r>
-      <w:proofErr w:type="spellStart"/>
-      <w:r>
-        <w:rPr>
-          <w:rFonts w:hint="eastAsia"/>
-        </w:rPr>
-        <w:t>Out_ref_shape</w:t>
-      </w:r>
-      <w:proofErr w:type="spellEnd"/>
-      <w:r>
-        <w:rPr>
-          <w:rFonts w:hint="eastAsia"/>
-        </w:rPr>
-        <w:t>,</w:t>
-      </w:r>
-      <w:r>
-        <w:t xml:space="preserve"> </w:t>
-      </w:r>
-      <w:proofErr w:type="spellStart"/>
-      <w:r>
-        <w:rPr>
-          <w:rFonts w:hint="eastAsia"/>
-        </w:rPr>
-        <w:t>Xodr_name_text</w:t>
-      </w:r>
-      <w:proofErr w:type="spellEnd"/>
-      <w:r>
-        <w:rPr>
-          <w:rFonts w:hint="eastAsia"/>
-        </w:rPr>
-        <w:t>,</w:t>
-      </w:r>
-      <w:r>
-        <w:t xml:space="preserve"> </w:t>
-      </w:r>
-      <w:proofErr w:type="spellStart"/>
-      <w:r>
-        <w:rPr>
-          <w:rFonts w:hint="eastAsia"/>
-        </w:rPr>
-        <w:t>Out_xodr</w:t>
-      </w:r>
-      <w:proofErr w:type="spellEnd"/>
-      <w:r>
-        <w:rPr>
-          <w:rFonts w:hint="eastAsia"/>
-        </w:rPr>
-        <w:t>가 활성화 됨</w:t>
+        <w:t>Out_xodr가 활성화 됨</w:t>
       </w:r>
     </w:p>
     <w:tbl>
       <w:tblPr>
         <w:tblStyle w:val="11"/>
-        <w:tblW w:w="0" w:type="auto"/>
+        <w:tblW w:w="10485" w:type="dxa"/>
         <w:tblLook w:val="04A0" w:firstRow="1" w:lastRow="0" w:firstColumn="1" w:lastColumn="0" w:noHBand="0" w:noVBand="1"/>
       </w:tblPr>
       <w:tblGrid>
         <w:gridCol w:w="1977"/>
-        <w:gridCol w:w="7039"/>
+        <w:gridCol w:w="8508"/>
       </w:tblGrid>
       <w:tr>
         <w:trPr>
@@ -1947,7 +1974,7 @@
         <w:tc>
           <w:tcPr>
             <w:cnfStyle w:val="001000000000" w:firstRow="0" w:lastRow="0" w:firstColumn="1" w:lastColumn="0" w:oddVBand="0" w:evenVBand="0" w:oddHBand="0" w:evenHBand="0" w:firstRowFirstColumn="0" w:firstRowLastColumn="0" w:lastRowFirstColumn="0" w:lastRowLastColumn="0"/>
-            <w:tcW w:w="9016" w:type="dxa"/>
+            <w:tcW w:w="10485" w:type="dxa"/>
             <w:gridSpan w:val="2"/>
           </w:tcPr>
           <w:p>
@@ -1973,7 +2000,7 @@
         <w:tc>
           <w:tcPr>
             <w:cnfStyle w:val="001000000000" w:firstRow="0" w:lastRow="0" w:firstColumn="1" w:lastColumn="0" w:oddVBand="0" w:evenVBand="0" w:oddHBand="0" w:evenHBand="0" w:firstRowFirstColumn="0" w:firstRowLastColumn="0" w:lastRowFirstColumn="0" w:lastRowLastColumn="0"/>
-            <w:tcW w:w="1271" w:type="dxa"/>
+            <w:tcW w:w="1977" w:type="dxa"/>
             <w:vAlign w:val="center"/>
           </w:tcPr>
           <w:p>
@@ -1983,27 +2010,18 @@
                 <w:szCs w:val="20"/>
               </w:rPr>
             </w:pPr>
-            <w:proofErr w:type="spellStart"/>
             <w:r>
               <w:rPr>
                 <w:rFonts w:hint="eastAsia"/>
                 <w:szCs w:val="20"/>
               </w:rPr>
-              <w:t>ReadLayers</w:t>
-            </w:r>
-            <w:proofErr w:type="spellEnd"/>
-            <w:r>
-              <w:rPr>
-                <w:rFonts w:hint="eastAsia"/>
-                <w:szCs w:val="20"/>
-              </w:rPr>
-              <w:t>(string)</w:t>
-            </w:r>
-          </w:p>
-        </w:tc>
-        <w:tc>
-          <w:tcPr>
-            <w:tcW w:w="7745" w:type="dxa"/>
+              <w:t>ReadLayers(string)</w:t>
+            </w:r>
+          </w:p>
+        </w:tc>
+        <w:tc>
+          <w:tcPr>
+            <w:tcW w:w="8508" w:type="dxa"/>
           </w:tcPr>
           <w:p>
             <w:pPr>
@@ -2013,21 +2031,7 @@
               <w:rPr>
                 <w:rFonts w:hint="eastAsia"/>
               </w:rPr>
-              <w:t xml:space="preserve">매개변수 문자열을 </w:t>
-            </w:r>
-            <w:proofErr w:type="spellStart"/>
-            <w:r>
-              <w:rPr>
-                <w:rFonts w:hint="eastAsia"/>
-              </w:rPr>
-              <w:t>SHPReader</w:t>
-            </w:r>
-            <w:proofErr w:type="spellEnd"/>
-            <w:r>
-              <w:rPr>
-                <w:rFonts w:hint="eastAsia"/>
-              </w:rPr>
-              <w:t xml:space="preserve">로 처리 후 데이터를 </w:t>
+              <w:t xml:space="preserve">매개변수 문자열을 SHPReader로 처리 후 데이터를 </w:t>
             </w:r>
             <w:r>
               <w:t xml:space="preserve">List </w:t>
@@ -2036,23 +2040,12 @@
               <w:rPr>
                 <w:rFonts w:hint="eastAsia"/>
               </w:rPr>
-              <w:t xml:space="preserve">형태로 </w:t>
-            </w:r>
-            <w:proofErr w:type="spellStart"/>
-            <w:r>
-              <w:rPr>
-                <w:rFonts w:hint="eastAsia"/>
-              </w:rPr>
-              <w:t>받아옴</w:t>
-            </w:r>
-            <w:proofErr w:type="spellEnd"/>
+              <w:t>형태로 받아옴</w:t>
+            </w:r>
           </w:p>
           <w:p>
             <w:pPr>
               <w:cnfStyle w:val="000000000000" w:firstRow="0" w:lastRow="0" w:firstColumn="0" w:lastColumn="0" w:oddVBand="0" w:evenVBand="0" w:oddHBand="0" w:evenHBand="0" w:firstRowFirstColumn="0" w:firstRowLastColumn="0" w:lastRowFirstColumn="0" w:lastRowLastColumn="0"/>
-              <w:rPr>
-                <w:rFonts w:hint="eastAsia"/>
-              </w:rPr>
             </w:pPr>
             <w:r>
               <w:rPr>
@@ -2060,11 +2053,9 @@
               </w:rPr>
               <w:t xml:space="preserve">받아온 데이터는 </w:t>
             </w:r>
-            <w:proofErr w:type="spellStart"/>
             <w:r>
               <w:t>allLayers</w:t>
             </w:r>
-            <w:proofErr w:type="spellEnd"/>
             <w:r>
               <w:rPr>
                 <w:rFonts w:hint="eastAsia"/>
@@ -2076,23 +2067,16 @@
       </w:tr>
     </w:tbl>
     <w:p/>
-    <w:p>
-      <w:pPr>
-        <w:rPr>
-          <w:rFonts w:hint="eastAsia"/>
-        </w:rPr>
-      </w:pPr>
-    </w:p>
     <w:tbl>
       <w:tblPr>
         <w:tblStyle w:val="11"/>
-        <w:tblW w:w="0" w:type="auto"/>
+        <w:tblW w:w="10485" w:type="dxa"/>
         <w:tblLook w:val="04A0" w:firstRow="1" w:lastRow="0" w:firstColumn="1" w:lastColumn="0" w:noHBand="0" w:noVBand="1"/>
       </w:tblPr>
       <w:tblGrid>
-        <w:gridCol w:w="2987"/>
-        <w:gridCol w:w="2841"/>
-        <w:gridCol w:w="3188"/>
+        <w:gridCol w:w="3005"/>
+        <w:gridCol w:w="3511"/>
+        <w:gridCol w:w="3969"/>
       </w:tblGrid>
       <w:tr>
         <w:trPr>
@@ -2101,21 +2085,15 @@
         <w:tc>
           <w:tcPr>
             <w:cnfStyle w:val="001000000000" w:firstRow="0" w:lastRow="0" w:firstColumn="1" w:lastColumn="0" w:oddVBand="0" w:evenVBand="0" w:oddHBand="0" w:evenHBand="0" w:firstRowFirstColumn="0" w:firstRowLastColumn="0" w:lastRowFirstColumn="0" w:lastRowLastColumn="0"/>
-            <w:tcW w:w="9016" w:type="dxa"/>
+            <w:tcW w:w="10485" w:type="dxa"/>
             <w:gridSpan w:val="3"/>
           </w:tcPr>
           <w:p>
             <w:pPr>
               <w:jc w:val="center"/>
-              <w:rPr>
-                <w:rFonts w:hint="eastAsia"/>
-              </w:rPr>
-            </w:pPr>
-            <w:r>
-              <w:t>V</w:t>
-            </w:r>
-            <w:r>
-              <w:t>ariable</w:t>
+            </w:pPr>
+            <w:r>
+              <w:t>Variable</w:t>
             </w:r>
           </w:p>
         </w:tc>
@@ -2132,9 +2110,6 @@
           <w:p>
             <w:pPr>
               <w:jc w:val="center"/>
-              <w:rPr>
-                <w:rFonts w:hint="eastAsia"/>
-              </w:rPr>
             </w:pPr>
             <w:r>
               <w:t>Name</w:t>
@@ -2143,7 +2118,7 @@
         </w:tc>
         <w:tc>
           <w:tcPr>
-            <w:tcW w:w="2802" w:type="dxa"/>
+            <w:tcW w:w="3511" w:type="dxa"/>
             <w:tcBorders>
               <w:bottom w:val="single" w:sz="4" w:space="0" w:color="000000"/>
             </w:tcBorders>
@@ -2153,7 +2128,6 @@
               <w:jc w:val="center"/>
               <w:cnfStyle w:val="000000000000" w:firstRow="0" w:lastRow="0" w:firstColumn="0" w:lastColumn="0" w:oddVBand="0" w:evenVBand="0" w:oddHBand="0" w:evenHBand="0" w:firstRowFirstColumn="0" w:firstRowLastColumn="0" w:lastRowFirstColumn="0" w:lastRowLastColumn="0"/>
               <w:rPr>
-                <w:rFonts w:hint="eastAsia"/>
                 <w:b/>
                 <w:bCs/>
               </w:rPr>
@@ -2177,7 +2151,7 @@
         </w:tc>
         <w:tc>
           <w:tcPr>
-            <w:tcW w:w="3209" w:type="dxa"/>
+            <w:tcW w:w="3969" w:type="dxa"/>
             <w:tcBorders>
               <w:top w:val="single" w:sz="4" w:space="0" w:color="auto"/>
               <w:bottom w:val="single" w:sz="4" w:space="0" w:color="auto"/>
@@ -2188,7 +2162,6 @@
               <w:jc w:val="center"/>
               <w:cnfStyle w:val="000000000000" w:firstRow="0" w:lastRow="0" w:firstColumn="0" w:lastColumn="0" w:oddVBand="0" w:evenVBand="0" w:oddHBand="0" w:evenHBand="0" w:firstRowFirstColumn="0" w:firstRowLastColumn="0" w:lastRowFirstColumn="0" w:lastRowLastColumn="0"/>
               <w:rPr>
-                <w:rFonts w:hint="eastAsia"/>
                 <w:b/>
                 <w:bCs/>
               </w:rPr>
@@ -2217,12 +2190,10 @@
             <w:pPr>
               <w:jc w:val="center"/>
               <w:rPr>
-                <w:rFonts w:hint="eastAsia"/>
                 <w:b w:val="0"/>
                 <w:bCs w:val="0"/>
               </w:rPr>
             </w:pPr>
-            <w:proofErr w:type="spellStart"/>
             <w:r>
               <w:rPr>
                 <w:rFonts w:hint="eastAsia"/>
@@ -2238,12 +2209,11 @@
               </w:rPr>
               <w:t>llLayers</w:t>
             </w:r>
-            <w:proofErr w:type="spellEnd"/>
-          </w:p>
-        </w:tc>
-        <w:tc>
-          <w:tcPr>
-            <w:tcW w:w="2802" w:type="dxa"/>
+          </w:p>
+        </w:tc>
+        <w:tc>
+          <w:tcPr>
+            <w:tcW w:w="3511" w:type="dxa"/>
             <w:tcBorders>
               <w:top w:val="single" w:sz="4" w:space="0" w:color="000000"/>
             </w:tcBorders>
@@ -2251,9 +2221,6 @@
           <w:p>
             <w:pPr>
               <w:cnfStyle w:val="000000000000" w:firstRow="0" w:lastRow="0" w:firstColumn="0" w:lastColumn="0" w:oddVBand="0" w:evenVBand="0" w:oddHBand="0" w:evenHBand="0" w:firstRowFirstColumn="0" w:firstRowLastColumn="0" w:lastRowFirstColumn="0" w:lastRowLastColumn="0"/>
-              <w:rPr>
-                <w:rFonts w:hint="eastAsia"/>
-              </w:rPr>
             </w:pPr>
             <w:r>
               <w:rPr>
@@ -2262,21 +2229,13 @@
               <w:t>L</w:t>
             </w:r>
             <w:r>
-              <w:t>ist&lt;</w:t>
-            </w:r>
-            <w:proofErr w:type="spellStart"/>
-            <w:r>
-              <w:t>SHPReader.SingleLayer</w:t>
-            </w:r>
-            <w:proofErr w:type="spellEnd"/>
-            <w:r>
-              <w:t>&gt;</w:t>
-            </w:r>
-          </w:p>
-        </w:tc>
-        <w:tc>
-          <w:tcPr>
-            <w:tcW w:w="3209" w:type="dxa"/>
+              <w:t>ist&lt;SHPReader.SingleLayer&gt;</w:t>
+            </w:r>
+          </w:p>
+        </w:tc>
+        <w:tc>
+          <w:tcPr>
+            <w:tcW w:w="3969" w:type="dxa"/>
             <w:tcBorders>
               <w:top w:val="single" w:sz="4" w:space="0" w:color="auto"/>
             </w:tcBorders>
@@ -2284,11 +2243,7 @@
           <w:p>
             <w:pPr>
               <w:cnfStyle w:val="000000000000" w:firstRow="0" w:lastRow="0" w:firstColumn="0" w:lastColumn="0" w:oddVBand="0" w:evenVBand="0" w:oddHBand="0" w:evenHBand="0" w:firstRowFirstColumn="0" w:firstRowLastColumn="0" w:lastRowFirstColumn="0" w:lastRowLastColumn="0"/>
-              <w:rPr>
-                <w:rFonts w:hint="eastAsia"/>
-              </w:rPr>
-            </w:pPr>
-            <w:proofErr w:type="spellStart"/>
+            </w:pPr>
             <w:r>
               <w:rPr>
                 <w:rFonts w:hint="eastAsia"/>
@@ -2296,11 +2251,7 @@
               <w:t>R</w:t>
             </w:r>
             <w:r>
-              <w:t>eadLayer</w:t>
-            </w:r>
-            <w:proofErr w:type="spellEnd"/>
-            <w:r>
-              <w:t xml:space="preserve"> </w:t>
+              <w:t xml:space="preserve">eadLayer </w:t>
             </w:r>
             <w:r>
               <w:rPr>
@@ -2321,19 +2272,16 @@
             <w:pPr>
               <w:jc w:val="center"/>
               <w:rPr>
-                <w:rFonts w:hint="eastAsia"/>
                 <w:b w:val="0"/>
                 <w:bCs w:val="0"/>
               </w:rPr>
             </w:pPr>
-            <w:proofErr w:type="spellStart"/>
             <w:r>
               <w:rPr>
                 <w:rFonts w:hint="eastAsia"/>
                 <w:b w:val="0"/>
                 <w:bCs w:val="0"/>
               </w:rPr>
-              <w:lastRenderedPageBreak/>
               <w:t>r</w:t>
             </w:r>
             <w:r>
@@ -2343,21 +2291,16 @@
               </w:rPr>
               <w:t>efLineVreator</w:t>
             </w:r>
-            <w:proofErr w:type="spellEnd"/>
-          </w:p>
-        </w:tc>
-        <w:tc>
-          <w:tcPr>
-            <w:tcW w:w="2802" w:type="dxa"/>
+          </w:p>
+        </w:tc>
+        <w:tc>
+          <w:tcPr>
+            <w:tcW w:w="3511" w:type="dxa"/>
           </w:tcPr>
           <w:p>
             <w:pPr>
               <w:cnfStyle w:val="000000000000" w:firstRow="0" w:lastRow="0" w:firstColumn="0" w:lastColumn="0" w:oddVBand="0" w:evenVBand="0" w:oddHBand="0" w:evenHBand="0" w:firstRowFirstColumn="0" w:firstRowLastColumn="0" w:lastRowFirstColumn="0" w:lastRowLastColumn="0"/>
-              <w:rPr>
-                <w:rFonts w:hint="eastAsia"/>
-              </w:rPr>
-            </w:pPr>
-            <w:proofErr w:type="spellStart"/>
+            </w:pPr>
             <w:r>
               <w:rPr>
                 <w:rFonts w:hint="eastAsia"/>
@@ -2367,21 +2310,16 @@
             <w:r>
               <w:t>efLineCreator</w:t>
             </w:r>
-            <w:proofErr w:type="spellEnd"/>
-          </w:p>
-        </w:tc>
-        <w:tc>
-          <w:tcPr>
-            <w:tcW w:w="3209" w:type="dxa"/>
+          </w:p>
+        </w:tc>
+        <w:tc>
+          <w:tcPr>
+            <w:tcW w:w="3969" w:type="dxa"/>
           </w:tcPr>
           <w:p>
             <w:pPr>
               <w:cnfStyle w:val="000000000000" w:firstRow="0" w:lastRow="0" w:firstColumn="0" w:lastColumn="0" w:oddVBand="0" w:evenVBand="0" w:oddHBand="0" w:evenHBand="0" w:firstRowFirstColumn="0" w:firstRowLastColumn="0" w:lastRowFirstColumn="0" w:lastRowLastColumn="0"/>
-              <w:rPr>
-                <w:rFonts w:hint="eastAsia"/>
-              </w:rPr>
-            </w:pPr>
-            <w:proofErr w:type="spellStart"/>
+            </w:pPr>
             <w:r>
               <w:rPr>
                 <w:rFonts w:hint="eastAsia"/>
@@ -2389,11 +2327,7 @@
               <w:t>R</w:t>
             </w:r>
             <w:r>
-              <w:t>efLineCreator</w:t>
-            </w:r>
-            <w:proofErr w:type="spellEnd"/>
-            <w:r>
-              <w:t xml:space="preserve"> </w:t>
+              <w:t xml:space="preserve">efLineCreator </w:t>
             </w:r>
             <w:r>
               <w:rPr>
@@ -2414,12 +2348,10 @@
             <w:pPr>
               <w:jc w:val="center"/>
               <w:rPr>
-                <w:rFonts w:hint="eastAsia"/>
                 <w:b w:val="0"/>
                 <w:bCs w:val="0"/>
               </w:rPr>
             </w:pPr>
-            <w:proofErr w:type="spellStart"/>
             <w:r>
               <w:rPr>
                 <w:rFonts w:hint="eastAsia"/>
@@ -2435,21 +2367,16 @@
               </w:rPr>
               <w:t>ovPoint_R</w:t>
             </w:r>
-            <w:proofErr w:type="spellEnd"/>
-          </w:p>
-        </w:tc>
-        <w:tc>
-          <w:tcPr>
-            <w:tcW w:w="2802" w:type="dxa"/>
+          </w:p>
+        </w:tc>
+        <w:tc>
+          <w:tcPr>
+            <w:tcW w:w="3511" w:type="dxa"/>
           </w:tcPr>
           <w:p>
             <w:pPr>
               <w:cnfStyle w:val="000000000000" w:firstRow="0" w:lastRow="0" w:firstColumn="0" w:lastColumn="0" w:oddVBand="0" w:evenVBand="0" w:oddHBand="0" w:evenHBand="0" w:firstRowFirstColumn="0" w:firstRowLastColumn="0" w:lastRowFirstColumn="0" w:lastRowLastColumn="0"/>
-              <w:rPr>
-                <w:rFonts w:hint="eastAsia"/>
-              </w:rPr>
-            </w:pPr>
-            <w:proofErr w:type="spellStart"/>
+            </w:pPr>
             <w:r>
               <w:rPr>
                 <w:rFonts w:hint="eastAsia"/>
@@ -2459,39 +2386,24 @@
             <w:r>
               <w:t>ovPoint</w:t>
             </w:r>
-            <w:proofErr w:type="spellEnd"/>
-          </w:p>
-        </w:tc>
-        <w:tc>
-          <w:tcPr>
-            <w:tcW w:w="3209" w:type="dxa"/>
+          </w:p>
+        </w:tc>
+        <w:tc>
+          <w:tcPr>
+            <w:tcW w:w="3969" w:type="dxa"/>
           </w:tcPr>
           <w:p>
             <w:pPr>
               <w:cnfStyle w:val="000000000000" w:firstRow="0" w:lastRow="0" w:firstColumn="0" w:lastColumn="0" w:oddVBand="0" w:evenVBand="0" w:oddHBand="0" w:evenHBand="0" w:firstRowFirstColumn="0" w:firstRowLastColumn="0" w:lastRowFirstColumn="0" w:lastRowLastColumn="0"/>
-              <w:rPr>
-                <w:rFonts w:hint="eastAsia"/>
-              </w:rPr>
-            </w:pPr>
-            <w:r>
-              <w:rPr>
-                <w:rFonts w:hint="eastAsia"/>
-              </w:rPr>
-              <w:t xml:space="preserve">우측 </w:t>
-            </w:r>
-            <w:proofErr w:type="spellStart"/>
-            <w:r>
-              <w:rPr>
-                <w:rFonts w:hint="eastAsia"/>
-              </w:rPr>
-              <w:t>R</w:t>
-            </w:r>
-            <w:r>
-              <w:t>eferenceLine</w:t>
-            </w:r>
-            <w:proofErr w:type="spellEnd"/>
-            <w:r>
-              <w:t xml:space="preserve"> Point </w:t>
+            </w:pPr>
+            <w:r>
+              <w:rPr>
+                <w:rFonts w:hint="eastAsia"/>
+              </w:rPr>
+              <w:t>우측 R</w:t>
+            </w:r>
+            <w:r>
+              <w:t xml:space="preserve">eferenceLine Point </w:t>
             </w:r>
             <w:r>
               <w:rPr>
@@ -2512,12 +2424,10 @@
             <w:pPr>
               <w:jc w:val="center"/>
               <w:rPr>
-                <w:rFonts w:hint="eastAsia"/>
                 <w:b w:val="0"/>
                 <w:bCs w:val="0"/>
               </w:rPr>
             </w:pPr>
-            <w:proofErr w:type="spellStart"/>
             <w:r>
               <w:rPr>
                 <w:rFonts w:hint="eastAsia"/>
@@ -2533,21 +2443,16 @@
               </w:rPr>
               <w:t>aneCounter_R</w:t>
             </w:r>
-            <w:proofErr w:type="spellEnd"/>
-          </w:p>
-        </w:tc>
-        <w:tc>
-          <w:tcPr>
-            <w:tcW w:w="2802" w:type="dxa"/>
+          </w:p>
+        </w:tc>
+        <w:tc>
+          <w:tcPr>
+            <w:tcW w:w="3511" w:type="dxa"/>
           </w:tcPr>
           <w:p>
             <w:pPr>
               <w:cnfStyle w:val="000000000000" w:firstRow="0" w:lastRow="0" w:firstColumn="0" w:lastColumn="0" w:oddVBand="0" w:evenVBand="0" w:oddHBand="0" w:evenHBand="0" w:firstRowFirstColumn="0" w:firstRowLastColumn="0" w:lastRowFirstColumn="0" w:lastRowLastColumn="0"/>
-              <w:rPr>
-                <w:rFonts w:hint="eastAsia"/>
-              </w:rPr>
-            </w:pPr>
-            <w:proofErr w:type="spellStart"/>
+            </w:pPr>
             <w:r>
               <w:rPr>
                 <w:rFonts w:hint="eastAsia"/>
@@ -2557,19 +2462,15 @@
             <w:r>
               <w:t>aneCounter</w:t>
             </w:r>
-            <w:proofErr w:type="spellEnd"/>
-          </w:p>
-        </w:tc>
-        <w:tc>
-          <w:tcPr>
-            <w:tcW w:w="3209" w:type="dxa"/>
+          </w:p>
+        </w:tc>
+        <w:tc>
+          <w:tcPr>
+            <w:tcW w:w="3969" w:type="dxa"/>
           </w:tcPr>
           <w:p>
             <w:pPr>
               <w:cnfStyle w:val="000000000000" w:firstRow="0" w:lastRow="0" w:firstColumn="0" w:lastColumn="0" w:oddVBand="0" w:evenVBand="0" w:oddHBand="0" w:evenHBand="0" w:firstRowFirstColumn="0" w:firstRowLastColumn="0" w:lastRowFirstColumn="0" w:lastRowLastColumn="0"/>
-              <w:rPr>
-                <w:rFonts w:hint="eastAsia"/>
-              </w:rPr>
             </w:pPr>
             <w:r>
               <w:t>우측</w:t>
@@ -2593,168 +2494,27 @@
         </w:tc>
       </w:tr>
     </w:tbl>
-    <w:p>
-      <w:pPr>
-        <w:rPr>
-          <w:rFonts w:hint="eastAsia"/>
-        </w:rPr>
-      </w:pPr>
-    </w:p>
-    <w:p>
-      <w:proofErr w:type="spellStart"/>
-      <w:r>
-        <w:rPr>
-          <w:rFonts w:hint="eastAsia"/>
-        </w:rPr>
-        <w:t>Sel_Path</w:t>
-      </w:r>
-      <w:proofErr w:type="spellEnd"/>
-      <w:r>
-        <w:t xml:space="preserve"> </w:t>
-      </w:r>
-      <w:r>
-        <w:rPr>
-          <w:rFonts w:hint="eastAsia"/>
-        </w:rPr>
-        <w:t>:</w:t>
-      </w:r>
-      <w:r>
-        <w:t xml:space="preserve"> </w:t>
-      </w:r>
-      <w:r>
-        <w:rPr>
-          <w:rFonts w:hint="eastAsia"/>
-        </w:rPr>
-        <w:t>NGII</w:t>
-      </w:r>
-      <w:r>
-        <w:t xml:space="preserve"> </w:t>
-      </w:r>
-      <w:r>
-        <w:rPr>
-          <w:rFonts w:hint="eastAsia"/>
-        </w:rPr>
-        <w:t>HD</w:t>
-      </w:r>
-      <w:r>
-        <w:t xml:space="preserve"> </w:t>
-      </w:r>
-      <w:r>
-        <w:rPr>
-          <w:rFonts w:hint="eastAsia"/>
-        </w:rPr>
-        <w:t>Map의 경로를 지정하기 위한 버튼</w:t>
-      </w:r>
-      <w:r>
-        <w:rPr>
-          <w:rFonts w:hint="eastAsia"/>
-        </w:rPr>
-        <w:t>,</w:t>
-      </w:r>
-      <w:r>
-        <w:t xml:space="preserve"> </w:t>
-      </w:r>
-      <w:r>
-        <w:rPr>
-          <w:rFonts w:hint="eastAsia"/>
-        </w:rPr>
-        <w:t>Event(</w:t>
-      </w:r>
-      <w:proofErr w:type="spellStart"/>
-      <w:r>
-        <w:rPr>
-          <w:rFonts w:hint="eastAsia"/>
-        </w:rPr>
-        <w:t>OnClick</w:t>
-      </w:r>
-      <w:proofErr w:type="spellEnd"/>
-      <w:r>
-        <w:rPr>
-          <w:rFonts w:hint="eastAsia"/>
-        </w:rPr>
-        <w:t xml:space="preserve">)발생시 </w:t>
-      </w:r>
-      <w:proofErr w:type="spellStart"/>
-      <w:r>
-        <w:rPr>
-          <w:rFonts w:hint="eastAsia"/>
-        </w:rPr>
-        <w:t>FolderBrowserDialog</w:t>
-      </w:r>
-      <w:proofErr w:type="spellEnd"/>
-      <w:r>
-        <w:rPr>
-          <w:rFonts w:hint="eastAsia"/>
-        </w:rPr>
-        <w:t xml:space="preserve">가 생성되며 폴더를 지정할 수 있는 </w:t>
-      </w:r>
-      <w:r>
-        <w:rPr>
-          <w:rFonts w:hint="eastAsia"/>
-        </w:rPr>
-        <w:t>D</w:t>
-      </w:r>
-      <w:r>
-        <w:t>ialog</w:t>
-      </w:r>
-      <w:r>
-        <w:rPr>
-          <w:rFonts w:hint="eastAsia"/>
-        </w:rPr>
-        <w:t>가 생성됨</w:t>
-      </w:r>
-      <w:r>
-        <w:t xml:space="preserve"> </w:t>
-      </w:r>
-      <w:proofErr w:type="spellStart"/>
-      <w:r>
-        <w:rPr>
-          <w:rFonts w:hint="eastAsia"/>
-        </w:rPr>
-        <w:t>DialogResult</w:t>
-      </w:r>
-      <w:proofErr w:type="spellEnd"/>
-      <w:r>
-        <w:rPr>
-          <w:rFonts w:hint="eastAsia"/>
-        </w:rPr>
-        <w:t xml:space="preserve">의 값에 따라 </w:t>
-      </w:r>
-      <w:r>
-        <w:rPr>
-          <w:rFonts w:hint="eastAsia"/>
-        </w:rPr>
-        <w:t>처리 방향</w:t>
-      </w:r>
-      <w:r>
-        <w:rPr>
-          <w:rFonts w:hint="eastAsia"/>
-        </w:rPr>
-        <w:t>을 정함</w:t>
-      </w:r>
-    </w:p>
     <w:p/>
     <w:p>
       <w:r>
         <w:rPr>
-          <w:rFonts w:hint="eastAsia"/>
           <w:noProof/>
         </w:rPr>
         <mc:AlternateContent>
           <mc:Choice Requires="wpg">
             <w:drawing>
-              <wp:anchor distT="0" distB="0" distL="114300" distR="114300" simplePos="0" relativeHeight="251660288" behindDoc="0" locked="0" layoutInCell="1" allowOverlap="1" wp14:anchorId="70965F9E" wp14:editId="63D88E71">
+              <wp:anchor distT="0" distB="0" distL="114300" distR="114300" simplePos="0" relativeHeight="251668480" behindDoc="0" locked="0" layoutInCell="1" allowOverlap="1" wp14:anchorId="688EC13D" wp14:editId="4948ACDE">
                 <wp:simplePos x="0" y="0"/>
-                <wp:positionH relativeFrom="margin">
-                  <wp:posOffset>-85725</wp:posOffset>
+                <wp:positionH relativeFrom="column">
+                  <wp:posOffset>420594</wp:posOffset>
                 </wp:positionH>
                 <wp:positionV relativeFrom="paragraph">
-                  <wp:posOffset>140970</wp:posOffset>
+                  <wp:posOffset>619983</wp:posOffset>
                 </wp:positionV>
-                <wp:extent cx="2266950" cy="2719705"/>
-                <wp:effectExtent l="0" t="0" r="0" b="4445"/>
-                <wp:wrapSquare wrapText="bothSides"/>
-                <wp:docPr id="6" name="그룹 6"/>
+                <wp:extent cx="5812824" cy="3098131"/>
+                <wp:effectExtent l="0" t="0" r="0" b="7620"/>
+                <wp:wrapTopAndBottom/>
+                <wp:docPr id="9" name="그룹 9"/>
                 <wp:cNvGraphicFramePr/>
                 <a:graphic xmlns:a="http://schemas.openxmlformats.org/drawingml/2006/main">
                   <a:graphicData uri="http://schemas.microsoft.com/office/word/2010/wordprocessingGroup">
@@ -2763,159 +2523,399 @@
                       <wpg:grpSpPr>
                         <a:xfrm>
                           <a:off x="0" y="0"/>
-                          <a:ext cx="2266950" cy="2719705"/>
+                          <a:ext cx="5812824" cy="3098131"/>
                           <a:chOff x="0" y="0"/>
-                          <a:chExt cx="2266950" cy="2719705"/>
+                          <a:chExt cx="5812824" cy="3098131"/>
                         </a:xfrm>
                       </wpg:grpSpPr>
-                      <pic:pic xmlns:pic="http://schemas.openxmlformats.org/drawingml/2006/picture">
-                        <pic:nvPicPr>
-                          <pic:cNvPr id="4" name="그림 4"/>
-                          <pic:cNvPicPr>
-                            <a:picLocks noChangeAspect="1"/>
-                          </pic:cNvPicPr>
-                        </pic:nvPicPr>
-                        <pic:blipFill>
-                          <a:blip r:embed="rId10">
-                            <a:extLst>
-                              <a:ext uri="{28A0092B-C50C-407E-A947-70E740481C1C}">
-                                <a14:useLocalDpi xmlns:a14="http://schemas.microsoft.com/office/drawing/2010/main" val="0"/>
-                              </a:ext>
-                            </a:extLst>
-                          </a:blip>
-                          <a:srcRect/>
-                          <a:stretch>
-                            <a:fillRect/>
-                          </a:stretch>
-                        </pic:blipFill>
-                        <pic:spPr bwMode="auto">
+                      <wpg:grpSp>
+                        <wpg:cNvPr id="6" name="그룹 6"/>
+                        <wpg:cNvGrpSpPr/>
+                        <wpg:grpSpPr>
                           <a:xfrm>
                             <a:off x="0" y="0"/>
-                            <a:ext cx="2266950" cy="2324735"/>
+                            <a:ext cx="2266950" cy="2719705"/>
+                            <a:chOff x="0" y="0"/>
+                            <a:chExt cx="2266950" cy="2719705"/>
                           </a:xfrm>
-                          <a:prstGeom prst="rect">
-                            <a:avLst/>
-                          </a:prstGeom>
-                          <a:noFill/>
-                          <a:ln>
+                        </wpg:grpSpPr>
+                        <pic:pic xmlns:pic="http://schemas.openxmlformats.org/drawingml/2006/picture">
+                          <pic:nvPicPr>
+                            <pic:cNvPr id="4" name="그림 4"/>
+                            <pic:cNvPicPr>
+                              <a:picLocks noChangeAspect="1"/>
+                            </pic:cNvPicPr>
+                          </pic:nvPicPr>
+                          <pic:blipFill>
+                            <a:blip r:embed="rId10">
+                              <a:extLst>
+                                <a:ext uri="{28A0092B-C50C-407E-A947-70E740481C1C}">
+                                  <a14:useLocalDpi xmlns:a14="http://schemas.microsoft.com/office/drawing/2010/main" val="0"/>
+                                </a:ext>
+                              </a:extLst>
+                            </a:blip>
+                            <a:srcRect/>
+                            <a:stretch>
+                              <a:fillRect/>
+                            </a:stretch>
+                          </pic:blipFill>
+                          <pic:spPr bwMode="auto">
+                            <a:xfrm>
+                              <a:off x="0" y="0"/>
+                              <a:ext cx="2266950" cy="2324735"/>
+                            </a:xfrm>
+                            <a:prstGeom prst="rect">
+                              <a:avLst/>
+                            </a:prstGeom>
                             <a:noFill/>
-                          </a:ln>
-                        </pic:spPr>
-                      </pic:pic>
-                      <wps:wsp>
-                        <wps:cNvPr id="5" name="Text Box 5"/>
-                        <wps:cNvSpPr txBox="1"/>
-                        <wps:spPr>
+                            <a:ln>
+                              <a:noFill/>
+                            </a:ln>
+                          </pic:spPr>
+                        </pic:pic>
+                        <wps:wsp>
+                          <wps:cNvPr id="5" name="Text Box 5"/>
+                          <wps:cNvSpPr txBox="1"/>
+                          <wps:spPr>
+                            <a:xfrm>
+                              <a:off x="0" y="2381250"/>
+                              <a:ext cx="2266950" cy="338455"/>
+                            </a:xfrm>
+                            <a:prstGeom prst="rect">
+                              <a:avLst/>
+                            </a:prstGeom>
+                            <a:solidFill>
+                              <a:prstClr val="white"/>
+                            </a:solidFill>
+                            <a:ln>
+                              <a:noFill/>
+                            </a:ln>
+                          </wps:spPr>
+                          <wps:txbx>
+                            <w:txbxContent>
+                              <w:p>
+                                <w:pPr>
+                                  <w:pStyle w:val="ab"/>
+                                  <w:jc w:val="center"/>
+                                  <w:rPr>
+                                    <w:noProof/>
+                                  </w:rPr>
+                                </w:pPr>
+                                <w:r>
+                                  <w:t xml:space="preserve">그림 </w:t>
+                                </w:r>
+                                <w:r>
+                                  <w:t>2</w:t>
+                                </w:r>
+                                <w:r>
+                                  <w:t xml:space="preserve"> </w:t>
+                                </w:r>
+                                <w:r>
+                                  <w:rPr>
+                                    <w:rFonts w:hint="eastAsia"/>
+                                  </w:rPr>
+                                  <w:t>FolderBrowser</w:t>
+                                </w:r>
+                                <w:r>
+                                  <w:rPr>
+                                    <w:rFonts w:hint="eastAsia"/>
+                                    <w:noProof/>
+                                  </w:rPr>
+                                  <w:t>Dialog</w:t>
+                                </w:r>
+                              </w:p>
+                            </w:txbxContent>
+                          </wps:txbx>
+                          <wps:bodyPr rot="0" spcFirstLastPara="0" vertOverflow="overflow" horzOverflow="overflow" vert="horz" wrap="square" lIns="0" tIns="0" rIns="0" bIns="0" numCol="1" spcCol="0" rtlCol="0" fromWordArt="0" anchor="t" anchorCtr="0" forceAA="0" compatLnSpc="1">
+                            <a:prstTxWarp prst="textNoShape">
+                              <a:avLst/>
+                            </a:prstTxWarp>
+                            <a:spAutoFit/>
+                          </wps:bodyPr>
+                        </wps:wsp>
+                      </wpg:grpSp>
+                      <wpg:grpSp>
+                        <wpg:cNvPr id="13" name="그룹 13"/>
+                        <wpg:cNvGrpSpPr/>
+                        <wpg:grpSpPr>
                           <a:xfrm>
-                            <a:off x="0" y="2381250"/>
-                            <a:ext cx="2266950" cy="338455"/>
+                            <a:off x="2421924" y="0"/>
+                            <a:ext cx="3382010" cy="1567180"/>
+                            <a:chOff x="0" y="0"/>
+                            <a:chExt cx="3382010" cy="1567180"/>
                           </a:xfrm>
-                          <a:prstGeom prst="rect">
-                            <a:avLst/>
-                          </a:prstGeom>
-                          <a:solidFill>
-                            <a:prstClr val="white"/>
-                          </a:solidFill>
-                          <a:ln>
-                            <a:noFill/>
-                          </a:ln>
-                        </wps:spPr>
-                        <wps:txbx>
-                          <w:txbxContent>
-                            <w:p>
-                              <w:pPr>
-                                <w:pStyle w:val="ab"/>
-                                <w:jc w:val="center"/>
-                                <w:rPr>
-                                  <w:noProof/>
-                                </w:rPr>
-                              </w:pPr>
-                              <w:r>
-                                <w:t xml:space="preserve">그림 </w:t>
-                              </w:r>
-                              <w:r>
-                                <w:t>2</w:t>
-                              </w:r>
-                              <w:r>
-                                <w:t xml:space="preserve"> </w:t>
-                              </w:r>
-                              <w:proofErr w:type="spellStart"/>
-                              <w:r>
-                                <w:rPr>
-                                  <w:rFonts w:hint="eastAsia"/>
-                                </w:rPr>
-                                <w:t>FolderBrowser</w:t>
-                              </w:r>
-                              <w:r>
-                                <w:rPr>
-                                  <w:rFonts w:hint="eastAsia"/>
-                                  <w:noProof/>
-                                </w:rPr>
-                                <w:t>Dialog</w:t>
-                              </w:r>
-                              <w:proofErr w:type="spellEnd"/>
-                            </w:p>
-                          </w:txbxContent>
-                        </wps:txbx>
-                        <wps:bodyPr rot="0" spcFirstLastPara="0" vertOverflow="overflow" horzOverflow="overflow" vert="horz" wrap="square" lIns="0" tIns="0" rIns="0" bIns="0" numCol="1" spcCol="0" rtlCol="0" fromWordArt="0" anchor="t" anchorCtr="0" forceAA="0" compatLnSpc="1">
-                          <a:prstTxWarp prst="textNoShape">
-                            <a:avLst/>
-                          </a:prstTxWarp>
-                          <a:spAutoFit/>
-                        </wps:bodyPr>
-                      </wps:wsp>
+                        </wpg:grpSpPr>
+                        <pic:pic xmlns:pic="http://schemas.openxmlformats.org/drawingml/2006/picture">
+                          <pic:nvPicPr>
+                            <pic:cNvPr id="7" name="그림 7"/>
+                            <pic:cNvPicPr>
+                              <a:picLocks noChangeAspect="1"/>
+                            </pic:cNvPicPr>
+                          </pic:nvPicPr>
+                          <pic:blipFill>
+                            <a:blip r:embed="rId11">
+                              <a:extLst>
+                                <a:ext uri="{28A0092B-C50C-407E-A947-70E740481C1C}">
+                                  <a14:useLocalDpi xmlns:a14="http://schemas.microsoft.com/office/drawing/2010/main" val="0"/>
+                                </a:ext>
+                              </a:extLst>
+                            </a:blip>
+                            <a:stretch>
+                              <a:fillRect/>
+                            </a:stretch>
+                          </pic:blipFill>
+                          <pic:spPr>
+                            <a:xfrm>
+                              <a:off x="0" y="0"/>
+                              <a:ext cx="3382010" cy="1171575"/>
+                            </a:xfrm>
+                            <a:prstGeom prst="rect">
+                              <a:avLst/>
+                            </a:prstGeom>
+                          </pic:spPr>
+                        </pic:pic>
+                        <wps:wsp>
+                          <wps:cNvPr id="10" name="Text Box 10"/>
+                          <wps:cNvSpPr txBox="1"/>
+                          <wps:spPr>
+                            <a:xfrm>
+                              <a:off x="0" y="1228725"/>
+                              <a:ext cx="3382010" cy="338455"/>
+                            </a:xfrm>
+                            <a:prstGeom prst="rect">
+                              <a:avLst/>
+                            </a:prstGeom>
+                            <a:solidFill>
+                              <a:prstClr val="white"/>
+                            </a:solidFill>
+                            <a:ln>
+                              <a:noFill/>
+                            </a:ln>
+                          </wps:spPr>
+                          <wps:txbx>
+                            <w:txbxContent>
+                              <w:p>
+                                <w:pPr>
+                                  <w:pStyle w:val="ab"/>
+                                  <w:jc w:val="center"/>
+                                </w:pPr>
+                                <w:r>
+                                  <w:t xml:space="preserve">그림 3 </w:t>
+                                </w:r>
+                                <w:r>
+                                  <w:rPr>
+                                    <w:rFonts w:hint="eastAsia"/>
+                                  </w:rPr>
+                                  <w:t>정상처리</w:t>
+                                </w:r>
+                              </w:p>
+                            </w:txbxContent>
+                          </wps:txbx>
+                          <wps:bodyPr rot="0" spcFirstLastPara="0" vertOverflow="overflow" horzOverflow="overflow" vert="horz" wrap="square" lIns="0" tIns="0" rIns="0" bIns="0" numCol="1" spcCol="0" rtlCol="0" fromWordArt="0" anchor="t" anchorCtr="0" forceAA="0" compatLnSpc="1">
+                            <a:prstTxWarp prst="textNoShape">
+                              <a:avLst/>
+                            </a:prstTxWarp>
+                            <a:spAutoFit/>
+                          </wps:bodyPr>
+                        </wps:wsp>
+                      </wpg:grpSp>
+                      <wpg:grpSp>
+                        <wpg:cNvPr id="12" name="그룹 12"/>
+                        <wpg:cNvGrpSpPr/>
+                        <wpg:grpSpPr>
+                          <a:xfrm>
+                            <a:off x="2421924" y="1540476"/>
+                            <a:ext cx="3390900" cy="1557655"/>
+                            <a:chOff x="0" y="0"/>
+                            <a:chExt cx="3390900" cy="1557655"/>
+                          </a:xfrm>
+                        </wpg:grpSpPr>
+                        <pic:pic xmlns:pic="http://schemas.openxmlformats.org/drawingml/2006/picture">
+                          <pic:nvPicPr>
+                            <pic:cNvPr id="8" name="그림 8"/>
+                            <pic:cNvPicPr>
+                              <a:picLocks noChangeAspect="1"/>
+                            </pic:cNvPicPr>
+                          </pic:nvPicPr>
+                          <pic:blipFill>
+                            <a:blip r:embed="rId12">
+                              <a:extLst>
+                                <a:ext uri="{28A0092B-C50C-407E-A947-70E740481C1C}">
+                                  <a14:useLocalDpi xmlns:a14="http://schemas.microsoft.com/office/drawing/2010/main" val="0"/>
+                                </a:ext>
+                              </a:extLst>
+                            </a:blip>
+                            <a:stretch>
+                              <a:fillRect/>
+                            </a:stretch>
+                          </pic:blipFill>
+                          <pic:spPr>
+                            <a:xfrm>
+                              <a:off x="0" y="0"/>
+                              <a:ext cx="3390900" cy="1159510"/>
+                            </a:xfrm>
+                            <a:prstGeom prst="rect">
+                              <a:avLst/>
+                            </a:prstGeom>
+                          </pic:spPr>
+                        </pic:pic>
+                        <wps:wsp>
+                          <wps:cNvPr id="11" name="Text Box 11"/>
+                          <wps:cNvSpPr txBox="1"/>
+                          <wps:spPr>
+                            <a:xfrm>
+                              <a:off x="0" y="1219200"/>
+                              <a:ext cx="3390900" cy="338455"/>
+                            </a:xfrm>
+                            <a:prstGeom prst="rect">
+                              <a:avLst/>
+                            </a:prstGeom>
+                            <a:solidFill>
+                              <a:prstClr val="white"/>
+                            </a:solidFill>
+                            <a:ln>
+                              <a:noFill/>
+                            </a:ln>
+                          </wps:spPr>
+                          <wps:txbx>
+                            <w:txbxContent>
+                              <w:p>
+                                <w:pPr>
+                                  <w:pStyle w:val="ab"/>
+                                  <w:jc w:val="center"/>
+                                </w:pPr>
+                                <w:r>
+                                  <w:t xml:space="preserve">그림 4 </w:t>
+                                </w:r>
+                                <w:r>
+                                  <w:rPr>
+                                    <w:rFonts w:hint="eastAsia"/>
+                                  </w:rPr>
+                                  <w:t>오류 처리</w:t>
+                                </w:r>
+                              </w:p>
+                            </w:txbxContent>
+                          </wps:txbx>
+                          <wps:bodyPr rot="0" spcFirstLastPara="0" vertOverflow="overflow" horzOverflow="overflow" vert="horz" wrap="square" lIns="0" tIns="0" rIns="0" bIns="0" numCol="1" spcCol="0" rtlCol="0" fromWordArt="0" anchor="t" anchorCtr="0" forceAA="0" compatLnSpc="1">
+                            <a:prstTxWarp prst="textNoShape">
+                              <a:avLst/>
+                            </a:prstTxWarp>
+                            <a:spAutoFit/>
+                          </wps:bodyPr>
+                        </wps:wsp>
+                      </wpg:grpSp>
                     </wpg:wgp>
                   </a:graphicData>
                 </a:graphic>
+                <wp14:sizeRelH relativeFrom="margin">
+                  <wp14:pctWidth>0</wp14:pctWidth>
+                </wp14:sizeRelH>
               </wp:anchor>
             </w:drawing>
           </mc:Choice>
           <mc:Fallback>
             <w:pict>
-              <v:group w14:anchorId="70965F9E" id="그룹 6" o:spid="_x0000_s1029" style="position:absolute;left:0;text-align:left;margin-left:-6.75pt;margin-top:11.1pt;width:178.5pt;height:214.15pt;z-index:251660288;mso-position-horizontal-relative:margin" coordsize="22669,27197" o:gfxdata="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">
-                <v:shape id="그림 4" o:spid="_x0000_s1030" type="#_x0000_t75" style="position:absolute;width:22669;height:23247;visibility:visible;mso-wrap-style:square" o:gfxdata="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">
-                  <v:imagedata r:id="rId11" o:title=""/>
-                </v:shape>
-                <v:shape id="Text Box 5" o:spid="_x0000_s1031" type="#_x0000_t202" style="position:absolute;top:23812;width:22669;height:3385;visibility:visible;mso-wrap-style:square;v-text-anchor:top" o:gfxdata="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" stroked="f">
-                  <v:textbox style="mso-fit-shape-to-text:t" inset="0,0,0,0">
-                    <w:txbxContent>
-                      <w:p>
-                        <w:pPr>
-                          <w:pStyle w:val="ab"/>
-                          <w:jc w:val="center"/>
-                          <w:rPr>
-                            <w:noProof/>
-                          </w:rPr>
-                        </w:pPr>
-                        <w:r>
-                          <w:t xml:space="preserve">그림 </w:t>
-                        </w:r>
-                        <w:r>
-                          <w:t>2</w:t>
-                        </w:r>
-                        <w:r>
-                          <w:t xml:space="preserve"> </w:t>
-                        </w:r>
-                        <w:proofErr w:type="spellStart"/>
-                        <w:r>
-                          <w:rPr>
-                            <w:rFonts w:hint="eastAsia"/>
-                          </w:rPr>
-                          <w:t>FolderBrowser</w:t>
-                        </w:r>
-                        <w:r>
-                          <w:rPr>
-                            <w:rFonts w:hint="eastAsia"/>
-                            <w:noProof/>
-                          </w:rPr>
-                          <w:t>Dialog</w:t>
-                        </w:r>
-                        <w:proofErr w:type="spellEnd"/>
-                      </w:p>
-                    </w:txbxContent>
-                  </v:textbox>
-                </v:shape>
-                <w10:wrap type="square" anchorx="margin"/>
+              <v:group w14:anchorId="688EC13D" id="그룹 9" o:spid="_x0000_s1029" style="position:absolute;left:0;text-align:left;margin-left:33.1pt;margin-top:48.8pt;width:457.7pt;height:243.95pt;z-index:251668480;mso-width-relative:margin" coordsize="58128,30981" o:gfxdata="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">
+                <v:group id="그룹 6" o:spid="_x0000_s1030" style="position:absolute;width:22669;height:27197" coordsize="22669,27197" o:gfxdata="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">
+                  <v:shape id="그림 4" o:spid="_x0000_s1031" type="#_x0000_t75" style="position:absolute;width:22669;height:23247;visibility:visible;mso-wrap-style:square" o:gfxdata="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">
+                    <v:imagedata r:id="rId13" o:title=""/>
+                    <v:path arrowok="t"/>
+                  </v:shape>
+                  <v:shape id="Text Box 5" o:spid="_x0000_s1032" type="#_x0000_t202" style="position:absolute;top:23812;width:22669;height:3385;visibility:visible;mso-wrap-style:square;v-text-anchor:top" o:gfxdata="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" stroked="f">
+                    <v:textbox style="mso-fit-shape-to-text:t" inset="0,0,0,0">
+                      <w:txbxContent>
+                        <w:p>
+                          <w:pPr>
+                            <w:pStyle w:val="ab"/>
+                            <w:jc w:val="center"/>
+                            <w:rPr>
+                              <w:noProof/>
+                            </w:rPr>
+                          </w:pPr>
+                          <w:r>
+                            <w:t xml:space="preserve">그림 </w:t>
+                          </w:r>
+                          <w:r>
+                            <w:t>2</w:t>
+                          </w:r>
+                          <w:r>
+                            <w:t xml:space="preserve"> </w:t>
+                          </w:r>
+                          <w:proofErr w:type="spellStart"/>
+                          <w:r>
+                            <w:rPr>
+                              <w:rFonts w:hint="eastAsia"/>
+                            </w:rPr>
+                            <w:t>FolderBrowser</w:t>
+                          </w:r>
+                          <w:r>
+                            <w:rPr>
+                              <w:rFonts w:hint="eastAsia"/>
+                              <w:noProof/>
+                            </w:rPr>
+                            <w:t>Dialog</w:t>
+                          </w:r>
+                          <w:proofErr w:type="spellEnd"/>
+                        </w:p>
+                      </w:txbxContent>
+                    </v:textbox>
+                  </v:shape>
+                </v:group>
+                <v:group id="그룹 13" o:spid="_x0000_s1033" style="position:absolute;left:24219;width:33820;height:15671" coordsize="33820,15671" o:gfxdata="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">
+                  <v:shape id="그림 7" o:spid="_x0000_s1034" type="#_x0000_t75" style="position:absolute;width:33820;height:11715;visibility:visible;mso-wrap-style:square" o:gfxdata="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">
+                    <v:imagedata r:id="rId14" o:title=""/>
+                    <v:path arrowok="t"/>
+                  </v:shape>
+                  <v:shape id="Text Box 10" o:spid="_x0000_s1035" type="#_x0000_t202" style="position:absolute;top:12287;width:33820;height:3384;visibility:visible;mso-wrap-style:square;v-text-anchor:top" o:gfxdata="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" stroked="f">
+                    <v:textbox style="mso-fit-shape-to-text:t" inset="0,0,0,0">
+                      <w:txbxContent>
+                        <w:p>
+                          <w:pPr>
+                            <w:pStyle w:val="ab"/>
+                            <w:jc w:val="center"/>
+                          </w:pPr>
+                          <w:r>
+                            <w:t xml:space="preserve">그림 3 </w:t>
+                          </w:r>
+                          <w:r>
+                            <w:rPr>
+                              <w:rFonts w:hint="eastAsia"/>
+                            </w:rPr>
+                            <w:t>정상처리</w:t>
+                          </w:r>
+                        </w:p>
+                      </w:txbxContent>
+                    </v:textbox>
+                  </v:shape>
+                </v:group>
+                <v:group id="그룹 12" o:spid="_x0000_s1036" style="position:absolute;left:24219;top:15404;width:33909;height:15577" coordsize="33909,15576" o:gfxdata="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">
+                  <v:shape id="그림 8" o:spid="_x0000_s1037" type="#_x0000_t75" style="position:absolute;width:33909;height:11595;visibility:visible;mso-wrap-style:square" o:gfxdata="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">
+                    <v:imagedata r:id="rId15" o:title=""/>
+                    <v:path arrowok="t"/>
+                  </v:shape>
+                  <v:shape id="Text Box 11" o:spid="_x0000_s1038" type="#_x0000_t202" style="position:absolute;top:12192;width:33909;height:3384;visibility:visible;mso-wrap-style:square;v-text-anchor:top" o:gfxdata="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" stroked="f">
+                    <v:textbox style="mso-fit-shape-to-text:t" inset="0,0,0,0">
+                      <w:txbxContent>
+                        <w:p>
+                          <w:pPr>
+                            <w:pStyle w:val="ab"/>
+                            <w:jc w:val="center"/>
+                          </w:pPr>
+                          <w:r>
+                            <w:t xml:space="preserve">그림 4 </w:t>
+                          </w:r>
+                          <w:r>
+                            <w:rPr>
+                              <w:rFonts w:hint="eastAsia"/>
+                            </w:rPr>
+                            <w:t>오류 처리</w:t>
+                          </w:r>
+                        </w:p>
+                      </w:txbxContent>
+                    </v:textbox>
+                  </v:shape>
+                </v:group>
+                <w10:wrap type="topAndBottom"/>
               </v:group>
             </w:pict>
           </mc:Fallback>
@@ -2923,302 +2923,107 @@
       </w:r>
       <w:r>
         <w:rPr>
-          <w:noProof/>
+          <w:rFonts w:hint="eastAsia"/>
         </w:rPr>
-        <mc:AlternateContent>
-          <mc:Choice Requires="wpg">
-            <w:drawing>
-              <wp:anchor distT="0" distB="0" distL="114300" distR="114300" simplePos="0" relativeHeight="251665408" behindDoc="0" locked="0" layoutInCell="1" allowOverlap="1" wp14:anchorId="3E5AEDE7" wp14:editId="0FC06B14">
-                <wp:simplePos x="0" y="0"/>
-                <wp:positionH relativeFrom="margin">
-                  <wp:posOffset>2340610</wp:posOffset>
-                </wp:positionH>
-                <wp:positionV relativeFrom="paragraph">
-                  <wp:posOffset>145415</wp:posOffset>
-                </wp:positionV>
-                <wp:extent cx="3382010" cy="1567180"/>
-                <wp:effectExtent l="0" t="0" r="8890" b="0"/>
-                <wp:wrapSquare wrapText="bothSides"/>
-                <wp:docPr id="13" name="그룹 13"/>
-                <wp:cNvGraphicFramePr/>
-                <a:graphic xmlns:a="http://schemas.openxmlformats.org/drawingml/2006/main">
-                  <a:graphicData uri="http://schemas.microsoft.com/office/word/2010/wordprocessingGroup">
-                    <wpg:wgp>
-                      <wpg:cNvGrpSpPr/>
-                      <wpg:grpSpPr>
-                        <a:xfrm>
-                          <a:off x="0" y="0"/>
-                          <a:ext cx="3382010" cy="1567180"/>
-                          <a:chOff x="0" y="0"/>
-                          <a:chExt cx="3382010" cy="1567180"/>
-                        </a:xfrm>
-                      </wpg:grpSpPr>
-                      <pic:pic xmlns:pic="http://schemas.openxmlformats.org/drawingml/2006/picture">
-                        <pic:nvPicPr>
-                          <pic:cNvPr id="7" name="그림 7"/>
-                          <pic:cNvPicPr>
-                            <a:picLocks noChangeAspect="1"/>
-                          </pic:cNvPicPr>
-                        </pic:nvPicPr>
-                        <pic:blipFill>
-                          <a:blip r:embed="rId12">
-                            <a:extLst>
-                              <a:ext uri="{28A0092B-C50C-407E-A947-70E740481C1C}">
-                                <a14:useLocalDpi xmlns:a14="http://schemas.microsoft.com/office/drawing/2010/main" val="0"/>
-                              </a:ext>
-                            </a:extLst>
-                          </a:blip>
-                          <a:stretch>
-                            <a:fillRect/>
-                          </a:stretch>
-                        </pic:blipFill>
-                        <pic:spPr>
-                          <a:xfrm>
-                            <a:off x="0" y="0"/>
-                            <a:ext cx="3382010" cy="1171575"/>
-                          </a:xfrm>
-                          <a:prstGeom prst="rect">
-                            <a:avLst/>
-                          </a:prstGeom>
-                        </pic:spPr>
-                      </pic:pic>
-                      <wps:wsp>
-                        <wps:cNvPr id="10" name="Text Box 10"/>
-                        <wps:cNvSpPr txBox="1"/>
-                        <wps:spPr>
-                          <a:xfrm>
-                            <a:off x="0" y="1228725"/>
-                            <a:ext cx="3382010" cy="338455"/>
-                          </a:xfrm>
-                          <a:prstGeom prst="rect">
-                            <a:avLst/>
-                          </a:prstGeom>
-                          <a:solidFill>
-                            <a:prstClr val="white"/>
-                          </a:solidFill>
-                          <a:ln>
-                            <a:noFill/>
-                          </a:ln>
-                        </wps:spPr>
-                        <wps:txbx>
-                          <w:txbxContent>
-                            <w:p>
-                              <w:pPr>
-                                <w:pStyle w:val="ab"/>
-                                <w:jc w:val="center"/>
-                              </w:pPr>
-                              <w:r>
-                                <w:t xml:space="preserve">그림 3 </w:t>
-                              </w:r>
-                              <w:r>
-                                <w:rPr>
-                                  <w:rFonts w:hint="eastAsia"/>
-                                </w:rPr>
-                                <w:t>정상처리</w:t>
-                              </w:r>
-                            </w:p>
-                          </w:txbxContent>
-                        </wps:txbx>
-                        <wps:bodyPr rot="0" spcFirstLastPara="0" vertOverflow="overflow" horzOverflow="overflow" vert="horz" wrap="square" lIns="0" tIns="0" rIns="0" bIns="0" numCol="1" spcCol="0" rtlCol="0" fromWordArt="0" anchor="t" anchorCtr="0" forceAA="0" compatLnSpc="1">
-                          <a:prstTxWarp prst="textNoShape">
-                            <a:avLst/>
-                          </a:prstTxWarp>
-                          <a:spAutoFit/>
-                        </wps:bodyPr>
-                      </wps:wsp>
-                    </wpg:wgp>
-                  </a:graphicData>
-                </a:graphic>
-              </wp:anchor>
-            </w:drawing>
-          </mc:Choice>
-          <mc:Fallback>
-            <w:pict>
-              <v:group w14:anchorId="3E5AEDE7" id="그룹 13" o:spid="_x0000_s1032" style="position:absolute;left:0;text-align:left;margin-left:184.3pt;margin-top:11.45pt;width:266.3pt;height:123.4pt;z-index:251665408;mso-position-horizontal-relative:margin" coordsize="33820,15671" o:gfxdata="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">
-                <v:shape id="그림 7" o:spid="_x0000_s1033" type="#_x0000_t75" style="position:absolute;width:33820;height:11715;visibility:visible;mso-wrap-style:square" o:gfxdata="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">
-                  <v:imagedata r:id="rId13" o:title=""/>
-                </v:shape>
-                <v:shape id="Text Box 10" o:spid="_x0000_s1034" type="#_x0000_t202" style="position:absolute;top:12287;width:33820;height:3384;visibility:visible;mso-wrap-style:square;v-text-anchor:top" o:gfxdata="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" stroked="f">
-                  <v:textbox style="mso-fit-shape-to-text:t" inset="0,0,0,0">
-                    <w:txbxContent>
-                      <w:p>
-                        <w:pPr>
-                          <w:pStyle w:val="ab"/>
-                          <w:jc w:val="center"/>
-                        </w:pPr>
-                        <w:r>
-                          <w:t xml:space="preserve">그림 3 </w:t>
-                        </w:r>
-                        <w:r>
-                          <w:rPr>
-                            <w:rFonts w:hint="eastAsia"/>
-                          </w:rPr>
-                          <w:t>정상처리</w:t>
-                        </w:r>
-                      </w:p>
-                    </w:txbxContent>
-                  </v:textbox>
-                </v:shape>
-                <w10:wrap type="square" anchorx="margin"/>
-              </v:group>
-            </w:pict>
-          </mc:Fallback>
-        </mc:AlternateContent>
+        <w:t>Sel_Path</w:t>
+      </w:r>
+      <w:r>
+        <w:t xml:space="preserve"> </w:t>
       </w:r>
       <w:r>
         <w:rPr>
-          <w:noProof/>
+          <w:rFonts w:hint="eastAsia"/>
         </w:rPr>
-        <mc:AlternateContent>
-          <mc:Choice Requires="wpg">
-            <w:drawing>
-              <wp:anchor distT="0" distB="0" distL="114300" distR="114300" simplePos="0" relativeHeight="251668480" behindDoc="0" locked="0" layoutInCell="1" allowOverlap="1" wp14:anchorId="0265676E" wp14:editId="3082DEC3">
-                <wp:simplePos x="0" y="0"/>
-                <wp:positionH relativeFrom="margin">
-                  <wp:posOffset>2343150</wp:posOffset>
-                </wp:positionH>
-                <wp:positionV relativeFrom="paragraph">
-                  <wp:posOffset>1682115</wp:posOffset>
-                </wp:positionV>
-                <wp:extent cx="3390900" cy="1557655"/>
-                <wp:effectExtent l="0" t="0" r="0" b="4445"/>
-                <wp:wrapTopAndBottom/>
-                <wp:docPr id="12" name="그룹 12"/>
-                <wp:cNvGraphicFramePr/>
-                <a:graphic xmlns:a="http://schemas.openxmlformats.org/drawingml/2006/main">
-                  <a:graphicData uri="http://schemas.microsoft.com/office/word/2010/wordprocessingGroup">
-                    <wpg:wgp>
-                      <wpg:cNvGrpSpPr/>
-                      <wpg:grpSpPr>
-                        <a:xfrm>
-                          <a:off x="0" y="0"/>
-                          <a:ext cx="3390900" cy="1557655"/>
-                          <a:chOff x="0" y="0"/>
-                          <a:chExt cx="3390900" cy="1557655"/>
-                        </a:xfrm>
-                      </wpg:grpSpPr>
-                      <pic:pic xmlns:pic="http://schemas.openxmlformats.org/drawingml/2006/picture">
-                        <pic:nvPicPr>
-                          <pic:cNvPr id="8" name="그림 8"/>
-                          <pic:cNvPicPr>
-                            <a:picLocks noChangeAspect="1"/>
-                          </pic:cNvPicPr>
-                        </pic:nvPicPr>
-                        <pic:blipFill>
-                          <a:blip r:embed="rId14">
-                            <a:extLst>
-                              <a:ext uri="{28A0092B-C50C-407E-A947-70E740481C1C}">
-                                <a14:useLocalDpi xmlns:a14="http://schemas.microsoft.com/office/drawing/2010/main" val="0"/>
-                              </a:ext>
-                            </a:extLst>
-                          </a:blip>
-                          <a:stretch>
-                            <a:fillRect/>
-                          </a:stretch>
-                        </pic:blipFill>
-                        <pic:spPr>
-                          <a:xfrm>
-                            <a:off x="0" y="0"/>
-                            <a:ext cx="3390900" cy="1159510"/>
-                          </a:xfrm>
-                          <a:prstGeom prst="rect">
-                            <a:avLst/>
-                          </a:prstGeom>
-                        </pic:spPr>
-                      </pic:pic>
-                      <wps:wsp>
-                        <wps:cNvPr id="11" name="Text Box 11"/>
-                        <wps:cNvSpPr txBox="1"/>
-                        <wps:spPr>
-                          <a:xfrm>
-                            <a:off x="0" y="1219200"/>
-                            <a:ext cx="3390900" cy="338455"/>
-                          </a:xfrm>
-                          <a:prstGeom prst="rect">
-                            <a:avLst/>
-                          </a:prstGeom>
-                          <a:solidFill>
-                            <a:prstClr val="white"/>
-                          </a:solidFill>
-                          <a:ln>
-                            <a:noFill/>
-                          </a:ln>
-                        </wps:spPr>
-                        <wps:txbx>
-                          <w:txbxContent>
-                            <w:p>
-                              <w:pPr>
-                                <w:pStyle w:val="ab"/>
-                                <w:jc w:val="center"/>
-                              </w:pPr>
-                              <w:r>
-                                <w:t xml:space="preserve">그림 4 </w:t>
-                              </w:r>
-                              <w:r>
-                                <w:rPr>
-                                  <w:rFonts w:hint="eastAsia"/>
-                                </w:rPr>
-                                <w:t>오류 처리</w:t>
-                              </w:r>
-                            </w:p>
-                          </w:txbxContent>
-                        </wps:txbx>
-                        <wps:bodyPr rot="0" spcFirstLastPara="0" vertOverflow="overflow" horzOverflow="overflow" vert="horz" wrap="square" lIns="0" tIns="0" rIns="0" bIns="0" numCol="1" spcCol="0" rtlCol="0" fromWordArt="0" anchor="t" anchorCtr="0" forceAA="0" compatLnSpc="1">
-                          <a:prstTxWarp prst="textNoShape">
-                            <a:avLst/>
-                          </a:prstTxWarp>
-                          <a:spAutoFit/>
-                        </wps:bodyPr>
-                      </wps:wsp>
-                    </wpg:wgp>
-                  </a:graphicData>
-                </a:graphic>
-              </wp:anchor>
-            </w:drawing>
-          </mc:Choice>
-          <mc:Fallback>
-            <w:pict>
-              <v:group w14:anchorId="0265676E" id="그룹 12" o:spid="_x0000_s1035" style="position:absolute;left:0;text-align:left;margin-left:184.5pt;margin-top:132.45pt;width:267pt;height:122.65pt;z-index:251668480;mso-position-horizontal-relative:margin" coordsize="33909,15576" o:gfxdata="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">
-                <v:shape id="그림 8" o:spid="_x0000_s1036" type="#_x0000_t75" style="position:absolute;width:33909;height:11595;visibility:visible;mso-wrap-style:square" o:gfxdata="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">
-                  <v:imagedata r:id="rId15" o:title=""/>
-                </v:shape>
-                <v:shape id="Text Box 11" o:spid="_x0000_s1037" type="#_x0000_t202" style="position:absolute;top:12192;width:33909;height:3384;visibility:visible;mso-wrap-style:square;v-text-anchor:top" o:gfxdata="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" stroked="f">
-                  <v:textbox style="mso-fit-shape-to-text:t" inset="0,0,0,0">
-                    <w:txbxContent>
-                      <w:p>
-                        <w:pPr>
-                          <w:pStyle w:val="ab"/>
-                          <w:jc w:val="center"/>
-                        </w:pPr>
-                        <w:r>
-                          <w:t xml:space="preserve">그림 4 </w:t>
-                        </w:r>
-                        <w:r>
-                          <w:rPr>
-                            <w:rFonts w:hint="eastAsia"/>
-                          </w:rPr>
-                          <w:t>오류 처리</w:t>
-                        </w:r>
-                      </w:p>
-                    </w:txbxContent>
-                  </v:textbox>
-                </v:shape>
-                <w10:wrap type="topAndBottom" anchorx="margin"/>
-              </v:group>
-            </w:pict>
-          </mc:Fallback>
-        </mc:AlternateContent>
+        <w:t>:</w:t>
+      </w:r>
+      <w:r>
+        <w:t xml:space="preserve"> </w:t>
+      </w:r>
+      <w:r>
+        <w:rPr>
+          <w:rFonts w:hint="eastAsia"/>
+        </w:rPr>
+        <w:t>NGII</w:t>
+      </w:r>
+      <w:r>
+        <w:t xml:space="preserve"> </w:t>
+      </w:r>
+      <w:r>
+        <w:rPr>
+          <w:rFonts w:hint="eastAsia"/>
+        </w:rPr>
+        <w:t>HD</w:t>
+      </w:r>
+      <w:r>
+        <w:t xml:space="preserve"> </w:t>
+      </w:r>
+      <w:r>
+        <w:rPr>
+          <w:rFonts w:hint="eastAsia"/>
+        </w:rPr>
+        <w:t>Map의 경로를 지정하기 위한 버튼</w:t>
+      </w:r>
+      <w:r>
+        <w:rPr>
+          <w:rFonts w:hint="eastAsia"/>
+        </w:rPr>
+        <w:t>,</w:t>
+      </w:r>
+      <w:r>
+        <w:t xml:space="preserve"> </w:t>
+      </w:r>
+      <w:r>
+        <w:rPr>
+          <w:rFonts w:hint="eastAsia"/>
+        </w:rPr>
+        <w:t xml:space="preserve">Event(OnClick)발생시 FolderBrowserDialog가 생성되며 폴더를 지정할 수 있는 </w:t>
+      </w:r>
+      <w:r>
+        <w:rPr>
+          <w:rFonts w:hint="eastAsia"/>
+        </w:rPr>
+        <w:t>D</w:t>
+      </w:r>
+      <w:r>
+        <w:t>ialog</w:t>
+      </w:r>
+      <w:r>
+        <w:rPr>
+          <w:rFonts w:hint="eastAsia"/>
+        </w:rPr>
+        <w:t>가 생성됨</w:t>
+      </w:r>
+      <w:r>
+        <w:t xml:space="preserve"> </w:t>
+      </w:r>
+      <w:r>
+        <w:rPr>
+          <w:rFonts w:hint="eastAsia"/>
+        </w:rPr>
+        <w:t xml:space="preserve">DialogResult의 값에 따라 </w:t>
+      </w:r>
+      <w:r>
+        <w:rPr>
+          <w:rFonts w:hint="eastAsia"/>
+        </w:rPr>
+        <w:t>처리 방향</w:t>
+      </w:r>
+      <w:r>
+        <w:rPr>
+          <w:rFonts w:hint="eastAsia"/>
+        </w:rPr>
+        <w:t>을 정함</w:t>
       </w:r>
     </w:p>
     <w:tbl>
       <w:tblPr>
         <w:tblStyle w:val="11"/>
-        <w:tblW w:w="0" w:type="auto"/>
+        <w:tblW w:w="10485" w:type="dxa"/>
         <w:tblLook w:val="04A0" w:firstRow="1" w:lastRow="0" w:firstColumn="1" w:lastColumn="0" w:noHBand="0" w:noVBand="1"/>
       </w:tblPr>
       <w:tblGrid>
         <w:gridCol w:w="1520"/>
-        <w:gridCol w:w="7496"/>
+        <w:gridCol w:w="8965"/>
       </w:tblGrid>
       <w:tr>
         <w:trPr>
@@ -3227,7 +3032,7 @@
         <w:tc>
           <w:tcPr>
             <w:cnfStyle w:val="001000000000" w:firstRow="0" w:lastRow="0" w:firstColumn="1" w:lastColumn="0" w:oddVBand="0" w:evenVBand="0" w:oddHBand="0" w:evenHBand="0" w:firstRowFirstColumn="0" w:firstRowLastColumn="0" w:lastRowFirstColumn="0" w:lastRowLastColumn="0"/>
-            <w:tcW w:w="9016" w:type="dxa"/>
+            <w:tcW w:w="10485" w:type="dxa"/>
             <w:gridSpan w:val="2"/>
             <w:vAlign w:val="center"/>
           </w:tcPr>
@@ -3235,40 +3040,30 @@
             <w:pPr>
               <w:jc w:val="center"/>
               <w:rPr>
-                <w:rFonts w:hint="eastAsia"/>
                 <w:b w:val="0"/>
                 <w:bCs w:val="0"/>
               </w:rPr>
             </w:pPr>
-            <w:proofErr w:type="spellStart"/>
             <w:r>
               <w:rPr>
                 <w:b w:val="0"/>
                 <w:bCs w:val="0"/>
               </w:rPr>
-              <w:t>Sel_Path</w:t>
-            </w:r>
-            <w:proofErr w:type="spellEnd"/>
-            <w:r>
-              <w:rPr>
+              <w:t xml:space="preserve">Sel_Path </w:t>
+            </w:r>
+            <w:r>
+              <w:rPr>
+                <w:rFonts w:hint="eastAsia"/>
                 <w:b w:val="0"/>
                 <w:bCs w:val="0"/>
               </w:rPr>
-              <w:t xml:space="preserve"> </w:t>
-            </w:r>
-            <w:r>
-              <w:rPr>
-                <w:rFonts w:hint="eastAsia"/>
+              <w:t>E</w:t>
+            </w:r>
+            <w:r>
+              <w:rPr>
                 <w:b w:val="0"/>
                 <w:bCs w:val="0"/>
               </w:rPr>
-              <w:t>E</w:t>
-            </w:r>
-            <w:r>
-              <w:rPr>
-                <w:b w:val="0"/>
-                <w:bCs w:val="0"/>
-              </w:rPr>
               <w:t>vent</w:t>
             </w:r>
           </w:p>
@@ -3278,7 +3073,7 @@
         <w:tc>
           <w:tcPr>
             <w:cnfStyle w:val="001000000000" w:firstRow="0" w:lastRow="0" w:firstColumn="1" w:lastColumn="0" w:oddVBand="0" w:evenVBand="0" w:oddHBand="0" w:evenHBand="0" w:firstRowFirstColumn="0" w:firstRowLastColumn="0" w:lastRowFirstColumn="0" w:lastRowLastColumn="0"/>
-            <w:tcW w:w="1271" w:type="dxa"/>
+            <w:tcW w:w="1520" w:type="dxa"/>
             <w:vAlign w:val="center"/>
           </w:tcPr>
           <w:p>
@@ -3288,7 +3083,6 @@
                 <w:szCs w:val="20"/>
               </w:rPr>
             </w:pPr>
-            <w:proofErr w:type="spellStart"/>
             <w:r>
               <w:rPr>
                 <w:rFonts w:hint="eastAsia"/>
@@ -3302,21 +3096,16 @@
               </w:rPr>
               <w:t>el_path_Click</w:t>
             </w:r>
-            <w:proofErr w:type="spellEnd"/>
-          </w:p>
-        </w:tc>
-        <w:tc>
-          <w:tcPr>
-            <w:tcW w:w="7745" w:type="dxa"/>
+          </w:p>
+        </w:tc>
+        <w:tc>
+          <w:tcPr>
+            <w:tcW w:w="8965" w:type="dxa"/>
           </w:tcPr>
           <w:p>
             <w:pPr>
               <w:cnfStyle w:val="000000000000" w:firstRow="0" w:lastRow="0" w:firstColumn="0" w:lastColumn="0" w:oddVBand="0" w:evenVBand="0" w:oddHBand="0" w:evenHBand="0" w:firstRowFirstColumn="0" w:firstRowLastColumn="0" w:lastRowFirstColumn="0" w:lastRowLastColumn="0"/>
-              <w:rPr>
-                <w:rFonts w:hint="eastAsia"/>
-              </w:rPr>
-            </w:pPr>
-            <w:proofErr w:type="spellStart"/>
+            </w:pPr>
             <w:r>
               <w:rPr>
                 <w:rFonts w:hint="eastAsia"/>
@@ -3326,7 +3115,6 @@
             <w:r>
               <w:t>el_Path</w:t>
             </w:r>
-            <w:proofErr w:type="spellEnd"/>
             <w:r>
               <w:rPr>
                 <w:rFonts w:hint="eastAsia"/>
@@ -3339,11 +3127,9 @@
               </w:rPr>
               <w:t xml:space="preserve">, </w:t>
             </w:r>
-            <w:proofErr w:type="spellStart"/>
             <w:r>
               <w:t>res_path_sel</w:t>
             </w:r>
-            <w:proofErr w:type="spellEnd"/>
             <w:r>
               <w:rPr>
                 <w:rFonts w:hint="eastAsia"/>
@@ -3363,35 +3149,16 @@
               <w:rPr>
                 <w:rFonts w:hint="eastAsia"/>
               </w:rPr>
-              <w:t xml:space="preserve"> 경로를 지정하며 </w:t>
-            </w:r>
-            <w:proofErr w:type="spellStart"/>
-            <w:r>
-              <w:rPr>
-                <w:rFonts w:hint="eastAsia"/>
-              </w:rPr>
-              <w:t>R</w:t>
-            </w:r>
-            <w:r>
-              <w:t>eadLayer</w:t>
-            </w:r>
-            <w:proofErr w:type="spellEnd"/>
-            <w:r>
-              <w:t>(string)</w:t>
-            </w:r>
-            <w:proofErr w:type="spellStart"/>
-            <w:r>
-              <w:rPr>
-                <w:rFonts w:hint="eastAsia"/>
-              </w:rPr>
-              <w:t>를</w:t>
-            </w:r>
-            <w:proofErr w:type="spellEnd"/>
-            <w:r>
-              <w:rPr>
-                <w:rFonts w:hint="eastAsia"/>
-              </w:rPr>
-              <w:t xml:space="preserve"> 통하여 지정된 경로를 처리함.</w:t>
+              <w:t xml:space="preserve"> 경로를 지정하며 R</w:t>
+            </w:r>
+            <w:r>
+              <w:t>eadLayer(string)</w:t>
+            </w:r>
+            <w:r>
+              <w:rPr>
+                <w:rFonts w:hint="eastAsia"/>
+              </w:rPr>
+              <w:t>를 통하여 지정된 경로를 처리함.</w:t>
             </w:r>
             <w:r>
               <w:t xml:space="preserve"> </w:t>
@@ -3402,13 +3169,8 @@
               </w:rPr>
               <w:t xml:space="preserve">이외의 경우는 취소버튼을 누른 상태 이므로 </w:t>
             </w:r>
-            <w:proofErr w:type="spellStart"/>
-            <w:r>
-              <w:t>Sel_path_lab</w:t>
-            </w:r>
-            <w:proofErr w:type="spellEnd"/>
-            <w:r>
-              <w:t xml:space="preserve"> </w:t>
+            <w:r>
+              <w:t xml:space="preserve">Sel_path_lab </w:t>
             </w:r>
             <w:r>
               <w:rPr>
@@ -3435,13 +3197,13 @@
     <w:tbl>
       <w:tblPr>
         <w:tblStyle w:val="a8"/>
-        <w:tblpPr w:leftFromText="142" w:rightFromText="142" w:vertAnchor="text" w:horzAnchor="margin" w:tblpX="-151" w:tblpY="667"/>
-        <w:tblW w:w="9218" w:type="dxa"/>
+        <w:tblpPr w:leftFromText="142" w:rightFromText="142" w:vertAnchor="text" w:horzAnchor="margin" w:tblpY="460"/>
+        <w:tblW w:w="10485" w:type="dxa"/>
         <w:tblLook w:val="04A0" w:firstRow="1" w:lastRow="0" w:firstColumn="1" w:lastColumn="0" w:noHBand="0" w:noVBand="1"/>
       </w:tblPr>
       <w:tblGrid>
         <w:gridCol w:w="1275"/>
-        <w:gridCol w:w="7943"/>
+        <w:gridCol w:w="9210"/>
       </w:tblGrid>
       <w:tr>
         <w:tc>
@@ -3452,9 +3214,6 @@
           <w:p>
             <w:pPr>
               <w:jc w:val="center"/>
-              <w:rPr>
-                <w:rFonts w:hint="eastAsia"/>
-              </w:rPr>
             </w:pPr>
             <w:r>
               <w:rPr>
@@ -3466,98 +3225,32 @@
         </w:tc>
         <w:tc>
           <w:tcPr>
-            <w:tcW w:w="7943" w:type="dxa"/>
-          </w:tcPr>
-          <w:p>
-            <w:proofErr w:type="spellStart"/>
-            <w:r>
-              <w:rPr>
-                <w:rFonts w:hint="eastAsia"/>
-              </w:rPr>
-              <w:t>Layer_Conv_Tick</w:t>
-            </w:r>
-            <w:proofErr w:type="spellEnd"/>
-            <w:r>
-              <w:rPr>
-                <w:rFonts w:hint="eastAsia"/>
-              </w:rPr>
-              <w:t xml:space="preserve">이 동작 하여 </w:t>
-            </w:r>
-            <w:proofErr w:type="spellStart"/>
-            <w:r>
-              <w:rPr>
-                <w:rFonts w:hint="eastAsia"/>
-              </w:rPr>
-              <w:t>TextBox</w:t>
-            </w:r>
-            <w:proofErr w:type="spellEnd"/>
-            <w:r>
-              <w:rPr>
-                <w:rFonts w:hint="eastAsia"/>
-              </w:rPr>
-              <w:t>(</w:t>
-            </w:r>
-            <w:proofErr w:type="spellStart"/>
-            <w:r>
-              <w:rPr>
-                <w:rFonts w:hint="eastAsia"/>
-              </w:rPr>
-              <w:t>Shp_name_text</w:t>
-            </w:r>
-            <w:proofErr w:type="spellEnd"/>
-            <w:r>
-              <w:rPr>
-                <w:rFonts w:hint="eastAsia"/>
-              </w:rPr>
-              <w:t>,</w:t>
+            <w:tcW w:w="9210" w:type="dxa"/>
+          </w:tcPr>
+          <w:p>
+            <w:r>
+              <w:rPr>
+                <w:rFonts w:hint="eastAsia"/>
+              </w:rPr>
+              <w:t>Layer_Conv_Tick이 동작 하여 TextBox(Shp_name_text,</w:t>
             </w:r>
             <w:r>
               <w:t xml:space="preserve"> </w:t>
             </w:r>
-            <w:proofErr w:type="spellStart"/>
-            <w:r>
-              <w:rPr>
-                <w:rFonts w:hint="eastAsia"/>
-              </w:rPr>
-              <w:t>Xodr_Name_text</w:t>
-            </w:r>
-            <w:proofErr w:type="spellEnd"/>
-            <w:r>
-              <w:rPr>
-                <w:rFonts w:hint="eastAsia"/>
-              </w:rPr>
-              <w:t>)와 Button(</w:t>
-            </w:r>
-            <w:proofErr w:type="spellStart"/>
-            <w:r>
-              <w:rPr>
-                <w:rFonts w:hint="eastAsia"/>
-              </w:rPr>
-              <w:t>Out_ref_shape</w:t>
-            </w:r>
-            <w:proofErr w:type="spellEnd"/>
-            <w:r>
-              <w:rPr>
-                <w:rFonts w:hint="eastAsia"/>
-              </w:rPr>
-              <w:t>,</w:t>
+            <w:r>
+              <w:rPr>
+                <w:rFonts w:hint="eastAsia"/>
+              </w:rPr>
+              <w:t>Xodr_Name_text)와 Button(Out_ref_shape,</w:t>
             </w:r>
             <w:r>
               <w:t xml:space="preserve"> </w:t>
             </w:r>
-            <w:proofErr w:type="spellStart"/>
-            <w:r>
-              <w:rPr>
-                <w:rFonts w:hint="eastAsia"/>
-              </w:rPr>
-              <w:t>Out_xodr</w:t>
-            </w:r>
-            <w:proofErr w:type="spellEnd"/>
-            <w:r>
-              <w:rPr>
-                <w:rFonts w:hint="eastAsia"/>
-              </w:rPr>
-              <w:t>)이 활성화</w:t>
+            <w:r>
+              <w:rPr>
+                <w:rFonts w:hint="eastAsia"/>
+              </w:rPr>
+              <w:t>Out_xodr)이 활성화</w:t>
             </w:r>
             <w:r>
               <w:t>됨</w:t>
@@ -3591,7 +3284,7 @@
         </w:tc>
         <w:tc>
           <w:tcPr>
-            <w:tcW w:w="7943" w:type="dxa"/>
+            <w:tcW w:w="9210" w:type="dxa"/>
           </w:tcPr>
           <w:p>
             <w:r>
@@ -3612,56 +3305,149 @@
             <w:r>
               <w:t xml:space="preserve"> </w:t>
             </w:r>
-            <w:proofErr w:type="spellStart"/>
-            <w:r>
-              <w:rPr>
-                <w:rFonts w:hint="eastAsia"/>
-              </w:rPr>
-              <w:t>HDMap</w:t>
-            </w:r>
-            <w:proofErr w:type="spellEnd"/>
-            <w:r>
-              <w:rPr>
-                <w:rFonts w:hint="eastAsia"/>
-              </w:rPr>
-              <w:t xml:space="preserve">의 형식이 </w:t>
-            </w:r>
-            <w:proofErr w:type="spellStart"/>
-            <w:r>
-              <w:rPr>
-                <w:rFonts w:hint="eastAsia"/>
-              </w:rPr>
-              <w:t>아닌경우</w:t>
-            </w:r>
-            <w:proofErr w:type="spellEnd"/>
-            <w:r>
-              <w:rPr>
-                <w:rFonts w:hint="eastAsia"/>
-              </w:rPr>
-              <w:t>,</w:t>
+            <w:r>
+              <w:rPr>
+                <w:rFonts w:hint="eastAsia"/>
+              </w:rPr>
+              <w:t>HDMap의 형식이 아닌경우,</w:t>
             </w:r>
             <w:r>
               <w:t xml:space="preserve"> </w:t>
             </w:r>
-            <w:proofErr w:type="spellStart"/>
-            <w:r>
-              <w:rPr>
-                <w:rFonts w:hint="eastAsia"/>
-              </w:rPr>
-              <w:t>FolderBrowserDialog</w:t>
-            </w:r>
-            <w:proofErr w:type="spellEnd"/>
-            <w:r>
-              <w:rPr>
-                <w:rFonts w:hint="eastAsia"/>
-              </w:rPr>
-              <w:t>에서 취소를 누르는 경우를 처리함 (그림4)</w:t>
+            <w:r>
+              <w:rPr>
+                <w:rFonts w:hint="eastAsia"/>
+              </w:rPr>
+              <w:t>FolderBrowserDialog에서 취소를 누르는 경우를 처리함 (그림4)</w:t>
             </w:r>
           </w:p>
         </w:tc>
       </w:tr>
     </w:tbl>
     <w:p/>
+    <w:p/>
+    <w:p>
+      <w:r>
+        <w:rPr>
+          <w:rFonts w:hint="eastAsia"/>
+        </w:rPr>
+        <w:t>Out_</w:t>
+      </w:r>
+      <w:r>
+        <w:t xml:space="preserve">ref_shape : </w:t>
+      </w:r>
+      <w:r>
+        <w:rPr>
+          <w:rFonts w:hint="eastAsia"/>
+        </w:rPr>
+        <w:t xml:space="preserve">읽은 </w:t>
+      </w:r>
+      <w:r>
+        <w:t>NGII HD Map</w:t>
+      </w:r>
+      <w:r>
+        <w:rPr>
+          <w:rFonts w:hint="eastAsia"/>
+        </w:rPr>
+        <w:t xml:space="preserve">에서 </w:t>
+      </w:r>
+      <w:r>
+        <w:t>OpenDRIVE</w:t>
+      </w:r>
+      <w:r>
+        <w:rPr>
+          <w:rFonts w:hint="eastAsia"/>
+        </w:rPr>
+        <w:t xml:space="preserve">의 </w:t>
+      </w:r>
+      <w:r>
+        <w:t>ReferenceLine</w:t>
+      </w:r>
+      <w:r>
+        <w:rPr>
+          <w:rFonts w:hint="eastAsia"/>
+        </w:rPr>
+        <w:t xml:space="preserve">으로 지정한 개체들을 </w:t>
+      </w:r>
+      <w:r>
+        <w:t>Shp_name_text</w:t>
+      </w:r>
+      <w:r>
+        <w:rPr>
+          <w:rFonts w:hint="eastAsia"/>
+        </w:rPr>
+        <w:t>에 작성된 이름 또는 기본값(reference</w:t>
+      </w:r>
+      <w:r>
+        <w:t>Line)</w:t>
+      </w:r>
+      <w:r>
+        <w:rPr>
+          <w:rFonts w:hint="eastAsia"/>
+        </w:rPr>
+        <w:t>으로 출력함</w:t>
+      </w:r>
+      <w:bookmarkStart w:id="7" w:name="_GoBack"/>
+      <w:bookmarkEnd w:id="7"/>
+    </w:p>
+    <w:p/>
+    <w:p/>
+    <w:p/>
+    <w:p/>
+    <w:p/>
+    <w:p>
+      <w:pPr>
+        <w:widowControl/>
+        <w:wordWrap/>
+        <w:autoSpaceDE/>
+        <w:autoSpaceDN/>
+      </w:pPr>
+      <w:r>
+        <w:br w:type="page"/>
+      </w:r>
+    </w:p>
+    <w:p>
+      <w:pPr>
+        <w:widowControl/>
+        <w:wordWrap/>
+        <w:autoSpaceDE/>
+        <w:autoSpaceDN/>
+      </w:pPr>
+      <w:r>
+        <w:rPr>
+          <w:noProof/>
+        </w:rPr>
+        <w:lastRenderedPageBreak/>
+        <w:pict w14:anchorId="49E131DF">
+          <v:shapetype id="_x0000_t75" coordsize="21600,21600" o:spt="75" o:preferrelative="t" path="m@4@5l@4@11@9@11@9@5xe" filled="f" stroked="f">
+            <v:stroke joinstyle="miter"/>
+            <v:formulas>
+              <v:f eqn="if lineDrawn pixelLineWidth 0"/>
+              <v:f eqn="sum @0 1 0"/>
+              <v:f eqn="sum 0 0 @1"/>
+              <v:f eqn="prod @2 1 2"/>
+              <v:f eqn="prod @3 21600 pixelWidth"/>
+              <v:f eqn="prod @3 21600 pixelHeight"/>
+              <v:f eqn="sum @0 0 1"/>
+              <v:f eqn="prod @6 1 2"/>
+              <v:f eqn="prod @7 21600 pixelWidth"/>
+              <v:f eqn="sum @8 21600 0"/>
+              <v:f eqn="prod @7 21600 pixelHeight"/>
+              <v:f eqn="sum @10 21600 0"/>
+            </v:formulas>
+            <v:path o:extrusionok="f" gradientshapeok="t" o:connecttype="rect"/>
+            <o:lock v:ext="edit" aspectratio="t"/>
+          </v:shapetype>
+          <v:shape id="_x0000_s1026" type="#_x0000_t75" style="position:absolute;left:0;text-align:left;margin-left:69.2pt;margin-top:2.6pt;width:325.45pt;height:717.65pt;z-index:251670528;mso-position-horizontal-relative:text;mso-position-vertical-relative:text">
+            <v:imagedata r:id="rId16" o:title="mainfrm"/>
+            <w10:wrap type="square"/>
+          </v:shape>
+        </w:pict>
+      </w:r>
+      <w:r>
+        <w:br w:type="page"/>
+      </w:r>
+    </w:p>
     <w:p>
       <w:pPr>
         <w:rPr>
@@ -3670,9 +3456,9 @@
       </w:pPr>
     </w:p>
     <w:sectPr>
-      <w:footerReference w:type="default" r:id="rId16"/>
+      <w:footerReference w:type="default" r:id="rId17"/>
       <w:pgSz w:w="11906" w:h="16838"/>
-      <w:pgMar w:top="1701" w:right="1440" w:bottom="1440" w:left="1440" w:header="851" w:footer="992" w:gutter="0"/>
+      <w:pgMar w:top="720" w:right="720" w:bottom="720" w:left="720" w:header="567" w:footer="567" w:gutter="0"/>
       <w:cols w:space="425"/>
       <w:titlePg/>
       <w:docGrid w:linePitch="360"/>
@@ -3682,7 +3468,7 @@
 </file>
 
 <file path=word/endnotes.xml><?xml version="1.0" encoding="utf-8"?>
-<w:endnotes xmlns:wpc="http://schemas.microsoft.com/office/word/2010/wordprocessingCanvas" xmlns:cx="http://schemas.microsoft.com/office/drawing/2014/chartex" xmlns:cx1="http://schemas.microsoft.com/office/drawing/2015/9/8/chartex" xmlns:cx2="http://schemas.microsoft.com/office/drawing/2015/10/21/chartex" xmlns:cx3="http://schemas.microsoft.com/office/drawing/2016/5/9/chartex" xmlns:cx4="http://schemas.microsoft.com/office/drawing/2016/5/10/chartex" xmlns:cx5="http://schemas.microsoft.com/office/drawing/2016/5/11/chartex" xmlns:cx6="http://schemas.microsoft.com/office/drawing/2016/5/12/chartex" xmlns:cx7="http://schemas.microsoft.com/office/drawing/2016/5/13/chartex" xmlns:cx8="http://schemas.microsoft.com/office/drawing/2016/5/14/chartex" xmlns:mc="http://schemas.openxmlformats.org/markup-compatibility/2006" xmlns:aink="http://schemas.microsoft.com/office/drawing/2016/ink" xmlns:am3d="http://schemas.microsoft.com/office/drawing/2017/model3d" xmlns:o="urn:schemas-microsoft-com:office:office" xmlns:r="http://schemas.openxmlformats.org/officeDocument/2006/relationships" xmlns:m="http://schemas.openxmlformats.org/officeDocument/2006/math" xmlns:v="urn:schemas-microsoft-com:vml" xmlns:wp14="http://schemas.microsoft.com/office/word/2010/wordprocessingDrawing" xmlns:wp="http://schemas.openxmlformats.org/drawingml/2006/wordprocessingDrawing" xmlns:w10="urn:schemas-microsoft-com:office:word" xmlns:w="http://schemas.openxmlformats.org/wordprocessingml/2006/main" xmlns:w14="http://schemas.microsoft.com/office/word/2010/wordml" xmlns:w15="http://schemas.microsoft.com/office/word/2012/wordml" xmlns:w16cex="http://schemas.microsoft.com/office/word/2018/wordml/cex" xmlns:w16cid="http://schemas.microsoft.com/office/word/2016/wordml/cid" xmlns:w16="http://schemas.microsoft.com/office/word/2018/wordml" xmlns:w16se="http://schemas.microsoft.com/office/word/2015/wordml/symex" xmlns:wpg="http://schemas.microsoft.com/office/word/2010/wordprocessingGroup" xmlns:wpi="http://schemas.microsoft.com/office/word/2010/wordprocessingInk" xmlns:wne="http://schemas.microsoft.com/office/word/2006/wordml" xmlns:wps="http://schemas.microsoft.com/office/word/2010/wordprocessingShape" mc:Ignorable="w14 w15 w16se w16cid w16 w16cex wp14">
+<w:endnotes xmlns:wpc="http://schemas.microsoft.com/office/word/2010/wordprocessingCanvas" xmlns:mc="http://schemas.openxmlformats.org/markup-compatibility/2006" xmlns:o="urn:schemas-microsoft-com:office:office" xmlns:r="http://schemas.openxmlformats.org/officeDocument/2006/relationships" xmlns:m="http://schemas.openxmlformats.org/officeDocument/2006/math" xmlns:v="urn:schemas-microsoft-com:vml" xmlns:wp14="http://schemas.microsoft.com/office/word/2010/wordprocessingDrawing" xmlns:wp="http://schemas.openxmlformats.org/drawingml/2006/wordprocessingDrawing" xmlns:w10="urn:schemas-microsoft-com:office:word" xmlns:w="http://schemas.openxmlformats.org/wordprocessingml/2006/main" xmlns:w14="http://schemas.microsoft.com/office/word/2010/wordml" xmlns:w15="http://schemas.microsoft.com/office/word/2012/wordml" xmlns:wpg="http://schemas.microsoft.com/office/word/2010/wordprocessingGroup" xmlns:wpi="http://schemas.microsoft.com/office/word/2010/wordprocessingInk" xmlns:wne="http://schemas.microsoft.com/office/word/2006/wordml" xmlns:wps="http://schemas.microsoft.com/office/word/2010/wordprocessingShape" mc:Ignorable="w14 w15 wp14">
   <w:endnote w:type="separator" w:id="-1">
     <w:p>
       <w:pPr>
@@ -3707,7 +3493,7 @@
 </file>
 
 <file path=word/footer1.xml><?xml version="1.0" encoding="utf-8"?>
-<w:ftr xmlns:wpc="http://schemas.microsoft.com/office/word/2010/wordprocessingCanvas" xmlns:cx="http://schemas.microsoft.com/office/drawing/2014/chartex" xmlns:cx1="http://schemas.microsoft.com/office/drawing/2015/9/8/chartex" xmlns:cx2="http://schemas.microsoft.com/office/drawing/2015/10/21/chartex" xmlns:cx3="http://schemas.microsoft.com/office/drawing/2016/5/9/chartex" xmlns:cx4="http://schemas.microsoft.com/office/drawing/2016/5/10/chartex" xmlns:cx5="http://schemas.microsoft.com/office/drawing/2016/5/11/chartex" xmlns:cx6="http://schemas.microsoft.com/office/drawing/2016/5/12/chartex" xmlns:cx7="http://schemas.microsoft.com/office/drawing/2016/5/13/chartex" xmlns:cx8="http://schemas.microsoft.com/office/drawing/2016/5/14/chartex" xmlns:mc="http://schemas.openxmlformats.org/markup-compatibility/2006" xmlns:aink="http://schemas.microsoft.com/office/drawing/2016/ink" xmlns:am3d="http://schemas.microsoft.com/office/drawing/2017/model3d" xmlns:o="urn:schemas-microsoft-com:office:office" xmlns:r="http://schemas.openxmlformats.org/officeDocument/2006/relationships" xmlns:m="http://schemas.openxmlformats.org/officeDocument/2006/math" xmlns:v="urn:schemas-microsoft-com:vml" xmlns:wp14="http://schemas.microsoft.com/office/word/2010/wordprocessingDrawing" xmlns:wp="http://schemas.openxmlformats.org/drawingml/2006/wordprocessingDrawing" xmlns:w10="urn:schemas-microsoft-com:office:word" xmlns:w="http://schemas.openxmlformats.org/wordprocessingml/2006/main" xmlns:w14="http://schemas.microsoft.com/office/word/2010/wordml" xmlns:w15="http://schemas.microsoft.com/office/word/2012/wordml" xmlns:w16cex="http://schemas.microsoft.com/office/word/2018/wordml/cex" xmlns:w16cid="http://schemas.microsoft.com/office/word/2016/wordml/cid" xmlns:w16="http://schemas.microsoft.com/office/word/2018/wordml" xmlns:w16se="http://schemas.microsoft.com/office/word/2015/wordml/symex" xmlns:wpg="http://schemas.microsoft.com/office/word/2010/wordprocessingGroup" xmlns:wpi="http://schemas.microsoft.com/office/word/2010/wordprocessingInk" xmlns:wne="http://schemas.microsoft.com/office/word/2006/wordml" xmlns:wps="http://schemas.microsoft.com/office/word/2010/wordprocessingShape" mc:Ignorable="w14 w15 w16se w16cid w16 w16cex wp14">
+<w:ftr xmlns:wpc="http://schemas.microsoft.com/office/word/2010/wordprocessingCanvas" xmlns:mc="http://schemas.openxmlformats.org/markup-compatibility/2006" xmlns:o="urn:schemas-microsoft-com:office:office" xmlns:r="http://schemas.openxmlformats.org/officeDocument/2006/relationships" xmlns:m="http://schemas.openxmlformats.org/officeDocument/2006/math" xmlns:v="urn:schemas-microsoft-com:vml" xmlns:wp14="http://schemas.microsoft.com/office/word/2010/wordprocessingDrawing" xmlns:wp="http://schemas.openxmlformats.org/drawingml/2006/wordprocessingDrawing" xmlns:w10="urn:schemas-microsoft-com:office:word" xmlns:w="http://schemas.openxmlformats.org/wordprocessingml/2006/main" xmlns:w14="http://schemas.microsoft.com/office/word/2010/wordml" xmlns:w15="http://schemas.microsoft.com/office/word/2012/wordml" xmlns:wpg="http://schemas.microsoft.com/office/word/2010/wordprocessingGroup" xmlns:wpi="http://schemas.microsoft.com/office/word/2010/wordprocessingInk" xmlns:wne="http://schemas.microsoft.com/office/word/2006/wordml" xmlns:wps="http://schemas.microsoft.com/office/word/2010/wordprocessingShape" mc:Ignorable="w14 w15 wp14">
   <w:p>
     <w:pPr>
       <w:tabs>
@@ -3725,20 +3511,10 @@
     <w:r>
       <w:rPr>
         <w:color w:val="8496B0" w:themeColor="text2" w:themeTint="99"/>
-        <w:spacing w:val="60"/>
         <w:sz w:val="24"/>
         <w:szCs w:val="24"/>
         <w:lang w:val="ko-KR"/>
       </w:rPr>
-      <w:t>페이지</w:t>
-    </w:r>
-    <w:r>
-      <w:rPr>
-        <w:color w:val="8496B0" w:themeColor="text2" w:themeTint="99"/>
-        <w:sz w:val="24"/>
-        <w:szCs w:val="24"/>
-        <w:lang w:val="ko-KR"/>
-      </w:rPr>
       <w:t xml:space="preserve"> </w:t>
     </w:r>
     <w:r>
@@ -3767,12 +3543,13 @@
     </w:r>
     <w:r>
       <w:rPr>
+        <w:noProof/>
         <w:color w:val="323E4F" w:themeColor="text2" w:themeShade="BF"/>
         <w:sz w:val="24"/>
         <w:szCs w:val="24"/>
         <w:lang w:val="ko-KR"/>
       </w:rPr>
-      <w:t>1</w:t>
+      <w:t>7</w:t>
     </w:r>
     <w:r>
       <w:rPr>
@@ -3817,12 +3594,13 @@
     </w:r>
     <w:r>
       <w:rPr>
+        <w:noProof/>
         <w:color w:val="323E4F" w:themeColor="text2" w:themeShade="BF"/>
         <w:sz w:val="24"/>
         <w:szCs w:val="24"/>
         <w:lang w:val="ko-KR"/>
       </w:rPr>
-      <w:t>1</w:t>
+      <w:t>7</w:t>
     </w:r>
     <w:r>
       <w:rPr>
@@ -3842,7 +3620,7 @@
 </file>
 
 <file path=word/footnotes.xml><?xml version="1.0" encoding="utf-8"?>
-<w:footnotes xmlns:wpc="http://schemas.microsoft.com/office/word/2010/wordprocessingCanvas" xmlns:cx="http://schemas.microsoft.com/office/drawing/2014/chartex" xmlns:cx1="http://schemas.microsoft.com/office/drawing/2015/9/8/chartex" xmlns:cx2="http://schemas.microsoft.com/office/drawing/2015/10/21/chartex" xmlns:cx3="http://schemas.microsoft.com/office/drawing/2016/5/9/chartex" xmlns:cx4="http://schemas.microsoft.com/office/drawing/2016/5/10/chartex" xmlns:cx5="http://schemas.microsoft.com/office/drawing/2016/5/11/chartex" xmlns:cx6="http://schemas.microsoft.com/office/drawing/2016/5/12/chartex" xmlns:cx7="http://schemas.microsoft.com/office/drawing/2016/5/13/chartex" xmlns:cx8="http://schemas.microsoft.com/office/drawing/2016/5/14/chartex" xmlns:mc="http://schemas.openxmlformats.org/markup-compatibility/2006" xmlns:aink="http://schemas.microsoft.com/office/drawing/2016/ink" xmlns:am3d="http://schemas.microsoft.com/office/drawing/2017/model3d" xmlns:o="urn:schemas-microsoft-com:office:office" xmlns:r="http://schemas.openxmlformats.org/officeDocument/2006/relationships" xmlns:m="http://schemas.openxmlformats.org/officeDocument/2006/math" xmlns:v="urn:schemas-microsoft-com:vml" xmlns:wp14="http://schemas.microsoft.com/office/word/2010/wordprocessingDrawing" xmlns:wp="http://schemas.openxmlformats.org/drawingml/2006/wordprocessingDrawing" xmlns:w10="urn:schemas-microsoft-com:office:word" xmlns:w="http://schemas.openxmlformats.org/wordprocessingml/2006/main" xmlns:w14="http://schemas.microsoft.com/office/word/2010/wordml" xmlns:w15="http://schemas.microsoft.com/office/word/2012/wordml" xmlns:w16cex="http://schemas.microsoft.com/office/word/2018/wordml/cex" xmlns:w16cid="http://schemas.microsoft.com/office/word/2016/wordml/cid" xmlns:w16="http://schemas.microsoft.com/office/word/2018/wordml" xmlns:w16se="http://schemas.microsoft.com/office/word/2015/wordml/symex" xmlns:wpg="http://schemas.microsoft.com/office/word/2010/wordprocessingGroup" xmlns:wpi="http://schemas.microsoft.com/office/word/2010/wordprocessingInk" xmlns:wne="http://schemas.microsoft.com/office/word/2006/wordml" xmlns:wps="http://schemas.microsoft.com/office/word/2010/wordprocessingShape" mc:Ignorable="w14 w15 w16se w16cid w16 w16cex wp14">
+<w:footnotes xmlns:wpc="http://schemas.microsoft.com/office/word/2010/wordprocessingCanvas" xmlns:mc="http://schemas.openxmlformats.org/markup-compatibility/2006" xmlns:o="urn:schemas-microsoft-com:office:office" xmlns:r="http://schemas.openxmlformats.org/officeDocument/2006/relationships" xmlns:m="http://schemas.openxmlformats.org/officeDocument/2006/math" xmlns:v="urn:schemas-microsoft-com:vml" xmlns:wp14="http://schemas.microsoft.com/office/word/2010/wordprocessingDrawing" xmlns:wp="http://schemas.openxmlformats.org/drawingml/2006/wordprocessingDrawing" xmlns:w10="urn:schemas-microsoft-com:office:word" xmlns:w="http://schemas.openxmlformats.org/wordprocessingml/2006/main" xmlns:w14="http://schemas.microsoft.com/office/word/2010/wordml" xmlns:w15="http://schemas.microsoft.com/office/word/2012/wordml" xmlns:wpg="http://schemas.microsoft.com/office/word/2010/wordprocessingGroup" xmlns:wpi="http://schemas.microsoft.com/office/word/2010/wordprocessingInk" xmlns:wne="http://schemas.microsoft.com/office/word/2006/wordml" xmlns:wps="http://schemas.microsoft.com/office/word/2010/wordprocessingShape" mc:Ignorable="w14 w15 wp14">
   <w:footnote w:type="separator" w:id="-1">
     <w:p>
       <w:pPr>
@@ -3867,8 +3645,8 @@
 </file>
 
 <file path=word/numbering.xml><?xml version="1.0" encoding="utf-8"?>
-<w:numbering xmlns:wpc="http://schemas.microsoft.com/office/word/2010/wordprocessingCanvas" xmlns:cx="http://schemas.microsoft.com/office/drawing/2014/chartex" xmlns:cx1="http://schemas.microsoft.com/office/drawing/2015/9/8/chartex" xmlns:cx2="http://schemas.microsoft.com/office/drawing/2015/10/21/chartex" xmlns:cx3="http://schemas.microsoft.com/office/drawing/2016/5/9/chartex" xmlns:cx4="http://schemas.microsoft.com/office/drawing/2016/5/10/chartex" xmlns:cx5="http://schemas.microsoft.com/office/drawing/2016/5/11/chartex" xmlns:cx6="http://schemas.microsoft.com/office/drawing/2016/5/12/chartex" xmlns:cx7="http://schemas.microsoft.com/office/drawing/2016/5/13/chartex" xmlns:cx8="http://schemas.microsoft.com/office/drawing/2016/5/14/chartex" xmlns:mc="http://schemas.openxmlformats.org/markup-compatibility/2006" xmlns:aink="http://schemas.microsoft.com/office/drawing/2016/ink" xmlns:am3d="http://schemas.microsoft.com/office/drawing/2017/model3d" xmlns:o="urn:schemas-microsoft-com:office:office" xmlns:r="http://schemas.openxmlformats.org/officeDocument/2006/relationships" xmlns:m="http://schemas.openxmlformats.org/officeDocument/2006/math" xmlns:v="urn:schemas-microsoft-com:vml" xmlns:wp14="http://schemas.microsoft.com/office/word/2010/wordprocessingDrawing" xmlns:wp="http://schemas.openxmlformats.org/drawingml/2006/wordprocessingDrawing" xmlns:w10="urn:schemas-microsoft-com:office:word" xmlns:w="http://schemas.openxmlformats.org/wordprocessingml/2006/main" xmlns:w14="http://schemas.microsoft.com/office/word/2010/wordml" xmlns:w15="http://schemas.microsoft.com/office/word/2012/wordml" xmlns:w16cex="http://schemas.microsoft.com/office/word/2018/wordml/cex" xmlns:w16cid="http://schemas.microsoft.com/office/word/2016/wordml/cid" xmlns:w16="http://schemas.microsoft.com/office/word/2018/wordml" xmlns:w16se="http://schemas.microsoft.com/office/word/2015/wordml/symex" xmlns:wpg="http://schemas.microsoft.com/office/word/2010/wordprocessingGroup" xmlns:wpi="http://schemas.microsoft.com/office/word/2010/wordprocessingInk" xmlns:wne="http://schemas.microsoft.com/office/word/2006/wordml" xmlns:wps="http://schemas.microsoft.com/office/word/2010/wordprocessingShape" mc:Ignorable="w14 w15 w16se w16cid w16 w16cex wp14">
-  <w:abstractNum w:abstractNumId="0" w15:restartNumberingAfterBreak="0">
+<w:numbering xmlns:wpc="http://schemas.microsoft.com/office/word/2010/wordprocessingCanvas" xmlns:mc="http://schemas.openxmlformats.org/markup-compatibility/2006" xmlns:o="urn:schemas-microsoft-com:office:office" xmlns:r="http://schemas.openxmlformats.org/officeDocument/2006/relationships" xmlns:m="http://schemas.openxmlformats.org/officeDocument/2006/math" xmlns:v="urn:schemas-microsoft-com:vml" xmlns:wp14="http://schemas.microsoft.com/office/word/2010/wordprocessingDrawing" xmlns:wp="http://schemas.openxmlformats.org/drawingml/2006/wordprocessingDrawing" xmlns:w10="urn:schemas-microsoft-com:office:word" xmlns:w="http://schemas.openxmlformats.org/wordprocessingml/2006/main" xmlns:w14="http://schemas.microsoft.com/office/word/2010/wordml" xmlns:w15="http://schemas.microsoft.com/office/word/2012/wordml" xmlns:wpg="http://schemas.microsoft.com/office/word/2010/wordprocessingGroup" xmlns:wpi="http://schemas.microsoft.com/office/word/2010/wordprocessingInk" xmlns:wne="http://schemas.microsoft.com/office/word/2006/wordml" xmlns:wps="http://schemas.microsoft.com/office/word/2010/wordprocessingShape" mc:Ignorable="w14 w15 wp14">
+  <w:abstractNum w:abstractNumId="0">
     <w:nsid w:val="120F7F63"/>
     <w:multiLevelType w:val="hybridMultilevel"/>
     <w:tmpl w:val="45261D82"/>
@@ -3981,7 +3759,7 @@
       </w:rPr>
     </w:lvl>
   </w:abstractNum>
-  <w:abstractNum w:abstractNumId="1" w15:restartNumberingAfterBreak="0">
+  <w:abstractNum w:abstractNumId="1">
     <w:nsid w:val="62A221BC"/>
     <w:multiLevelType w:val="hybridMultilevel"/>
     <w:tmpl w:val="1C2C3630"/>
@@ -4094,7 +3872,7 @@
       </w:rPr>
     </w:lvl>
   </w:abstractNum>
-  <w:abstractNum w:abstractNumId="2" w15:restartNumberingAfterBreak="0">
+  <w:abstractNum w:abstractNumId="2">
     <w:nsid w:val="638704EF"/>
     <w:multiLevelType w:val="hybridMultilevel"/>
     <w:tmpl w:val="0BA4D92C"/>
@@ -4220,7 +3998,7 @@
 </file>
 
 <file path=word/styles.xml><?xml version="1.0" encoding="utf-8"?>
-<w:styles xmlns:mc="http://schemas.openxmlformats.org/markup-compatibility/2006" xmlns:r="http://schemas.openxmlformats.org/officeDocument/2006/relationships" xmlns:w="http://schemas.openxmlformats.org/wordprocessingml/2006/main" xmlns:w14="http://schemas.microsoft.com/office/word/2010/wordml" xmlns:w15="http://schemas.microsoft.com/office/word/2012/wordml" xmlns:w16cex="http://schemas.microsoft.com/office/word/2018/wordml/cex" xmlns:w16cid="http://schemas.microsoft.com/office/word/2016/wordml/cid" xmlns:w16="http://schemas.microsoft.com/office/word/2018/wordml" xmlns:w16se="http://schemas.microsoft.com/office/word/2015/wordml/symex" mc:Ignorable="w14 w15 w16se w16cid w16 w16cex">
+<w:styles xmlns:mc="http://schemas.openxmlformats.org/markup-compatibility/2006" xmlns:r="http://schemas.openxmlformats.org/officeDocument/2006/relationships" xmlns:w="http://schemas.openxmlformats.org/wordprocessingml/2006/main" xmlns:w14="http://schemas.microsoft.com/office/word/2010/wordml" xmlns:w15="http://schemas.microsoft.com/office/word/2012/wordml" mc:Ignorable="w14 w15">
   <w:docDefaults>
     <w:rPrDefault>
       <w:rPr>
@@ -4237,7 +4015,7 @@
       </w:pPr>
     </w:pPrDefault>
   </w:docDefaults>
-  <w:latentStyles w:defLockedState="0" w:defUIPriority="99" w:defSemiHidden="0" w:defUnhideWhenUsed="0" w:defQFormat="0" w:count="376">
+  <w:latentStyles w:defLockedState="0" w:defUIPriority="99" w:defSemiHidden="0" w:defUnhideWhenUsed="0" w:defQFormat="0" w:count="371">
     <w:lsdException w:name="Normal" w:uiPriority="0" w:qFormat="1"/>
     <w:lsdException w:name="heading 1" w:uiPriority="9" w:qFormat="1"/>
     <w:lsdException w:name="heading 2" w:semiHidden="1" w:uiPriority="9" w:unhideWhenUsed="1" w:qFormat="1"/>
@@ -4609,11 +4387,6 @@
     <w:lsdException w:name="List Table 5 Dark Accent 6" w:uiPriority="50"/>
     <w:lsdException w:name="List Table 6 Colorful Accent 6" w:uiPriority="51"/>
     <w:lsdException w:name="List Table 7 Colorful Accent 6" w:uiPriority="52"/>
-    <w:lsdException w:name="Mention" w:semiHidden="1" w:unhideWhenUsed="1"/>
-    <w:lsdException w:name="Smart Hyperlink" w:semiHidden="1" w:unhideWhenUsed="1"/>
-    <w:lsdException w:name="Hashtag" w:semiHidden="1" w:unhideWhenUsed="1"/>
-    <w:lsdException w:name="Unresolved Mention" w:semiHidden="1" w:unhideWhenUsed="1"/>
-    <w:lsdException w:name="Smart Link" w:semiHidden="1" w:unhideWhenUsed="1"/>
   </w:latentStyles>
   <w:style w:type="paragraph" w:default="1" w:styleId="a">
     <w:name w:val="Normal"/>
@@ -4682,6 +4455,7 @@
   <w:style w:type="character" w:default="1" w:styleId="a0">
     <w:name w:val="Default Paragraph Font"/>
     <w:uiPriority w:val="1"/>
+    <w:semiHidden/>
     <w:unhideWhenUsed/>
   </w:style>
   <w:style w:type="table" w:default="1" w:styleId="a1">
@@ -4933,6 +4707,7 @@
       <w:spacing w:after="0" w:line="240" w:lineRule="auto"/>
     </w:pPr>
     <w:tblPr>
+      <w:tblInd w:w="0" w:type="dxa"/>
       <w:tblBorders>
         <w:top w:val="single" w:sz="4" w:space="0" w:color="auto"/>
         <w:left w:val="single" w:sz="4" w:space="0" w:color="auto"/>
@@ -4941,6 +4716,12 @@
         <w:insideH w:val="single" w:sz="4" w:space="0" w:color="auto"/>
         <w:insideV w:val="single" w:sz="4" w:space="0" w:color="auto"/>
       </w:tblBorders>
+      <w:tblCellMar>
+        <w:top w:w="0" w:type="dxa"/>
+        <w:left w:w="108" w:type="dxa"/>
+        <w:bottom w:w="0" w:type="dxa"/>
+        <w:right w:w="108" w:type="dxa"/>
+      </w:tblCellMar>
     </w:tblPr>
   </w:style>
   <w:style w:type="table" w:styleId="11">
@@ -4954,6 +4735,7 @@
     <w:tblPr>
       <w:tblStyleRowBandSize w:val="1"/>
       <w:tblStyleColBandSize w:val="1"/>
+      <w:tblInd w:w="0" w:type="dxa"/>
       <w:tblBorders>
         <w:top w:val="single" w:sz="4" w:space="0" w:color="999999" w:themeColor="text1" w:themeTint="66"/>
         <w:left w:val="single" w:sz="4" w:space="0" w:color="999999" w:themeColor="text1" w:themeTint="66"/>
@@ -4962,6 +4744,12 @@
         <w:insideH w:val="single" w:sz="4" w:space="0" w:color="999999" w:themeColor="text1" w:themeTint="66"/>
         <w:insideV w:val="single" w:sz="4" w:space="0" w:color="999999" w:themeColor="text1" w:themeTint="66"/>
       </w:tblBorders>
+      <w:tblCellMar>
+        <w:top w:w="0" w:type="dxa"/>
+        <w:left w:w="108" w:type="dxa"/>
+        <w:bottom w:w="0" w:type="dxa"/>
+        <w:right w:w="108" w:type="dxa"/>
+      </w:tblCellMar>
     </w:tblPr>
     <w:tblStylePr w:type="firstRow">
       <w:rPr>
@@ -5079,6 +4867,13 @@
     <w:tblPr>
       <w:tblStyleRowBandSize w:val="1"/>
       <w:tblStyleColBandSize w:val="1"/>
+      <w:tblInd w:w="0" w:type="dxa"/>
+      <w:tblCellMar>
+        <w:top w:w="0" w:type="dxa"/>
+        <w:left w:w="108" w:type="dxa"/>
+        <w:bottom w:w="0" w:type="dxa"/>
+        <w:right w:w="108" w:type="dxa"/>
+      </w:tblCellMar>
     </w:tblPr>
     <w:tblStylePr w:type="firstRow">
       <w:rPr>
@@ -5172,6 +4967,13 @@
     <w:tblPr>
       <w:tblStyleRowBandSize w:val="1"/>
       <w:tblStyleColBandSize w:val="1"/>
+      <w:tblInd w:w="0" w:type="dxa"/>
+      <w:tblCellMar>
+        <w:top w:w="0" w:type="dxa"/>
+        <w:left w:w="108" w:type="dxa"/>
+        <w:bottom w:w="0" w:type="dxa"/>
+        <w:right w:w="108" w:type="dxa"/>
+      </w:tblCellMar>
     </w:tblPr>
     <w:tblStylePr w:type="firstRow">
       <w:rPr>
@@ -5295,6 +5097,13 @@
     <w:tblPr>
       <w:tblStyleRowBandSize w:val="1"/>
       <w:tblStyleColBandSize w:val="1"/>
+      <w:tblInd w:w="0" w:type="dxa"/>
+      <w:tblCellMar>
+        <w:top w:w="0" w:type="dxa"/>
+        <w:left w:w="108" w:type="dxa"/>
+        <w:bottom w:w="0" w:type="dxa"/>
+        <w:right w:w="108" w:type="dxa"/>
+      </w:tblCellMar>
     </w:tblPr>
     <w:tblStylePr w:type="firstRow">
       <w:rPr>
@@ -5415,6 +5224,7 @@
     <w:tblPr>
       <w:tblStyleRowBandSize w:val="1"/>
       <w:tblStyleColBandSize w:val="1"/>
+      <w:tblInd w:w="0" w:type="dxa"/>
       <w:tblBorders>
         <w:top w:val="single" w:sz="4" w:space="0" w:color="666666" w:themeColor="text1" w:themeTint="99"/>
         <w:left w:val="single" w:sz="4" w:space="0" w:color="666666" w:themeColor="text1" w:themeTint="99"/>
@@ -5423,6 +5233,12 @@
         <w:insideH w:val="single" w:sz="4" w:space="0" w:color="666666" w:themeColor="text1" w:themeTint="99"/>
         <w:insideV w:val="single" w:sz="4" w:space="0" w:color="666666" w:themeColor="text1" w:themeTint="99"/>
       </w:tblBorders>
+      <w:tblCellMar>
+        <w:top w:w="0" w:type="dxa"/>
+        <w:left w:w="108" w:type="dxa"/>
+        <w:bottom w:w="0" w:type="dxa"/>
+        <w:right w:w="108" w:type="dxa"/>
+      </w:tblCellMar>
     </w:tblPr>
     <w:tblStylePr w:type="firstRow">
       <w:rPr>
@@ -5843,7 +5659,7 @@
 </file>
 
 <file path=customXml/itemProps1.xml><?xml version="1.0" encoding="utf-8"?>
-<ds:datastoreItem xmlns:ds="http://schemas.openxmlformats.org/officeDocument/2006/customXml" ds:itemID="{BB8EFB9E-C9DA-4622-81C4-F487102D90C3}">
+<ds:datastoreItem xmlns:ds="http://schemas.openxmlformats.org/officeDocument/2006/customXml" ds:itemID="{BCAEB103-BB16-4403-9EC1-36CC512A85B4}">
   <ds:schemaRefs>
     <ds:schemaRef ds:uri="http://schemas.openxmlformats.org/officeDocument/2006/bibliography"/>
   </ds:schemaRefs>

</xml_diff>

<commit_message>
Revert "update Doc and mainfrm flowchart"
This reverts commit 1f074b3023e997539571f37cfd45a091b069f7a0.
</commit_message>
<xml_diff>
--- a/SHP to XODR Doc.docx
+++ b/SHP to XODR Doc.docx
@@ -1,6 +1,6 @@
 
 <file path=word/document.xml><?xml version="1.0" encoding="utf-8"?>
-<w:document xmlns:wpc="http://schemas.microsoft.com/office/word/2010/wordprocessingCanvas" xmlns:mc="http://schemas.openxmlformats.org/markup-compatibility/2006" xmlns:o="urn:schemas-microsoft-com:office:office" xmlns:r="http://schemas.openxmlformats.org/officeDocument/2006/relationships" xmlns:m="http://schemas.openxmlformats.org/officeDocument/2006/math" xmlns:v="urn:schemas-microsoft-com:vml" xmlns:wp14="http://schemas.microsoft.com/office/word/2010/wordprocessingDrawing" xmlns:wp="http://schemas.openxmlformats.org/drawingml/2006/wordprocessingDrawing" xmlns:w10="urn:schemas-microsoft-com:office:word" xmlns:w="http://schemas.openxmlformats.org/wordprocessingml/2006/main" xmlns:w14="http://schemas.microsoft.com/office/word/2010/wordml" xmlns:w15="http://schemas.microsoft.com/office/word/2012/wordml" xmlns:wpg="http://schemas.microsoft.com/office/word/2010/wordprocessingGroup" xmlns:wpi="http://schemas.microsoft.com/office/word/2010/wordprocessingInk" xmlns:wne="http://schemas.microsoft.com/office/word/2006/wordml" xmlns:wps="http://schemas.microsoft.com/office/word/2010/wordprocessingShape" mc:Ignorable="w14 w15 wp14">
+<w:document xmlns:wpc="http://schemas.microsoft.com/office/word/2010/wordprocessingCanvas" xmlns:cx="http://schemas.microsoft.com/office/drawing/2014/chartex" xmlns:cx1="http://schemas.microsoft.com/office/drawing/2015/9/8/chartex" xmlns:cx2="http://schemas.microsoft.com/office/drawing/2015/10/21/chartex" xmlns:cx3="http://schemas.microsoft.com/office/drawing/2016/5/9/chartex" xmlns:cx4="http://schemas.microsoft.com/office/drawing/2016/5/10/chartex" xmlns:cx5="http://schemas.microsoft.com/office/drawing/2016/5/11/chartex" xmlns:cx6="http://schemas.microsoft.com/office/drawing/2016/5/12/chartex" xmlns:cx7="http://schemas.microsoft.com/office/drawing/2016/5/13/chartex" xmlns:cx8="http://schemas.microsoft.com/office/drawing/2016/5/14/chartex" xmlns:mc="http://schemas.openxmlformats.org/markup-compatibility/2006" xmlns:aink="http://schemas.microsoft.com/office/drawing/2016/ink" xmlns:am3d="http://schemas.microsoft.com/office/drawing/2017/model3d" xmlns:o="urn:schemas-microsoft-com:office:office" xmlns:r="http://schemas.openxmlformats.org/officeDocument/2006/relationships" xmlns:m="http://schemas.openxmlformats.org/officeDocument/2006/math" xmlns:v="urn:schemas-microsoft-com:vml" xmlns:wp14="http://schemas.microsoft.com/office/word/2010/wordprocessingDrawing" xmlns:wp="http://schemas.openxmlformats.org/drawingml/2006/wordprocessingDrawing" xmlns:w10="urn:schemas-microsoft-com:office:word" xmlns:w="http://schemas.openxmlformats.org/wordprocessingml/2006/main" xmlns:w14="http://schemas.microsoft.com/office/word/2010/wordml" xmlns:w15="http://schemas.microsoft.com/office/word/2012/wordml" xmlns:w16cex="http://schemas.microsoft.com/office/word/2018/wordml/cex" xmlns:w16cid="http://schemas.microsoft.com/office/word/2016/wordml/cid" xmlns:w16="http://schemas.microsoft.com/office/word/2018/wordml" xmlns:w16se="http://schemas.microsoft.com/office/word/2015/wordml/symex" xmlns:wpg="http://schemas.microsoft.com/office/word/2010/wordprocessingGroup" xmlns:wpi="http://schemas.microsoft.com/office/word/2010/wordprocessingInk" xmlns:wne="http://schemas.microsoft.com/office/word/2006/wordml" xmlns:wps="http://schemas.microsoft.com/office/word/2010/wordprocessingShape" mc:Ignorable="w14 w15 w16se w16cid w16 w16cex wp14">
   <w:body>
     <w:p>
       <w:pPr>
@@ -21,14 +21,7 @@
       </w:pPr>
       <w:bookmarkStart w:id="0" w:name="_Toc64883511"/>
       <w:bookmarkStart w:id="1" w:name="_Toc64883572"/>
-      <w:bookmarkStart w:id="2" w:name="_Toc64988892"/>
-      <w:r>
-        <w:rPr>
-          <w:sz w:val="50"/>
-          <w:szCs w:val="50"/>
-        </w:rPr>
-        <w:t xml:space="preserve">NGII </w:t>
-      </w:r>
+      <w:bookmarkStart w:id="2" w:name="_Toc64885536"/>
       <w:r>
         <w:rPr>
           <w:rFonts w:hint="eastAsia"/>
@@ -39,18 +32,10 @@
       </w:r>
       <w:r>
         <w:rPr>
-          <w:rFonts w:hint="eastAsia"/>
           <w:sz w:val="50"/>
           <w:szCs w:val="50"/>
         </w:rPr>
-        <w:t>hape</w:t>
-      </w:r>
-      <w:r>
-        <w:rPr>
-          <w:sz w:val="50"/>
-          <w:szCs w:val="50"/>
-        </w:rPr>
-        <w:t xml:space="preserve"> to XODR</w:t>
+        <w:t>HP to XODR</w:t>
       </w:r>
       <w:bookmarkEnd w:id="0"/>
       <w:bookmarkEnd w:id="1"/>
@@ -86,19 +71,13 @@
         <w:t>2</w:t>
       </w:r>
       <w:r>
-        <w:t>021-02-23</w:t>
+        <w:t>021-02-22</w:t>
       </w:r>
     </w:p>
     <w:p>
       <w:pPr>
-        <w:widowControl/>
-        <w:wordWrap/>
-        <w:autoSpaceDE/>
-        <w:autoSpaceDN/>
-      </w:pPr>
-      <w:r>
-        <w:br w:type="page"/>
-      </w:r>
+        <w:jc w:val="right"/>
+      </w:pPr>
     </w:p>
     <w:sdt>
       <w:sdtPr>
@@ -137,7 +116,7 @@
           <w:pPr>
             <w:pStyle w:val="10"/>
             <w:tabs>
-              <w:tab w:val="right" w:leader="dot" w:pos="10456"/>
+              <w:tab w:val="right" w:leader="dot" w:pos="9016"/>
             </w:tabs>
             <w:rPr>
               <w:rFonts w:cstheme="minorBidi"/>
@@ -155,13 +134,13 @@
           <w:r>
             <w:fldChar w:fldCharType="separate"/>
           </w:r>
-          <w:hyperlink w:anchor="_Toc64988892" w:history="1">
+          <w:hyperlink w:anchor="_Toc64885536" w:history="1">
             <w:r>
               <w:rPr>
                 <w:rStyle w:val="a5"/>
                 <w:noProof/>
               </w:rPr>
-              <w:t>NGII Shape to XODR</w:t>
+              <w:t>SHP to XODR</w:t>
             </w:r>
             <w:r>
               <w:rPr>
@@ -182,7 +161,7 @@
                 <w:noProof/>
                 <w:webHidden/>
               </w:rPr>
-              <w:instrText xml:space="preserve"> PAGEREF _Toc64988892 \h </w:instrText>
+              <w:instrText xml:space="preserve"> PAGEREF _Toc64885536 \h </w:instrText>
             </w:r>
             <w:r>
               <w:rPr>
@@ -217,7 +196,7 @@
           <w:pPr>
             <w:pStyle w:val="10"/>
             <w:tabs>
-              <w:tab w:val="right" w:leader="dot" w:pos="10456"/>
+              <w:tab w:val="right" w:leader="dot" w:pos="9016"/>
             </w:tabs>
             <w:rPr>
               <w:rFonts w:cstheme="minorBidi"/>
@@ -226,13 +205,13 @@
               <w:sz w:val="20"/>
             </w:rPr>
           </w:pPr>
-          <w:hyperlink w:anchor="_Toc64988893" w:history="1">
+          <w:hyperlink w:anchor="_Toc64885537" w:history="1">
             <w:r>
               <w:rPr>
                 <w:rStyle w:val="a5"/>
                 <w:noProof/>
               </w:rPr>
-              <w:t>File List</w:t>
+              <w:t>Mainfrm.cs</w:t>
             </w:r>
             <w:r>
               <w:rPr>
@@ -253,7 +232,7 @@
                 <w:noProof/>
                 <w:webHidden/>
               </w:rPr>
-              <w:instrText xml:space="preserve"> PAGEREF _Toc64988893 \h </w:instrText>
+              <w:instrText xml:space="preserve"> PAGEREF _Toc64885537 \h </w:instrText>
             </w:r>
             <w:r>
               <w:rPr>
@@ -274,77 +253,6 @@
                 <w:webHidden/>
               </w:rPr>
               <w:t>3</w:t>
-            </w:r>
-            <w:r>
-              <w:rPr>
-                <w:noProof/>
-                <w:webHidden/>
-              </w:rPr>
-              <w:fldChar w:fldCharType="end"/>
-            </w:r>
-          </w:hyperlink>
-        </w:p>
-        <w:p>
-          <w:pPr>
-            <w:pStyle w:val="10"/>
-            <w:tabs>
-              <w:tab w:val="right" w:leader="dot" w:pos="10456"/>
-            </w:tabs>
-            <w:rPr>
-              <w:rFonts w:cstheme="minorBidi"/>
-              <w:noProof/>
-              <w:kern w:val="2"/>
-              <w:sz w:val="20"/>
-            </w:rPr>
-          </w:pPr>
-          <w:hyperlink w:anchor="_Toc64988895" w:history="1">
-            <w:r>
-              <w:rPr>
-                <w:rStyle w:val="a5"/>
-                <w:noProof/>
-              </w:rPr>
-              <w:t>Mainfrm.cs</w:t>
-            </w:r>
-            <w:r>
-              <w:rPr>
-                <w:noProof/>
-                <w:webHidden/>
-              </w:rPr>
-              <w:tab/>
-            </w:r>
-            <w:r>
-              <w:rPr>
-                <w:noProof/>
-                <w:webHidden/>
-              </w:rPr>
-              <w:fldChar w:fldCharType="begin"/>
-            </w:r>
-            <w:r>
-              <w:rPr>
-                <w:noProof/>
-                <w:webHidden/>
-              </w:rPr>
-              <w:instrText xml:space="preserve"> PAGEREF _Toc64988895 \h </w:instrText>
-            </w:r>
-            <w:r>
-              <w:rPr>
-                <w:noProof/>
-                <w:webHidden/>
-              </w:rPr>
-            </w:r>
-            <w:r>
-              <w:rPr>
-                <w:noProof/>
-                <w:webHidden/>
-              </w:rPr>
-              <w:fldChar w:fldCharType="separate"/>
-            </w:r>
-            <w:r>
-              <w:rPr>
-                <w:noProof/>
-                <w:webHidden/>
-              </w:rPr>
-              <w:t>4</w:t>
             </w:r>
             <w:r>
               <w:rPr>
@@ -362,8 +270,148 @@
               <w:tab w:val="right" w:leader="dot" w:pos="9016"/>
             </w:tabs>
             <w:rPr>
-              <w:lang w:val="ko-KR"/>
+              <w:rFonts w:cstheme="minorBidi"/>
+              <w:noProof/>
+              <w:kern w:val="2"/>
+              <w:sz w:val="20"/>
             </w:rPr>
+          </w:pPr>
+          <w:hyperlink w:anchor="_Toc64885538" w:history="1">
+            <w:r>
+              <w:rPr>
+                <w:rStyle w:val="a5"/>
+                <w:noProof/>
+              </w:rPr>
+              <w:t>Mainfrm 오브젝트 및 설명</w:t>
+            </w:r>
+            <w:r>
+              <w:rPr>
+                <w:noProof/>
+                <w:webHidden/>
+              </w:rPr>
+              <w:tab/>
+            </w:r>
+            <w:r>
+              <w:rPr>
+                <w:noProof/>
+                <w:webHidden/>
+              </w:rPr>
+              <w:fldChar w:fldCharType="begin"/>
+            </w:r>
+            <w:r>
+              <w:rPr>
+                <w:noProof/>
+                <w:webHidden/>
+              </w:rPr>
+              <w:instrText xml:space="preserve"> PAGEREF _Toc64885538 \h </w:instrText>
+            </w:r>
+            <w:r>
+              <w:rPr>
+                <w:noProof/>
+                <w:webHidden/>
+              </w:rPr>
+            </w:r>
+            <w:r>
+              <w:rPr>
+                <w:noProof/>
+                <w:webHidden/>
+              </w:rPr>
+              <w:fldChar w:fldCharType="separate"/>
+            </w:r>
+            <w:r>
+              <w:rPr>
+                <w:noProof/>
+                <w:webHidden/>
+              </w:rPr>
+              <w:t>3</w:t>
+            </w:r>
+            <w:r>
+              <w:rPr>
+                <w:noProof/>
+                <w:webHidden/>
+              </w:rPr>
+              <w:fldChar w:fldCharType="end"/>
+            </w:r>
+          </w:hyperlink>
+        </w:p>
+        <w:p>
+          <w:pPr>
+            <w:pStyle w:val="20"/>
+            <w:tabs>
+              <w:tab w:val="right" w:leader="dot" w:pos="9016"/>
+            </w:tabs>
+            <w:ind w:firstLineChars="50" w:firstLine="110"/>
+            <w:rPr>
+              <w:rFonts w:cstheme="minorBidi"/>
+              <w:noProof/>
+              <w:kern w:val="2"/>
+              <w:sz w:val="20"/>
+            </w:rPr>
+          </w:pPr>
+          <w:hyperlink w:anchor="_Toc64885539" w:history="1">
+            <w:r>
+              <w:rPr>
+                <w:rStyle w:val="a5"/>
+                <w:noProof/>
+              </w:rPr>
+              <w:t>MainViewer</w:t>
+            </w:r>
+            <w:r>
+              <w:rPr>
+                <w:noProof/>
+                <w:webHidden/>
+              </w:rPr>
+              <w:tab/>
+            </w:r>
+            <w:r>
+              <w:rPr>
+                <w:noProof/>
+                <w:webHidden/>
+              </w:rPr>
+              <w:fldChar w:fldCharType="begin"/>
+            </w:r>
+            <w:r>
+              <w:rPr>
+                <w:noProof/>
+                <w:webHidden/>
+              </w:rPr>
+              <w:instrText xml:space="preserve"> PAGEREF _Toc64885539 \h </w:instrText>
+            </w:r>
+            <w:r>
+              <w:rPr>
+                <w:noProof/>
+                <w:webHidden/>
+              </w:rPr>
+            </w:r>
+            <w:r>
+              <w:rPr>
+                <w:noProof/>
+                <w:webHidden/>
+              </w:rPr>
+              <w:fldChar w:fldCharType="separate"/>
+            </w:r>
+            <w:r>
+              <w:rPr>
+                <w:noProof/>
+                <w:webHidden/>
+              </w:rPr>
+              <w:t>3</w:t>
+            </w:r>
+            <w:r>
+              <w:rPr>
+                <w:noProof/>
+                <w:webHidden/>
+              </w:rPr>
+              <w:fldChar w:fldCharType="end"/>
+            </w:r>
+          </w:hyperlink>
+        </w:p>
+        <w:p>
+          <w:pPr>
+            <w:pStyle w:val="20"/>
+            <w:tabs>
+              <w:tab w:val="right" w:leader="dot" w:pos="9016"/>
+            </w:tabs>
           </w:pPr>
           <w:r>
             <w:rPr>
@@ -378,410 +426,100 @@
     </w:sdt>
     <w:p>
       <w:pPr>
-        <w:widowControl/>
-        <w:wordWrap/>
-        <w:autoSpaceDE/>
-        <w:autoSpaceDN/>
-      </w:pPr>
-      <w:r>
-        <w:br w:type="page"/>
-      </w:r>
-      <w:r>
-        <w:lastRenderedPageBreak/>
-        <w:t xml:space="preserve"> </w:t>
-      </w:r>
+        <w:jc w:val="left"/>
+      </w:pPr>
     </w:p>
     <w:p>
       <w:pPr>
-        <w:pStyle w:val="a3"/>
-      </w:pPr>
-      <w:bookmarkStart w:id="3" w:name="_Toc64988893"/>
-      <w:r>
-        <w:rPr>
-          <w:rFonts w:hint="eastAsia"/>
-        </w:rPr>
-        <w:t xml:space="preserve">File </w:t>
-      </w:r>
-      <w:r>
-        <w:t>List</w:t>
-      </w:r>
-      <w:bookmarkEnd w:id="3"/>
+        <w:jc w:val="left"/>
+      </w:pPr>
     </w:p>
     <w:p>
       <w:pPr>
-        <w:pStyle w:val="a7"/>
-      </w:pPr>
-      <w:bookmarkStart w:id="4" w:name="_Toc64988894"/>
-      <w:r>
-        <w:rPr>
-          <w:rFonts w:hint="eastAsia"/>
-        </w:rPr>
-        <w:t>Fil</w:t>
-      </w:r>
-      <w:r>
-        <w:t xml:space="preserve">e List </w:t>
-      </w:r>
-      <w:r>
-        <w:rPr>
-          <w:rFonts w:hint="eastAsia"/>
-        </w:rPr>
-        <w:t>및 간단 설명</w:t>
-      </w:r>
-      <w:bookmarkEnd w:id="4"/>
-    </w:p>
-    <w:tbl>
-      <w:tblPr>
-        <w:tblStyle w:val="a8"/>
-        <w:tblW w:w="10485" w:type="dxa"/>
-        <w:tblLook w:val="04A0" w:firstRow="1" w:lastRow="0" w:firstColumn="1" w:lastColumn="0" w:noHBand="0" w:noVBand="1"/>
-      </w:tblPr>
-      <w:tblGrid>
-        <w:gridCol w:w="3823"/>
-        <w:gridCol w:w="6662"/>
-      </w:tblGrid>
-      <w:tr>
-        <w:tc>
-          <w:tcPr>
-            <w:tcW w:w="3823" w:type="dxa"/>
-            <w:vAlign w:val="center"/>
-          </w:tcPr>
-          <w:p>
-            <w:pPr>
-              <w:widowControl/>
-              <w:wordWrap/>
-              <w:autoSpaceDE/>
-              <w:autoSpaceDN/>
-              <w:jc w:val="center"/>
-            </w:pPr>
-            <w:r>
-              <w:rPr>
-                <w:rFonts w:hint="eastAsia"/>
-              </w:rPr>
-              <w:t>Name</w:t>
-            </w:r>
-          </w:p>
-        </w:tc>
-        <w:tc>
-          <w:tcPr>
-            <w:tcW w:w="6662" w:type="dxa"/>
-            <w:vAlign w:val="center"/>
-          </w:tcPr>
-          <w:p>
-            <w:pPr>
-              <w:widowControl/>
-              <w:wordWrap/>
-              <w:autoSpaceDE/>
-              <w:autoSpaceDN/>
-              <w:jc w:val="center"/>
-            </w:pPr>
-            <w:r>
-              <w:rPr>
-                <w:rFonts w:hint="eastAsia"/>
-              </w:rPr>
-              <w:t>비고</w:t>
-            </w:r>
-          </w:p>
-        </w:tc>
-      </w:tr>
-      <w:tr>
-        <w:tc>
-          <w:tcPr>
-            <w:tcW w:w="3823" w:type="dxa"/>
-            <w:vAlign w:val="center"/>
-          </w:tcPr>
-          <w:p>
-            <w:pPr>
-              <w:widowControl/>
-              <w:wordWrap/>
-              <w:autoSpaceDE/>
-              <w:autoSpaceDN/>
-              <w:jc w:val="center"/>
-            </w:pPr>
-            <w:r>
-              <w:rPr>
-                <w:rFonts w:hint="eastAsia"/>
-              </w:rPr>
-              <w:t>Mainfrm.cs</w:t>
-            </w:r>
-          </w:p>
-        </w:tc>
-        <w:tc>
-          <w:tcPr>
-            <w:tcW w:w="6662" w:type="dxa"/>
-          </w:tcPr>
-          <w:p>
-            <w:pPr>
-              <w:widowControl/>
-              <w:wordWrap/>
-              <w:autoSpaceDE/>
-              <w:autoSpaceDN/>
-            </w:pPr>
-            <w:r>
-              <w:t xml:space="preserve">UI </w:t>
-            </w:r>
-            <w:r>
-              <w:rPr>
-                <w:rFonts w:hint="eastAsia"/>
-              </w:rPr>
-              <w:t>및 기타</w:t>
-            </w:r>
-          </w:p>
-        </w:tc>
-      </w:tr>
-      <w:tr>
-        <w:tc>
-          <w:tcPr>
-            <w:tcW w:w="3823" w:type="dxa"/>
-            <w:vAlign w:val="center"/>
-          </w:tcPr>
-          <w:p>
-            <w:pPr>
-              <w:widowControl/>
-              <w:wordWrap/>
-              <w:autoSpaceDE/>
-              <w:autoSpaceDN/>
-              <w:jc w:val="center"/>
-            </w:pPr>
-            <w:r>
-              <w:rPr>
-                <w:rFonts w:hint="eastAsia"/>
-              </w:rPr>
-              <w:t>SHPReader.cs</w:t>
-            </w:r>
-          </w:p>
-        </w:tc>
-        <w:tc>
-          <w:tcPr>
-            <w:tcW w:w="6662" w:type="dxa"/>
-          </w:tcPr>
-          <w:p>
-            <w:pPr>
-              <w:widowControl/>
-              <w:wordWrap/>
-              <w:autoSpaceDE/>
-              <w:autoSpaceDN/>
-            </w:pPr>
-            <w:r>
-              <w:rPr>
-                <w:rFonts w:hint="eastAsia"/>
-              </w:rPr>
-              <w:t xml:space="preserve">Shape file을 </w:t>
-            </w:r>
-            <w:r>
-              <w:rPr>
-                <w:rFonts w:hint="eastAsia"/>
-              </w:rPr>
-              <w:t>불러오는 모듈</w:t>
-            </w:r>
-          </w:p>
-        </w:tc>
-      </w:tr>
-      <w:tr>
-        <w:tc>
-          <w:tcPr>
-            <w:tcW w:w="3823" w:type="dxa"/>
-            <w:vAlign w:val="center"/>
-          </w:tcPr>
-          <w:p>
-            <w:pPr>
-              <w:widowControl/>
-              <w:wordWrap/>
-              <w:autoSpaceDE/>
-              <w:autoSpaceDN/>
-              <w:jc w:val="center"/>
-            </w:pPr>
-            <w:r>
-              <w:rPr>
-                <w:rFonts w:hint="eastAsia"/>
-              </w:rPr>
-              <w:t>RefLineCreator</w:t>
-            </w:r>
-            <w:r>
-              <w:t>.cs</w:t>
-            </w:r>
-          </w:p>
-        </w:tc>
-        <w:tc>
-          <w:tcPr>
-            <w:tcW w:w="6662" w:type="dxa"/>
-          </w:tcPr>
-          <w:p>
-            <w:pPr>
-              <w:widowControl/>
-              <w:wordWrap/>
-              <w:autoSpaceDE/>
-              <w:autoSpaceDN/>
-            </w:pPr>
-            <w:r>
-              <w:rPr>
-                <w:rFonts w:hint="eastAsia"/>
-              </w:rPr>
-              <w:t>ReferenceLine을 생성 하는 모듈</w:t>
-            </w:r>
-          </w:p>
-        </w:tc>
-      </w:tr>
-      <w:tr>
-        <w:tc>
-          <w:tcPr>
-            <w:tcW w:w="3823" w:type="dxa"/>
-            <w:vAlign w:val="center"/>
-          </w:tcPr>
-          <w:p>
-            <w:pPr>
-              <w:widowControl/>
-              <w:wordWrap/>
-              <w:autoSpaceDE/>
-              <w:autoSpaceDN/>
-              <w:jc w:val="center"/>
-            </w:pPr>
-            <w:r>
-              <w:rPr>
-                <w:rFonts w:hint="eastAsia"/>
-              </w:rPr>
-              <w:t>MovPoint.cs</w:t>
-            </w:r>
-          </w:p>
-        </w:tc>
-        <w:tc>
-          <w:tcPr>
-            <w:tcW w:w="6662" w:type="dxa"/>
-          </w:tcPr>
-          <w:p>
-            <w:pPr>
-              <w:widowControl/>
-              <w:wordWrap/>
-              <w:autoSpaceDE/>
-              <w:autoSpaceDN/>
-            </w:pPr>
-            <w:r>
-              <w:rPr>
-                <w:rFonts w:hint="eastAsia"/>
-              </w:rPr>
-              <w:t>ReferenceLine의 좌표를 보정하는 모듈</w:t>
-            </w:r>
-          </w:p>
-        </w:tc>
-      </w:tr>
-      <w:tr>
-        <w:tc>
-          <w:tcPr>
-            <w:tcW w:w="3823" w:type="dxa"/>
-            <w:vAlign w:val="center"/>
-          </w:tcPr>
-          <w:p>
-            <w:pPr>
-              <w:widowControl/>
-              <w:wordWrap/>
-              <w:autoSpaceDE/>
-              <w:autoSpaceDN/>
-              <w:jc w:val="center"/>
-            </w:pPr>
-            <w:r>
-              <w:rPr>
-                <w:rFonts w:hint="eastAsia"/>
-              </w:rPr>
-              <w:t>toSHP.cs</w:t>
-            </w:r>
-          </w:p>
-        </w:tc>
-        <w:tc>
-          <w:tcPr>
-            <w:tcW w:w="6662" w:type="dxa"/>
-          </w:tcPr>
-          <w:p>
-            <w:pPr>
-              <w:widowControl/>
-              <w:wordWrap/>
-              <w:autoSpaceDE/>
-              <w:autoSpaceDN/>
-            </w:pPr>
-            <w:r>
-              <w:rPr>
-                <w:rFonts w:hint="eastAsia"/>
-              </w:rPr>
-              <w:t xml:space="preserve">ReferenceLine을 </w:t>
-            </w:r>
-            <w:r>
-              <w:t xml:space="preserve">shape </w:t>
-            </w:r>
-            <w:r>
-              <w:rPr>
-                <w:rFonts w:hint="eastAsia"/>
-              </w:rPr>
-              <w:t>file 으로 출력하는 모듈</w:t>
-            </w:r>
-          </w:p>
-        </w:tc>
-      </w:tr>
-      <w:tr>
-        <w:tc>
-          <w:tcPr>
-            <w:tcW w:w="3823" w:type="dxa"/>
-            <w:vAlign w:val="center"/>
-          </w:tcPr>
-          <w:p>
-            <w:pPr>
-              <w:widowControl/>
-              <w:wordWrap/>
-              <w:autoSpaceDE/>
-              <w:autoSpaceDN/>
-              <w:jc w:val="center"/>
-            </w:pPr>
-            <w:r>
-              <w:rPr>
-                <w:rFonts w:hint="eastAsia"/>
-              </w:rPr>
-              <w:t>toXODR.cs</w:t>
-            </w:r>
-          </w:p>
-        </w:tc>
-        <w:tc>
-          <w:tcPr>
-            <w:tcW w:w="6662" w:type="dxa"/>
-          </w:tcPr>
-          <w:p>
-            <w:pPr>
-              <w:widowControl/>
-              <w:wordWrap/>
-              <w:autoSpaceDE/>
-              <w:autoSpaceDN/>
-            </w:pPr>
-            <w:r>
-              <w:rPr>
-                <w:rFonts w:hint="eastAsia"/>
-              </w:rPr>
-              <w:t>OpenDRIVE</w:t>
-            </w:r>
-            <w:r>
-              <w:t xml:space="preserve"> </w:t>
-            </w:r>
-            <w:r>
-              <w:rPr>
-                <w:rFonts w:hint="eastAsia"/>
-              </w:rPr>
-              <w:t>file을 출력하는 모듈</w:t>
-            </w:r>
-          </w:p>
-        </w:tc>
-      </w:tr>
-    </w:tbl>
-    <w:p>
-      <w:pPr>
-        <w:widowControl/>
-        <w:wordWrap/>
-        <w:autoSpaceDE/>
-        <w:autoSpaceDN/>
-      </w:pPr>
-      <w:r>
-        <w:br w:type="page"/>
-      </w:r>
+        <w:jc w:val="left"/>
+      </w:pPr>
     </w:p>
     <w:p>
       <w:pPr>
+        <w:jc w:val="left"/>
+      </w:pPr>
+    </w:p>
+    <w:p>
+      <w:pPr>
+        <w:jc w:val="left"/>
+      </w:pPr>
+    </w:p>
+    <w:p>
+      <w:pPr>
+        <w:jc w:val="left"/>
+      </w:pPr>
+    </w:p>
+    <w:p>
+      <w:pPr>
+        <w:jc w:val="left"/>
+      </w:pPr>
+    </w:p>
+    <w:p>
+      <w:pPr>
+        <w:jc w:val="left"/>
+      </w:pPr>
+    </w:p>
+    <w:p>
+      <w:pPr>
+        <w:jc w:val="left"/>
+      </w:pPr>
+    </w:p>
+    <w:p>
+      <w:pPr>
+        <w:jc w:val="left"/>
+      </w:pPr>
+    </w:p>
+    <w:p>
+      <w:pPr>
+        <w:jc w:val="left"/>
+      </w:pPr>
+    </w:p>
+    <w:p>
+      <w:pPr>
+        <w:jc w:val="left"/>
+      </w:pPr>
+    </w:p>
+    <w:p>
+      <w:pPr>
+        <w:jc w:val="left"/>
+      </w:pPr>
+    </w:p>
+    <w:p>
+      <w:pPr>
+        <w:jc w:val="left"/>
+      </w:pPr>
+    </w:p>
+    <w:p>
+      <w:pPr>
+        <w:jc w:val="left"/>
+      </w:pPr>
+    </w:p>
+    <w:p>
+      <w:pPr>
+        <w:jc w:val="left"/>
+      </w:pPr>
+    </w:p>
+    <w:p>
+      <w:pPr>
+        <w:jc w:val="left"/>
+      </w:pPr>
+    </w:p>
+    <w:p>
+      <w:pPr>
+        <w:jc w:val="left"/>
+      </w:pPr>
+    </w:p>
+    <w:p>
+      <w:pPr>
         <w:pStyle w:val="a3"/>
       </w:pPr>
-      <w:bookmarkStart w:id="5" w:name="_Toc64988895"/>
+      <w:bookmarkStart w:id="3" w:name="_Toc64885537"/>
+      <w:proofErr w:type="spellStart"/>
       <w:r>
         <w:rPr>
           <w:rFonts w:hint="eastAsia"/>
@@ -792,13 +530,15 @@
       <w:r>
         <w:t>ainfrm.cs</w:t>
       </w:r>
-      <w:bookmarkEnd w:id="5"/>
+      <w:bookmarkEnd w:id="3"/>
+      <w:proofErr w:type="spellEnd"/>
     </w:p>
-    <w:bookmarkStart w:id="6" w:name="_Toc64988896"/>
     <w:p>
       <w:pPr>
         <w:pStyle w:val="a7"/>
       </w:pPr>
+      <w:bookmarkStart w:id="4" w:name="_Toc64885539"/>
+      <w:bookmarkStart w:id="5" w:name="_Toc64885538"/>
       <w:r>
         <w:rPr>
           <w:noProof/>
@@ -806,16 +546,16 @@
         <mc:AlternateContent>
           <mc:Choice Requires="wpg">
             <w:drawing>
-              <wp:anchor distT="0" distB="0" distL="114300" distR="114300" simplePos="0" relativeHeight="251655168" behindDoc="0" locked="0" layoutInCell="1" allowOverlap="0" wp14:anchorId="2E86D0CA" wp14:editId="55374867">
+              <wp:anchor distT="0" distB="0" distL="114300" distR="114300" simplePos="0" relativeHeight="251656192" behindDoc="0" locked="0" layoutInCell="1" allowOverlap="1" wp14:anchorId="2E86D0CA" wp14:editId="00BD2D64">
                 <wp:simplePos x="0" y="0"/>
                 <wp:positionH relativeFrom="margin">
                   <wp:align>center</wp:align>
                 </wp:positionH>
                 <wp:positionV relativeFrom="paragraph">
-                  <wp:posOffset>2973826</wp:posOffset>
+                  <wp:posOffset>3032125</wp:posOffset>
                 </wp:positionV>
-                <wp:extent cx="4521600" cy="2001600"/>
-                <wp:effectExtent l="0" t="0" r="0" b="0"/>
+                <wp:extent cx="3419475" cy="1513840"/>
+                <wp:effectExtent l="0" t="0" r="9525" b="0"/>
                 <wp:wrapTopAndBottom/>
                 <wp:docPr id="3" name="그룹 3"/>
                 <wp:cNvGraphicFramePr/>
@@ -826,7 +566,7 @@
                       <wpg:grpSpPr>
                         <a:xfrm>
                           <a:off x="0" y="0"/>
-                          <a:ext cx="4521600" cy="2001600"/>
+                          <a:ext cx="3419475" cy="1513840"/>
                           <a:chOff x="0" y="0"/>
                           <a:chExt cx="4486275" cy="1986280"/>
                         </a:xfrm>
@@ -892,13 +632,7 @@
                                 <w:fldChar w:fldCharType="begin"/>
                               </w:r>
                               <w:r>
-                                <w:instrText xml:space="preserve"> SEQ </w:instrText>
-                              </w:r>
-                              <w:r>
-                                <w:instrText>그림</w:instrText>
-                              </w:r>
-                              <w:r>
-                                <w:instrText xml:space="preserve"> \* ARABIC </w:instrText>
+                                <w:instrText xml:space="preserve"> SEQ 그림 \* ARABIC </w:instrText>
                               </w:r>
                               <w:r>
                                 <w:fldChar w:fldCharType="separate"/>
@@ -910,20 +644,19 @@
                                 <w:t>1</w:t>
                               </w:r>
                               <w:r>
-                                <w:rPr>
-                                  <w:noProof/>
-                                </w:rPr>
                                 <w:fldChar w:fldCharType="end"/>
                               </w:r>
                               <w:r>
                                 <w:t xml:space="preserve"> </w:t>
                               </w:r>
+                              <w:proofErr w:type="spellStart"/>
                               <w:r>
                                 <w:rPr>
                                   <w:rFonts w:hint="eastAsia"/>
                                 </w:rPr>
                                 <w:t>MainViewer</w:t>
                               </w:r>
+                              <w:proofErr w:type="spellEnd"/>
                             </w:p>
                           </w:txbxContent>
                         </wps:txbx>
@@ -948,7 +681,7 @@
           </mc:Choice>
           <mc:Fallback>
             <w:pict>
-              <v:group w14:anchorId="2E86D0CA" id="그룹 3" o:spid="_x0000_s1026" style="position:absolute;left:0;text-align:left;margin-left:0;margin-top:234.15pt;width:356.05pt;height:157.6pt;z-index:251655168;mso-position-horizontal:center;mso-position-horizontal-relative:margin;mso-width-relative:margin;mso-height-relative:margin" coordsize="44862,19862" o:gfxdata="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" o:allowoverlap="f">
+              <v:group w14:anchorId="2E86D0CA" id="그룹 3" o:spid="_x0000_s1026" style="position:absolute;left:0;text-align:left;margin-left:0;margin-top:238.75pt;width:269.25pt;height:119.2pt;z-index:251656192;mso-position-horizontal:center;mso-position-horizontal-relative:margin;mso-width-relative:margin;mso-height-relative:margin" coordsize="44862,19862" o:gfxdata="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">
                 <v:shapetype id="_x0000_t75" coordsize="21600,21600" o:spt="75" o:preferrelative="t" path="m@4@5l@4@11@9@11@9@5xe" filled="f" stroked="f">
                   <v:stroke joinstyle="miter"/>
                   <v:formulas>
@@ -968,15 +701,14 @@
                   <v:path o:extrusionok="f" gradientshapeok="t" o:connecttype="rect"/>
                   <o:lock v:ext="edit" aspectratio="t"/>
                 </v:shapetype>
-                <v:shape id="그림 1" o:spid="_x0000_s1027" type="#_x0000_t75" style="position:absolute;width:44862;height:15906;visibility:visible;mso-wrap-style:square" o:gfxdata="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">
+                <v:shape id="그림 1" o:spid="_x0000_s1027" type="#_x0000_t75" style="position:absolute;width:44862;height:15906;visibility:visible;mso-wrap-style:square" o:gfxdata="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">
                   <v:imagedata r:id="rId9" o:title=""/>
-                  <v:path arrowok="t"/>
                 </v:shape>
                 <v:shapetype id="_x0000_t202" coordsize="21600,21600" o:spt="202" path="m,l,21600r21600,l21600,xe">
                   <v:stroke joinstyle="miter"/>
                   <v:path gradientshapeok="t" o:connecttype="rect"/>
                 </v:shapetype>
-                <v:shape id="Text Box 2" o:spid="_x0000_s1028" type="#_x0000_t202" style="position:absolute;top:16478;width:44862;height:3384;visibility:visible;mso-wrap-style:square;v-text-anchor:top" o:gfxdata="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" stroked="f">
+                <v:shape id="Text Box 2" o:spid="_x0000_s1028" type="#_x0000_t202" style="position:absolute;top:16478;width:44862;height:3384;visibility:visible;mso-wrap-style:square;v-text-anchor:top" o:gfxdata="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" stroked="f">
                   <v:textbox inset="0,0,0,0">
                     <w:txbxContent>
                       <w:p>
@@ -987,14 +719,24 @@
                         <w:r>
                           <w:t xml:space="preserve">그림 </w:t>
                         </w:r>
-                        <w:fldSimple w:instr=" SEQ 그림 \* ARABIC ">
-                          <w:r>
-                            <w:rPr>
-                              <w:noProof/>
-                            </w:rPr>
-                            <w:t>1</w:t>
-                          </w:r>
-                        </w:fldSimple>
+                        <w:r>
+                          <w:fldChar w:fldCharType="begin"/>
+                        </w:r>
+                        <w:r>
+                          <w:instrText xml:space="preserve"> SEQ 그림 \* ARABIC </w:instrText>
+                        </w:r>
+                        <w:r>
+                          <w:fldChar w:fldCharType="separate"/>
+                        </w:r>
+                        <w:r>
+                          <w:rPr>
+                            <w:noProof/>
+                          </w:rPr>
+                          <w:t>1</w:t>
+                        </w:r>
+                        <w:r>
+                          <w:fldChar w:fldCharType="end"/>
+                        </w:r>
                         <w:r>
                           <w:t xml:space="preserve"> </w:t>
                         </w:r>
@@ -1016,16 +758,19 @@
           </mc:Fallback>
         </mc:AlternateContent>
       </w:r>
+      <w:bookmarkEnd w:id="4"/>
+      <w:proofErr w:type="spellStart"/>
       <w:r>
         <w:t>Mainfrm</w:t>
       </w:r>
+      <w:proofErr w:type="spellEnd"/>
       <w:r>
         <w:rPr>
           <w:rFonts w:hint="eastAsia"/>
         </w:rPr>
         <w:t xml:space="preserve"> 오브젝트 및 설명</w:t>
       </w:r>
-      <w:bookmarkEnd w:id="6"/>
+      <w:bookmarkEnd w:id="5"/>
     </w:p>
     <w:tbl>
       <w:tblPr>
@@ -1127,6 +872,7 @@
             <w:tcW w:w="1865" w:type="dxa"/>
           </w:tcPr>
           <w:p>
+            <w:proofErr w:type="spellStart"/>
             <w:r>
               <w:rPr>
                 <w:rFonts w:hint="eastAsia"/>
@@ -1136,6 +882,7 @@
             <w:r>
               <w:t>ainViewer</w:t>
             </w:r>
+            <w:proofErr w:type="spellEnd"/>
           </w:p>
         </w:tc>
         <w:tc>
@@ -1146,6 +893,7 @@
             <w:pPr>
               <w:cnfStyle w:val="000000000000" w:firstRow="0" w:lastRow="0" w:firstColumn="0" w:lastColumn="0" w:oddVBand="0" w:evenVBand="0" w:oddHBand="0" w:evenHBand="0" w:firstRowFirstColumn="0" w:firstRowLastColumn="0" w:lastRowFirstColumn="0" w:lastRowLastColumn="0"/>
             </w:pPr>
+            <w:proofErr w:type="spellStart"/>
             <w:r>
               <w:rPr>
                 <w:rFonts w:hint="eastAsia"/>
@@ -1155,6 +903,7 @@
             <w:r>
               <w:t>ystem.Windws.Froms.Form</w:t>
             </w:r>
+            <w:proofErr w:type="spellEnd"/>
           </w:p>
         </w:tc>
         <w:tc>
@@ -1195,6 +944,7 @@
             <w:tcW w:w="1865" w:type="dxa"/>
           </w:tcPr>
           <w:p>
+            <w:proofErr w:type="spellStart"/>
             <w:r>
               <w:rPr>
                 <w:rFonts w:hint="eastAsia"/>
@@ -1204,6 +954,7 @@
             <w:r>
               <w:t>el_Path</w:t>
             </w:r>
+            <w:proofErr w:type="spellEnd"/>
           </w:p>
         </w:tc>
         <w:tc>
@@ -1214,6 +965,7 @@
             <w:pPr>
               <w:cnfStyle w:val="000000000000" w:firstRow="0" w:lastRow="0" w:firstColumn="0" w:lastColumn="0" w:oddVBand="0" w:evenVBand="0" w:oddHBand="0" w:evenHBand="0" w:firstRowFirstColumn="0" w:firstRowLastColumn="0" w:lastRowFirstColumn="0" w:lastRowLastColumn="0"/>
             </w:pPr>
+            <w:proofErr w:type="spellStart"/>
             <w:r>
               <w:rPr>
                 <w:rFonts w:hint="eastAsia"/>
@@ -1223,6 +975,7 @@
             <w:r>
               <w:t>ystem.Windws.Froms.Button</w:t>
             </w:r>
+            <w:proofErr w:type="spellEnd"/>
           </w:p>
         </w:tc>
         <w:tc>
@@ -1234,9 +987,11 @@
               <w:jc w:val="center"/>
               <w:cnfStyle w:val="000000000000" w:firstRow="0" w:lastRow="0" w:firstColumn="0" w:lastColumn="0" w:oddVBand="0" w:evenVBand="0" w:oddHBand="0" w:evenHBand="0" w:firstRowFirstColumn="0" w:firstRowLastColumn="0" w:lastRowFirstColumn="0" w:lastRowLastColumn="0"/>
             </w:pPr>
+            <w:proofErr w:type="spellStart"/>
             <w:r>
               <w:t>Sel_path_Click</w:t>
             </w:r>
+            <w:proofErr w:type="spellEnd"/>
           </w:p>
         </w:tc>
         <w:tc>
@@ -1266,6 +1021,7 @@
             <w:tcW w:w="1865" w:type="dxa"/>
           </w:tcPr>
           <w:p>
+            <w:proofErr w:type="spellStart"/>
             <w:r>
               <w:rPr>
                 <w:rFonts w:hint="eastAsia"/>
@@ -1275,6 +1031,7 @@
             <w:r>
               <w:t>el_path_lab</w:t>
             </w:r>
+            <w:proofErr w:type="spellEnd"/>
           </w:p>
         </w:tc>
         <w:tc>
@@ -1285,6 +1042,7 @@
             <w:pPr>
               <w:cnfStyle w:val="000000000000" w:firstRow="0" w:lastRow="0" w:firstColumn="0" w:lastColumn="0" w:oddVBand="0" w:evenVBand="0" w:oddHBand="0" w:evenHBand="0" w:firstRowFirstColumn="0" w:firstRowLastColumn="0" w:lastRowFirstColumn="0" w:lastRowLastColumn="0"/>
             </w:pPr>
+            <w:proofErr w:type="spellStart"/>
             <w:r>
               <w:rPr>
                 <w:rFonts w:hint="eastAsia"/>
@@ -1294,6 +1052,7 @@
             <w:r>
               <w:t>ystem.Windws.Froms.Label</w:t>
             </w:r>
+            <w:proofErr w:type="spellEnd"/>
           </w:p>
         </w:tc>
         <w:tc>
@@ -1340,6 +1099,7 @@
             <w:tcW w:w="1865" w:type="dxa"/>
           </w:tcPr>
           <w:p>
+            <w:proofErr w:type="spellStart"/>
             <w:r>
               <w:rPr>
                 <w:rFonts w:hint="eastAsia"/>
@@ -1349,6 +1109,7 @@
             <w:r>
               <w:t>hp_name_lab</w:t>
             </w:r>
+            <w:proofErr w:type="spellEnd"/>
           </w:p>
         </w:tc>
         <w:tc>
@@ -1359,6 +1120,7 @@
             <w:pPr>
               <w:cnfStyle w:val="000000000000" w:firstRow="0" w:lastRow="0" w:firstColumn="0" w:lastColumn="0" w:oddVBand="0" w:evenVBand="0" w:oddHBand="0" w:evenHBand="0" w:firstRowFirstColumn="0" w:firstRowLastColumn="0" w:lastRowFirstColumn="0" w:lastRowLastColumn="0"/>
             </w:pPr>
+            <w:proofErr w:type="spellStart"/>
             <w:r>
               <w:rPr>
                 <w:rFonts w:hint="eastAsia"/>
@@ -1368,6 +1130,7 @@
             <w:r>
               <w:t>ystem.Windws.Froms.Label</w:t>
             </w:r>
+            <w:proofErr w:type="spellEnd"/>
           </w:p>
         </w:tc>
         <w:tc>
@@ -1408,12 +1171,14 @@
             <w:tcW w:w="1865" w:type="dxa"/>
           </w:tcPr>
           <w:p>
+            <w:proofErr w:type="spellStart"/>
             <w:r>
               <w:rPr>
                 <w:rFonts w:hint="eastAsia"/>
               </w:rPr>
               <w:t>Shp_name_text</w:t>
             </w:r>
+            <w:proofErr w:type="spellEnd"/>
           </w:p>
         </w:tc>
         <w:tc>
@@ -1424,6 +1189,7 @@
             <w:pPr>
               <w:cnfStyle w:val="000000000000" w:firstRow="0" w:lastRow="0" w:firstColumn="0" w:lastColumn="0" w:oddVBand="0" w:evenVBand="0" w:oddHBand="0" w:evenHBand="0" w:firstRowFirstColumn="0" w:firstRowLastColumn="0" w:lastRowFirstColumn="0" w:lastRowLastColumn="0"/>
             </w:pPr>
+            <w:proofErr w:type="spellStart"/>
             <w:r>
               <w:rPr>
                 <w:rFonts w:hint="eastAsia"/>
@@ -1439,6 +1205,7 @@
               </w:rPr>
               <w:t>TextBox</w:t>
             </w:r>
+            <w:proofErr w:type="spellEnd"/>
           </w:p>
         </w:tc>
         <w:tc>
@@ -1494,12 +1261,14 @@
             <w:tcW w:w="1865" w:type="dxa"/>
           </w:tcPr>
           <w:p>
+            <w:proofErr w:type="spellStart"/>
             <w:r>
               <w:rPr>
                 <w:rFonts w:hint="eastAsia"/>
               </w:rPr>
               <w:t>Out_ref_shape</w:t>
             </w:r>
+            <w:proofErr w:type="spellEnd"/>
           </w:p>
         </w:tc>
         <w:tc>
@@ -1510,6 +1279,7 @@
             <w:pPr>
               <w:cnfStyle w:val="000000000000" w:firstRow="0" w:lastRow="0" w:firstColumn="0" w:lastColumn="0" w:oddVBand="0" w:evenVBand="0" w:oddHBand="0" w:evenHBand="0" w:firstRowFirstColumn="0" w:firstRowLastColumn="0" w:lastRowFirstColumn="0" w:lastRowLastColumn="0"/>
             </w:pPr>
+            <w:proofErr w:type="spellStart"/>
             <w:r>
               <w:rPr>
                 <w:rFonts w:hint="eastAsia"/>
@@ -1525,6 +1295,7 @@
               </w:rPr>
               <w:t>Button</w:t>
             </w:r>
+            <w:proofErr w:type="spellEnd"/>
           </w:p>
         </w:tc>
         <w:tc>
@@ -1536,12 +1307,14 @@
               <w:jc w:val="center"/>
               <w:cnfStyle w:val="000000000000" w:firstRow="0" w:lastRow="0" w:firstColumn="0" w:lastColumn="0" w:oddVBand="0" w:evenVBand="0" w:oddHBand="0" w:evenHBand="0" w:firstRowFirstColumn="0" w:firstRowLastColumn="0" w:lastRowFirstColumn="0" w:lastRowLastColumn="0"/>
             </w:pPr>
+            <w:proofErr w:type="spellStart"/>
             <w:r>
               <w:rPr>
                 <w:rFonts w:hint="eastAsia"/>
               </w:rPr>
               <w:t>Out_ref_shape_Click</w:t>
             </w:r>
+            <w:proofErr w:type="spellEnd"/>
           </w:p>
         </w:tc>
         <w:tc>
@@ -1580,12 +1353,14 @@
             <w:tcW w:w="1865" w:type="dxa"/>
           </w:tcPr>
           <w:p>
+            <w:proofErr w:type="spellStart"/>
             <w:r>
               <w:rPr>
                 <w:rFonts w:hint="eastAsia"/>
               </w:rPr>
               <w:t>Xodr_name_lab</w:t>
             </w:r>
+            <w:proofErr w:type="spellEnd"/>
           </w:p>
         </w:tc>
         <w:tc>
@@ -1596,6 +1371,7 @@
             <w:pPr>
               <w:cnfStyle w:val="000000000000" w:firstRow="0" w:lastRow="0" w:firstColumn="0" w:lastColumn="0" w:oddVBand="0" w:evenVBand="0" w:oddHBand="0" w:evenHBand="0" w:firstRowFirstColumn="0" w:firstRowLastColumn="0" w:lastRowFirstColumn="0" w:lastRowLastColumn="0"/>
             </w:pPr>
+            <w:proofErr w:type="spellStart"/>
             <w:r>
               <w:rPr>
                 <w:rFonts w:hint="eastAsia"/>
@@ -1605,6 +1381,7 @@
             <w:r>
               <w:t>ystem.Windws.Froms.Label</w:t>
             </w:r>
+            <w:proofErr w:type="spellEnd"/>
           </w:p>
         </w:tc>
         <w:tc>
@@ -1645,12 +1422,14 @@
             <w:tcW w:w="1865" w:type="dxa"/>
           </w:tcPr>
           <w:p>
+            <w:proofErr w:type="spellStart"/>
             <w:r>
               <w:rPr>
                 <w:rFonts w:hint="eastAsia"/>
               </w:rPr>
               <w:t>Xodr_name_text</w:t>
             </w:r>
+            <w:proofErr w:type="spellEnd"/>
           </w:p>
         </w:tc>
         <w:tc>
@@ -1661,6 +1440,7 @@
             <w:pPr>
               <w:cnfStyle w:val="000000000000" w:firstRow="0" w:lastRow="0" w:firstColumn="0" w:lastColumn="0" w:oddVBand="0" w:evenVBand="0" w:oddHBand="0" w:evenHBand="0" w:firstRowFirstColumn="0" w:firstRowLastColumn="0" w:lastRowFirstColumn="0" w:lastRowLastColumn="0"/>
             </w:pPr>
+            <w:proofErr w:type="spellStart"/>
             <w:r>
               <w:rPr>
                 <w:rFonts w:hint="eastAsia"/>
@@ -1676,6 +1456,7 @@
               </w:rPr>
               <w:t>TextBox</w:t>
             </w:r>
+            <w:proofErr w:type="spellEnd"/>
           </w:p>
         </w:tc>
         <w:tc>
@@ -1703,12 +1484,14 @@
             <w:pPr>
               <w:cnfStyle w:val="000000000000" w:firstRow="0" w:lastRow="0" w:firstColumn="0" w:lastColumn="0" w:oddVBand="0" w:evenVBand="0" w:oddHBand="0" w:evenHBand="0" w:firstRowFirstColumn="0" w:firstRowLastColumn="0" w:lastRowFirstColumn="0" w:lastRowLastColumn="0"/>
             </w:pPr>
+            <w:proofErr w:type="spellStart"/>
             <w:r>
               <w:rPr>
                 <w:rFonts w:hint="eastAsia"/>
               </w:rPr>
               <w:t>OpenDRIVE</w:t>
             </w:r>
+            <w:proofErr w:type="spellEnd"/>
             <w:r>
               <w:t xml:space="preserve"> </w:t>
             </w:r>
@@ -1731,12 +1514,14 @@
             <w:tcW w:w="1865" w:type="dxa"/>
           </w:tcPr>
           <w:p>
+            <w:proofErr w:type="spellStart"/>
             <w:r>
               <w:rPr>
                 <w:rFonts w:hint="eastAsia"/>
               </w:rPr>
               <w:t>Out_xodr</w:t>
             </w:r>
+            <w:proofErr w:type="spellEnd"/>
           </w:p>
         </w:tc>
         <w:tc>
@@ -1747,6 +1532,7 @@
             <w:pPr>
               <w:cnfStyle w:val="000000000000" w:firstRow="0" w:lastRow="0" w:firstColumn="0" w:lastColumn="0" w:oddVBand="0" w:evenVBand="0" w:oddHBand="0" w:evenHBand="0" w:firstRowFirstColumn="0" w:firstRowLastColumn="0" w:lastRowFirstColumn="0" w:lastRowLastColumn="0"/>
             </w:pPr>
+            <w:proofErr w:type="spellStart"/>
             <w:r>
               <w:rPr>
                 <w:rFonts w:hint="eastAsia"/>
@@ -1762,6 +1548,7 @@
               </w:rPr>
               <w:t>Button</w:t>
             </w:r>
+            <w:proofErr w:type="spellEnd"/>
           </w:p>
         </w:tc>
         <w:tc>
@@ -1773,9 +1560,11 @@
               <w:jc w:val="center"/>
               <w:cnfStyle w:val="000000000000" w:firstRow="0" w:lastRow="0" w:firstColumn="0" w:lastColumn="0" w:oddVBand="0" w:evenVBand="0" w:oddHBand="0" w:evenHBand="0" w:firstRowFirstColumn="0" w:firstRowLastColumn="0" w:lastRowFirstColumn="0" w:lastRowLastColumn="0"/>
             </w:pPr>
+            <w:proofErr w:type="spellStart"/>
             <w:r>
               <w:t>Out_xodr_Click</w:t>
             </w:r>
+            <w:proofErr w:type="spellEnd"/>
           </w:p>
         </w:tc>
         <w:tc>
@@ -1786,11 +1575,19 @@
             <w:pPr>
               <w:cnfStyle w:val="000000000000" w:firstRow="0" w:lastRow="0" w:firstColumn="0" w:lastColumn="0" w:oddVBand="0" w:evenVBand="0" w:oddHBand="0" w:evenHBand="0" w:firstRowFirstColumn="0" w:firstRowLastColumn="0" w:lastRowFirstColumn="0" w:lastRowLastColumn="0"/>
             </w:pPr>
-            <w:r>
-              <w:rPr>
-                <w:rFonts w:hint="eastAsia"/>
-              </w:rPr>
-              <w:t>OpenDRIVE 파일 생성 버튼</w:t>
+            <w:proofErr w:type="spellStart"/>
+            <w:r>
+              <w:rPr>
+                <w:rFonts w:hint="eastAsia"/>
+              </w:rPr>
+              <w:t>OpenDRIVE</w:t>
+            </w:r>
+            <w:proofErr w:type="spellEnd"/>
+            <w:r>
+              <w:rPr>
+                <w:rFonts w:hint="eastAsia"/>
+              </w:rPr>
+              <w:t xml:space="preserve"> 파일 생성 버튼</w:t>
             </w:r>
           </w:p>
         </w:tc>
@@ -1805,12 +1602,14 @@
             <w:tcW w:w="1865" w:type="dxa"/>
           </w:tcPr>
           <w:p>
+            <w:proofErr w:type="spellStart"/>
             <w:r>
               <w:rPr>
                 <w:rFonts w:hint="eastAsia"/>
               </w:rPr>
               <w:t>Layer_Conv</w:t>
             </w:r>
+            <w:proofErr w:type="spellEnd"/>
           </w:p>
         </w:tc>
         <w:tc>
@@ -1821,6 +1620,7 @@
             <w:pPr>
               <w:cnfStyle w:val="000000000000" w:firstRow="0" w:lastRow="0" w:firstColumn="0" w:lastColumn="0" w:oddVBand="0" w:evenVBand="0" w:oddHBand="0" w:evenHBand="0" w:firstRowFirstColumn="0" w:firstRowLastColumn="0" w:lastRowFirstColumn="0" w:lastRowLastColumn="0"/>
             </w:pPr>
+            <w:proofErr w:type="spellStart"/>
             <w:r>
               <w:rPr>
                 <w:rFonts w:hint="eastAsia"/>
@@ -1836,6 +1636,7 @@
               </w:rPr>
               <w:t>Timer</w:t>
             </w:r>
+            <w:proofErr w:type="spellEnd"/>
           </w:p>
         </w:tc>
         <w:tc>
@@ -1847,12 +1648,14 @@
               <w:jc w:val="center"/>
               <w:cnfStyle w:val="000000000000" w:firstRow="0" w:lastRow="0" w:firstColumn="0" w:lastColumn="0" w:oddVBand="0" w:evenVBand="0" w:oddHBand="0" w:evenHBand="0" w:firstRowFirstColumn="0" w:firstRowLastColumn="0" w:lastRowFirstColumn="0" w:lastRowLastColumn="0"/>
             </w:pPr>
+            <w:proofErr w:type="spellStart"/>
             <w:r>
               <w:rPr>
                 <w:rFonts w:hint="eastAsia"/>
               </w:rPr>
               <w:t>Layer_Conv_Tick</w:t>
             </w:r>
+            <w:proofErr w:type="spellEnd"/>
           </w:p>
         </w:tc>
         <w:tc>
@@ -1869,12 +1672,14 @@
     </w:tbl>
     <w:p/>
     <w:p>
+      <w:proofErr w:type="spellStart"/>
       <w:r>
         <w:rPr>
           <w:rFonts w:hint="eastAsia"/>
         </w:rPr>
         <w:t>MainViewer</w:t>
       </w:r>
+      <w:proofErr w:type="spellEnd"/>
       <w:r>
         <w:t xml:space="preserve"> </w:t>
       </w:r>
@@ -1891,81 +1696,249 @@
         <w:rPr>
           <w:rFonts w:hint="eastAsia"/>
         </w:rPr>
-        <w:t>초기 실행시 Shp_name_text,</w:t>
-      </w:r>
-      <w:r>
+        <w:t xml:space="preserve">초기 </w:t>
+      </w:r>
+      <w:proofErr w:type="spellStart"/>
+      <w:r>
+        <w:rPr>
+          <w:rFonts w:hint="eastAsia"/>
+        </w:rPr>
+        <w:t>실행시</w:t>
+      </w:r>
+      <w:proofErr w:type="spellEnd"/>
+      <w:r>
+        <w:rPr>
+          <w:rFonts w:hint="eastAsia"/>
+        </w:rPr>
         <w:t xml:space="preserve"> </w:t>
       </w:r>
+      <w:proofErr w:type="spellStart"/>
       <w:r>
         <w:rPr>
           <w:rFonts w:hint="eastAsia"/>
         </w:rPr>
-        <w:t>Out_ref_shape,</w:t>
+        <w:t>Shp_name_text</w:t>
+      </w:r>
+      <w:proofErr w:type="spellEnd"/>
+      <w:r>
+        <w:rPr>
+          <w:rFonts w:hint="eastAsia"/>
+        </w:rPr>
+        <w:t>,</w:t>
       </w:r>
       <w:r>
         <w:t xml:space="preserve"> </w:t>
       </w:r>
+      <w:proofErr w:type="spellStart"/>
       <w:r>
         <w:rPr>
           <w:rFonts w:hint="eastAsia"/>
         </w:rPr>
-        <w:t>Xodr_name_text,</w:t>
+        <w:t>Out_ref_shape</w:t>
+      </w:r>
+      <w:proofErr w:type="spellEnd"/>
+      <w:r>
+        <w:rPr>
+          <w:rFonts w:hint="eastAsia"/>
+        </w:rPr>
+        <w:t>,</w:t>
       </w:r>
       <w:r>
         <w:t xml:space="preserve"> </w:t>
       </w:r>
+      <w:proofErr w:type="spellStart"/>
       <w:r>
         <w:rPr>
           <w:rFonts w:hint="eastAsia"/>
         </w:rPr>
-        <w:t>Out_xodr은 비활성화 되있으며,</w:t>
+        <w:t>Xodr_name_text</w:t>
+      </w:r>
+      <w:proofErr w:type="spellEnd"/>
+      <w:r>
+        <w:rPr>
+          <w:rFonts w:hint="eastAsia"/>
+        </w:rPr>
+        <w:t>,</w:t>
       </w:r>
       <w:r>
         <w:t xml:space="preserve"> </w:t>
       </w:r>
+      <w:proofErr w:type="spellStart"/>
       <w:r>
         <w:rPr>
           <w:rFonts w:hint="eastAsia"/>
         </w:rPr>
-        <w:t>Sel_Path의 이벤트 Sel_Path_Click를 통하여 정상적인 경로를 받아올경우 Layer_Conv의 Layer_Conv_Tick이 동작 후 Shp_name_text,</w:t>
+        <w:t>Out_xodr</w:t>
+      </w:r>
+      <w:proofErr w:type="spellEnd"/>
+      <w:r>
+        <w:rPr>
+          <w:rFonts w:hint="eastAsia"/>
+        </w:rPr>
+        <w:t xml:space="preserve">은 비활성화 </w:t>
+      </w:r>
+      <w:proofErr w:type="spellStart"/>
+      <w:r>
+        <w:rPr>
+          <w:rFonts w:hint="eastAsia"/>
+        </w:rPr>
+        <w:t>되있으며</w:t>
+      </w:r>
+      <w:proofErr w:type="spellEnd"/>
+      <w:r>
+        <w:rPr>
+          <w:rFonts w:hint="eastAsia"/>
+        </w:rPr>
+        <w:t>,</w:t>
       </w:r>
       <w:r>
         <w:t xml:space="preserve"> </w:t>
       </w:r>
+      <w:proofErr w:type="spellStart"/>
       <w:r>
         <w:rPr>
           <w:rFonts w:hint="eastAsia"/>
         </w:rPr>
-        <w:t>Out_ref_shape,</w:t>
-      </w:r>
-      <w:r>
+        <w:t>Sel_Path</w:t>
+      </w:r>
+      <w:proofErr w:type="spellEnd"/>
+      <w:r>
+        <w:rPr>
+          <w:rFonts w:hint="eastAsia"/>
+        </w:rPr>
+        <w:t xml:space="preserve">의 이벤트 </w:t>
+      </w:r>
+      <w:proofErr w:type="spellStart"/>
+      <w:r>
+        <w:rPr>
+          <w:rFonts w:hint="eastAsia"/>
+        </w:rPr>
+        <w:t>Sel_Path_Click</w:t>
+      </w:r>
+      <w:proofErr w:type="spellEnd"/>
+      <w:r>
+        <w:rPr>
+          <w:rFonts w:hint="eastAsia"/>
+        </w:rPr>
+        <w:t xml:space="preserve">를 통하여 정상적인 경로를 </w:t>
+      </w:r>
+      <w:proofErr w:type="spellStart"/>
+      <w:r>
+        <w:rPr>
+          <w:rFonts w:hint="eastAsia"/>
+        </w:rPr>
+        <w:t>받아올경우</w:t>
+      </w:r>
+      <w:proofErr w:type="spellEnd"/>
+      <w:r>
+        <w:rPr>
+          <w:rFonts w:hint="eastAsia"/>
+        </w:rPr>
         <w:t xml:space="preserve"> </w:t>
       </w:r>
+      <w:proofErr w:type="spellStart"/>
       <w:r>
         <w:rPr>
           <w:rFonts w:hint="eastAsia"/>
         </w:rPr>
-        <w:t>Xodr_name_text,</w:t>
+        <w:t>Layer_Conv</w:t>
+      </w:r>
+      <w:proofErr w:type="spellEnd"/>
+      <w:r>
+        <w:rPr>
+          <w:rFonts w:hint="eastAsia"/>
+        </w:rPr>
+        <w:t xml:space="preserve">의 </w:t>
+      </w:r>
+      <w:proofErr w:type="spellStart"/>
+      <w:r>
+        <w:rPr>
+          <w:rFonts w:hint="eastAsia"/>
+        </w:rPr>
+        <w:t>Layer_Conv_Tick</w:t>
+      </w:r>
+      <w:proofErr w:type="spellEnd"/>
+      <w:r>
+        <w:rPr>
+          <w:rFonts w:hint="eastAsia"/>
+        </w:rPr>
+        <w:t xml:space="preserve">이 동작 후 </w:t>
+      </w:r>
+      <w:proofErr w:type="spellStart"/>
+      <w:r>
+        <w:rPr>
+          <w:rFonts w:hint="eastAsia"/>
+        </w:rPr>
+        <w:t>Shp_name_text</w:t>
+      </w:r>
+      <w:proofErr w:type="spellEnd"/>
+      <w:r>
+        <w:rPr>
+          <w:rFonts w:hint="eastAsia"/>
+        </w:rPr>
+        <w:t>,</w:t>
       </w:r>
       <w:r>
         <w:t xml:space="preserve"> </w:t>
       </w:r>
+      <w:proofErr w:type="spellStart"/>
       <w:r>
         <w:rPr>
           <w:rFonts w:hint="eastAsia"/>
         </w:rPr>
-        <w:t>Out_xodr가 활성화 됨</w:t>
+        <w:t>Out_ref_shape</w:t>
+      </w:r>
+      <w:proofErr w:type="spellEnd"/>
+      <w:r>
+        <w:rPr>
+          <w:rFonts w:hint="eastAsia"/>
+        </w:rPr>
+        <w:t>,</w:t>
+      </w:r>
+      <w:r>
+        <w:t xml:space="preserve"> </w:t>
+      </w:r>
+      <w:proofErr w:type="spellStart"/>
+      <w:r>
+        <w:rPr>
+          <w:rFonts w:hint="eastAsia"/>
+        </w:rPr>
+        <w:t>Xodr_name_text</w:t>
+      </w:r>
+      <w:proofErr w:type="spellEnd"/>
+      <w:r>
+        <w:rPr>
+          <w:rFonts w:hint="eastAsia"/>
+        </w:rPr>
+        <w:t>,</w:t>
+      </w:r>
+      <w:r>
+        <w:t xml:space="preserve"> </w:t>
+      </w:r>
+      <w:proofErr w:type="spellStart"/>
+      <w:r>
+        <w:rPr>
+          <w:rFonts w:hint="eastAsia"/>
+        </w:rPr>
+        <w:t>Out_xodr</w:t>
+      </w:r>
+      <w:proofErr w:type="spellEnd"/>
+      <w:r>
+        <w:rPr>
+          <w:rFonts w:hint="eastAsia"/>
+        </w:rPr>
+        <w:t>가 활성화 됨</w:t>
       </w:r>
     </w:p>
     <w:tbl>
       <w:tblPr>
         <w:tblStyle w:val="11"/>
-        <w:tblW w:w="10485" w:type="dxa"/>
+        <w:tblW w:w="0" w:type="auto"/>
         <w:tblLook w:val="04A0" w:firstRow="1" w:lastRow="0" w:firstColumn="1" w:lastColumn="0" w:noHBand="0" w:noVBand="1"/>
       </w:tblPr>
       <w:tblGrid>
         <w:gridCol w:w="1977"/>
-        <w:gridCol w:w="8508"/>
+        <w:gridCol w:w="7039"/>
       </w:tblGrid>
       <w:tr>
         <w:trPr>
@@ -1974,7 +1947,7 @@
         <w:tc>
           <w:tcPr>
             <w:cnfStyle w:val="001000000000" w:firstRow="0" w:lastRow="0" w:firstColumn="1" w:lastColumn="0" w:oddVBand="0" w:evenVBand="0" w:oddHBand="0" w:evenHBand="0" w:firstRowFirstColumn="0" w:firstRowLastColumn="0" w:lastRowFirstColumn="0" w:lastRowLastColumn="0"/>
-            <w:tcW w:w="10485" w:type="dxa"/>
+            <w:tcW w:w="9016" w:type="dxa"/>
             <w:gridSpan w:val="2"/>
           </w:tcPr>
           <w:p>
@@ -2000,7 +1973,7 @@
         <w:tc>
           <w:tcPr>
             <w:cnfStyle w:val="001000000000" w:firstRow="0" w:lastRow="0" w:firstColumn="1" w:lastColumn="0" w:oddVBand="0" w:evenVBand="0" w:oddHBand="0" w:evenHBand="0" w:firstRowFirstColumn="0" w:firstRowLastColumn="0" w:lastRowFirstColumn="0" w:lastRowLastColumn="0"/>
-            <w:tcW w:w="1977" w:type="dxa"/>
+            <w:tcW w:w="1271" w:type="dxa"/>
             <w:vAlign w:val="center"/>
           </w:tcPr>
           <w:p>
@@ -2010,18 +1983,27 @@
                 <w:szCs w:val="20"/>
               </w:rPr>
             </w:pPr>
+            <w:proofErr w:type="spellStart"/>
             <w:r>
               <w:rPr>
                 <w:rFonts w:hint="eastAsia"/>
                 <w:szCs w:val="20"/>
               </w:rPr>
-              <w:t>ReadLayers(string)</w:t>
-            </w:r>
-          </w:p>
-        </w:tc>
-        <w:tc>
-          <w:tcPr>
-            <w:tcW w:w="8508" w:type="dxa"/>
+              <w:t>ReadLayers</w:t>
+            </w:r>
+            <w:proofErr w:type="spellEnd"/>
+            <w:r>
+              <w:rPr>
+                <w:rFonts w:hint="eastAsia"/>
+                <w:szCs w:val="20"/>
+              </w:rPr>
+              <w:t>(string)</w:t>
+            </w:r>
+          </w:p>
+        </w:tc>
+        <w:tc>
+          <w:tcPr>
+            <w:tcW w:w="7745" w:type="dxa"/>
           </w:tcPr>
           <w:p>
             <w:pPr>
@@ -2031,7 +2013,21 @@
               <w:rPr>
                 <w:rFonts w:hint="eastAsia"/>
               </w:rPr>
-              <w:t xml:space="preserve">매개변수 문자열을 SHPReader로 처리 후 데이터를 </w:t>
+              <w:t xml:space="preserve">매개변수 문자열을 </w:t>
+            </w:r>
+            <w:proofErr w:type="spellStart"/>
+            <w:r>
+              <w:rPr>
+                <w:rFonts w:hint="eastAsia"/>
+              </w:rPr>
+              <w:t>SHPReader</w:t>
+            </w:r>
+            <w:proofErr w:type="spellEnd"/>
+            <w:r>
+              <w:rPr>
+                <w:rFonts w:hint="eastAsia"/>
+              </w:rPr>
+              <w:t xml:space="preserve">로 처리 후 데이터를 </w:t>
             </w:r>
             <w:r>
               <w:t xml:space="preserve">List </w:t>
@@ -2040,12 +2036,23 @@
               <w:rPr>
                 <w:rFonts w:hint="eastAsia"/>
               </w:rPr>
-              <w:t>형태로 받아옴</w:t>
-            </w:r>
+              <w:t xml:space="preserve">형태로 </w:t>
+            </w:r>
+            <w:proofErr w:type="spellStart"/>
+            <w:r>
+              <w:rPr>
+                <w:rFonts w:hint="eastAsia"/>
+              </w:rPr>
+              <w:t>받아옴</w:t>
+            </w:r>
+            <w:proofErr w:type="spellEnd"/>
           </w:p>
           <w:p>
             <w:pPr>
               <w:cnfStyle w:val="000000000000" w:firstRow="0" w:lastRow="0" w:firstColumn="0" w:lastColumn="0" w:oddVBand="0" w:evenVBand="0" w:oddHBand="0" w:evenHBand="0" w:firstRowFirstColumn="0" w:firstRowLastColumn="0" w:lastRowFirstColumn="0" w:lastRowLastColumn="0"/>
+              <w:rPr>
+                <w:rFonts w:hint="eastAsia"/>
+              </w:rPr>
             </w:pPr>
             <w:r>
               <w:rPr>
@@ -2053,9 +2060,11 @@
               </w:rPr>
               <w:t xml:space="preserve">받아온 데이터는 </w:t>
             </w:r>
+            <w:proofErr w:type="spellStart"/>
             <w:r>
               <w:t>allLayers</w:t>
             </w:r>
+            <w:proofErr w:type="spellEnd"/>
             <w:r>
               <w:rPr>
                 <w:rFonts w:hint="eastAsia"/>
@@ -2067,16 +2076,23 @@
       </w:tr>
     </w:tbl>
     <w:p/>
+    <w:p>
+      <w:pPr>
+        <w:rPr>
+          <w:rFonts w:hint="eastAsia"/>
+        </w:rPr>
+      </w:pPr>
+    </w:p>
     <w:tbl>
       <w:tblPr>
         <w:tblStyle w:val="11"/>
-        <w:tblW w:w="10485" w:type="dxa"/>
+        <w:tblW w:w="0" w:type="auto"/>
         <w:tblLook w:val="04A0" w:firstRow="1" w:lastRow="0" w:firstColumn="1" w:lastColumn="0" w:noHBand="0" w:noVBand="1"/>
       </w:tblPr>
       <w:tblGrid>
-        <w:gridCol w:w="3005"/>
-        <w:gridCol w:w="3511"/>
-        <w:gridCol w:w="3969"/>
+        <w:gridCol w:w="2987"/>
+        <w:gridCol w:w="2841"/>
+        <w:gridCol w:w="3188"/>
       </w:tblGrid>
       <w:tr>
         <w:trPr>
@@ -2085,15 +2101,21 @@
         <w:tc>
           <w:tcPr>
             <w:cnfStyle w:val="001000000000" w:firstRow="0" w:lastRow="0" w:firstColumn="1" w:lastColumn="0" w:oddVBand="0" w:evenVBand="0" w:oddHBand="0" w:evenHBand="0" w:firstRowFirstColumn="0" w:firstRowLastColumn="0" w:lastRowFirstColumn="0" w:lastRowLastColumn="0"/>
-            <w:tcW w:w="10485" w:type="dxa"/>
+            <w:tcW w:w="9016" w:type="dxa"/>
             <w:gridSpan w:val="3"/>
           </w:tcPr>
           <w:p>
             <w:pPr>
               <w:jc w:val="center"/>
+              <w:rPr>
+                <w:rFonts w:hint="eastAsia"/>
+              </w:rPr>
             </w:pPr>
             <w:r>
-              <w:t>Variable</w:t>
+              <w:t>V</w:t>
+            </w:r>
+            <w:r>
+              <w:t>ariable</w:t>
             </w:r>
           </w:p>
         </w:tc>
@@ -2110,6 +2132,9 @@
           <w:p>
             <w:pPr>
               <w:jc w:val="center"/>
+              <w:rPr>
+                <w:rFonts w:hint="eastAsia"/>
+              </w:rPr>
             </w:pPr>
             <w:r>
               <w:t>Name</w:t>
@@ -2118,7 +2143,7 @@
         </w:tc>
         <w:tc>
           <w:tcPr>
-            <w:tcW w:w="3511" w:type="dxa"/>
+            <w:tcW w:w="2802" w:type="dxa"/>
             <w:tcBorders>
               <w:bottom w:val="single" w:sz="4" w:space="0" w:color="000000"/>
             </w:tcBorders>
@@ -2128,6 +2153,7 @@
               <w:jc w:val="center"/>
               <w:cnfStyle w:val="000000000000" w:firstRow="0" w:lastRow="0" w:firstColumn="0" w:lastColumn="0" w:oddVBand="0" w:evenVBand="0" w:oddHBand="0" w:evenHBand="0" w:firstRowFirstColumn="0" w:firstRowLastColumn="0" w:lastRowFirstColumn="0" w:lastRowLastColumn="0"/>
               <w:rPr>
+                <w:rFonts w:hint="eastAsia"/>
                 <w:b/>
                 <w:bCs/>
               </w:rPr>
@@ -2151,7 +2177,7 @@
         </w:tc>
         <w:tc>
           <w:tcPr>
-            <w:tcW w:w="3969" w:type="dxa"/>
+            <w:tcW w:w="3209" w:type="dxa"/>
             <w:tcBorders>
               <w:top w:val="single" w:sz="4" w:space="0" w:color="auto"/>
               <w:bottom w:val="single" w:sz="4" w:space="0" w:color="auto"/>
@@ -2162,6 +2188,7 @@
               <w:jc w:val="center"/>
               <w:cnfStyle w:val="000000000000" w:firstRow="0" w:lastRow="0" w:firstColumn="0" w:lastColumn="0" w:oddVBand="0" w:evenVBand="0" w:oddHBand="0" w:evenHBand="0" w:firstRowFirstColumn="0" w:firstRowLastColumn="0" w:lastRowFirstColumn="0" w:lastRowLastColumn="0"/>
               <w:rPr>
+                <w:rFonts w:hint="eastAsia"/>
                 <w:b/>
                 <w:bCs/>
               </w:rPr>
@@ -2190,10 +2217,12 @@
             <w:pPr>
               <w:jc w:val="center"/>
               <w:rPr>
+                <w:rFonts w:hint="eastAsia"/>
                 <w:b w:val="0"/>
                 <w:bCs w:val="0"/>
               </w:rPr>
             </w:pPr>
+            <w:proofErr w:type="spellStart"/>
             <w:r>
               <w:rPr>
                 <w:rFonts w:hint="eastAsia"/>
@@ -2209,11 +2238,12 @@
               </w:rPr>
               <w:t>llLayers</w:t>
             </w:r>
-          </w:p>
-        </w:tc>
-        <w:tc>
-          <w:tcPr>
-            <w:tcW w:w="3511" w:type="dxa"/>
+            <w:proofErr w:type="spellEnd"/>
+          </w:p>
+        </w:tc>
+        <w:tc>
+          <w:tcPr>
+            <w:tcW w:w="2802" w:type="dxa"/>
             <w:tcBorders>
               <w:top w:val="single" w:sz="4" w:space="0" w:color="000000"/>
             </w:tcBorders>
@@ -2221,6 +2251,9 @@
           <w:p>
             <w:pPr>
               <w:cnfStyle w:val="000000000000" w:firstRow="0" w:lastRow="0" w:firstColumn="0" w:lastColumn="0" w:oddVBand="0" w:evenVBand="0" w:oddHBand="0" w:evenHBand="0" w:firstRowFirstColumn="0" w:firstRowLastColumn="0" w:lastRowFirstColumn="0" w:lastRowLastColumn="0"/>
+              <w:rPr>
+                <w:rFonts w:hint="eastAsia"/>
+              </w:rPr>
             </w:pPr>
             <w:r>
               <w:rPr>
@@ -2229,13 +2262,21 @@
               <w:t>L</w:t>
             </w:r>
             <w:r>
-              <w:t>ist&lt;SHPReader.SingleLayer&gt;</w:t>
-            </w:r>
-          </w:p>
-        </w:tc>
-        <w:tc>
-          <w:tcPr>
-            <w:tcW w:w="3969" w:type="dxa"/>
+              <w:t>ist&lt;</w:t>
+            </w:r>
+            <w:proofErr w:type="spellStart"/>
+            <w:r>
+              <w:t>SHPReader.SingleLayer</w:t>
+            </w:r>
+            <w:proofErr w:type="spellEnd"/>
+            <w:r>
+              <w:t>&gt;</w:t>
+            </w:r>
+          </w:p>
+        </w:tc>
+        <w:tc>
+          <w:tcPr>
+            <w:tcW w:w="3209" w:type="dxa"/>
             <w:tcBorders>
               <w:top w:val="single" w:sz="4" w:space="0" w:color="auto"/>
             </w:tcBorders>
@@ -2243,7 +2284,11 @@
           <w:p>
             <w:pPr>
               <w:cnfStyle w:val="000000000000" w:firstRow="0" w:lastRow="0" w:firstColumn="0" w:lastColumn="0" w:oddVBand="0" w:evenVBand="0" w:oddHBand="0" w:evenHBand="0" w:firstRowFirstColumn="0" w:firstRowLastColumn="0" w:lastRowFirstColumn="0" w:lastRowLastColumn="0"/>
+              <w:rPr>
+                <w:rFonts w:hint="eastAsia"/>
+              </w:rPr>
             </w:pPr>
+            <w:proofErr w:type="spellStart"/>
             <w:r>
               <w:rPr>
                 <w:rFonts w:hint="eastAsia"/>
@@ -2251,7 +2296,11 @@
               <w:t>R</w:t>
             </w:r>
             <w:r>
-              <w:t xml:space="preserve">eadLayer </w:t>
+              <w:t>eadLayer</w:t>
+            </w:r>
+            <w:proofErr w:type="spellEnd"/>
+            <w:r>
+              <w:t xml:space="preserve"> </w:t>
             </w:r>
             <w:r>
               <w:rPr>
@@ -2272,16 +2321,19 @@
             <w:pPr>
               <w:jc w:val="center"/>
               <w:rPr>
+                <w:rFonts w:hint="eastAsia"/>
                 <w:b w:val="0"/>
                 <w:bCs w:val="0"/>
               </w:rPr>
             </w:pPr>
+            <w:proofErr w:type="spellStart"/>
             <w:r>
               <w:rPr>
                 <w:rFonts w:hint="eastAsia"/>
                 <w:b w:val="0"/>
                 <w:bCs w:val="0"/>
               </w:rPr>
+              <w:lastRenderedPageBreak/>
               <w:t>r</w:t>
             </w:r>
             <w:r>
@@ -2291,16 +2343,21 @@
               </w:rPr>
               <w:t>efLineVreator</w:t>
             </w:r>
-          </w:p>
-        </w:tc>
-        <w:tc>
-          <w:tcPr>
-            <w:tcW w:w="3511" w:type="dxa"/>
+            <w:proofErr w:type="spellEnd"/>
+          </w:p>
+        </w:tc>
+        <w:tc>
+          <w:tcPr>
+            <w:tcW w:w="2802" w:type="dxa"/>
           </w:tcPr>
           <w:p>
             <w:pPr>
               <w:cnfStyle w:val="000000000000" w:firstRow="0" w:lastRow="0" w:firstColumn="0" w:lastColumn="0" w:oddVBand="0" w:evenVBand="0" w:oddHBand="0" w:evenHBand="0" w:firstRowFirstColumn="0" w:firstRowLastColumn="0" w:lastRowFirstColumn="0" w:lastRowLastColumn="0"/>
+              <w:rPr>
+                <w:rFonts w:hint="eastAsia"/>
+              </w:rPr>
             </w:pPr>
+            <w:proofErr w:type="spellStart"/>
             <w:r>
               <w:rPr>
                 <w:rFonts w:hint="eastAsia"/>
@@ -2310,16 +2367,21 @@
             <w:r>
               <w:t>efLineCreator</w:t>
             </w:r>
-          </w:p>
-        </w:tc>
-        <w:tc>
-          <w:tcPr>
-            <w:tcW w:w="3969" w:type="dxa"/>
+            <w:proofErr w:type="spellEnd"/>
+          </w:p>
+        </w:tc>
+        <w:tc>
+          <w:tcPr>
+            <w:tcW w:w="3209" w:type="dxa"/>
           </w:tcPr>
           <w:p>
             <w:pPr>
               <w:cnfStyle w:val="000000000000" w:firstRow="0" w:lastRow="0" w:firstColumn="0" w:lastColumn="0" w:oddVBand="0" w:evenVBand="0" w:oddHBand="0" w:evenHBand="0" w:firstRowFirstColumn="0" w:firstRowLastColumn="0" w:lastRowFirstColumn="0" w:lastRowLastColumn="0"/>
+              <w:rPr>
+                <w:rFonts w:hint="eastAsia"/>
+              </w:rPr>
             </w:pPr>
+            <w:proofErr w:type="spellStart"/>
             <w:r>
               <w:rPr>
                 <w:rFonts w:hint="eastAsia"/>
@@ -2327,7 +2389,11 @@
               <w:t>R</w:t>
             </w:r>
             <w:r>
-              <w:t xml:space="preserve">efLineCreator </w:t>
+              <w:t>efLineCreator</w:t>
+            </w:r>
+            <w:proofErr w:type="spellEnd"/>
+            <w:r>
+              <w:t xml:space="preserve"> </w:t>
             </w:r>
             <w:r>
               <w:rPr>
@@ -2348,10 +2414,12 @@
             <w:pPr>
               <w:jc w:val="center"/>
               <w:rPr>
+                <w:rFonts w:hint="eastAsia"/>
                 <w:b w:val="0"/>
                 <w:bCs w:val="0"/>
               </w:rPr>
             </w:pPr>
+            <w:proofErr w:type="spellStart"/>
             <w:r>
               <w:rPr>
                 <w:rFonts w:hint="eastAsia"/>
@@ -2367,16 +2435,21 @@
               </w:rPr>
               <w:t>ovPoint_R</w:t>
             </w:r>
-          </w:p>
-        </w:tc>
-        <w:tc>
-          <w:tcPr>
-            <w:tcW w:w="3511" w:type="dxa"/>
+            <w:proofErr w:type="spellEnd"/>
+          </w:p>
+        </w:tc>
+        <w:tc>
+          <w:tcPr>
+            <w:tcW w:w="2802" w:type="dxa"/>
           </w:tcPr>
           <w:p>
             <w:pPr>
               <w:cnfStyle w:val="000000000000" w:firstRow="0" w:lastRow="0" w:firstColumn="0" w:lastColumn="0" w:oddVBand="0" w:evenVBand="0" w:oddHBand="0" w:evenHBand="0" w:firstRowFirstColumn="0" w:firstRowLastColumn="0" w:lastRowFirstColumn="0" w:lastRowLastColumn="0"/>
+              <w:rPr>
+                <w:rFonts w:hint="eastAsia"/>
+              </w:rPr>
             </w:pPr>
+            <w:proofErr w:type="spellStart"/>
             <w:r>
               <w:rPr>
                 <w:rFonts w:hint="eastAsia"/>
@@ -2386,24 +2459,39 @@
             <w:r>
               <w:t>ovPoint</w:t>
             </w:r>
-          </w:p>
-        </w:tc>
-        <w:tc>
-          <w:tcPr>
-            <w:tcW w:w="3969" w:type="dxa"/>
+            <w:proofErr w:type="spellEnd"/>
+          </w:p>
+        </w:tc>
+        <w:tc>
+          <w:tcPr>
+            <w:tcW w:w="3209" w:type="dxa"/>
           </w:tcPr>
           <w:p>
             <w:pPr>
               <w:cnfStyle w:val="000000000000" w:firstRow="0" w:lastRow="0" w:firstColumn="0" w:lastColumn="0" w:oddVBand="0" w:evenVBand="0" w:oddHBand="0" w:evenHBand="0" w:firstRowFirstColumn="0" w:firstRowLastColumn="0" w:lastRowFirstColumn="0" w:lastRowLastColumn="0"/>
+              <w:rPr>
+                <w:rFonts w:hint="eastAsia"/>
+              </w:rPr>
             </w:pPr>
             <w:r>
               <w:rPr>
                 <w:rFonts w:hint="eastAsia"/>
               </w:rPr>
-              <w:t>우측 R</w:t>
-            </w:r>
-            <w:r>
-              <w:t xml:space="preserve">eferenceLine Point </w:t>
+              <w:t xml:space="preserve">우측 </w:t>
+            </w:r>
+            <w:proofErr w:type="spellStart"/>
+            <w:r>
+              <w:rPr>
+                <w:rFonts w:hint="eastAsia"/>
+              </w:rPr>
+              <w:t>R</w:t>
+            </w:r>
+            <w:r>
+              <w:t>eferenceLine</w:t>
+            </w:r>
+            <w:proofErr w:type="spellEnd"/>
+            <w:r>
+              <w:t xml:space="preserve"> Point </w:t>
             </w:r>
             <w:r>
               <w:rPr>
@@ -2424,10 +2512,12 @@
             <w:pPr>
               <w:jc w:val="center"/>
               <w:rPr>
+                <w:rFonts w:hint="eastAsia"/>
                 <w:b w:val="0"/>
                 <w:bCs w:val="0"/>
               </w:rPr>
             </w:pPr>
+            <w:proofErr w:type="spellStart"/>
             <w:r>
               <w:rPr>
                 <w:rFonts w:hint="eastAsia"/>
@@ -2443,16 +2533,21 @@
               </w:rPr>
               <w:t>aneCounter_R</w:t>
             </w:r>
-          </w:p>
-        </w:tc>
-        <w:tc>
-          <w:tcPr>
-            <w:tcW w:w="3511" w:type="dxa"/>
+            <w:proofErr w:type="spellEnd"/>
+          </w:p>
+        </w:tc>
+        <w:tc>
+          <w:tcPr>
+            <w:tcW w:w="2802" w:type="dxa"/>
           </w:tcPr>
           <w:p>
             <w:pPr>
               <w:cnfStyle w:val="000000000000" w:firstRow="0" w:lastRow="0" w:firstColumn="0" w:lastColumn="0" w:oddVBand="0" w:evenVBand="0" w:oddHBand="0" w:evenHBand="0" w:firstRowFirstColumn="0" w:firstRowLastColumn="0" w:lastRowFirstColumn="0" w:lastRowLastColumn="0"/>
+              <w:rPr>
+                <w:rFonts w:hint="eastAsia"/>
+              </w:rPr>
             </w:pPr>
+            <w:proofErr w:type="spellStart"/>
             <w:r>
               <w:rPr>
                 <w:rFonts w:hint="eastAsia"/>
@@ -2462,15 +2557,19 @@
             <w:r>
               <w:t>aneCounter</w:t>
             </w:r>
-          </w:p>
-        </w:tc>
-        <w:tc>
-          <w:tcPr>
-            <w:tcW w:w="3969" w:type="dxa"/>
+            <w:proofErr w:type="spellEnd"/>
+          </w:p>
+        </w:tc>
+        <w:tc>
+          <w:tcPr>
+            <w:tcW w:w="3209" w:type="dxa"/>
           </w:tcPr>
           <w:p>
             <w:pPr>
               <w:cnfStyle w:val="000000000000" w:firstRow="0" w:lastRow="0" w:firstColumn="0" w:lastColumn="0" w:oddVBand="0" w:evenVBand="0" w:oddHBand="0" w:evenHBand="0" w:firstRowFirstColumn="0" w:firstRowLastColumn="0" w:lastRowFirstColumn="0" w:lastRowLastColumn="0"/>
+              <w:rPr>
+                <w:rFonts w:hint="eastAsia"/>
+              </w:rPr>
             </w:pPr>
             <w:r>
               <w:t>우측</w:t>
@@ -2494,27 +2593,168 @@
         </w:tc>
       </w:tr>
     </w:tbl>
+    <w:p>
+      <w:pPr>
+        <w:rPr>
+          <w:rFonts w:hint="eastAsia"/>
+        </w:rPr>
+      </w:pPr>
+    </w:p>
+    <w:p>
+      <w:proofErr w:type="spellStart"/>
+      <w:r>
+        <w:rPr>
+          <w:rFonts w:hint="eastAsia"/>
+        </w:rPr>
+        <w:t>Sel_Path</w:t>
+      </w:r>
+      <w:proofErr w:type="spellEnd"/>
+      <w:r>
+        <w:t xml:space="preserve"> </w:t>
+      </w:r>
+      <w:r>
+        <w:rPr>
+          <w:rFonts w:hint="eastAsia"/>
+        </w:rPr>
+        <w:t>:</w:t>
+      </w:r>
+      <w:r>
+        <w:t xml:space="preserve"> </w:t>
+      </w:r>
+      <w:r>
+        <w:rPr>
+          <w:rFonts w:hint="eastAsia"/>
+        </w:rPr>
+        <w:t>NGII</w:t>
+      </w:r>
+      <w:r>
+        <w:t xml:space="preserve"> </w:t>
+      </w:r>
+      <w:r>
+        <w:rPr>
+          <w:rFonts w:hint="eastAsia"/>
+        </w:rPr>
+        <w:t>HD</w:t>
+      </w:r>
+      <w:r>
+        <w:t xml:space="preserve"> </w:t>
+      </w:r>
+      <w:r>
+        <w:rPr>
+          <w:rFonts w:hint="eastAsia"/>
+        </w:rPr>
+        <w:t>Map의 경로를 지정하기 위한 버튼</w:t>
+      </w:r>
+      <w:r>
+        <w:rPr>
+          <w:rFonts w:hint="eastAsia"/>
+        </w:rPr>
+        <w:t>,</w:t>
+      </w:r>
+      <w:r>
+        <w:t xml:space="preserve"> </w:t>
+      </w:r>
+      <w:r>
+        <w:rPr>
+          <w:rFonts w:hint="eastAsia"/>
+        </w:rPr>
+        <w:t>Event(</w:t>
+      </w:r>
+      <w:proofErr w:type="spellStart"/>
+      <w:r>
+        <w:rPr>
+          <w:rFonts w:hint="eastAsia"/>
+        </w:rPr>
+        <w:t>OnClick</w:t>
+      </w:r>
+      <w:proofErr w:type="spellEnd"/>
+      <w:r>
+        <w:rPr>
+          <w:rFonts w:hint="eastAsia"/>
+        </w:rPr>
+        <w:t xml:space="preserve">)발생시 </w:t>
+      </w:r>
+      <w:proofErr w:type="spellStart"/>
+      <w:r>
+        <w:rPr>
+          <w:rFonts w:hint="eastAsia"/>
+        </w:rPr>
+        <w:t>FolderBrowserDialog</w:t>
+      </w:r>
+      <w:proofErr w:type="spellEnd"/>
+      <w:r>
+        <w:rPr>
+          <w:rFonts w:hint="eastAsia"/>
+        </w:rPr>
+        <w:t xml:space="preserve">가 생성되며 폴더를 지정할 수 있는 </w:t>
+      </w:r>
+      <w:r>
+        <w:rPr>
+          <w:rFonts w:hint="eastAsia"/>
+        </w:rPr>
+        <w:t>D</w:t>
+      </w:r>
+      <w:r>
+        <w:t>ialog</w:t>
+      </w:r>
+      <w:r>
+        <w:rPr>
+          <w:rFonts w:hint="eastAsia"/>
+        </w:rPr>
+        <w:t>가 생성됨</w:t>
+      </w:r>
+      <w:r>
+        <w:t xml:space="preserve"> </w:t>
+      </w:r>
+      <w:proofErr w:type="spellStart"/>
+      <w:r>
+        <w:rPr>
+          <w:rFonts w:hint="eastAsia"/>
+        </w:rPr>
+        <w:t>DialogResult</w:t>
+      </w:r>
+      <w:proofErr w:type="spellEnd"/>
+      <w:r>
+        <w:rPr>
+          <w:rFonts w:hint="eastAsia"/>
+        </w:rPr>
+        <w:t xml:space="preserve">의 값에 따라 </w:t>
+      </w:r>
+      <w:r>
+        <w:rPr>
+          <w:rFonts w:hint="eastAsia"/>
+        </w:rPr>
+        <w:t>처리 방향</w:t>
+      </w:r>
+      <w:r>
+        <w:rPr>
+          <w:rFonts w:hint="eastAsia"/>
+        </w:rPr>
+        <w:t>을 정함</w:t>
+      </w:r>
+    </w:p>
     <w:p/>
     <w:p>
       <w:r>
         <w:rPr>
+          <w:rFonts w:hint="eastAsia"/>
           <w:noProof/>
         </w:rPr>
         <mc:AlternateContent>
           <mc:Choice Requires="wpg">
             <w:drawing>
-              <wp:anchor distT="0" distB="0" distL="114300" distR="114300" simplePos="0" relativeHeight="251668480" behindDoc="0" locked="0" layoutInCell="1" allowOverlap="1" wp14:anchorId="688EC13D" wp14:editId="4948ACDE">
+              <wp:anchor distT="0" distB="0" distL="114300" distR="114300" simplePos="0" relativeHeight="251660288" behindDoc="0" locked="0" layoutInCell="1" allowOverlap="1" wp14:anchorId="70965F9E" wp14:editId="63D88E71">
                 <wp:simplePos x="0" y="0"/>
-                <wp:positionH relativeFrom="column">
-                  <wp:posOffset>420594</wp:posOffset>
+                <wp:positionH relativeFrom="margin">
+                  <wp:posOffset>-85725</wp:posOffset>
                 </wp:positionH>
                 <wp:positionV relativeFrom="paragraph">
-                  <wp:posOffset>619983</wp:posOffset>
+                  <wp:posOffset>140970</wp:posOffset>
                 </wp:positionV>
-                <wp:extent cx="5812824" cy="3098131"/>
-                <wp:effectExtent l="0" t="0" r="0" b="7620"/>
-                <wp:wrapTopAndBottom/>
-                <wp:docPr id="9" name="그룹 9"/>
+                <wp:extent cx="2266950" cy="2719705"/>
+                <wp:effectExtent l="0" t="0" r="0" b="4445"/>
+                <wp:wrapSquare wrapText="bothSides"/>
+                <wp:docPr id="6" name="그룹 6"/>
                 <wp:cNvGraphicFramePr/>
                 <a:graphic xmlns:a="http://schemas.openxmlformats.org/drawingml/2006/main">
                   <a:graphicData uri="http://schemas.microsoft.com/office/word/2010/wordprocessingGroup">
@@ -2523,399 +2763,159 @@
                       <wpg:grpSpPr>
                         <a:xfrm>
                           <a:off x="0" y="0"/>
-                          <a:ext cx="5812824" cy="3098131"/>
+                          <a:ext cx="2266950" cy="2719705"/>
                           <a:chOff x="0" y="0"/>
-                          <a:chExt cx="5812824" cy="3098131"/>
+                          <a:chExt cx="2266950" cy="2719705"/>
                         </a:xfrm>
                       </wpg:grpSpPr>
-                      <wpg:grpSp>
-                        <wpg:cNvPr id="6" name="그룹 6"/>
-                        <wpg:cNvGrpSpPr/>
-                        <wpg:grpSpPr>
+                      <pic:pic xmlns:pic="http://schemas.openxmlformats.org/drawingml/2006/picture">
+                        <pic:nvPicPr>
+                          <pic:cNvPr id="4" name="그림 4"/>
+                          <pic:cNvPicPr>
+                            <a:picLocks noChangeAspect="1"/>
+                          </pic:cNvPicPr>
+                        </pic:nvPicPr>
+                        <pic:blipFill>
+                          <a:blip r:embed="rId10">
+                            <a:extLst>
+                              <a:ext uri="{28A0092B-C50C-407E-A947-70E740481C1C}">
+                                <a14:useLocalDpi xmlns:a14="http://schemas.microsoft.com/office/drawing/2010/main" val="0"/>
+                              </a:ext>
+                            </a:extLst>
+                          </a:blip>
+                          <a:srcRect/>
+                          <a:stretch>
+                            <a:fillRect/>
+                          </a:stretch>
+                        </pic:blipFill>
+                        <pic:spPr bwMode="auto">
                           <a:xfrm>
                             <a:off x="0" y="0"/>
-                            <a:ext cx="2266950" cy="2719705"/>
-                            <a:chOff x="0" y="0"/>
-                            <a:chExt cx="2266950" cy="2719705"/>
+                            <a:ext cx="2266950" cy="2324735"/>
                           </a:xfrm>
-                        </wpg:grpSpPr>
-                        <pic:pic xmlns:pic="http://schemas.openxmlformats.org/drawingml/2006/picture">
-                          <pic:nvPicPr>
-                            <pic:cNvPr id="4" name="그림 4"/>
-                            <pic:cNvPicPr>
-                              <a:picLocks noChangeAspect="1"/>
-                            </pic:cNvPicPr>
-                          </pic:nvPicPr>
-                          <pic:blipFill>
-                            <a:blip r:embed="rId10">
-                              <a:extLst>
-                                <a:ext uri="{28A0092B-C50C-407E-A947-70E740481C1C}">
-                                  <a14:useLocalDpi xmlns:a14="http://schemas.microsoft.com/office/drawing/2010/main" val="0"/>
-                                </a:ext>
-                              </a:extLst>
-                            </a:blip>
-                            <a:srcRect/>
-                            <a:stretch>
-                              <a:fillRect/>
-                            </a:stretch>
-                          </pic:blipFill>
-                          <pic:spPr bwMode="auto">
-                            <a:xfrm>
-                              <a:off x="0" y="0"/>
-                              <a:ext cx="2266950" cy="2324735"/>
-                            </a:xfrm>
-                            <a:prstGeom prst="rect">
-                              <a:avLst/>
-                            </a:prstGeom>
+                          <a:prstGeom prst="rect">
+                            <a:avLst/>
+                          </a:prstGeom>
+                          <a:noFill/>
+                          <a:ln>
                             <a:noFill/>
-                            <a:ln>
-                              <a:noFill/>
-                            </a:ln>
-                          </pic:spPr>
-                        </pic:pic>
-                        <wps:wsp>
-                          <wps:cNvPr id="5" name="Text Box 5"/>
-                          <wps:cNvSpPr txBox="1"/>
-                          <wps:spPr>
-                            <a:xfrm>
-                              <a:off x="0" y="2381250"/>
-                              <a:ext cx="2266950" cy="338455"/>
-                            </a:xfrm>
-                            <a:prstGeom prst="rect">
-                              <a:avLst/>
-                            </a:prstGeom>
-                            <a:solidFill>
-                              <a:prstClr val="white"/>
-                            </a:solidFill>
-                            <a:ln>
-                              <a:noFill/>
-                            </a:ln>
-                          </wps:spPr>
-                          <wps:txbx>
-                            <w:txbxContent>
-                              <w:p>
-                                <w:pPr>
-                                  <w:pStyle w:val="ab"/>
-                                  <w:jc w:val="center"/>
-                                  <w:rPr>
-                                    <w:noProof/>
-                                  </w:rPr>
-                                </w:pPr>
-                                <w:r>
-                                  <w:t xml:space="preserve">그림 </w:t>
-                                </w:r>
-                                <w:r>
-                                  <w:t>2</w:t>
-                                </w:r>
-                                <w:r>
-                                  <w:t xml:space="preserve"> </w:t>
-                                </w:r>
-                                <w:r>
-                                  <w:rPr>
-                                    <w:rFonts w:hint="eastAsia"/>
-                                  </w:rPr>
-                                  <w:t>FolderBrowser</w:t>
-                                </w:r>
-                                <w:r>
-                                  <w:rPr>
-                                    <w:rFonts w:hint="eastAsia"/>
-                                    <w:noProof/>
-                                  </w:rPr>
-                                  <w:t>Dialog</w:t>
-                                </w:r>
-                              </w:p>
-                            </w:txbxContent>
-                          </wps:txbx>
-                          <wps:bodyPr rot="0" spcFirstLastPara="0" vertOverflow="overflow" horzOverflow="overflow" vert="horz" wrap="square" lIns="0" tIns="0" rIns="0" bIns="0" numCol="1" spcCol="0" rtlCol="0" fromWordArt="0" anchor="t" anchorCtr="0" forceAA="0" compatLnSpc="1">
-                            <a:prstTxWarp prst="textNoShape">
-                              <a:avLst/>
-                            </a:prstTxWarp>
-                            <a:spAutoFit/>
-                          </wps:bodyPr>
-                        </wps:wsp>
-                      </wpg:grpSp>
-                      <wpg:grpSp>
-                        <wpg:cNvPr id="13" name="그룹 13"/>
-                        <wpg:cNvGrpSpPr/>
-                        <wpg:grpSpPr>
+                          </a:ln>
+                        </pic:spPr>
+                      </pic:pic>
+                      <wps:wsp>
+                        <wps:cNvPr id="5" name="Text Box 5"/>
+                        <wps:cNvSpPr txBox="1"/>
+                        <wps:spPr>
                           <a:xfrm>
-                            <a:off x="2421924" y="0"/>
-                            <a:ext cx="3382010" cy="1567180"/>
-                            <a:chOff x="0" y="0"/>
-                            <a:chExt cx="3382010" cy="1567180"/>
+                            <a:off x="0" y="2381250"/>
+                            <a:ext cx="2266950" cy="338455"/>
                           </a:xfrm>
-                        </wpg:grpSpPr>
-                        <pic:pic xmlns:pic="http://schemas.openxmlformats.org/drawingml/2006/picture">
-                          <pic:nvPicPr>
-                            <pic:cNvPr id="7" name="그림 7"/>
-                            <pic:cNvPicPr>
-                              <a:picLocks noChangeAspect="1"/>
-                            </pic:cNvPicPr>
-                          </pic:nvPicPr>
-                          <pic:blipFill>
-                            <a:blip r:embed="rId11">
-                              <a:extLst>
-                                <a:ext uri="{28A0092B-C50C-407E-A947-70E740481C1C}">
-                                  <a14:useLocalDpi xmlns:a14="http://schemas.microsoft.com/office/drawing/2010/main" val="0"/>
-                                </a:ext>
-                              </a:extLst>
-                            </a:blip>
-                            <a:stretch>
-                              <a:fillRect/>
-                            </a:stretch>
-                          </pic:blipFill>
-                          <pic:spPr>
-                            <a:xfrm>
-                              <a:off x="0" y="0"/>
-                              <a:ext cx="3382010" cy="1171575"/>
-                            </a:xfrm>
-                            <a:prstGeom prst="rect">
-                              <a:avLst/>
-                            </a:prstGeom>
-                          </pic:spPr>
-                        </pic:pic>
-                        <wps:wsp>
-                          <wps:cNvPr id="10" name="Text Box 10"/>
-                          <wps:cNvSpPr txBox="1"/>
-                          <wps:spPr>
-                            <a:xfrm>
-                              <a:off x="0" y="1228725"/>
-                              <a:ext cx="3382010" cy="338455"/>
-                            </a:xfrm>
-                            <a:prstGeom prst="rect">
-                              <a:avLst/>
-                            </a:prstGeom>
-                            <a:solidFill>
-                              <a:prstClr val="white"/>
-                            </a:solidFill>
-                            <a:ln>
-                              <a:noFill/>
-                            </a:ln>
-                          </wps:spPr>
-                          <wps:txbx>
-                            <w:txbxContent>
-                              <w:p>
-                                <w:pPr>
-                                  <w:pStyle w:val="ab"/>
-                                  <w:jc w:val="center"/>
-                                </w:pPr>
-                                <w:r>
-                                  <w:t xml:space="preserve">그림 3 </w:t>
-                                </w:r>
-                                <w:r>
-                                  <w:rPr>
-                                    <w:rFonts w:hint="eastAsia"/>
-                                  </w:rPr>
-                                  <w:t>정상처리</w:t>
-                                </w:r>
-                              </w:p>
-                            </w:txbxContent>
-                          </wps:txbx>
-                          <wps:bodyPr rot="0" spcFirstLastPara="0" vertOverflow="overflow" horzOverflow="overflow" vert="horz" wrap="square" lIns="0" tIns="0" rIns="0" bIns="0" numCol="1" spcCol="0" rtlCol="0" fromWordArt="0" anchor="t" anchorCtr="0" forceAA="0" compatLnSpc="1">
-                            <a:prstTxWarp prst="textNoShape">
-                              <a:avLst/>
-                            </a:prstTxWarp>
-                            <a:spAutoFit/>
-                          </wps:bodyPr>
-                        </wps:wsp>
-                      </wpg:grpSp>
-                      <wpg:grpSp>
-                        <wpg:cNvPr id="12" name="그룹 12"/>
-                        <wpg:cNvGrpSpPr/>
-                        <wpg:grpSpPr>
-                          <a:xfrm>
-                            <a:off x="2421924" y="1540476"/>
-                            <a:ext cx="3390900" cy="1557655"/>
-                            <a:chOff x="0" y="0"/>
-                            <a:chExt cx="3390900" cy="1557655"/>
-                          </a:xfrm>
-                        </wpg:grpSpPr>
-                        <pic:pic xmlns:pic="http://schemas.openxmlformats.org/drawingml/2006/picture">
-                          <pic:nvPicPr>
-                            <pic:cNvPr id="8" name="그림 8"/>
-                            <pic:cNvPicPr>
-                              <a:picLocks noChangeAspect="1"/>
-                            </pic:cNvPicPr>
-                          </pic:nvPicPr>
-                          <pic:blipFill>
-                            <a:blip r:embed="rId12">
-                              <a:extLst>
-                                <a:ext uri="{28A0092B-C50C-407E-A947-70E740481C1C}">
-                                  <a14:useLocalDpi xmlns:a14="http://schemas.microsoft.com/office/drawing/2010/main" val="0"/>
-                                </a:ext>
-                              </a:extLst>
-                            </a:blip>
-                            <a:stretch>
-                              <a:fillRect/>
-                            </a:stretch>
-                          </pic:blipFill>
-                          <pic:spPr>
-                            <a:xfrm>
-                              <a:off x="0" y="0"/>
-                              <a:ext cx="3390900" cy="1159510"/>
-                            </a:xfrm>
-                            <a:prstGeom prst="rect">
-                              <a:avLst/>
-                            </a:prstGeom>
-                          </pic:spPr>
-                        </pic:pic>
-                        <wps:wsp>
-                          <wps:cNvPr id="11" name="Text Box 11"/>
-                          <wps:cNvSpPr txBox="1"/>
-                          <wps:spPr>
-                            <a:xfrm>
-                              <a:off x="0" y="1219200"/>
-                              <a:ext cx="3390900" cy="338455"/>
-                            </a:xfrm>
-                            <a:prstGeom prst="rect">
-                              <a:avLst/>
-                            </a:prstGeom>
-                            <a:solidFill>
-                              <a:prstClr val="white"/>
-                            </a:solidFill>
-                            <a:ln>
-                              <a:noFill/>
-                            </a:ln>
-                          </wps:spPr>
-                          <wps:txbx>
-                            <w:txbxContent>
-                              <w:p>
-                                <w:pPr>
-                                  <w:pStyle w:val="ab"/>
-                                  <w:jc w:val="center"/>
-                                </w:pPr>
-                                <w:r>
-                                  <w:t xml:space="preserve">그림 4 </w:t>
-                                </w:r>
-                                <w:r>
-                                  <w:rPr>
-                                    <w:rFonts w:hint="eastAsia"/>
-                                  </w:rPr>
-                                  <w:t>오류 처리</w:t>
-                                </w:r>
-                              </w:p>
-                            </w:txbxContent>
-                          </wps:txbx>
-                          <wps:bodyPr rot="0" spcFirstLastPara="0" vertOverflow="overflow" horzOverflow="overflow" vert="horz" wrap="square" lIns="0" tIns="0" rIns="0" bIns="0" numCol="1" spcCol="0" rtlCol="0" fromWordArt="0" anchor="t" anchorCtr="0" forceAA="0" compatLnSpc="1">
-                            <a:prstTxWarp prst="textNoShape">
-                              <a:avLst/>
-                            </a:prstTxWarp>
-                            <a:spAutoFit/>
-                          </wps:bodyPr>
-                        </wps:wsp>
-                      </wpg:grpSp>
+                          <a:prstGeom prst="rect">
+                            <a:avLst/>
+                          </a:prstGeom>
+                          <a:solidFill>
+                            <a:prstClr val="white"/>
+                          </a:solidFill>
+                          <a:ln>
+                            <a:noFill/>
+                          </a:ln>
+                        </wps:spPr>
+                        <wps:txbx>
+                          <w:txbxContent>
+                            <w:p>
+                              <w:pPr>
+                                <w:pStyle w:val="ab"/>
+                                <w:jc w:val="center"/>
+                                <w:rPr>
+                                  <w:noProof/>
+                                </w:rPr>
+                              </w:pPr>
+                              <w:r>
+                                <w:t xml:space="preserve">그림 </w:t>
+                              </w:r>
+                              <w:r>
+                                <w:t>2</w:t>
+                              </w:r>
+                              <w:r>
+                                <w:t xml:space="preserve"> </w:t>
+                              </w:r>
+                              <w:proofErr w:type="spellStart"/>
+                              <w:r>
+                                <w:rPr>
+                                  <w:rFonts w:hint="eastAsia"/>
+                                </w:rPr>
+                                <w:t>FolderBrowser</w:t>
+                              </w:r>
+                              <w:r>
+                                <w:rPr>
+                                  <w:rFonts w:hint="eastAsia"/>
+                                  <w:noProof/>
+                                </w:rPr>
+                                <w:t>Dialog</w:t>
+                              </w:r>
+                              <w:proofErr w:type="spellEnd"/>
+                            </w:p>
+                          </w:txbxContent>
+                        </wps:txbx>
+                        <wps:bodyPr rot="0" spcFirstLastPara="0" vertOverflow="overflow" horzOverflow="overflow" vert="horz" wrap="square" lIns="0" tIns="0" rIns="0" bIns="0" numCol="1" spcCol="0" rtlCol="0" fromWordArt="0" anchor="t" anchorCtr="0" forceAA="0" compatLnSpc="1">
+                          <a:prstTxWarp prst="textNoShape">
+                            <a:avLst/>
+                          </a:prstTxWarp>
+                          <a:spAutoFit/>
+                        </wps:bodyPr>
+                      </wps:wsp>
                     </wpg:wgp>
                   </a:graphicData>
                 </a:graphic>
-                <wp14:sizeRelH relativeFrom="margin">
-                  <wp14:pctWidth>0</wp14:pctWidth>
-                </wp14:sizeRelH>
               </wp:anchor>
             </w:drawing>
           </mc:Choice>
           <mc:Fallback>
             <w:pict>
-              <v:group w14:anchorId="688EC13D" id="그룹 9" o:spid="_x0000_s1029" style="position:absolute;left:0;text-align:left;margin-left:33.1pt;margin-top:48.8pt;width:457.7pt;height:243.95pt;z-index:251668480;mso-width-relative:margin" coordsize="58128,30981" o:gfxdata="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">
-                <v:group id="그룹 6" o:spid="_x0000_s1030" style="position:absolute;width:22669;height:27197" coordsize="22669,27197" o:gfxdata="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">
-                  <v:shape id="그림 4" o:spid="_x0000_s1031" type="#_x0000_t75" style="position:absolute;width:22669;height:23247;visibility:visible;mso-wrap-style:square" o:gfxdata="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">
-                    <v:imagedata r:id="rId13" o:title=""/>
-                    <v:path arrowok="t"/>
-                  </v:shape>
-                  <v:shape id="Text Box 5" o:spid="_x0000_s1032" type="#_x0000_t202" style="position:absolute;top:23812;width:22669;height:3385;visibility:visible;mso-wrap-style:square;v-text-anchor:top" o:gfxdata="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" stroked="f">
-                    <v:textbox style="mso-fit-shape-to-text:t" inset="0,0,0,0">
-                      <w:txbxContent>
-                        <w:p>
-                          <w:pPr>
-                            <w:pStyle w:val="ab"/>
-                            <w:jc w:val="center"/>
-                            <w:rPr>
-                              <w:noProof/>
-                            </w:rPr>
-                          </w:pPr>
-                          <w:r>
-                            <w:t xml:space="preserve">그림 </w:t>
-                          </w:r>
-                          <w:r>
-                            <w:t>2</w:t>
-                          </w:r>
-                          <w:r>
-                            <w:t xml:space="preserve"> </w:t>
-                          </w:r>
-                          <w:proofErr w:type="spellStart"/>
-                          <w:r>
-                            <w:rPr>
-                              <w:rFonts w:hint="eastAsia"/>
-                            </w:rPr>
-                            <w:t>FolderBrowser</w:t>
-                          </w:r>
-                          <w:r>
-                            <w:rPr>
-                              <w:rFonts w:hint="eastAsia"/>
-                              <w:noProof/>
-                            </w:rPr>
-                            <w:t>Dialog</w:t>
-                          </w:r>
-                          <w:proofErr w:type="spellEnd"/>
-                        </w:p>
-                      </w:txbxContent>
-                    </v:textbox>
-                  </v:shape>
-                </v:group>
-                <v:group id="그룹 13" o:spid="_x0000_s1033" style="position:absolute;left:24219;width:33820;height:15671" coordsize="33820,15671" o:gfxdata="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">
-                  <v:shape id="그림 7" o:spid="_x0000_s1034" type="#_x0000_t75" style="position:absolute;width:33820;height:11715;visibility:visible;mso-wrap-style:square" o:gfxdata="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">
-                    <v:imagedata r:id="rId14" o:title=""/>
-                    <v:path arrowok="t"/>
-                  </v:shape>
-                  <v:shape id="Text Box 10" o:spid="_x0000_s1035" type="#_x0000_t202" style="position:absolute;top:12287;width:33820;height:3384;visibility:visible;mso-wrap-style:square;v-text-anchor:top" o:gfxdata="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" stroked="f">
-                    <v:textbox style="mso-fit-shape-to-text:t" inset="0,0,0,0">
-                      <w:txbxContent>
-                        <w:p>
-                          <w:pPr>
-                            <w:pStyle w:val="ab"/>
-                            <w:jc w:val="center"/>
-                          </w:pPr>
-                          <w:r>
-                            <w:t xml:space="preserve">그림 3 </w:t>
-                          </w:r>
-                          <w:r>
-                            <w:rPr>
-                              <w:rFonts w:hint="eastAsia"/>
-                            </w:rPr>
-                            <w:t>정상처리</w:t>
-                          </w:r>
-                        </w:p>
-                      </w:txbxContent>
-                    </v:textbox>
-                  </v:shape>
-                </v:group>
-                <v:group id="그룹 12" o:spid="_x0000_s1036" style="position:absolute;left:24219;top:15404;width:33909;height:15577" coordsize="33909,15576" o:gfxdata="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">
-                  <v:shape id="그림 8" o:spid="_x0000_s1037" type="#_x0000_t75" style="position:absolute;width:33909;height:11595;visibility:visible;mso-wrap-style:square" o:gfxdata="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">
-                    <v:imagedata r:id="rId15" o:title=""/>
-                    <v:path arrowok="t"/>
-                  </v:shape>
-                  <v:shape id="Text Box 11" o:spid="_x0000_s1038" type="#_x0000_t202" style="position:absolute;top:12192;width:33909;height:3384;visibility:visible;mso-wrap-style:square;v-text-anchor:top" o:gfxdata="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" stroked="f">
-                    <v:textbox style="mso-fit-shape-to-text:t" inset="0,0,0,0">
-                      <w:txbxContent>
-                        <w:p>
-                          <w:pPr>
-                            <w:pStyle w:val="ab"/>
-                            <w:jc w:val="center"/>
-                          </w:pPr>
-                          <w:r>
-                            <w:t xml:space="preserve">그림 4 </w:t>
-                          </w:r>
-                          <w:r>
-                            <w:rPr>
-                              <w:rFonts w:hint="eastAsia"/>
-                            </w:rPr>
-                            <w:t>오류 처리</w:t>
-                          </w:r>
-                        </w:p>
-                      </w:txbxContent>
-                    </v:textbox>
-                  </v:shape>
-                </v:group>
-                <w10:wrap type="topAndBottom"/>
+              <v:group w14:anchorId="70965F9E" id="그룹 6" o:spid="_x0000_s1029" style="position:absolute;left:0;text-align:left;margin-left:-6.75pt;margin-top:11.1pt;width:178.5pt;height:214.15pt;z-index:251660288;mso-position-horizontal-relative:margin" coordsize="22669,27197" o:gfxdata="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">
+                <v:shape id="그림 4" o:spid="_x0000_s1030" type="#_x0000_t75" style="position:absolute;width:22669;height:23247;visibility:visible;mso-wrap-style:square" o:gfxdata="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">
+                  <v:imagedata r:id="rId11" o:title=""/>
+                </v:shape>
+                <v:shape id="Text Box 5" o:spid="_x0000_s1031" type="#_x0000_t202" style="position:absolute;top:23812;width:22669;height:3385;visibility:visible;mso-wrap-style:square;v-text-anchor:top" o:gfxdata="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" stroked="f">
+                  <v:textbox style="mso-fit-shape-to-text:t" inset="0,0,0,0">
+                    <w:txbxContent>
+                      <w:p>
+                        <w:pPr>
+                          <w:pStyle w:val="ab"/>
+                          <w:jc w:val="center"/>
+                          <w:rPr>
+                            <w:noProof/>
+                          </w:rPr>
+                        </w:pPr>
+                        <w:r>
+                          <w:t xml:space="preserve">그림 </w:t>
+                        </w:r>
+                        <w:r>
+                          <w:t>2</w:t>
+                        </w:r>
+                        <w:r>
+                          <w:t xml:space="preserve"> </w:t>
+                        </w:r>
+                        <w:proofErr w:type="spellStart"/>
+                        <w:r>
+                          <w:rPr>
+                            <w:rFonts w:hint="eastAsia"/>
+                          </w:rPr>
+                          <w:t>FolderBrowser</w:t>
+                        </w:r>
+                        <w:r>
+                          <w:rPr>
+                            <w:rFonts w:hint="eastAsia"/>
+                            <w:noProof/>
+                          </w:rPr>
+                          <w:t>Dialog</w:t>
+                        </w:r>
+                        <w:proofErr w:type="spellEnd"/>
+                      </w:p>
+                    </w:txbxContent>
+                  </v:textbox>
+                </v:shape>
+                <w10:wrap type="square" anchorx="margin"/>
               </v:group>
             </w:pict>
           </mc:Fallback>
@@ -2923,107 +2923,302 @@
       </w:r>
       <w:r>
         <w:rPr>
-          <w:rFonts w:hint="eastAsia"/>
-        </w:rPr>
-        <w:t>Sel_Path</w:t>
-      </w:r>
-      <w:r>
-        <w:t xml:space="preserve"> </w:t>
-      </w:r>
-      <w:r>
-        <w:rPr>
-          <w:rFonts w:hint="eastAsia"/>
-        </w:rPr>
-        <w:t>:</w:t>
-      </w:r>
-      <w:r>
-        <w:t xml:space="preserve"> </w:t>
-      </w:r>
-      <w:r>
-        <w:rPr>
-          <w:rFonts w:hint="eastAsia"/>
-        </w:rPr>
-        <w:t>NGII</w:t>
-      </w:r>
-      <w:r>
-        <w:t xml:space="preserve"> </w:t>
-      </w:r>
-      <w:r>
-        <w:rPr>
-          <w:rFonts w:hint="eastAsia"/>
-        </w:rPr>
-        <w:t>HD</w:t>
-      </w:r>
-      <w:r>
-        <w:t xml:space="preserve"> </w:t>
-      </w:r>
-      <w:r>
-        <w:rPr>
-          <w:rFonts w:hint="eastAsia"/>
-        </w:rPr>
-        <w:t>Map의 경로를 지정하기 위한 버튼</w:t>
-      </w:r>
-      <w:r>
-        <w:rPr>
-          <w:rFonts w:hint="eastAsia"/>
-        </w:rPr>
-        <w:t>,</w:t>
-      </w:r>
-      <w:r>
-        <w:t xml:space="preserve"> </w:t>
-      </w:r>
-      <w:r>
-        <w:rPr>
-          <w:rFonts w:hint="eastAsia"/>
-        </w:rPr>
-        <w:t xml:space="preserve">Event(OnClick)발생시 FolderBrowserDialog가 생성되며 폴더를 지정할 수 있는 </w:t>
-      </w:r>
-      <w:r>
-        <w:rPr>
-          <w:rFonts w:hint="eastAsia"/>
-        </w:rPr>
-        <w:t>D</w:t>
-      </w:r>
-      <w:r>
-        <w:t>ialog</w:t>
-      </w:r>
-      <w:r>
-        <w:rPr>
-          <w:rFonts w:hint="eastAsia"/>
-        </w:rPr>
-        <w:t>가 생성됨</w:t>
-      </w:r>
-      <w:r>
-        <w:t xml:space="preserve"> </w:t>
-      </w:r>
-      <w:r>
-        <w:rPr>
-          <w:rFonts w:hint="eastAsia"/>
-        </w:rPr>
-        <w:t xml:space="preserve">DialogResult의 값에 따라 </w:t>
-      </w:r>
-      <w:r>
-        <w:rPr>
-          <w:rFonts w:hint="eastAsia"/>
-        </w:rPr>
-        <w:t>처리 방향</w:t>
-      </w:r>
-      <w:r>
-        <w:rPr>
-          <w:rFonts w:hint="eastAsia"/>
-        </w:rPr>
-        <w:t>을 정함</w:t>
+          <w:noProof/>
+        </w:rPr>
+        <mc:AlternateContent>
+          <mc:Choice Requires="wpg">
+            <w:drawing>
+              <wp:anchor distT="0" distB="0" distL="114300" distR="114300" simplePos="0" relativeHeight="251665408" behindDoc="0" locked="0" layoutInCell="1" allowOverlap="1" wp14:anchorId="3E5AEDE7" wp14:editId="0FC06B14">
+                <wp:simplePos x="0" y="0"/>
+                <wp:positionH relativeFrom="margin">
+                  <wp:posOffset>2340610</wp:posOffset>
+                </wp:positionH>
+                <wp:positionV relativeFrom="paragraph">
+                  <wp:posOffset>145415</wp:posOffset>
+                </wp:positionV>
+                <wp:extent cx="3382010" cy="1567180"/>
+                <wp:effectExtent l="0" t="0" r="8890" b="0"/>
+                <wp:wrapSquare wrapText="bothSides"/>
+                <wp:docPr id="13" name="그룹 13"/>
+                <wp:cNvGraphicFramePr/>
+                <a:graphic xmlns:a="http://schemas.openxmlformats.org/drawingml/2006/main">
+                  <a:graphicData uri="http://schemas.microsoft.com/office/word/2010/wordprocessingGroup">
+                    <wpg:wgp>
+                      <wpg:cNvGrpSpPr/>
+                      <wpg:grpSpPr>
+                        <a:xfrm>
+                          <a:off x="0" y="0"/>
+                          <a:ext cx="3382010" cy="1567180"/>
+                          <a:chOff x="0" y="0"/>
+                          <a:chExt cx="3382010" cy="1567180"/>
+                        </a:xfrm>
+                      </wpg:grpSpPr>
+                      <pic:pic xmlns:pic="http://schemas.openxmlformats.org/drawingml/2006/picture">
+                        <pic:nvPicPr>
+                          <pic:cNvPr id="7" name="그림 7"/>
+                          <pic:cNvPicPr>
+                            <a:picLocks noChangeAspect="1"/>
+                          </pic:cNvPicPr>
+                        </pic:nvPicPr>
+                        <pic:blipFill>
+                          <a:blip r:embed="rId12">
+                            <a:extLst>
+                              <a:ext uri="{28A0092B-C50C-407E-A947-70E740481C1C}">
+                                <a14:useLocalDpi xmlns:a14="http://schemas.microsoft.com/office/drawing/2010/main" val="0"/>
+                              </a:ext>
+                            </a:extLst>
+                          </a:blip>
+                          <a:stretch>
+                            <a:fillRect/>
+                          </a:stretch>
+                        </pic:blipFill>
+                        <pic:spPr>
+                          <a:xfrm>
+                            <a:off x="0" y="0"/>
+                            <a:ext cx="3382010" cy="1171575"/>
+                          </a:xfrm>
+                          <a:prstGeom prst="rect">
+                            <a:avLst/>
+                          </a:prstGeom>
+                        </pic:spPr>
+                      </pic:pic>
+                      <wps:wsp>
+                        <wps:cNvPr id="10" name="Text Box 10"/>
+                        <wps:cNvSpPr txBox="1"/>
+                        <wps:spPr>
+                          <a:xfrm>
+                            <a:off x="0" y="1228725"/>
+                            <a:ext cx="3382010" cy="338455"/>
+                          </a:xfrm>
+                          <a:prstGeom prst="rect">
+                            <a:avLst/>
+                          </a:prstGeom>
+                          <a:solidFill>
+                            <a:prstClr val="white"/>
+                          </a:solidFill>
+                          <a:ln>
+                            <a:noFill/>
+                          </a:ln>
+                        </wps:spPr>
+                        <wps:txbx>
+                          <w:txbxContent>
+                            <w:p>
+                              <w:pPr>
+                                <w:pStyle w:val="ab"/>
+                                <w:jc w:val="center"/>
+                              </w:pPr>
+                              <w:r>
+                                <w:t xml:space="preserve">그림 3 </w:t>
+                              </w:r>
+                              <w:r>
+                                <w:rPr>
+                                  <w:rFonts w:hint="eastAsia"/>
+                                </w:rPr>
+                                <w:t>정상처리</w:t>
+                              </w:r>
+                            </w:p>
+                          </w:txbxContent>
+                        </wps:txbx>
+                        <wps:bodyPr rot="0" spcFirstLastPara="0" vertOverflow="overflow" horzOverflow="overflow" vert="horz" wrap="square" lIns="0" tIns="0" rIns="0" bIns="0" numCol="1" spcCol="0" rtlCol="0" fromWordArt="0" anchor="t" anchorCtr="0" forceAA="0" compatLnSpc="1">
+                          <a:prstTxWarp prst="textNoShape">
+                            <a:avLst/>
+                          </a:prstTxWarp>
+                          <a:spAutoFit/>
+                        </wps:bodyPr>
+                      </wps:wsp>
+                    </wpg:wgp>
+                  </a:graphicData>
+                </a:graphic>
+              </wp:anchor>
+            </w:drawing>
+          </mc:Choice>
+          <mc:Fallback>
+            <w:pict>
+              <v:group w14:anchorId="3E5AEDE7" id="그룹 13" o:spid="_x0000_s1032" style="position:absolute;left:0;text-align:left;margin-left:184.3pt;margin-top:11.45pt;width:266.3pt;height:123.4pt;z-index:251665408;mso-position-horizontal-relative:margin" coordsize="33820,15671" o:gfxdata="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">
+                <v:shape id="그림 7" o:spid="_x0000_s1033" type="#_x0000_t75" style="position:absolute;width:33820;height:11715;visibility:visible;mso-wrap-style:square" o:gfxdata="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">
+                  <v:imagedata r:id="rId13" o:title=""/>
+                </v:shape>
+                <v:shape id="Text Box 10" o:spid="_x0000_s1034" type="#_x0000_t202" style="position:absolute;top:12287;width:33820;height:3384;visibility:visible;mso-wrap-style:square;v-text-anchor:top" o:gfxdata="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" stroked="f">
+                  <v:textbox style="mso-fit-shape-to-text:t" inset="0,0,0,0">
+                    <w:txbxContent>
+                      <w:p>
+                        <w:pPr>
+                          <w:pStyle w:val="ab"/>
+                          <w:jc w:val="center"/>
+                        </w:pPr>
+                        <w:r>
+                          <w:t xml:space="preserve">그림 3 </w:t>
+                        </w:r>
+                        <w:r>
+                          <w:rPr>
+                            <w:rFonts w:hint="eastAsia"/>
+                          </w:rPr>
+                          <w:t>정상처리</w:t>
+                        </w:r>
+                      </w:p>
+                    </w:txbxContent>
+                  </v:textbox>
+                </v:shape>
+                <w10:wrap type="square" anchorx="margin"/>
+              </v:group>
+            </w:pict>
+          </mc:Fallback>
+        </mc:AlternateContent>
+      </w:r>
+      <w:r>
+        <w:rPr>
+          <w:noProof/>
+        </w:rPr>
+        <mc:AlternateContent>
+          <mc:Choice Requires="wpg">
+            <w:drawing>
+              <wp:anchor distT="0" distB="0" distL="114300" distR="114300" simplePos="0" relativeHeight="251668480" behindDoc="0" locked="0" layoutInCell="1" allowOverlap="1" wp14:anchorId="0265676E" wp14:editId="3082DEC3">
+                <wp:simplePos x="0" y="0"/>
+                <wp:positionH relativeFrom="margin">
+                  <wp:posOffset>2343150</wp:posOffset>
+                </wp:positionH>
+                <wp:positionV relativeFrom="paragraph">
+                  <wp:posOffset>1682115</wp:posOffset>
+                </wp:positionV>
+                <wp:extent cx="3390900" cy="1557655"/>
+                <wp:effectExtent l="0" t="0" r="0" b="4445"/>
+                <wp:wrapTopAndBottom/>
+                <wp:docPr id="12" name="그룹 12"/>
+                <wp:cNvGraphicFramePr/>
+                <a:graphic xmlns:a="http://schemas.openxmlformats.org/drawingml/2006/main">
+                  <a:graphicData uri="http://schemas.microsoft.com/office/word/2010/wordprocessingGroup">
+                    <wpg:wgp>
+                      <wpg:cNvGrpSpPr/>
+                      <wpg:grpSpPr>
+                        <a:xfrm>
+                          <a:off x="0" y="0"/>
+                          <a:ext cx="3390900" cy="1557655"/>
+                          <a:chOff x="0" y="0"/>
+                          <a:chExt cx="3390900" cy="1557655"/>
+                        </a:xfrm>
+                      </wpg:grpSpPr>
+                      <pic:pic xmlns:pic="http://schemas.openxmlformats.org/drawingml/2006/picture">
+                        <pic:nvPicPr>
+                          <pic:cNvPr id="8" name="그림 8"/>
+                          <pic:cNvPicPr>
+                            <a:picLocks noChangeAspect="1"/>
+                          </pic:cNvPicPr>
+                        </pic:nvPicPr>
+                        <pic:blipFill>
+                          <a:blip r:embed="rId14">
+                            <a:extLst>
+                              <a:ext uri="{28A0092B-C50C-407E-A947-70E740481C1C}">
+                                <a14:useLocalDpi xmlns:a14="http://schemas.microsoft.com/office/drawing/2010/main" val="0"/>
+                              </a:ext>
+                            </a:extLst>
+                          </a:blip>
+                          <a:stretch>
+                            <a:fillRect/>
+                          </a:stretch>
+                        </pic:blipFill>
+                        <pic:spPr>
+                          <a:xfrm>
+                            <a:off x="0" y="0"/>
+                            <a:ext cx="3390900" cy="1159510"/>
+                          </a:xfrm>
+                          <a:prstGeom prst="rect">
+                            <a:avLst/>
+                          </a:prstGeom>
+                        </pic:spPr>
+                      </pic:pic>
+                      <wps:wsp>
+                        <wps:cNvPr id="11" name="Text Box 11"/>
+                        <wps:cNvSpPr txBox="1"/>
+                        <wps:spPr>
+                          <a:xfrm>
+                            <a:off x="0" y="1219200"/>
+                            <a:ext cx="3390900" cy="338455"/>
+                          </a:xfrm>
+                          <a:prstGeom prst="rect">
+                            <a:avLst/>
+                          </a:prstGeom>
+                          <a:solidFill>
+                            <a:prstClr val="white"/>
+                          </a:solidFill>
+                          <a:ln>
+                            <a:noFill/>
+                          </a:ln>
+                        </wps:spPr>
+                        <wps:txbx>
+                          <w:txbxContent>
+                            <w:p>
+                              <w:pPr>
+                                <w:pStyle w:val="ab"/>
+                                <w:jc w:val="center"/>
+                              </w:pPr>
+                              <w:r>
+                                <w:t xml:space="preserve">그림 4 </w:t>
+                              </w:r>
+                              <w:r>
+                                <w:rPr>
+                                  <w:rFonts w:hint="eastAsia"/>
+                                </w:rPr>
+                                <w:t>오류 처리</w:t>
+                              </w:r>
+                            </w:p>
+                          </w:txbxContent>
+                        </wps:txbx>
+                        <wps:bodyPr rot="0" spcFirstLastPara="0" vertOverflow="overflow" horzOverflow="overflow" vert="horz" wrap="square" lIns="0" tIns="0" rIns="0" bIns="0" numCol="1" spcCol="0" rtlCol="0" fromWordArt="0" anchor="t" anchorCtr="0" forceAA="0" compatLnSpc="1">
+                          <a:prstTxWarp prst="textNoShape">
+                            <a:avLst/>
+                          </a:prstTxWarp>
+                          <a:spAutoFit/>
+                        </wps:bodyPr>
+                      </wps:wsp>
+                    </wpg:wgp>
+                  </a:graphicData>
+                </a:graphic>
+              </wp:anchor>
+            </w:drawing>
+          </mc:Choice>
+          <mc:Fallback>
+            <w:pict>
+              <v:group w14:anchorId="0265676E" id="그룹 12" o:spid="_x0000_s1035" style="position:absolute;left:0;text-align:left;margin-left:184.5pt;margin-top:132.45pt;width:267pt;height:122.65pt;z-index:251668480;mso-position-horizontal-relative:margin" coordsize="33909,15576" o:gfxdata="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">
+                <v:shape id="그림 8" o:spid="_x0000_s1036" type="#_x0000_t75" style="position:absolute;width:33909;height:11595;visibility:visible;mso-wrap-style:square" o:gfxdata="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">
+                  <v:imagedata r:id="rId15" o:title=""/>
+                </v:shape>
+                <v:shape id="Text Box 11" o:spid="_x0000_s1037" type="#_x0000_t202" style="position:absolute;top:12192;width:33909;height:3384;visibility:visible;mso-wrap-style:square;v-text-anchor:top" o:gfxdata="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" stroked="f">
+                  <v:textbox style="mso-fit-shape-to-text:t" inset="0,0,0,0">
+                    <w:txbxContent>
+                      <w:p>
+                        <w:pPr>
+                          <w:pStyle w:val="ab"/>
+                          <w:jc w:val="center"/>
+                        </w:pPr>
+                        <w:r>
+                          <w:t xml:space="preserve">그림 4 </w:t>
+                        </w:r>
+                        <w:r>
+                          <w:rPr>
+                            <w:rFonts w:hint="eastAsia"/>
+                          </w:rPr>
+                          <w:t>오류 처리</w:t>
+                        </w:r>
+                      </w:p>
+                    </w:txbxContent>
+                  </v:textbox>
+                </v:shape>
+                <w10:wrap type="topAndBottom" anchorx="margin"/>
+              </v:group>
+            </w:pict>
+          </mc:Fallback>
+        </mc:AlternateContent>
       </w:r>
     </w:p>
     <w:tbl>
       <w:tblPr>
         <w:tblStyle w:val="11"/>
-        <w:tblW w:w="10485" w:type="dxa"/>
+        <w:tblW w:w="0" w:type="auto"/>
         <w:tblLook w:val="04A0" w:firstRow="1" w:lastRow="0" w:firstColumn="1" w:lastColumn="0" w:noHBand="0" w:noVBand="1"/>
       </w:tblPr>
       <w:tblGrid>
         <w:gridCol w:w="1520"/>
-        <w:gridCol w:w="8965"/>
+        <w:gridCol w:w="7496"/>
       </w:tblGrid>
       <w:tr>
         <w:trPr>
@@ -3032,7 +3227,7 @@
         <w:tc>
           <w:tcPr>
             <w:cnfStyle w:val="001000000000" w:firstRow="0" w:lastRow="0" w:firstColumn="1" w:lastColumn="0" w:oddVBand="0" w:evenVBand="0" w:oddHBand="0" w:evenHBand="0" w:firstRowFirstColumn="0" w:firstRowLastColumn="0" w:lastRowFirstColumn="0" w:lastRowLastColumn="0"/>
-            <w:tcW w:w="10485" w:type="dxa"/>
+            <w:tcW w:w="9016" w:type="dxa"/>
             <w:gridSpan w:val="2"/>
             <w:vAlign w:val="center"/>
           </w:tcPr>
@@ -3040,30 +3235,40 @@
             <w:pPr>
               <w:jc w:val="center"/>
               <w:rPr>
+                <w:rFonts w:hint="eastAsia"/>
                 <w:b w:val="0"/>
                 <w:bCs w:val="0"/>
               </w:rPr>
             </w:pPr>
+            <w:proofErr w:type="spellStart"/>
             <w:r>
               <w:rPr>
                 <w:b w:val="0"/>
                 <w:bCs w:val="0"/>
               </w:rPr>
-              <w:t xml:space="preserve">Sel_Path </w:t>
-            </w:r>
-            <w:r>
-              <w:rPr>
-                <w:rFonts w:hint="eastAsia"/>
+              <w:t>Sel_Path</w:t>
+            </w:r>
+            <w:proofErr w:type="spellEnd"/>
+            <w:r>
+              <w:rPr>
                 <w:b w:val="0"/>
                 <w:bCs w:val="0"/>
               </w:rPr>
-              <w:t>E</w:t>
-            </w:r>
-            <w:r>
-              <w:rPr>
+              <w:t xml:space="preserve"> </w:t>
+            </w:r>
+            <w:r>
+              <w:rPr>
+                <w:rFonts w:hint="eastAsia"/>
                 <w:b w:val="0"/>
                 <w:bCs w:val="0"/>
               </w:rPr>
+              <w:t>E</w:t>
+            </w:r>
+            <w:r>
+              <w:rPr>
+                <w:b w:val="0"/>
+                <w:bCs w:val="0"/>
+              </w:rPr>
               <w:t>vent</w:t>
             </w:r>
           </w:p>
@@ -3073,7 +3278,7 @@
         <w:tc>
           <w:tcPr>
             <w:cnfStyle w:val="001000000000" w:firstRow="0" w:lastRow="0" w:firstColumn="1" w:lastColumn="0" w:oddVBand="0" w:evenVBand="0" w:oddHBand="0" w:evenHBand="0" w:firstRowFirstColumn="0" w:firstRowLastColumn="0" w:lastRowFirstColumn="0" w:lastRowLastColumn="0"/>
-            <w:tcW w:w="1520" w:type="dxa"/>
+            <w:tcW w:w="1271" w:type="dxa"/>
             <w:vAlign w:val="center"/>
           </w:tcPr>
           <w:p>
@@ -3083,6 +3288,7 @@
                 <w:szCs w:val="20"/>
               </w:rPr>
             </w:pPr>
+            <w:proofErr w:type="spellStart"/>
             <w:r>
               <w:rPr>
                 <w:rFonts w:hint="eastAsia"/>
@@ -3096,16 +3302,21 @@
               </w:rPr>
               <w:t>el_path_Click</w:t>
             </w:r>
-          </w:p>
-        </w:tc>
-        <w:tc>
-          <w:tcPr>
-            <w:tcW w:w="8965" w:type="dxa"/>
+            <w:proofErr w:type="spellEnd"/>
+          </w:p>
+        </w:tc>
+        <w:tc>
+          <w:tcPr>
+            <w:tcW w:w="7745" w:type="dxa"/>
           </w:tcPr>
           <w:p>
             <w:pPr>
               <w:cnfStyle w:val="000000000000" w:firstRow="0" w:lastRow="0" w:firstColumn="0" w:lastColumn="0" w:oddVBand="0" w:evenVBand="0" w:oddHBand="0" w:evenHBand="0" w:firstRowFirstColumn="0" w:firstRowLastColumn="0" w:lastRowFirstColumn="0" w:lastRowLastColumn="0"/>
+              <w:rPr>
+                <w:rFonts w:hint="eastAsia"/>
+              </w:rPr>
             </w:pPr>
+            <w:proofErr w:type="spellStart"/>
             <w:r>
               <w:rPr>
                 <w:rFonts w:hint="eastAsia"/>
@@ -3115,6 +3326,7 @@
             <w:r>
               <w:t>el_Path</w:t>
             </w:r>
+            <w:proofErr w:type="spellEnd"/>
             <w:r>
               <w:rPr>
                 <w:rFonts w:hint="eastAsia"/>
@@ -3127,9 +3339,11 @@
               </w:rPr>
               <w:t xml:space="preserve">, </w:t>
             </w:r>
+            <w:proofErr w:type="spellStart"/>
             <w:r>
               <w:t>res_path_sel</w:t>
             </w:r>
+            <w:proofErr w:type="spellEnd"/>
             <w:r>
               <w:rPr>
                 <w:rFonts w:hint="eastAsia"/>
@@ -3149,16 +3363,35 @@
               <w:rPr>
                 <w:rFonts w:hint="eastAsia"/>
               </w:rPr>
-              <w:t xml:space="preserve"> 경로를 지정하며 R</w:t>
-            </w:r>
-            <w:r>
-              <w:t>eadLayer(string)</w:t>
-            </w:r>
-            <w:r>
-              <w:rPr>
-                <w:rFonts w:hint="eastAsia"/>
-              </w:rPr>
-              <w:t>를 통하여 지정된 경로를 처리함.</w:t>
+              <w:t xml:space="preserve"> 경로를 지정하며 </w:t>
+            </w:r>
+            <w:proofErr w:type="spellStart"/>
+            <w:r>
+              <w:rPr>
+                <w:rFonts w:hint="eastAsia"/>
+              </w:rPr>
+              <w:t>R</w:t>
+            </w:r>
+            <w:r>
+              <w:t>eadLayer</w:t>
+            </w:r>
+            <w:proofErr w:type="spellEnd"/>
+            <w:r>
+              <w:t>(string)</w:t>
+            </w:r>
+            <w:proofErr w:type="spellStart"/>
+            <w:r>
+              <w:rPr>
+                <w:rFonts w:hint="eastAsia"/>
+              </w:rPr>
+              <w:t>를</w:t>
+            </w:r>
+            <w:proofErr w:type="spellEnd"/>
+            <w:r>
+              <w:rPr>
+                <w:rFonts w:hint="eastAsia"/>
+              </w:rPr>
+              <w:t xml:space="preserve"> 통하여 지정된 경로를 처리함.</w:t>
             </w:r>
             <w:r>
               <w:t xml:space="preserve"> </w:t>
@@ -3169,8 +3402,13 @@
               </w:rPr>
               <w:t xml:space="preserve">이외의 경우는 취소버튼을 누른 상태 이므로 </w:t>
             </w:r>
-            <w:r>
-              <w:t xml:space="preserve">Sel_path_lab </w:t>
+            <w:proofErr w:type="spellStart"/>
+            <w:r>
+              <w:t>Sel_path_lab</w:t>
+            </w:r>
+            <w:proofErr w:type="spellEnd"/>
+            <w:r>
+              <w:t xml:space="preserve"> </w:t>
             </w:r>
             <w:r>
               <w:rPr>
@@ -3197,14 +3435,142 @@
     <w:tbl>
       <w:tblPr>
         <w:tblStyle w:val="a8"/>
-        <w:tblpPr w:leftFromText="142" w:rightFromText="142" w:vertAnchor="text" w:horzAnchor="margin" w:tblpY="460"/>
-        <w:tblW w:w="10485" w:type="dxa"/>
+        <w:tblpPr w:leftFromText="142" w:rightFromText="142" w:vertAnchor="text" w:horzAnchor="margin" w:tblpX="-151" w:tblpY="667"/>
+        <w:tblW w:w="9218" w:type="dxa"/>
         <w:tblLook w:val="04A0" w:firstRow="1" w:lastRow="0" w:firstColumn="1" w:lastColumn="0" w:noHBand="0" w:noVBand="1"/>
       </w:tblPr>
       <w:tblGrid>
         <w:gridCol w:w="1275"/>
-        <w:gridCol w:w="9210"/>
+        <w:gridCol w:w="7943"/>
       </w:tblGrid>
+      <w:tr>
+        <w:tc>
+          <w:tcPr>
+            <w:tcW w:w="1275" w:type="dxa"/>
+            <w:vAlign w:val="center"/>
+          </w:tcPr>
+          <w:p>
+            <w:pPr>
+              <w:jc w:val="center"/>
+              <w:rPr>
+                <w:rFonts w:hint="eastAsia"/>
+              </w:rPr>
+            </w:pPr>
+            <w:r>
+              <w:rPr>
+                <w:rFonts w:hint="eastAsia"/>
+              </w:rPr>
+              <w:t>정상 처리</w:t>
+            </w:r>
+          </w:p>
+        </w:tc>
+        <w:tc>
+          <w:tcPr>
+            <w:tcW w:w="7943" w:type="dxa"/>
+          </w:tcPr>
+          <w:p>
+            <w:proofErr w:type="spellStart"/>
+            <w:r>
+              <w:rPr>
+                <w:rFonts w:hint="eastAsia"/>
+              </w:rPr>
+              <w:t>Layer_Conv_Tick</w:t>
+            </w:r>
+            <w:proofErr w:type="spellEnd"/>
+            <w:r>
+              <w:rPr>
+                <w:rFonts w:hint="eastAsia"/>
+              </w:rPr>
+              <w:t xml:space="preserve">이 동작 하여 </w:t>
+            </w:r>
+            <w:proofErr w:type="spellStart"/>
+            <w:r>
+              <w:rPr>
+                <w:rFonts w:hint="eastAsia"/>
+              </w:rPr>
+              <w:t>TextBox</w:t>
+            </w:r>
+            <w:proofErr w:type="spellEnd"/>
+            <w:r>
+              <w:rPr>
+                <w:rFonts w:hint="eastAsia"/>
+              </w:rPr>
+              <w:t>(</w:t>
+            </w:r>
+            <w:proofErr w:type="spellStart"/>
+            <w:r>
+              <w:rPr>
+                <w:rFonts w:hint="eastAsia"/>
+              </w:rPr>
+              <w:t>Shp_name_text</w:t>
+            </w:r>
+            <w:proofErr w:type="spellEnd"/>
+            <w:r>
+              <w:rPr>
+                <w:rFonts w:hint="eastAsia"/>
+              </w:rPr>
+              <w:t>,</w:t>
+            </w:r>
+            <w:r>
+              <w:t xml:space="preserve"> </w:t>
+            </w:r>
+            <w:proofErr w:type="spellStart"/>
+            <w:r>
+              <w:rPr>
+                <w:rFonts w:hint="eastAsia"/>
+              </w:rPr>
+              <w:t>Xodr_Name_text</w:t>
+            </w:r>
+            <w:proofErr w:type="spellEnd"/>
+            <w:r>
+              <w:rPr>
+                <w:rFonts w:hint="eastAsia"/>
+              </w:rPr>
+              <w:t>)와 Button(</w:t>
+            </w:r>
+            <w:proofErr w:type="spellStart"/>
+            <w:r>
+              <w:rPr>
+                <w:rFonts w:hint="eastAsia"/>
+              </w:rPr>
+              <w:t>Out_ref_shape</w:t>
+            </w:r>
+            <w:proofErr w:type="spellEnd"/>
+            <w:r>
+              <w:rPr>
+                <w:rFonts w:hint="eastAsia"/>
+              </w:rPr>
+              <w:t>,</w:t>
+            </w:r>
+            <w:r>
+              <w:t xml:space="preserve"> </w:t>
+            </w:r>
+            <w:proofErr w:type="spellStart"/>
+            <w:r>
+              <w:rPr>
+                <w:rFonts w:hint="eastAsia"/>
+              </w:rPr>
+              <w:t>Out_xodr</w:t>
+            </w:r>
+            <w:proofErr w:type="spellEnd"/>
+            <w:r>
+              <w:rPr>
+                <w:rFonts w:hint="eastAsia"/>
+              </w:rPr>
+              <w:t>)이 활성화</w:t>
+            </w:r>
+            <w:r>
+              <w:t>됨</w:t>
+            </w:r>
+            <w:r>
+              <w:rPr>
+                <w:rFonts w:hint="eastAsia"/>
+              </w:rPr>
+              <w:t xml:space="preserve"> (그림3)</w:t>
+            </w:r>
+          </w:p>
+        </w:tc>
+      </w:tr>
       <w:tr>
         <w:tc>
           <w:tcPr>
@@ -3219,20 +3585,20 @@
               <w:rPr>
                 <w:rFonts w:hint="eastAsia"/>
               </w:rPr>
-              <w:t>정상 처리</w:t>
-            </w:r>
-          </w:p>
-        </w:tc>
-        <w:tc>
-          <w:tcPr>
-            <w:tcW w:w="9210" w:type="dxa"/>
-          </w:tcPr>
-          <w:p>
-            <w:r>
-              <w:rPr>
-                <w:rFonts w:hint="eastAsia"/>
-              </w:rPr>
-              <w:t>Layer_Conv_Tick이 동작 하여 TextBox(Shp_name_text,</w:t>
+              <w:t>오류 처리</w:t>
+            </w:r>
+          </w:p>
+        </w:tc>
+        <w:tc>
+          <w:tcPr>
+            <w:tcW w:w="7943" w:type="dxa"/>
+          </w:tcPr>
+          <w:p>
+            <w:r>
+              <w:rPr>
+                <w:rFonts w:hint="eastAsia"/>
+              </w:rPr>
+              <w:t>지정된 Directory(Folder)에 shape파일이 없거나,</w:t>
             </w:r>
             <w:r>
               <w:t xml:space="preserve"> </w:t>
@@ -3241,213 +3607,61 @@
               <w:rPr>
                 <w:rFonts w:hint="eastAsia"/>
               </w:rPr>
-              <w:t>Xodr_Name_text)와 Button(Out_ref_shape,</w:t>
+              <w:t>NGII</w:t>
             </w:r>
             <w:r>
               <w:t xml:space="preserve"> </w:t>
             </w:r>
-            <w:r>
-              <w:rPr>
-                <w:rFonts w:hint="eastAsia"/>
-              </w:rPr>
-              <w:t>Out_xodr)이 활성화</w:t>
-            </w:r>
-            <w:r>
-              <w:t>됨</w:t>
-            </w:r>
-            <w:r>
-              <w:rPr>
-                <w:rFonts w:hint="eastAsia"/>
-              </w:rPr>
-              <w:t xml:space="preserve"> (그림3)</w:t>
-            </w:r>
-          </w:p>
-        </w:tc>
-      </w:tr>
-      <w:tr>
-        <w:tc>
-          <w:tcPr>
-            <w:tcW w:w="1275" w:type="dxa"/>
-            <w:vAlign w:val="center"/>
-          </w:tcPr>
-          <w:p>
-            <w:pPr>
-              <w:jc w:val="center"/>
-            </w:pPr>
-            <w:r>
-              <w:rPr>
-                <w:rFonts w:hint="eastAsia"/>
-              </w:rPr>
-              <w:t>오류 처리</w:t>
-            </w:r>
-          </w:p>
-        </w:tc>
-        <w:tc>
-          <w:tcPr>
-            <w:tcW w:w="9210" w:type="dxa"/>
-          </w:tcPr>
-          <w:p>
-            <w:r>
-              <w:rPr>
-                <w:rFonts w:hint="eastAsia"/>
-              </w:rPr>
-              <w:t>지정된 Directory(Folder)에 shape파일이 없거나,</w:t>
+            <w:proofErr w:type="spellStart"/>
+            <w:r>
+              <w:rPr>
+                <w:rFonts w:hint="eastAsia"/>
+              </w:rPr>
+              <w:t>HDMap</w:t>
+            </w:r>
+            <w:proofErr w:type="spellEnd"/>
+            <w:r>
+              <w:rPr>
+                <w:rFonts w:hint="eastAsia"/>
+              </w:rPr>
+              <w:t xml:space="preserve">의 형식이 </w:t>
+            </w:r>
+            <w:proofErr w:type="spellStart"/>
+            <w:r>
+              <w:rPr>
+                <w:rFonts w:hint="eastAsia"/>
+              </w:rPr>
+              <w:t>아닌경우</w:t>
+            </w:r>
+            <w:proofErr w:type="spellEnd"/>
+            <w:r>
+              <w:rPr>
+                <w:rFonts w:hint="eastAsia"/>
+              </w:rPr>
+              <w:t>,</w:t>
             </w:r>
             <w:r>
               <w:t xml:space="preserve"> </w:t>
             </w:r>
-            <w:r>
-              <w:rPr>
-                <w:rFonts w:hint="eastAsia"/>
-              </w:rPr>
-              <w:t>NGII</w:t>
-            </w:r>
-            <w:r>
-              <w:t xml:space="preserve"> </w:t>
-            </w:r>
-            <w:r>
-              <w:rPr>
-                <w:rFonts w:hint="eastAsia"/>
-              </w:rPr>
-              <w:t>HDMap의 형식이 아닌경우,</w:t>
-            </w:r>
-            <w:r>
-              <w:t xml:space="preserve"> </w:t>
-            </w:r>
-            <w:r>
-              <w:rPr>
-                <w:rFonts w:hint="eastAsia"/>
-              </w:rPr>
-              <w:t>FolderBrowserDialog에서 취소를 누르는 경우를 처리함 (그림4)</w:t>
+            <w:proofErr w:type="spellStart"/>
+            <w:r>
+              <w:rPr>
+                <w:rFonts w:hint="eastAsia"/>
+              </w:rPr>
+              <w:t>FolderBrowserDialog</w:t>
+            </w:r>
+            <w:proofErr w:type="spellEnd"/>
+            <w:r>
+              <w:rPr>
+                <w:rFonts w:hint="eastAsia"/>
+              </w:rPr>
+              <w:t>에서 취소를 누르는 경우를 처리함 (그림4)</w:t>
             </w:r>
           </w:p>
         </w:tc>
       </w:tr>
     </w:tbl>
     <w:p/>
-    <w:p/>
-    <w:p>
-      <w:r>
-        <w:rPr>
-          <w:rFonts w:hint="eastAsia"/>
-        </w:rPr>
-        <w:t>Out_</w:t>
-      </w:r>
-      <w:r>
-        <w:t xml:space="preserve">ref_shape : </w:t>
-      </w:r>
-      <w:r>
-        <w:rPr>
-          <w:rFonts w:hint="eastAsia"/>
-        </w:rPr>
-        <w:t xml:space="preserve">읽은 </w:t>
-      </w:r>
-      <w:r>
-        <w:t>NGII HD Map</w:t>
-      </w:r>
-      <w:r>
-        <w:rPr>
-          <w:rFonts w:hint="eastAsia"/>
-        </w:rPr>
-        <w:t xml:space="preserve">에서 </w:t>
-      </w:r>
-      <w:r>
-        <w:t>OpenDRIVE</w:t>
-      </w:r>
-      <w:r>
-        <w:rPr>
-          <w:rFonts w:hint="eastAsia"/>
-        </w:rPr>
-        <w:t xml:space="preserve">의 </w:t>
-      </w:r>
-      <w:r>
-        <w:t>ReferenceLine</w:t>
-      </w:r>
-      <w:r>
-        <w:rPr>
-          <w:rFonts w:hint="eastAsia"/>
-        </w:rPr>
-        <w:t xml:space="preserve">으로 지정한 개체들을 </w:t>
-      </w:r>
-      <w:r>
-        <w:t>Shp_name_text</w:t>
-      </w:r>
-      <w:r>
-        <w:rPr>
-          <w:rFonts w:hint="eastAsia"/>
-        </w:rPr>
-        <w:t>에 작성된 이름 또는 기본값(reference</w:t>
-      </w:r>
-      <w:r>
-        <w:t>Line)</w:t>
-      </w:r>
-      <w:r>
-        <w:rPr>
-          <w:rFonts w:hint="eastAsia"/>
-        </w:rPr>
-        <w:t>으로 출력함</w:t>
-      </w:r>
-      <w:bookmarkStart w:id="7" w:name="_GoBack"/>
-      <w:bookmarkEnd w:id="7"/>
-    </w:p>
-    <w:p/>
-    <w:p/>
-    <w:p/>
-    <w:p/>
-    <w:p/>
-    <w:p>
-      <w:pPr>
-        <w:widowControl/>
-        <w:wordWrap/>
-        <w:autoSpaceDE/>
-        <w:autoSpaceDN/>
-      </w:pPr>
-      <w:r>
-        <w:br w:type="page"/>
-      </w:r>
-    </w:p>
-    <w:p>
-      <w:pPr>
-        <w:widowControl/>
-        <w:wordWrap/>
-        <w:autoSpaceDE/>
-        <w:autoSpaceDN/>
-      </w:pPr>
-      <w:r>
-        <w:rPr>
-          <w:noProof/>
-        </w:rPr>
-        <w:lastRenderedPageBreak/>
-        <w:pict w14:anchorId="49E131DF">
-          <v:shapetype id="_x0000_t75" coordsize="21600,21600" o:spt="75" o:preferrelative="t" path="m@4@5l@4@11@9@11@9@5xe" filled="f" stroked="f">
-            <v:stroke joinstyle="miter"/>
-            <v:formulas>
-              <v:f eqn="if lineDrawn pixelLineWidth 0"/>
-              <v:f eqn="sum @0 1 0"/>
-              <v:f eqn="sum 0 0 @1"/>
-              <v:f eqn="prod @2 1 2"/>
-              <v:f eqn="prod @3 21600 pixelWidth"/>
-              <v:f eqn="prod @3 21600 pixelHeight"/>
-              <v:f eqn="sum @0 0 1"/>
-              <v:f eqn="prod @6 1 2"/>
-              <v:f eqn="prod @7 21600 pixelWidth"/>
-              <v:f eqn="sum @8 21600 0"/>
-              <v:f eqn="prod @7 21600 pixelHeight"/>
-              <v:f eqn="sum @10 21600 0"/>
-            </v:formulas>
-            <v:path o:extrusionok="f" gradientshapeok="t" o:connecttype="rect"/>
-            <o:lock v:ext="edit" aspectratio="t"/>
-          </v:shapetype>
-          <v:shape id="_x0000_s1026" type="#_x0000_t75" style="position:absolute;left:0;text-align:left;margin-left:69.2pt;margin-top:2.6pt;width:325.45pt;height:717.65pt;z-index:251670528;mso-position-horizontal-relative:text;mso-position-vertical-relative:text">
-            <v:imagedata r:id="rId16" o:title="mainfrm"/>
-            <w10:wrap type="square"/>
-          </v:shape>
-        </w:pict>
-      </w:r>
-      <w:r>
-        <w:br w:type="page"/>
-      </w:r>
-    </w:p>
     <w:p>
       <w:pPr>
         <w:rPr>
@@ -3456,9 +3670,9 @@
       </w:pPr>
     </w:p>
     <w:sectPr>
-      <w:footerReference w:type="default" r:id="rId17"/>
+      <w:footerReference w:type="default" r:id="rId16"/>
       <w:pgSz w:w="11906" w:h="16838"/>
-      <w:pgMar w:top="720" w:right="720" w:bottom="720" w:left="720" w:header="567" w:footer="567" w:gutter="0"/>
+      <w:pgMar w:top="1701" w:right="1440" w:bottom="1440" w:left="1440" w:header="851" w:footer="992" w:gutter="0"/>
       <w:cols w:space="425"/>
       <w:titlePg/>
       <w:docGrid w:linePitch="360"/>
@@ -3468,7 +3682,7 @@
 </file>
 
 <file path=word/endnotes.xml><?xml version="1.0" encoding="utf-8"?>
-<w:endnotes xmlns:wpc="http://schemas.microsoft.com/office/word/2010/wordprocessingCanvas" xmlns:mc="http://schemas.openxmlformats.org/markup-compatibility/2006" xmlns:o="urn:schemas-microsoft-com:office:office" xmlns:r="http://schemas.openxmlformats.org/officeDocument/2006/relationships" xmlns:m="http://schemas.openxmlformats.org/officeDocument/2006/math" xmlns:v="urn:schemas-microsoft-com:vml" xmlns:wp14="http://schemas.microsoft.com/office/word/2010/wordprocessingDrawing" xmlns:wp="http://schemas.openxmlformats.org/drawingml/2006/wordprocessingDrawing" xmlns:w10="urn:schemas-microsoft-com:office:word" xmlns:w="http://schemas.openxmlformats.org/wordprocessingml/2006/main" xmlns:w14="http://schemas.microsoft.com/office/word/2010/wordml" xmlns:w15="http://schemas.microsoft.com/office/word/2012/wordml" xmlns:wpg="http://schemas.microsoft.com/office/word/2010/wordprocessingGroup" xmlns:wpi="http://schemas.microsoft.com/office/word/2010/wordprocessingInk" xmlns:wne="http://schemas.microsoft.com/office/word/2006/wordml" xmlns:wps="http://schemas.microsoft.com/office/word/2010/wordprocessingShape" mc:Ignorable="w14 w15 wp14">
+<w:endnotes xmlns:wpc="http://schemas.microsoft.com/office/word/2010/wordprocessingCanvas" xmlns:cx="http://schemas.microsoft.com/office/drawing/2014/chartex" xmlns:cx1="http://schemas.microsoft.com/office/drawing/2015/9/8/chartex" xmlns:cx2="http://schemas.microsoft.com/office/drawing/2015/10/21/chartex" xmlns:cx3="http://schemas.microsoft.com/office/drawing/2016/5/9/chartex" xmlns:cx4="http://schemas.microsoft.com/office/drawing/2016/5/10/chartex" xmlns:cx5="http://schemas.microsoft.com/office/drawing/2016/5/11/chartex" xmlns:cx6="http://schemas.microsoft.com/office/drawing/2016/5/12/chartex" xmlns:cx7="http://schemas.microsoft.com/office/drawing/2016/5/13/chartex" xmlns:cx8="http://schemas.microsoft.com/office/drawing/2016/5/14/chartex" xmlns:mc="http://schemas.openxmlformats.org/markup-compatibility/2006" xmlns:aink="http://schemas.microsoft.com/office/drawing/2016/ink" xmlns:am3d="http://schemas.microsoft.com/office/drawing/2017/model3d" xmlns:o="urn:schemas-microsoft-com:office:office" xmlns:r="http://schemas.openxmlformats.org/officeDocument/2006/relationships" xmlns:m="http://schemas.openxmlformats.org/officeDocument/2006/math" xmlns:v="urn:schemas-microsoft-com:vml" xmlns:wp14="http://schemas.microsoft.com/office/word/2010/wordprocessingDrawing" xmlns:wp="http://schemas.openxmlformats.org/drawingml/2006/wordprocessingDrawing" xmlns:w10="urn:schemas-microsoft-com:office:word" xmlns:w="http://schemas.openxmlformats.org/wordprocessingml/2006/main" xmlns:w14="http://schemas.microsoft.com/office/word/2010/wordml" xmlns:w15="http://schemas.microsoft.com/office/word/2012/wordml" xmlns:w16cex="http://schemas.microsoft.com/office/word/2018/wordml/cex" xmlns:w16cid="http://schemas.microsoft.com/office/word/2016/wordml/cid" xmlns:w16="http://schemas.microsoft.com/office/word/2018/wordml" xmlns:w16se="http://schemas.microsoft.com/office/word/2015/wordml/symex" xmlns:wpg="http://schemas.microsoft.com/office/word/2010/wordprocessingGroup" xmlns:wpi="http://schemas.microsoft.com/office/word/2010/wordprocessingInk" xmlns:wne="http://schemas.microsoft.com/office/word/2006/wordml" xmlns:wps="http://schemas.microsoft.com/office/word/2010/wordprocessingShape" mc:Ignorable="w14 w15 w16se w16cid w16 w16cex wp14">
   <w:endnote w:type="separator" w:id="-1">
     <w:p>
       <w:pPr>
@@ -3493,7 +3707,7 @@
 </file>
 
 <file path=word/footer1.xml><?xml version="1.0" encoding="utf-8"?>
-<w:ftr xmlns:wpc="http://schemas.microsoft.com/office/word/2010/wordprocessingCanvas" xmlns:mc="http://schemas.openxmlformats.org/markup-compatibility/2006" xmlns:o="urn:schemas-microsoft-com:office:office" xmlns:r="http://schemas.openxmlformats.org/officeDocument/2006/relationships" xmlns:m="http://schemas.openxmlformats.org/officeDocument/2006/math" xmlns:v="urn:schemas-microsoft-com:vml" xmlns:wp14="http://schemas.microsoft.com/office/word/2010/wordprocessingDrawing" xmlns:wp="http://schemas.openxmlformats.org/drawingml/2006/wordprocessingDrawing" xmlns:w10="urn:schemas-microsoft-com:office:word" xmlns:w="http://schemas.openxmlformats.org/wordprocessingml/2006/main" xmlns:w14="http://schemas.microsoft.com/office/word/2010/wordml" xmlns:w15="http://schemas.microsoft.com/office/word/2012/wordml" xmlns:wpg="http://schemas.microsoft.com/office/word/2010/wordprocessingGroup" xmlns:wpi="http://schemas.microsoft.com/office/word/2010/wordprocessingInk" xmlns:wne="http://schemas.microsoft.com/office/word/2006/wordml" xmlns:wps="http://schemas.microsoft.com/office/word/2010/wordprocessingShape" mc:Ignorable="w14 w15 wp14">
+<w:ftr xmlns:wpc="http://schemas.microsoft.com/office/word/2010/wordprocessingCanvas" xmlns:cx="http://schemas.microsoft.com/office/drawing/2014/chartex" xmlns:cx1="http://schemas.microsoft.com/office/drawing/2015/9/8/chartex" xmlns:cx2="http://schemas.microsoft.com/office/drawing/2015/10/21/chartex" xmlns:cx3="http://schemas.microsoft.com/office/drawing/2016/5/9/chartex" xmlns:cx4="http://schemas.microsoft.com/office/drawing/2016/5/10/chartex" xmlns:cx5="http://schemas.microsoft.com/office/drawing/2016/5/11/chartex" xmlns:cx6="http://schemas.microsoft.com/office/drawing/2016/5/12/chartex" xmlns:cx7="http://schemas.microsoft.com/office/drawing/2016/5/13/chartex" xmlns:cx8="http://schemas.microsoft.com/office/drawing/2016/5/14/chartex" xmlns:mc="http://schemas.openxmlformats.org/markup-compatibility/2006" xmlns:aink="http://schemas.microsoft.com/office/drawing/2016/ink" xmlns:am3d="http://schemas.microsoft.com/office/drawing/2017/model3d" xmlns:o="urn:schemas-microsoft-com:office:office" xmlns:r="http://schemas.openxmlformats.org/officeDocument/2006/relationships" xmlns:m="http://schemas.openxmlformats.org/officeDocument/2006/math" xmlns:v="urn:schemas-microsoft-com:vml" xmlns:wp14="http://schemas.microsoft.com/office/word/2010/wordprocessingDrawing" xmlns:wp="http://schemas.openxmlformats.org/drawingml/2006/wordprocessingDrawing" xmlns:w10="urn:schemas-microsoft-com:office:word" xmlns:w="http://schemas.openxmlformats.org/wordprocessingml/2006/main" xmlns:w14="http://schemas.microsoft.com/office/word/2010/wordml" xmlns:w15="http://schemas.microsoft.com/office/word/2012/wordml" xmlns:w16cex="http://schemas.microsoft.com/office/word/2018/wordml/cex" xmlns:w16cid="http://schemas.microsoft.com/office/word/2016/wordml/cid" xmlns:w16="http://schemas.microsoft.com/office/word/2018/wordml" xmlns:w16se="http://schemas.microsoft.com/office/word/2015/wordml/symex" xmlns:wpg="http://schemas.microsoft.com/office/word/2010/wordprocessingGroup" xmlns:wpi="http://schemas.microsoft.com/office/word/2010/wordprocessingInk" xmlns:wne="http://schemas.microsoft.com/office/word/2006/wordml" xmlns:wps="http://schemas.microsoft.com/office/word/2010/wordprocessingShape" mc:Ignorable="w14 w15 w16se w16cid w16 w16cex wp14">
   <w:p>
     <w:pPr>
       <w:tabs>
@@ -3511,10 +3725,20 @@
     <w:r>
       <w:rPr>
         <w:color w:val="8496B0" w:themeColor="text2" w:themeTint="99"/>
+        <w:spacing w:val="60"/>
         <w:sz w:val="24"/>
         <w:szCs w:val="24"/>
         <w:lang w:val="ko-KR"/>
       </w:rPr>
+      <w:t>페이지</w:t>
+    </w:r>
+    <w:r>
+      <w:rPr>
+        <w:color w:val="8496B0" w:themeColor="text2" w:themeTint="99"/>
+        <w:sz w:val="24"/>
+        <w:szCs w:val="24"/>
+        <w:lang w:val="ko-KR"/>
+      </w:rPr>
       <w:t xml:space="preserve"> </w:t>
     </w:r>
     <w:r>
@@ -3543,13 +3767,12 @@
     </w:r>
     <w:r>
       <w:rPr>
-        <w:noProof/>
         <w:color w:val="323E4F" w:themeColor="text2" w:themeShade="BF"/>
         <w:sz w:val="24"/>
         <w:szCs w:val="24"/>
         <w:lang w:val="ko-KR"/>
       </w:rPr>
-      <w:t>7</w:t>
+      <w:t>1</w:t>
     </w:r>
     <w:r>
       <w:rPr>
@@ -3594,13 +3817,12 @@
     </w:r>
     <w:r>
       <w:rPr>
-        <w:noProof/>
         <w:color w:val="323E4F" w:themeColor="text2" w:themeShade="BF"/>
         <w:sz w:val="24"/>
         <w:szCs w:val="24"/>
         <w:lang w:val="ko-KR"/>
       </w:rPr>
-      <w:t>7</w:t>
+      <w:t>1</w:t>
     </w:r>
     <w:r>
       <w:rPr>
@@ -3620,7 +3842,7 @@
 </file>
 
 <file path=word/footnotes.xml><?xml version="1.0" encoding="utf-8"?>
-<w:footnotes xmlns:wpc="http://schemas.microsoft.com/office/word/2010/wordprocessingCanvas" xmlns:mc="http://schemas.openxmlformats.org/markup-compatibility/2006" xmlns:o="urn:schemas-microsoft-com:office:office" xmlns:r="http://schemas.openxmlformats.org/officeDocument/2006/relationships" xmlns:m="http://schemas.openxmlformats.org/officeDocument/2006/math" xmlns:v="urn:schemas-microsoft-com:vml" xmlns:wp14="http://schemas.microsoft.com/office/word/2010/wordprocessingDrawing" xmlns:wp="http://schemas.openxmlformats.org/drawingml/2006/wordprocessingDrawing" xmlns:w10="urn:schemas-microsoft-com:office:word" xmlns:w="http://schemas.openxmlformats.org/wordprocessingml/2006/main" xmlns:w14="http://schemas.microsoft.com/office/word/2010/wordml" xmlns:w15="http://schemas.microsoft.com/office/word/2012/wordml" xmlns:wpg="http://schemas.microsoft.com/office/word/2010/wordprocessingGroup" xmlns:wpi="http://schemas.microsoft.com/office/word/2010/wordprocessingInk" xmlns:wne="http://schemas.microsoft.com/office/word/2006/wordml" xmlns:wps="http://schemas.microsoft.com/office/word/2010/wordprocessingShape" mc:Ignorable="w14 w15 wp14">
+<w:footnotes xmlns:wpc="http://schemas.microsoft.com/office/word/2010/wordprocessingCanvas" xmlns:cx="http://schemas.microsoft.com/office/drawing/2014/chartex" xmlns:cx1="http://schemas.microsoft.com/office/drawing/2015/9/8/chartex" xmlns:cx2="http://schemas.microsoft.com/office/drawing/2015/10/21/chartex" xmlns:cx3="http://schemas.microsoft.com/office/drawing/2016/5/9/chartex" xmlns:cx4="http://schemas.microsoft.com/office/drawing/2016/5/10/chartex" xmlns:cx5="http://schemas.microsoft.com/office/drawing/2016/5/11/chartex" xmlns:cx6="http://schemas.microsoft.com/office/drawing/2016/5/12/chartex" xmlns:cx7="http://schemas.microsoft.com/office/drawing/2016/5/13/chartex" xmlns:cx8="http://schemas.microsoft.com/office/drawing/2016/5/14/chartex" xmlns:mc="http://schemas.openxmlformats.org/markup-compatibility/2006" xmlns:aink="http://schemas.microsoft.com/office/drawing/2016/ink" xmlns:am3d="http://schemas.microsoft.com/office/drawing/2017/model3d" xmlns:o="urn:schemas-microsoft-com:office:office" xmlns:r="http://schemas.openxmlformats.org/officeDocument/2006/relationships" xmlns:m="http://schemas.openxmlformats.org/officeDocument/2006/math" xmlns:v="urn:schemas-microsoft-com:vml" xmlns:wp14="http://schemas.microsoft.com/office/word/2010/wordprocessingDrawing" xmlns:wp="http://schemas.openxmlformats.org/drawingml/2006/wordprocessingDrawing" xmlns:w10="urn:schemas-microsoft-com:office:word" xmlns:w="http://schemas.openxmlformats.org/wordprocessingml/2006/main" xmlns:w14="http://schemas.microsoft.com/office/word/2010/wordml" xmlns:w15="http://schemas.microsoft.com/office/word/2012/wordml" xmlns:w16cex="http://schemas.microsoft.com/office/word/2018/wordml/cex" xmlns:w16cid="http://schemas.microsoft.com/office/word/2016/wordml/cid" xmlns:w16="http://schemas.microsoft.com/office/word/2018/wordml" xmlns:w16se="http://schemas.microsoft.com/office/word/2015/wordml/symex" xmlns:wpg="http://schemas.microsoft.com/office/word/2010/wordprocessingGroup" xmlns:wpi="http://schemas.microsoft.com/office/word/2010/wordprocessingInk" xmlns:wne="http://schemas.microsoft.com/office/word/2006/wordml" xmlns:wps="http://schemas.microsoft.com/office/word/2010/wordprocessingShape" mc:Ignorable="w14 w15 w16se w16cid w16 w16cex wp14">
   <w:footnote w:type="separator" w:id="-1">
     <w:p>
       <w:pPr>
@@ -3645,8 +3867,8 @@
 </file>
 
 <file path=word/numbering.xml><?xml version="1.0" encoding="utf-8"?>
-<w:numbering xmlns:wpc="http://schemas.microsoft.com/office/word/2010/wordprocessingCanvas" xmlns:mc="http://schemas.openxmlformats.org/markup-compatibility/2006" xmlns:o="urn:schemas-microsoft-com:office:office" xmlns:r="http://schemas.openxmlformats.org/officeDocument/2006/relationships" xmlns:m="http://schemas.openxmlformats.org/officeDocument/2006/math" xmlns:v="urn:schemas-microsoft-com:vml" xmlns:wp14="http://schemas.microsoft.com/office/word/2010/wordprocessingDrawing" xmlns:wp="http://schemas.openxmlformats.org/drawingml/2006/wordprocessingDrawing" xmlns:w10="urn:schemas-microsoft-com:office:word" xmlns:w="http://schemas.openxmlformats.org/wordprocessingml/2006/main" xmlns:w14="http://schemas.microsoft.com/office/word/2010/wordml" xmlns:w15="http://schemas.microsoft.com/office/word/2012/wordml" xmlns:wpg="http://schemas.microsoft.com/office/word/2010/wordprocessingGroup" xmlns:wpi="http://schemas.microsoft.com/office/word/2010/wordprocessingInk" xmlns:wne="http://schemas.microsoft.com/office/word/2006/wordml" xmlns:wps="http://schemas.microsoft.com/office/word/2010/wordprocessingShape" mc:Ignorable="w14 w15 wp14">
-  <w:abstractNum w:abstractNumId="0">
+<w:numbering xmlns:wpc="http://schemas.microsoft.com/office/word/2010/wordprocessingCanvas" xmlns:cx="http://schemas.microsoft.com/office/drawing/2014/chartex" xmlns:cx1="http://schemas.microsoft.com/office/drawing/2015/9/8/chartex" xmlns:cx2="http://schemas.microsoft.com/office/drawing/2015/10/21/chartex" xmlns:cx3="http://schemas.microsoft.com/office/drawing/2016/5/9/chartex" xmlns:cx4="http://schemas.microsoft.com/office/drawing/2016/5/10/chartex" xmlns:cx5="http://schemas.microsoft.com/office/drawing/2016/5/11/chartex" xmlns:cx6="http://schemas.microsoft.com/office/drawing/2016/5/12/chartex" xmlns:cx7="http://schemas.microsoft.com/office/drawing/2016/5/13/chartex" xmlns:cx8="http://schemas.microsoft.com/office/drawing/2016/5/14/chartex" xmlns:mc="http://schemas.openxmlformats.org/markup-compatibility/2006" xmlns:aink="http://schemas.microsoft.com/office/drawing/2016/ink" xmlns:am3d="http://schemas.microsoft.com/office/drawing/2017/model3d" xmlns:o="urn:schemas-microsoft-com:office:office" xmlns:r="http://schemas.openxmlformats.org/officeDocument/2006/relationships" xmlns:m="http://schemas.openxmlformats.org/officeDocument/2006/math" xmlns:v="urn:schemas-microsoft-com:vml" xmlns:wp14="http://schemas.microsoft.com/office/word/2010/wordprocessingDrawing" xmlns:wp="http://schemas.openxmlformats.org/drawingml/2006/wordprocessingDrawing" xmlns:w10="urn:schemas-microsoft-com:office:word" xmlns:w="http://schemas.openxmlformats.org/wordprocessingml/2006/main" xmlns:w14="http://schemas.microsoft.com/office/word/2010/wordml" xmlns:w15="http://schemas.microsoft.com/office/word/2012/wordml" xmlns:w16cex="http://schemas.microsoft.com/office/word/2018/wordml/cex" xmlns:w16cid="http://schemas.microsoft.com/office/word/2016/wordml/cid" xmlns:w16="http://schemas.microsoft.com/office/word/2018/wordml" xmlns:w16se="http://schemas.microsoft.com/office/word/2015/wordml/symex" xmlns:wpg="http://schemas.microsoft.com/office/word/2010/wordprocessingGroup" xmlns:wpi="http://schemas.microsoft.com/office/word/2010/wordprocessingInk" xmlns:wne="http://schemas.microsoft.com/office/word/2006/wordml" xmlns:wps="http://schemas.microsoft.com/office/word/2010/wordprocessingShape" mc:Ignorable="w14 w15 w16se w16cid w16 w16cex wp14">
+  <w:abstractNum w:abstractNumId="0" w15:restartNumberingAfterBreak="0">
     <w:nsid w:val="120F7F63"/>
     <w:multiLevelType w:val="hybridMultilevel"/>
     <w:tmpl w:val="45261D82"/>
@@ -3759,7 +3981,7 @@
       </w:rPr>
     </w:lvl>
   </w:abstractNum>
-  <w:abstractNum w:abstractNumId="1">
+  <w:abstractNum w:abstractNumId="1" w15:restartNumberingAfterBreak="0">
     <w:nsid w:val="62A221BC"/>
     <w:multiLevelType w:val="hybridMultilevel"/>
     <w:tmpl w:val="1C2C3630"/>
@@ -3872,7 +4094,7 @@
       </w:rPr>
     </w:lvl>
   </w:abstractNum>
-  <w:abstractNum w:abstractNumId="2">
+  <w:abstractNum w:abstractNumId="2" w15:restartNumberingAfterBreak="0">
     <w:nsid w:val="638704EF"/>
     <w:multiLevelType w:val="hybridMultilevel"/>
     <w:tmpl w:val="0BA4D92C"/>
@@ -3998,7 +4220,7 @@
 </file>
 
 <file path=word/styles.xml><?xml version="1.0" encoding="utf-8"?>
-<w:styles xmlns:mc="http://schemas.openxmlformats.org/markup-compatibility/2006" xmlns:r="http://schemas.openxmlformats.org/officeDocument/2006/relationships" xmlns:w="http://schemas.openxmlformats.org/wordprocessingml/2006/main" xmlns:w14="http://schemas.microsoft.com/office/word/2010/wordml" xmlns:w15="http://schemas.microsoft.com/office/word/2012/wordml" mc:Ignorable="w14 w15">
+<w:styles xmlns:mc="http://schemas.openxmlformats.org/markup-compatibility/2006" xmlns:r="http://schemas.openxmlformats.org/officeDocument/2006/relationships" xmlns:w="http://schemas.openxmlformats.org/wordprocessingml/2006/main" xmlns:w14="http://schemas.microsoft.com/office/word/2010/wordml" xmlns:w15="http://schemas.microsoft.com/office/word/2012/wordml" xmlns:w16cex="http://schemas.microsoft.com/office/word/2018/wordml/cex" xmlns:w16cid="http://schemas.microsoft.com/office/word/2016/wordml/cid" xmlns:w16="http://schemas.microsoft.com/office/word/2018/wordml" xmlns:w16se="http://schemas.microsoft.com/office/word/2015/wordml/symex" mc:Ignorable="w14 w15 w16se w16cid w16 w16cex">
   <w:docDefaults>
     <w:rPrDefault>
       <w:rPr>
@@ -4015,7 +4237,7 @@
       </w:pPr>
     </w:pPrDefault>
   </w:docDefaults>
-  <w:latentStyles w:defLockedState="0" w:defUIPriority="99" w:defSemiHidden="0" w:defUnhideWhenUsed="0" w:defQFormat="0" w:count="371">
+  <w:latentStyles w:defLockedState="0" w:defUIPriority="99" w:defSemiHidden="0" w:defUnhideWhenUsed="0" w:defQFormat="0" w:count="376">
     <w:lsdException w:name="Normal" w:uiPriority="0" w:qFormat="1"/>
     <w:lsdException w:name="heading 1" w:uiPriority="9" w:qFormat="1"/>
     <w:lsdException w:name="heading 2" w:semiHidden="1" w:uiPriority="9" w:unhideWhenUsed="1" w:qFormat="1"/>
@@ -4387,6 +4609,11 @@
     <w:lsdException w:name="List Table 5 Dark Accent 6" w:uiPriority="50"/>
     <w:lsdException w:name="List Table 6 Colorful Accent 6" w:uiPriority="51"/>
     <w:lsdException w:name="List Table 7 Colorful Accent 6" w:uiPriority="52"/>
+    <w:lsdException w:name="Mention" w:semiHidden="1" w:unhideWhenUsed="1"/>
+    <w:lsdException w:name="Smart Hyperlink" w:semiHidden="1" w:unhideWhenUsed="1"/>
+    <w:lsdException w:name="Hashtag" w:semiHidden="1" w:unhideWhenUsed="1"/>
+    <w:lsdException w:name="Unresolved Mention" w:semiHidden="1" w:unhideWhenUsed="1"/>
+    <w:lsdException w:name="Smart Link" w:semiHidden="1" w:unhideWhenUsed="1"/>
   </w:latentStyles>
   <w:style w:type="paragraph" w:default="1" w:styleId="a">
     <w:name w:val="Normal"/>
@@ -4455,7 +4682,6 @@
   <w:style w:type="character" w:default="1" w:styleId="a0">
     <w:name w:val="Default Paragraph Font"/>
     <w:uiPriority w:val="1"/>
-    <w:semiHidden/>
     <w:unhideWhenUsed/>
   </w:style>
   <w:style w:type="table" w:default="1" w:styleId="a1">
@@ -4707,7 +4933,6 @@
       <w:spacing w:after="0" w:line="240" w:lineRule="auto"/>
     </w:pPr>
     <w:tblPr>
-      <w:tblInd w:w="0" w:type="dxa"/>
       <w:tblBorders>
         <w:top w:val="single" w:sz="4" w:space="0" w:color="auto"/>
         <w:left w:val="single" w:sz="4" w:space="0" w:color="auto"/>
@@ -4716,12 +4941,6 @@
         <w:insideH w:val="single" w:sz="4" w:space="0" w:color="auto"/>
         <w:insideV w:val="single" w:sz="4" w:space="0" w:color="auto"/>
       </w:tblBorders>
-      <w:tblCellMar>
-        <w:top w:w="0" w:type="dxa"/>
-        <w:left w:w="108" w:type="dxa"/>
-        <w:bottom w:w="0" w:type="dxa"/>
-        <w:right w:w="108" w:type="dxa"/>
-      </w:tblCellMar>
     </w:tblPr>
   </w:style>
   <w:style w:type="table" w:styleId="11">
@@ -4735,7 +4954,6 @@
     <w:tblPr>
       <w:tblStyleRowBandSize w:val="1"/>
       <w:tblStyleColBandSize w:val="1"/>
-      <w:tblInd w:w="0" w:type="dxa"/>
       <w:tblBorders>
         <w:top w:val="single" w:sz="4" w:space="0" w:color="999999" w:themeColor="text1" w:themeTint="66"/>
         <w:left w:val="single" w:sz="4" w:space="0" w:color="999999" w:themeColor="text1" w:themeTint="66"/>
@@ -4744,12 +4962,6 @@
         <w:insideH w:val="single" w:sz="4" w:space="0" w:color="999999" w:themeColor="text1" w:themeTint="66"/>
         <w:insideV w:val="single" w:sz="4" w:space="0" w:color="999999" w:themeColor="text1" w:themeTint="66"/>
       </w:tblBorders>
-      <w:tblCellMar>
-        <w:top w:w="0" w:type="dxa"/>
-        <w:left w:w="108" w:type="dxa"/>
-        <w:bottom w:w="0" w:type="dxa"/>
-        <w:right w:w="108" w:type="dxa"/>
-      </w:tblCellMar>
     </w:tblPr>
     <w:tblStylePr w:type="firstRow">
       <w:rPr>
@@ -4867,13 +5079,6 @@
     <w:tblPr>
       <w:tblStyleRowBandSize w:val="1"/>
       <w:tblStyleColBandSize w:val="1"/>
-      <w:tblInd w:w="0" w:type="dxa"/>
-      <w:tblCellMar>
-        <w:top w:w="0" w:type="dxa"/>
-        <w:left w:w="108" w:type="dxa"/>
-        <w:bottom w:w="0" w:type="dxa"/>
-        <w:right w:w="108" w:type="dxa"/>
-      </w:tblCellMar>
     </w:tblPr>
     <w:tblStylePr w:type="firstRow">
       <w:rPr>
@@ -4967,13 +5172,6 @@
     <w:tblPr>
       <w:tblStyleRowBandSize w:val="1"/>
       <w:tblStyleColBandSize w:val="1"/>
-      <w:tblInd w:w="0" w:type="dxa"/>
-      <w:tblCellMar>
-        <w:top w:w="0" w:type="dxa"/>
-        <w:left w:w="108" w:type="dxa"/>
-        <w:bottom w:w="0" w:type="dxa"/>
-        <w:right w:w="108" w:type="dxa"/>
-      </w:tblCellMar>
     </w:tblPr>
     <w:tblStylePr w:type="firstRow">
       <w:rPr>
@@ -5097,13 +5295,6 @@
     <w:tblPr>
       <w:tblStyleRowBandSize w:val="1"/>
       <w:tblStyleColBandSize w:val="1"/>
-      <w:tblInd w:w="0" w:type="dxa"/>
-      <w:tblCellMar>
-        <w:top w:w="0" w:type="dxa"/>
-        <w:left w:w="108" w:type="dxa"/>
-        <w:bottom w:w="0" w:type="dxa"/>
-        <w:right w:w="108" w:type="dxa"/>
-      </w:tblCellMar>
     </w:tblPr>
     <w:tblStylePr w:type="firstRow">
       <w:rPr>
@@ -5224,7 +5415,6 @@
     <w:tblPr>
       <w:tblStyleRowBandSize w:val="1"/>
       <w:tblStyleColBandSize w:val="1"/>
-      <w:tblInd w:w="0" w:type="dxa"/>
       <w:tblBorders>
         <w:top w:val="single" w:sz="4" w:space="0" w:color="666666" w:themeColor="text1" w:themeTint="99"/>
         <w:left w:val="single" w:sz="4" w:space="0" w:color="666666" w:themeColor="text1" w:themeTint="99"/>
@@ -5233,12 +5423,6 @@
         <w:insideH w:val="single" w:sz="4" w:space="0" w:color="666666" w:themeColor="text1" w:themeTint="99"/>
         <w:insideV w:val="single" w:sz="4" w:space="0" w:color="666666" w:themeColor="text1" w:themeTint="99"/>
       </w:tblBorders>
-      <w:tblCellMar>
-        <w:top w:w="0" w:type="dxa"/>
-        <w:left w:w="108" w:type="dxa"/>
-        <w:bottom w:w="0" w:type="dxa"/>
-        <w:right w:w="108" w:type="dxa"/>
-      </w:tblCellMar>
     </w:tblPr>
     <w:tblStylePr w:type="firstRow">
       <w:rPr>
@@ -5659,7 +5843,7 @@
 </file>
 
 <file path=customXml/itemProps1.xml><?xml version="1.0" encoding="utf-8"?>
-<ds:datastoreItem xmlns:ds="http://schemas.openxmlformats.org/officeDocument/2006/customXml" ds:itemID="{BCAEB103-BB16-4403-9EC1-36CC512A85B4}">
+<ds:datastoreItem xmlns:ds="http://schemas.openxmlformats.org/officeDocument/2006/customXml" ds:itemID="{BB8EFB9E-C9DA-4622-81C4-F487102D90C3}">
   <ds:schemaRefs>
     <ds:schemaRef ds:uri="http://schemas.openxmlformats.org/officeDocument/2006/bibliography"/>
   </ds:schemaRefs>

</xml_diff>

<commit_message>
Edit Exeption do something and Update Doc
</commit_message>
<xml_diff>
--- a/SHP to XODR Doc.docx
+++ b/SHP to XODR Doc.docx
@@ -636,21 +636,7 @@
               <w:rPr>
                 <w:rFonts w:hint="eastAsia"/>
               </w:rPr>
-              <w:t xml:space="preserve">을 </w:t>
-            </w:r>
-            <w:proofErr w:type="gramStart"/>
-            <w:r>
-              <w:rPr>
-                <w:rFonts w:hint="eastAsia"/>
-              </w:rPr>
-              <w:t>생성 하는</w:t>
-            </w:r>
-            <w:proofErr w:type="gramEnd"/>
-            <w:r>
-              <w:rPr>
-                <w:rFonts w:hint="eastAsia"/>
-              </w:rPr>
-              <w:t xml:space="preserve"> 모듈</w:t>
+              <w:t>을 생성 하는 모듈</w:t>
             </w:r>
           </w:p>
         </w:tc>
@@ -759,19 +745,11 @@
             <w:r>
               <w:t xml:space="preserve">shape </w:t>
             </w:r>
-            <w:proofErr w:type="gramStart"/>
-            <w:r>
-              <w:rPr>
-                <w:rFonts w:hint="eastAsia"/>
-              </w:rPr>
-              <w:t>file 으로</w:t>
-            </w:r>
-            <w:proofErr w:type="gramEnd"/>
-            <w:r>
-              <w:rPr>
-                <w:rFonts w:hint="eastAsia"/>
-              </w:rPr>
-              <w:t xml:space="preserve"> 출력하는 모듈</w:t>
+            <w:r>
+              <w:rPr>
+                <w:rFonts w:hint="eastAsia"/>
+              </w:rPr>
+              <w:t>file 으로 출력하는 모듈</w:t>
             </w:r>
           </w:p>
         </w:tc>
@@ -1227,7 +1205,6 @@
               <w:cnfStyle w:val="000000000000" w:firstRow="0" w:lastRow="0" w:firstColumn="0" w:lastColumn="0" w:oddVBand="0" w:evenVBand="0" w:oddHBand="0" w:evenHBand="0" w:firstRowFirstColumn="0" w:firstRowLastColumn="0" w:lastRowFirstColumn="0" w:lastRowLastColumn="0"/>
             </w:pPr>
             <w:proofErr w:type="spellStart"/>
-            <w:proofErr w:type="gramStart"/>
             <w:r>
               <w:rPr>
                 <w:rFonts w:hint="eastAsia"/>
@@ -1238,7 +1215,6 @@
               <w:t>ystem.Windws.Froms.Form</w:t>
             </w:r>
             <w:proofErr w:type="spellEnd"/>
-            <w:proofErr w:type="gramEnd"/>
           </w:p>
         </w:tc>
         <w:tc>
@@ -1301,7 +1277,6 @@
               <w:cnfStyle w:val="000000000000" w:firstRow="0" w:lastRow="0" w:firstColumn="0" w:lastColumn="0" w:oddVBand="0" w:evenVBand="0" w:oddHBand="0" w:evenHBand="0" w:firstRowFirstColumn="0" w:firstRowLastColumn="0" w:lastRowFirstColumn="0" w:lastRowLastColumn="0"/>
             </w:pPr>
             <w:proofErr w:type="spellStart"/>
-            <w:proofErr w:type="gramStart"/>
             <w:r>
               <w:rPr>
                 <w:rFonts w:hint="eastAsia"/>
@@ -1312,7 +1287,6 @@
               <w:t>ystem.Windws.Froms.Button</w:t>
             </w:r>
             <w:proofErr w:type="spellEnd"/>
-            <w:proofErr w:type="gramEnd"/>
           </w:p>
         </w:tc>
         <w:tc>
@@ -1380,7 +1354,6 @@
               <w:cnfStyle w:val="000000000000" w:firstRow="0" w:lastRow="0" w:firstColumn="0" w:lastColumn="0" w:oddVBand="0" w:evenVBand="0" w:oddHBand="0" w:evenHBand="0" w:firstRowFirstColumn="0" w:firstRowLastColumn="0" w:lastRowFirstColumn="0" w:lastRowLastColumn="0"/>
             </w:pPr>
             <w:proofErr w:type="spellStart"/>
-            <w:proofErr w:type="gramStart"/>
             <w:r>
               <w:rPr>
                 <w:rFonts w:hint="eastAsia"/>
@@ -1391,7 +1364,6 @@
               <w:t>ystem.Windws.Froms.Label</w:t>
             </w:r>
             <w:proofErr w:type="spellEnd"/>
-            <w:proofErr w:type="gramEnd"/>
           </w:p>
         </w:tc>
         <w:tc>
@@ -1460,7 +1432,6 @@
               <w:cnfStyle w:val="000000000000" w:firstRow="0" w:lastRow="0" w:firstColumn="0" w:lastColumn="0" w:oddVBand="0" w:evenVBand="0" w:oddHBand="0" w:evenHBand="0" w:firstRowFirstColumn="0" w:firstRowLastColumn="0" w:lastRowFirstColumn="0" w:lastRowLastColumn="0"/>
             </w:pPr>
             <w:proofErr w:type="spellStart"/>
-            <w:proofErr w:type="gramStart"/>
             <w:r>
               <w:rPr>
                 <w:rFonts w:hint="eastAsia"/>
@@ -1471,7 +1442,6 @@
               <w:t>ystem.Windws.Froms.Label</w:t>
             </w:r>
             <w:proofErr w:type="spellEnd"/>
-            <w:proofErr w:type="gramEnd"/>
           </w:p>
         </w:tc>
         <w:tc>
@@ -1531,7 +1501,6 @@
               <w:cnfStyle w:val="000000000000" w:firstRow="0" w:lastRow="0" w:firstColumn="0" w:lastColumn="0" w:oddVBand="0" w:evenVBand="0" w:oddHBand="0" w:evenHBand="0" w:firstRowFirstColumn="0" w:firstRowLastColumn="0" w:lastRowFirstColumn="0" w:lastRowLastColumn="0"/>
             </w:pPr>
             <w:proofErr w:type="spellStart"/>
-            <w:proofErr w:type="gramStart"/>
             <w:r>
               <w:rPr>
                 <w:rFonts w:hint="eastAsia"/>
@@ -1548,7 +1517,6 @@
               <w:t>TextBox</w:t>
             </w:r>
             <w:proofErr w:type="spellEnd"/>
-            <w:proofErr w:type="gramEnd"/>
           </w:p>
         </w:tc>
         <w:tc>
@@ -1623,7 +1591,6 @@
               <w:cnfStyle w:val="000000000000" w:firstRow="0" w:lastRow="0" w:firstColumn="0" w:lastColumn="0" w:oddVBand="0" w:evenVBand="0" w:oddHBand="0" w:evenHBand="0" w:firstRowFirstColumn="0" w:firstRowLastColumn="0" w:lastRowFirstColumn="0" w:lastRowLastColumn="0"/>
             </w:pPr>
             <w:proofErr w:type="spellStart"/>
-            <w:proofErr w:type="gramStart"/>
             <w:r>
               <w:rPr>
                 <w:rFonts w:hint="eastAsia"/>
@@ -1640,7 +1607,6 @@
               <w:t>Button</w:t>
             </w:r>
             <w:proofErr w:type="spellEnd"/>
-            <w:proofErr w:type="gramEnd"/>
           </w:p>
         </w:tc>
         <w:tc>
@@ -1717,7 +1683,6 @@
               <w:cnfStyle w:val="000000000000" w:firstRow="0" w:lastRow="0" w:firstColumn="0" w:lastColumn="0" w:oddVBand="0" w:evenVBand="0" w:oddHBand="0" w:evenHBand="0" w:firstRowFirstColumn="0" w:firstRowLastColumn="0" w:lastRowFirstColumn="0" w:lastRowLastColumn="0"/>
             </w:pPr>
             <w:proofErr w:type="spellStart"/>
-            <w:proofErr w:type="gramStart"/>
             <w:r>
               <w:rPr>
                 <w:rFonts w:hint="eastAsia"/>
@@ -1728,7 +1693,6 @@
               <w:t>ystem.Windws.Froms.Label</w:t>
             </w:r>
             <w:proofErr w:type="spellEnd"/>
-            <w:proofErr w:type="gramEnd"/>
           </w:p>
         </w:tc>
         <w:tc>
@@ -1788,7 +1752,6 @@
               <w:cnfStyle w:val="000000000000" w:firstRow="0" w:lastRow="0" w:firstColumn="0" w:lastColumn="0" w:oddVBand="0" w:evenVBand="0" w:oddHBand="0" w:evenHBand="0" w:firstRowFirstColumn="0" w:firstRowLastColumn="0" w:lastRowFirstColumn="0" w:lastRowLastColumn="0"/>
             </w:pPr>
             <w:proofErr w:type="spellStart"/>
-            <w:proofErr w:type="gramStart"/>
             <w:r>
               <w:rPr>
                 <w:rFonts w:hint="eastAsia"/>
@@ -1805,7 +1768,6 @@
               <w:t>TextBox</w:t>
             </w:r>
             <w:proofErr w:type="spellEnd"/>
-            <w:proofErr w:type="gramEnd"/>
           </w:p>
         </w:tc>
         <w:tc>
@@ -1882,7 +1844,6 @@
               <w:cnfStyle w:val="000000000000" w:firstRow="0" w:lastRow="0" w:firstColumn="0" w:lastColumn="0" w:oddVBand="0" w:evenVBand="0" w:oddHBand="0" w:evenHBand="0" w:firstRowFirstColumn="0" w:firstRowLastColumn="0" w:lastRowFirstColumn="0" w:lastRowLastColumn="0"/>
             </w:pPr>
             <w:proofErr w:type="spellStart"/>
-            <w:proofErr w:type="gramStart"/>
             <w:r>
               <w:rPr>
                 <w:rFonts w:hint="eastAsia"/>
@@ -1899,7 +1860,6 @@
               <w:t>Button</w:t>
             </w:r>
             <w:proofErr w:type="spellEnd"/>
-            <w:proofErr w:type="gramEnd"/>
           </w:p>
         </w:tc>
         <w:tc>
@@ -1972,7 +1932,6 @@
               <w:cnfStyle w:val="000000000000" w:firstRow="0" w:lastRow="0" w:firstColumn="0" w:lastColumn="0" w:oddVBand="0" w:evenVBand="0" w:oddHBand="0" w:evenHBand="0" w:firstRowFirstColumn="0" w:firstRowLastColumn="0" w:lastRowFirstColumn="0" w:lastRowLastColumn="0"/>
             </w:pPr>
             <w:proofErr w:type="spellStart"/>
-            <w:proofErr w:type="gramStart"/>
             <w:r>
               <w:rPr>
                 <w:rFonts w:hint="eastAsia"/>
@@ -1989,7 +1948,6 @@
               <w:t>Timer</w:t>
             </w:r>
             <w:proofErr w:type="spellEnd"/>
-            <w:proofErr w:type="gramEnd"/>
           </w:p>
         </w:tc>
         <w:tc>
@@ -2026,7 +1984,6 @@
     <w:p/>
     <w:p>
       <w:proofErr w:type="spellStart"/>
-      <w:proofErr w:type="gramStart"/>
       <w:r>
         <w:rPr>
           <w:rFonts w:hint="eastAsia"/>
@@ -2043,7 +2000,6 @@
         </w:rPr>
         <w:t>:</w:t>
       </w:r>
-      <w:proofErr w:type="gramEnd"/>
       <w:r>
         <w:t xml:space="preserve"> </w:t>
       </w:r>
@@ -3353,14 +3309,7 @@
         <w:rPr>
           <w:rFonts w:hint="eastAsia"/>
         </w:rPr>
-        <w:t>Sel_</w:t>
-      </w:r>
-      <w:proofErr w:type="gramStart"/>
-      <w:r>
-        <w:rPr>
-          <w:rFonts w:hint="eastAsia"/>
-        </w:rPr>
-        <w:t>Path</w:t>
+        <w:t>Sel_Path</w:t>
       </w:r>
       <w:proofErr w:type="spellEnd"/>
       <w:r>
@@ -3372,7 +3321,6 @@
         </w:rPr>
         <w:t>:</w:t>
       </w:r>
-      <w:proofErr w:type="gramEnd"/>
       <w:r>
         <w:t xml:space="preserve"> </w:t>
       </w:r>
@@ -3690,11 +3638,7 @@
             </w:r>
             <w:proofErr w:type="spellStart"/>
             <w:r>
-              <w:t>Sel_path_</w:t>
-            </w:r>
-            <w:proofErr w:type="gramStart"/>
-            <w:r>
-              <w:t>lab</w:t>
+              <w:t>Sel_path_lab</w:t>
             </w:r>
             <w:proofErr w:type="spellEnd"/>
             <w:r>
@@ -3704,14 +3648,7 @@
               <w:rPr>
                 <w:rFonts w:hint="eastAsia"/>
               </w:rPr>
-              <w:t>에</w:t>
-            </w:r>
-            <w:proofErr w:type="gramEnd"/>
-            <w:r>
-              <w:rPr>
-                <w:rFonts w:hint="eastAsia"/>
-              </w:rPr>
-              <w:t xml:space="preserve"> </w:t>
+              <w:t xml:space="preserve">에 </w:t>
             </w:r>
             <w:r>
               <w:t>Not Selecte</w:t>
@@ -3971,19 +3908,11 @@
         <w:t>Out_</w:t>
       </w:r>
       <w:r>
-        <w:t>ref_</w:t>
-      </w:r>
-      <w:proofErr w:type="gramStart"/>
-      <w:r>
-        <w:t>shape</w:t>
+        <w:t>ref_shape</w:t>
       </w:r>
       <w:proofErr w:type="spellEnd"/>
       <w:r>
-        <w:t xml:space="preserve"> :</w:t>
-      </w:r>
-      <w:proofErr w:type="gramEnd"/>
-      <w:r>
-        <w:t xml:space="preserve"> </w:t>
+        <w:t xml:space="preserve"> : </w:t>
       </w:r>
       <w:r>
         <w:rPr>
@@ -4267,14 +4196,7 @@
         <w:rPr>
           <w:rFonts w:hint="eastAsia"/>
         </w:rPr>
-        <w:t>Out_</w:t>
-      </w:r>
-      <w:proofErr w:type="gramStart"/>
-      <w:r>
-        <w:rPr>
-          <w:rFonts w:hint="eastAsia"/>
-        </w:rPr>
-        <w:t>xodr</w:t>
+        <w:t>Out_xodr</w:t>
       </w:r>
       <w:proofErr w:type="spellEnd"/>
       <w:r>
@@ -4286,7 +4208,6 @@
         </w:rPr>
         <w:t>:</w:t>
       </w:r>
-      <w:proofErr w:type="gramEnd"/>
       <w:r>
         <w:t xml:space="preserve"> </w:t>
       </w:r>
@@ -4450,6 +4371,1677 @@
           <w:rFonts w:hint="eastAsia"/>
         </w:rPr>
         <w:t>형식을 읽어오는 클래스</w:t>
+      </w:r>
+    </w:p>
+    <w:tbl>
+      <w:tblPr>
+        <w:tblStyle w:val="a8"/>
+        <w:tblW w:w="10485" w:type="dxa"/>
+        <w:tblLook w:val="04A0" w:firstRow="1" w:lastRow="0" w:firstColumn="1" w:lastColumn="0" w:noHBand="0" w:noVBand="1"/>
+      </w:tblPr>
+      <w:tblGrid>
+        <w:gridCol w:w="3256"/>
+        <w:gridCol w:w="1701"/>
+        <w:gridCol w:w="1275"/>
+        <w:gridCol w:w="4253"/>
+      </w:tblGrid>
+      <w:tr>
+        <w:tc>
+          <w:tcPr>
+            <w:tcW w:w="10485" w:type="dxa"/>
+            <w:gridSpan w:val="4"/>
+            <w:vAlign w:val="center"/>
+          </w:tcPr>
+          <w:p>
+            <w:pPr>
+              <w:jc w:val="center"/>
+              <w:rPr>
+                <w:rFonts w:hint="eastAsia"/>
+                <w:b/>
+                <w:bCs/>
+              </w:rPr>
+            </w:pPr>
+            <w:r>
+              <w:rPr>
+                <w:rFonts w:hint="eastAsia"/>
+                <w:b/>
+                <w:bCs/>
+              </w:rPr>
+              <w:t>Const</w:t>
+            </w:r>
+            <w:r>
+              <w:rPr>
+                <w:b/>
+                <w:bCs/>
+              </w:rPr>
+              <w:t xml:space="preserve"> </w:t>
+            </w:r>
+            <w:r>
+              <w:rPr>
+                <w:b/>
+                <w:bCs/>
+              </w:rPr>
+              <w:t>Variable</w:t>
+            </w:r>
+          </w:p>
+        </w:tc>
+      </w:tr>
+      <w:tr>
+        <w:tc>
+          <w:tcPr>
+            <w:tcW w:w="3256" w:type="dxa"/>
+            <w:vAlign w:val="center"/>
+          </w:tcPr>
+          <w:p>
+            <w:pPr>
+              <w:jc w:val="center"/>
+              <w:rPr>
+                <w:rFonts w:hint="eastAsia"/>
+                <w:b/>
+                <w:bCs/>
+              </w:rPr>
+            </w:pPr>
+            <w:r>
+              <w:rPr>
+                <w:rFonts w:hint="eastAsia"/>
+                <w:b/>
+                <w:bCs/>
+              </w:rPr>
+              <w:t>Name</w:t>
+            </w:r>
+          </w:p>
+        </w:tc>
+        <w:tc>
+          <w:tcPr>
+            <w:tcW w:w="1701" w:type="dxa"/>
+            <w:vAlign w:val="center"/>
+          </w:tcPr>
+          <w:p>
+            <w:pPr>
+              <w:jc w:val="center"/>
+              <w:rPr>
+                <w:rFonts w:hint="eastAsia"/>
+                <w:b/>
+                <w:bCs/>
+              </w:rPr>
+            </w:pPr>
+            <w:r>
+              <w:rPr>
+                <w:rFonts w:hint="eastAsia"/>
+                <w:b/>
+                <w:bCs/>
+              </w:rPr>
+              <w:t>Type</w:t>
+            </w:r>
+          </w:p>
+        </w:tc>
+        <w:tc>
+          <w:tcPr>
+            <w:tcW w:w="1275" w:type="dxa"/>
+            <w:vAlign w:val="center"/>
+          </w:tcPr>
+          <w:p>
+            <w:pPr>
+              <w:jc w:val="center"/>
+              <w:rPr>
+                <w:rFonts w:hint="eastAsia"/>
+                <w:b/>
+                <w:bCs/>
+              </w:rPr>
+            </w:pPr>
+            <w:r>
+              <w:rPr>
+                <w:rFonts w:hint="eastAsia"/>
+                <w:b/>
+                <w:bCs/>
+              </w:rPr>
+              <w:t>Data</w:t>
+            </w:r>
+          </w:p>
+        </w:tc>
+        <w:tc>
+          <w:tcPr>
+            <w:tcW w:w="4253" w:type="dxa"/>
+          </w:tcPr>
+          <w:p>
+            <w:pPr>
+              <w:jc w:val="center"/>
+              <w:rPr>
+                <w:rFonts w:hint="eastAsia"/>
+                <w:b/>
+                <w:bCs/>
+              </w:rPr>
+            </w:pPr>
+            <w:r>
+              <w:rPr>
+                <w:rFonts w:hint="eastAsia"/>
+                <w:b/>
+                <w:bCs/>
+              </w:rPr>
+              <w:t>비고</w:t>
+            </w:r>
+          </w:p>
+        </w:tc>
+      </w:tr>
+      <w:tr>
+        <w:tc>
+          <w:tcPr>
+            <w:tcW w:w="3256" w:type="dxa"/>
+          </w:tcPr>
+          <w:p>
+            <w:pPr>
+              <w:rPr>
+                <w:rFonts w:hint="eastAsia"/>
+              </w:rPr>
+            </w:pPr>
+            <w:r>
+              <w:rPr>
+                <w:rFonts w:hint="eastAsia"/>
+              </w:rPr>
+              <w:t>SHPT_NULL</w:t>
+            </w:r>
+          </w:p>
+        </w:tc>
+        <w:tc>
+          <w:tcPr>
+            <w:tcW w:w="1701" w:type="dxa"/>
+            <w:vAlign w:val="center"/>
+          </w:tcPr>
+          <w:p>
+            <w:pPr>
+              <w:jc w:val="center"/>
+              <w:rPr>
+                <w:rFonts w:hint="eastAsia"/>
+              </w:rPr>
+            </w:pPr>
+            <w:r>
+              <w:t>int</w:t>
+            </w:r>
+          </w:p>
+        </w:tc>
+        <w:tc>
+          <w:tcPr>
+            <w:tcW w:w="1275" w:type="dxa"/>
+            <w:vAlign w:val="center"/>
+          </w:tcPr>
+          <w:p>
+            <w:pPr>
+              <w:jc w:val="center"/>
+              <w:rPr>
+                <w:rFonts w:hint="eastAsia"/>
+              </w:rPr>
+            </w:pPr>
+            <w:r>
+              <w:rPr>
+                <w:rFonts w:hint="eastAsia"/>
+              </w:rPr>
+              <w:t>0</w:t>
+            </w:r>
+          </w:p>
+        </w:tc>
+        <w:tc>
+          <w:tcPr>
+            <w:tcW w:w="4253" w:type="dxa"/>
+          </w:tcPr>
+          <w:p>
+            <w:pPr>
+              <w:rPr>
+                <w:rFonts w:hint="eastAsia"/>
+              </w:rPr>
+            </w:pPr>
+          </w:p>
+        </w:tc>
+      </w:tr>
+      <w:tr>
+        <w:tc>
+          <w:tcPr>
+            <w:tcW w:w="3256" w:type="dxa"/>
+          </w:tcPr>
+          <w:p>
+            <w:pPr>
+              <w:rPr>
+                <w:rFonts w:hint="eastAsia"/>
+              </w:rPr>
+            </w:pPr>
+            <w:r>
+              <w:rPr>
+                <w:rFonts w:hint="eastAsia"/>
+              </w:rPr>
+              <w:t>SHPT_</w:t>
+            </w:r>
+            <w:r>
+              <w:rPr>
+                <w:rFonts w:hint="eastAsia"/>
+              </w:rPr>
+              <w:t>POINT</w:t>
+            </w:r>
+          </w:p>
+        </w:tc>
+        <w:tc>
+          <w:tcPr>
+            <w:tcW w:w="1701" w:type="dxa"/>
+            <w:vAlign w:val="center"/>
+          </w:tcPr>
+          <w:p>
+            <w:pPr>
+              <w:jc w:val="center"/>
+              <w:rPr>
+                <w:rFonts w:hint="eastAsia"/>
+              </w:rPr>
+            </w:pPr>
+            <w:r>
+              <w:t>int</w:t>
+            </w:r>
+          </w:p>
+        </w:tc>
+        <w:tc>
+          <w:tcPr>
+            <w:tcW w:w="1275" w:type="dxa"/>
+            <w:vAlign w:val="center"/>
+          </w:tcPr>
+          <w:p>
+            <w:pPr>
+              <w:jc w:val="center"/>
+              <w:rPr>
+                <w:rFonts w:hint="eastAsia"/>
+              </w:rPr>
+            </w:pPr>
+            <w:r>
+              <w:rPr>
+                <w:rFonts w:hint="eastAsia"/>
+              </w:rPr>
+              <w:t>1</w:t>
+            </w:r>
+          </w:p>
+        </w:tc>
+        <w:tc>
+          <w:tcPr>
+            <w:tcW w:w="4253" w:type="dxa"/>
+          </w:tcPr>
+          <w:p>
+            <w:pPr>
+              <w:rPr>
+                <w:rFonts w:hint="eastAsia"/>
+              </w:rPr>
+            </w:pPr>
+            <w:r>
+              <w:rPr>
+                <w:rFonts w:hint="eastAsia"/>
+              </w:rPr>
+              <w:t>X,</w:t>
+            </w:r>
+            <w:r>
+              <w:t xml:space="preserve"> </w:t>
+            </w:r>
+            <w:r>
+              <w:rPr>
+                <w:rFonts w:hint="eastAsia"/>
+              </w:rPr>
+              <w:t>Y좌표를 가짐</w:t>
+            </w:r>
+          </w:p>
+        </w:tc>
+      </w:tr>
+      <w:tr>
+        <w:tc>
+          <w:tcPr>
+            <w:tcW w:w="3256" w:type="dxa"/>
+          </w:tcPr>
+          <w:p>
+            <w:pPr>
+              <w:rPr>
+                <w:rFonts w:hint="eastAsia"/>
+              </w:rPr>
+            </w:pPr>
+            <w:r>
+              <w:rPr>
+                <w:rFonts w:hint="eastAsia"/>
+              </w:rPr>
+              <w:t>SHPT_</w:t>
+            </w:r>
+            <w:r>
+              <w:rPr>
+                <w:rFonts w:hint="eastAsia"/>
+              </w:rPr>
+              <w:t>ARC</w:t>
+            </w:r>
+          </w:p>
+        </w:tc>
+        <w:tc>
+          <w:tcPr>
+            <w:tcW w:w="1701" w:type="dxa"/>
+            <w:vAlign w:val="center"/>
+          </w:tcPr>
+          <w:p>
+            <w:pPr>
+              <w:jc w:val="center"/>
+              <w:rPr>
+                <w:rFonts w:hint="eastAsia"/>
+              </w:rPr>
+            </w:pPr>
+            <w:r>
+              <w:t>int</w:t>
+            </w:r>
+          </w:p>
+        </w:tc>
+        <w:tc>
+          <w:tcPr>
+            <w:tcW w:w="1275" w:type="dxa"/>
+            <w:vAlign w:val="center"/>
+          </w:tcPr>
+          <w:p>
+            <w:pPr>
+              <w:jc w:val="center"/>
+              <w:rPr>
+                <w:rFonts w:hint="eastAsia"/>
+              </w:rPr>
+            </w:pPr>
+            <w:r>
+              <w:rPr>
+                <w:rFonts w:hint="eastAsia"/>
+              </w:rPr>
+              <w:t>3</w:t>
+            </w:r>
+          </w:p>
+        </w:tc>
+        <w:tc>
+          <w:tcPr>
+            <w:tcW w:w="4253" w:type="dxa"/>
+          </w:tcPr>
+          <w:p>
+            <w:pPr>
+              <w:rPr>
+                <w:rFonts w:hint="eastAsia"/>
+              </w:rPr>
+            </w:pPr>
+            <w:r>
+              <w:rPr>
+                <w:rFonts w:hint="eastAsia"/>
+              </w:rPr>
+              <w:t>X,</w:t>
+            </w:r>
+            <w:r>
+              <w:t xml:space="preserve"> </w:t>
+            </w:r>
+            <w:r>
+              <w:rPr>
+                <w:rFonts w:hint="eastAsia"/>
+              </w:rPr>
+              <w:t>Y좌표를 가짐</w:t>
+            </w:r>
+          </w:p>
+        </w:tc>
+      </w:tr>
+      <w:tr>
+        <w:tc>
+          <w:tcPr>
+            <w:tcW w:w="3256" w:type="dxa"/>
+          </w:tcPr>
+          <w:p>
+            <w:pPr>
+              <w:rPr>
+                <w:rFonts w:hint="eastAsia"/>
+              </w:rPr>
+            </w:pPr>
+            <w:r>
+              <w:rPr>
+                <w:rFonts w:hint="eastAsia"/>
+              </w:rPr>
+              <w:t>SHPT_POLYGON</w:t>
+            </w:r>
+          </w:p>
+        </w:tc>
+        <w:tc>
+          <w:tcPr>
+            <w:tcW w:w="1701" w:type="dxa"/>
+            <w:vAlign w:val="center"/>
+          </w:tcPr>
+          <w:p>
+            <w:pPr>
+              <w:jc w:val="center"/>
+              <w:rPr>
+                <w:rFonts w:hint="eastAsia"/>
+              </w:rPr>
+            </w:pPr>
+            <w:r>
+              <w:t>int</w:t>
+            </w:r>
+          </w:p>
+        </w:tc>
+        <w:tc>
+          <w:tcPr>
+            <w:tcW w:w="1275" w:type="dxa"/>
+            <w:vAlign w:val="center"/>
+          </w:tcPr>
+          <w:p>
+            <w:pPr>
+              <w:jc w:val="center"/>
+              <w:rPr>
+                <w:rFonts w:hint="eastAsia"/>
+              </w:rPr>
+            </w:pPr>
+            <w:r>
+              <w:rPr>
+                <w:rFonts w:hint="eastAsia"/>
+              </w:rPr>
+              <w:t>5</w:t>
+            </w:r>
+          </w:p>
+        </w:tc>
+        <w:tc>
+          <w:tcPr>
+            <w:tcW w:w="4253" w:type="dxa"/>
+          </w:tcPr>
+          <w:p>
+            <w:pPr>
+              <w:rPr>
+                <w:rFonts w:hint="eastAsia"/>
+              </w:rPr>
+            </w:pPr>
+            <w:r>
+              <w:rPr>
+                <w:rFonts w:hint="eastAsia"/>
+              </w:rPr>
+              <w:t>X,</w:t>
+            </w:r>
+            <w:r>
+              <w:t xml:space="preserve"> </w:t>
+            </w:r>
+            <w:r>
+              <w:rPr>
+                <w:rFonts w:hint="eastAsia"/>
+              </w:rPr>
+              <w:t>Y좌표를 가짐</w:t>
+            </w:r>
+          </w:p>
+        </w:tc>
+      </w:tr>
+      <w:tr>
+        <w:tc>
+          <w:tcPr>
+            <w:tcW w:w="3256" w:type="dxa"/>
+          </w:tcPr>
+          <w:p>
+            <w:pPr>
+              <w:rPr>
+                <w:rFonts w:hint="eastAsia"/>
+              </w:rPr>
+            </w:pPr>
+            <w:r>
+              <w:rPr>
+                <w:rFonts w:hint="eastAsia"/>
+              </w:rPr>
+              <w:t>SHPT_</w:t>
+            </w:r>
+            <w:r>
+              <w:rPr>
+                <w:rFonts w:hint="eastAsia"/>
+              </w:rPr>
+              <w:t>MULTIPOINT</w:t>
+            </w:r>
+          </w:p>
+        </w:tc>
+        <w:tc>
+          <w:tcPr>
+            <w:tcW w:w="1701" w:type="dxa"/>
+            <w:vAlign w:val="center"/>
+          </w:tcPr>
+          <w:p>
+            <w:pPr>
+              <w:jc w:val="center"/>
+              <w:rPr>
+                <w:rFonts w:hint="eastAsia"/>
+              </w:rPr>
+            </w:pPr>
+            <w:r>
+              <w:t>int</w:t>
+            </w:r>
+          </w:p>
+        </w:tc>
+        <w:tc>
+          <w:tcPr>
+            <w:tcW w:w="1275" w:type="dxa"/>
+            <w:vAlign w:val="center"/>
+          </w:tcPr>
+          <w:p>
+            <w:pPr>
+              <w:jc w:val="center"/>
+              <w:rPr>
+                <w:rFonts w:hint="eastAsia"/>
+              </w:rPr>
+            </w:pPr>
+            <w:r>
+              <w:rPr>
+                <w:rFonts w:hint="eastAsia"/>
+              </w:rPr>
+              <w:t>8</w:t>
+            </w:r>
+          </w:p>
+        </w:tc>
+        <w:tc>
+          <w:tcPr>
+            <w:tcW w:w="4253" w:type="dxa"/>
+          </w:tcPr>
+          <w:p>
+            <w:pPr>
+              <w:rPr>
+                <w:rFonts w:hint="eastAsia"/>
+              </w:rPr>
+            </w:pPr>
+            <w:r>
+              <w:rPr>
+                <w:rFonts w:hint="eastAsia"/>
+              </w:rPr>
+              <w:t>X,</w:t>
+            </w:r>
+            <w:r>
+              <w:t xml:space="preserve"> </w:t>
+            </w:r>
+            <w:r>
+              <w:rPr>
+                <w:rFonts w:hint="eastAsia"/>
+              </w:rPr>
+              <w:t>Y좌표를 가짐</w:t>
+            </w:r>
+          </w:p>
+        </w:tc>
+      </w:tr>
+      <w:tr>
+        <w:tc>
+          <w:tcPr>
+            <w:tcW w:w="3256" w:type="dxa"/>
+          </w:tcPr>
+          <w:p>
+            <w:pPr>
+              <w:rPr>
+                <w:rFonts w:hint="eastAsia"/>
+              </w:rPr>
+            </w:pPr>
+            <w:r>
+              <w:rPr>
+                <w:rFonts w:hint="eastAsia"/>
+              </w:rPr>
+              <w:t>SHPT_</w:t>
+            </w:r>
+            <w:r>
+              <w:rPr>
+                <w:rFonts w:hint="eastAsia"/>
+              </w:rPr>
+              <w:t>POINTZ</w:t>
+            </w:r>
+          </w:p>
+        </w:tc>
+        <w:tc>
+          <w:tcPr>
+            <w:tcW w:w="1701" w:type="dxa"/>
+            <w:vAlign w:val="center"/>
+          </w:tcPr>
+          <w:p>
+            <w:pPr>
+              <w:jc w:val="center"/>
+              <w:rPr>
+                <w:rFonts w:hint="eastAsia"/>
+              </w:rPr>
+            </w:pPr>
+            <w:r>
+              <w:t>int</w:t>
+            </w:r>
+          </w:p>
+        </w:tc>
+        <w:tc>
+          <w:tcPr>
+            <w:tcW w:w="1275" w:type="dxa"/>
+            <w:vAlign w:val="center"/>
+          </w:tcPr>
+          <w:p>
+            <w:pPr>
+              <w:jc w:val="center"/>
+              <w:rPr>
+                <w:rFonts w:hint="eastAsia"/>
+              </w:rPr>
+            </w:pPr>
+            <w:r>
+              <w:rPr>
+                <w:rFonts w:hint="eastAsia"/>
+              </w:rPr>
+              <w:t>11</w:t>
+            </w:r>
+          </w:p>
+        </w:tc>
+        <w:tc>
+          <w:tcPr>
+            <w:tcW w:w="4253" w:type="dxa"/>
+          </w:tcPr>
+          <w:p>
+            <w:pPr>
+              <w:rPr>
+                <w:rFonts w:hint="eastAsia"/>
+              </w:rPr>
+            </w:pPr>
+            <w:r>
+              <w:rPr>
+                <w:rFonts w:hint="eastAsia"/>
+              </w:rPr>
+              <w:t>X,</w:t>
+            </w:r>
+            <w:r>
+              <w:t xml:space="preserve"> </w:t>
+            </w:r>
+            <w:r>
+              <w:rPr>
+                <w:rFonts w:hint="eastAsia"/>
+              </w:rPr>
+              <w:t>Y</w:t>
+            </w:r>
+            <w:r>
+              <w:rPr>
+                <w:rFonts w:hint="eastAsia"/>
+              </w:rPr>
+              <w:t>,</w:t>
+            </w:r>
+            <w:r>
+              <w:t xml:space="preserve"> </w:t>
+            </w:r>
+            <w:r>
+              <w:rPr>
+                <w:rFonts w:hint="eastAsia"/>
+              </w:rPr>
+              <w:t>Z,</w:t>
+            </w:r>
+            <w:r>
+              <w:t xml:space="preserve"> </w:t>
+            </w:r>
+            <w:r>
+              <w:rPr>
+                <w:rFonts w:hint="eastAsia"/>
+              </w:rPr>
+              <w:t>Measure</w:t>
+            </w:r>
+            <w:r>
+              <w:t xml:space="preserve"> </w:t>
+            </w:r>
+            <w:r>
+              <w:rPr>
+                <w:rFonts w:hint="eastAsia"/>
+              </w:rPr>
+              <w:t>값을 가짐</w:t>
+            </w:r>
+          </w:p>
+        </w:tc>
+      </w:tr>
+      <w:tr>
+        <w:tc>
+          <w:tcPr>
+            <w:tcW w:w="3256" w:type="dxa"/>
+          </w:tcPr>
+          <w:p>
+            <w:pPr>
+              <w:rPr>
+                <w:rFonts w:hint="eastAsia"/>
+              </w:rPr>
+            </w:pPr>
+            <w:r>
+              <w:rPr>
+                <w:rFonts w:hint="eastAsia"/>
+              </w:rPr>
+              <w:t>SHPT_</w:t>
+            </w:r>
+            <w:r>
+              <w:rPr>
+                <w:rFonts w:hint="eastAsia"/>
+              </w:rPr>
+              <w:t>ARCZ</w:t>
+            </w:r>
+          </w:p>
+        </w:tc>
+        <w:tc>
+          <w:tcPr>
+            <w:tcW w:w="1701" w:type="dxa"/>
+            <w:vAlign w:val="center"/>
+          </w:tcPr>
+          <w:p>
+            <w:pPr>
+              <w:jc w:val="center"/>
+              <w:rPr>
+                <w:rFonts w:hint="eastAsia"/>
+              </w:rPr>
+            </w:pPr>
+            <w:r>
+              <w:t>int</w:t>
+            </w:r>
+          </w:p>
+        </w:tc>
+        <w:tc>
+          <w:tcPr>
+            <w:tcW w:w="1275" w:type="dxa"/>
+            <w:vAlign w:val="center"/>
+          </w:tcPr>
+          <w:p>
+            <w:pPr>
+              <w:jc w:val="center"/>
+              <w:rPr>
+                <w:rFonts w:hint="eastAsia"/>
+              </w:rPr>
+            </w:pPr>
+            <w:r>
+              <w:rPr>
+                <w:rFonts w:hint="eastAsia"/>
+              </w:rPr>
+              <w:t>13</w:t>
+            </w:r>
+          </w:p>
+        </w:tc>
+        <w:tc>
+          <w:tcPr>
+            <w:tcW w:w="4253" w:type="dxa"/>
+          </w:tcPr>
+          <w:p>
+            <w:pPr>
+              <w:rPr>
+                <w:rFonts w:hint="eastAsia"/>
+              </w:rPr>
+            </w:pPr>
+            <w:r>
+              <w:rPr>
+                <w:rFonts w:hint="eastAsia"/>
+              </w:rPr>
+              <w:t>X,</w:t>
+            </w:r>
+            <w:r>
+              <w:t xml:space="preserve"> </w:t>
+            </w:r>
+            <w:r>
+              <w:rPr>
+                <w:rFonts w:hint="eastAsia"/>
+              </w:rPr>
+              <w:t>Y,</w:t>
+            </w:r>
+            <w:r>
+              <w:t xml:space="preserve"> </w:t>
+            </w:r>
+            <w:r>
+              <w:rPr>
+                <w:rFonts w:hint="eastAsia"/>
+              </w:rPr>
+              <w:t>Z,</w:t>
+            </w:r>
+            <w:r>
+              <w:t xml:space="preserve"> </w:t>
+            </w:r>
+            <w:r>
+              <w:rPr>
+                <w:rFonts w:hint="eastAsia"/>
+              </w:rPr>
+              <w:t>Measure</w:t>
+            </w:r>
+            <w:r>
+              <w:t xml:space="preserve"> </w:t>
+            </w:r>
+            <w:r>
+              <w:rPr>
+                <w:rFonts w:hint="eastAsia"/>
+              </w:rPr>
+              <w:t>값을 가짐</w:t>
+            </w:r>
+          </w:p>
+        </w:tc>
+      </w:tr>
+      <w:tr>
+        <w:tc>
+          <w:tcPr>
+            <w:tcW w:w="3256" w:type="dxa"/>
+          </w:tcPr>
+          <w:p>
+            <w:pPr>
+              <w:rPr>
+                <w:rFonts w:hint="eastAsia"/>
+              </w:rPr>
+            </w:pPr>
+            <w:r>
+              <w:rPr>
+                <w:rFonts w:hint="eastAsia"/>
+              </w:rPr>
+              <w:t>SHPT_</w:t>
+            </w:r>
+            <w:r>
+              <w:rPr>
+                <w:rFonts w:hint="eastAsia"/>
+              </w:rPr>
+              <w:t>POLYGONZ</w:t>
+            </w:r>
+          </w:p>
+        </w:tc>
+        <w:tc>
+          <w:tcPr>
+            <w:tcW w:w="1701" w:type="dxa"/>
+            <w:vAlign w:val="center"/>
+          </w:tcPr>
+          <w:p>
+            <w:pPr>
+              <w:jc w:val="center"/>
+              <w:rPr>
+                <w:rFonts w:hint="eastAsia"/>
+              </w:rPr>
+            </w:pPr>
+            <w:r>
+              <w:t>int</w:t>
+            </w:r>
+          </w:p>
+        </w:tc>
+        <w:tc>
+          <w:tcPr>
+            <w:tcW w:w="1275" w:type="dxa"/>
+            <w:vAlign w:val="center"/>
+          </w:tcPr>
+          <w:p>
+            <w:pPr>
+              <w:jc w:val="center"/>
+              <w:rPr>
+                <w:rFonts w:hint="eastAsia"/>
+              </w:rPr>
+            </w:pPr>
+            <w:r>
+              <w:rPr>
+                <w:rFonts w:hint="eastAsia"/>
+              </w:rPr>
+              <w:t>15</w:t>
+            </w:r>
+          </w:p>
+        </w:tc>
+        <w:tc>
+          <w:tcPr>
+            <w:tcW w:w="4253" w:type="dxa"/>
+          </w:tcPr>
+          <w:p>
+            <w:pPr>
+              <w:rPr>
+                <w:rFonts w:hint="eastAsia"/>
+              </w:rPr>
+            </w:pPr>
+            <w:r>
+              <w:rPr>
+                <w:rFonts w:hint="eastAsia"/>
+              </w:rPr>
+              <w:t>X,</w:t>
+            </w:r>
+            <w:r>
+              <w:t xml:space="preserve"> </w:t>
+            </w:r>
+            <w:r>
+              <w:rPr>
+                <w:rFonts w:hint="eastAsia"/>
+              </w:rPr>
+              <w:t>Y,</w:t>
+            </w:r>
+            <w:r>
+              <w:t xml:space="preserve"> </w:t>
+            </w:r>
+            <w:r>
+              <w:rPr>
+                <w:rFonts w:hint="eastAsia"/>
+              </w:rPr>
+              <w:t>Z,</w:t>
+            </w:r>
+            <w:r>
+              <w:t xml:space="preserve"> </w:t>
+            </w:r>
+            <w:r>
+              <w:rPr>
+                <w:rFonts w:hint="eastAsia"/>
+              </w:rPr>
+              <w:t>Measure</w:t>
+            </w:r>
+            <w:r>
+              <w:t xml:space="preserve"> </w:t>
+            </w:r>
+            <w:r>
+              <w:rPr>
+                <w:rFonts w:hint="eastAsia"/>
+              </w:rPr>
+              <w:t>값을 가짐</w:t>
+            </w:r>
+          </w:p>
+        </w:tc>
+      </w:tr>
+      <w:tr>
+        <w:tc>
+          <w:tcPr>
+            <w:tcW w:w="3256" w:type="dxa"/>
+          </w:tcPr>
+          <w:p>
+            <w:pPr>
+              <w:rPr>
+                <w:rFonts w:hint="eastAsia"/>
+              </w:rPr>
+            </w:pPr>
+            <w:r>
+              <w:rPr>
+                <w:rFonts w:hint="eastAsia"/>
+              </w:rPr>
+              <w:t>SHPT_</w:t>
+            </w:r>
+            <w:r>
+              <w:rPr>
+                <w:rFonts w:hint="eastAsia"/>
+              </w:rPr>
+              <w:t>MULTIPOINTZ</w:t>
+            </w:r>
+          </w:p>
+        </w:tc>
+        <w:tc>
+          <w:tcPr>
+            <w:tcW w:w="1701" w:type="dxa"/>
+            <w:vAlign w:val="center"/>
+          </w:tcPr>
+          <w:p>
+            <w:pPr>
+              <w:jc w:val="center"/>
+              <w:rPr>
+                <w:rFonts w:hint="eastAsia"/>
+              </w:rPr>
+            </w:pPr>
+            <w:r>
+              <w:t>int</w:t>
+            </w:r>
+          </w:p>
+        </w:tc>
+        <w:tc>
+          <w:tcPr>
+            <w:tcW w:w="1275" w:type="dxa"/>
+            <w:vAlign w:val="center"/>
+          </w:tcPr>
+          <w:p>
+            <w:pPr>
+              <w:jc w:val="center"/>
+              <w:rPr>
+                <w:rFonts w:hint="eastAsia"/>
+              </w:rPr>
+            </w:pPr>
+            <w:r>
+              <w:rPr>
+                <w:rFonts w:hint="eastAsia"/>
+              </w:rPr>
+              <w:t>18</w:t>
+            </w:r>
+          </w:p>
+        </w:tc>
+        <w:tc>
+          <w:tcPr>
+            <w:tcW w:w="4253" w:type="dxa"/>
+          </w:tcPr>
+          <w:p>
+            <w:pPr>
+              <w:rPr>
+                <w:rFonts w:hint="eastAsia"/>
+              </w:rPr>
+            </w:pPr>
+            <w:r>
+              <w:rPr>
+                <w:rFonts w:hint="eastAsia"/>
+              </w:rPr>
+              <w:t>X,</w:t>
+            </w:r>
+            <w:r>
+              <w:t xml:space="preserve"> </w:t>
+            </w:r>
+            <w:r>
+              <w:rPr>
+                <w:rFonts w:hint="eastAsia"/>
+              </w:rPr>
+              <w:t>Y,</w:t>
+            </w:r>
+            <w:r>
+              <w:t xml:space="preserve"> </w:t>
+            </w:r>
+            <w:r>
+              <w:rPr>
+                <w:rFonts w:hint="eastAsia"/>
+              </w:rPr>
+              <w:t>Z,</w:t>
+            </w:r>
+            <w:r>
+              <w:t xml:space="preserve"> </w:t>
+            </w:r>
+            <w:r>
+              <w:rPr>
+                <w:rFonts w:hint="eastAsia"/>
+              </w:rPr>
+              <w:t>Measure</w:t>
+            </w:r>
+            <w:r>
+              <w:t xml:space="preserve"> </w:t>
+            </w:r>
+            <w:r>
+              <w:rPr>
+                <w:rFonts w:hint="eastAsia"/>
+              </w:rPr>
+              <w:t>값을 가짐</w:t>
+            </w:r>
+          </w:p>
+        </w:tc>
+      </w:tr>
+      <w:tr>
+        <w:tc>
+          <w:tcPr>
+            <w:tcW w:w="3256" w:type="dxa"/>
+          </w:tcPr>
+          <w:p>
+            <w:pPr>
+              <w:rPr>
+                <w:rFonts w:hint="eastAsia"/>
+              </w:rPr>
+            </w:pPr>
+            <w:r>
+              <w:rPr>
+                <w:rFonts w:hint="eastAsia"/>
+              </w:rPr>
+              <w:t>SHPT_</w:t>
+            </w:r>
+            <w:r>
+              <w:rPr>
+                <w:rFonts w:hint="eastAsia"/>
+              </w:rPr>
+              <w:t>POINTM</w:t>
+            </w:r>
+          </w:p>
+        </w:tc>
+        <w:tc>
+          <w:tcPr>
+            <w:tcW w:w="1701" w:type="dxa"/>
+            <w:vAlign w:val="center"/>
+          </w:tcPr>
+          <w:p>
+            <w:pPr>
+              <w:jc w:val="center"/>
+              <w:rPr>
+                <w:rFonts w:hint="eastAsia"/>
+              </w:rPr>
+            </w:pPr>
+            <w:r>
+              <w:t>int</w:t>
+            </w:r>
+          </w:p>
+        </w:tc>
+        <w:tc>
+          <w:tcPr>
+            <w:tcW w:w="1275" w:type="dxa"/>
+            <w:vAlign w:val="center"/>
+          </w:tcPr>
+          <w:p>
+            <w:pPr>
+              <w:jc w:val="center"/>
+              <w:rPr>
+                <w:rFonts w:hint="eastAsia"/>
+              </w:rPr>
+            </w:pPr>
+            <w:r>
+              <w:rPr>
+                <w:rFonts w:hint="eastAsia"/>
+              </w:rPr>
+              <w:t>21</w:t>
+            </w:r>
+          </w:p>
+        </w:tc>
+        <w:tc>
+          <w:tcPr>
+            <w:tcW w:w="4253" w:type="dxa"/>
+          </w:tcPr>
+          <w:p>
+            <w:pPr>
+              <w:rPr>
+                <w:rFonts w:hint="eastAsia"/>
+              </w:rPr>
+            </w:pPr>
+            <w:r>
+              <w:rPr>
+                <w:rFonts w:hint="eastAsia"/>
+              </w:rPr>
+              <w:t>X,</w:t>
+            </w:r>
+            <w:r>
+              <w:t xml:space="preserve"> </w:t>
+            </w:r>
+            <w:r>
+              <w:rPr>
+                <w:rFonts w:hint="eastAsia"/>
+              </w:rPr>
+              <w:t>Y</w:t>
+            </w:r>
+            <w:r>
+              <w:rPr>
+                <w:rFonts w:hint="eastAsia"/>
+              </w:rPr>
+              <w:t>,</w:t>
+            </w:r>
+            <w:r>
+              <w:t xml:space="preserve"> </w:t>
+            </w:r>
+            <w:r>
+              <w:rPr>
+                <w:rFonts w:hint="eastAsia"/>
+              </w:rPr>
+              <w:t>Measure</w:t>
+            </w:r>
+            <w:r>
+              <w:t xml:space="preserve"> </w:t>
+            </w:r>
+            <w:r>
+              <w:rPr>
+                <w:rFonts w:hint="eastAsia"/>
+              </w:rPr>
+              <w:t>값을</w:t>
+            </w:r>
+            <w:r>
+              <w:rPr>
+                <w:rFonts w:hint="eastAsia"/>
+              </w:rPr>
+              <w:t xml:space="preserve"> 가짐</w:t>
+            </w:r>
+          </w:p>
+        </w:tc>
+      </w:tr>
+      <w:tr>
+        <w:tc>
+          <w:tcPr>
+            <w:tcW w:w="3256" w:type="dxa"/>
+          </w:tcPr>
+          <w:p>
+            <w:pPr>
+              <w:rPr>
+                <w:rFonts w:hint="eastAsia"/>
+              </w:rPr>
+            </w:pPr>
+            <w:r>
+              <w:rPr>
+                <w:rFonts w:hint="eastAsia"/>
+              </w:rPr>
+              <w:t>SHPT_</w:t>
+            </w:r>
+            <w:r>
+              <w:rPr>
+                <w:rFonts w:hint="eastAsia"/>
+              </w:rPr>
+              <w:t>ARCM</w:t>
+            </w:r>
+          </w:p>
+        </w:tc>
+        <w:tc>
+          <w:tcPr>
+            <w:tcW w:w="1701" w:type="dxa"/>
+            <w:vAlign w:val="center"/>
+          </w:tcPr>
+          <w:p>
+            <w:pPr>
+              <w:jc w:val="center"/>
+              <w:rPr>
+                <w:rFonts w:hint="eastAsia"/>
+              </w:rPr>
+            </w:pPr>
+            <w:r>
+              <w:t>int</w:t>
+            </w:r>
+          </w:p>
+        </w:tc>
+        <w:tc>
+          <w:tcPr>
+            <w:tcW w:w="1275" w:type="dxa"/>
+            <w:vAlign w:val="center"/>
+          </w:tcPr>
+          <w:p>
+            <w:pPr>
+              <w:jc w:val="center"/>
+              <w:rPr>
+                <w:rFonts w:hint="eastAsia"/>
+              </w:rPr>
+            </w:pPr>
+            <w:r>
+              <w:rPr>
+                <w:rFonts w:hint="eastAsia"/>
+              </w:rPr>
+              <w:t>23</w:t>
+            </w:r>
+          </w:p>
+        </w:tc>
+        <w:tc>
+          <w:tcPr>
+            <w:tcW w:w="4253" w:type="dxa"/>
+          </w:tcPr>
+          <w:p>
+            <w:pPr>
+              <w:rPr>
+                <w:rFonts w:hint="eastAsia"/>
+              </w:rPr>
+            </w:pPr>
+            <w:r>
+              <w:rPr>
+                <w:rFonts w:hint="eastAsia"/>
+              </w:rPr>
+              <w:t>X,</w:t>
+            </w:r>
+            <w:r>
+              <w:t xml:space="preserve"> </w:t>
+            </w:r>
+            <w:r>
+              <w:rPr>
+                <w:rFonts w:hint="eastAsia"/>
+              </w:rPr>
+              <w:t>Y,</w:t>
+            </w:r>
+            <w:r>
+              <w:t xml:space="preserve"> </w:t>
+            </w:r>
+            <w:r>
+              <w:rPr>
+                <w:rFonts w:hint="eastAsia"/>
+              </w:rPr>
+              <w:t>Measure</w:t>
+            </w:r>
+            <w:r>
+              <w:t xml:space="preserve"> </w:t>
+            </w:r>
+            <w:r>
+              <w:rPr>
+                <w:rFonts w:hint="eastAsia"/>
+              </w:rPr>
+              <w:t>값을 가짐</w:t>
+            </w:r>
+          </w:p>
+        </w:tc>
+      </w:tr>
+      <w:tr>
+        <w:tc>
+          <w:tcPr>
+            <w:tcW w:w="3256" w:type="dxa"/>
+          </w:tcPr>
+          <w:p>
+            <w:pPr>
+              <w:rPr>
+                <w:rFonts w:hint="eastAsia"/>
+              </w:rPr>
+            </w:pPr>
+            <w:r>
+              <w:rPr>
+                <w:rFonts w:hint="eastAsia"/>
+              </w:rPr>
+              <w:t>SHPT_</w:t>
+            </w:r>
+            <w:r>
+              <w:rPr>
+                <w:rFonts w:hint="eastAsia"/>
+              </w:rPr>
+              <w:t>POLYGONM</w:t>
+            </w:r>
+          </w:p>
+        </w:tc>
+        <w:tc>
+          <w:tcPr>
+            <w:tcW w:w="1701" w:type="dxa"/>
+            <w:vAlign w:val="center"/>
+          </w:tcPr>
+          <w:p>
+            <w:pPr>
+              <w:jc w:val="center"/>
+              <w:rPr>
+                <w:rFonts w:hint="eastAsia"/>
+              </w:rPr>
+            </w:pPr>
+            <w:r>
+              <w:t>int</w:t>
+            </w:r>
+          </w:p>
+        </w:tc>
+        <w:tc>
+          <w:tcPr>
+            <w:tcW w:w="1275" w:type="dxa"/>
+            <w:vAlign w:val="center"/>
+          </w:tcPr>
+          <w:p>
+            <w:pPr>
+              <w:jc w:val="center"/>
+              <w:rPr>
+                <w:rFonts w:hint="eastAsia"/>
+              </w:rPr>
+            </w:pPr>
+            <w:r>
+              <w:rPr>
+                <w:rFonts w:hint="eastAsia"/>
+              </w:rPr>
+              <w:t>25</w:t>
+            </w:r>
+          </w:p>
+        </w:tc>
+        <w:tc>
+          <w:tcPr>
+            <w:tcW w:w="4253" w:type="dxa"/>
+          </w:tcPr>
+          <w:p>
+            <w:pPr>
+              <w:rPr>
+                <w:rFonts w:hint="eastAsia"/>
+              </w:rPr>
+            </w:pPr>
+            <w:r>
+              <w:rPr>
+                <w:rFonts w:hint="eastAsia"/>
+              </w:rPr>
+              <w:t>X,</w:t>
+            </w:r>
+            <w:r>
+              <w:t xml:space="preserve"> </w:t>
+            </w:r>
+            <w:r>
+              <w:rPr>
+                <w:rFonts w:hint="eastAsia"/>
+              </w:rPr>
+              <w:t>Y,</w:t>
+            </w:r>
+            <w:r>
+              <w:t xml:space="preserve"> </w:t>
+            </w:r>
+            <w:r>
+              <w:rPr>
+                <w:rFonts w:hint="eastAsia"/>
+              </w:rPr>
+              <w:t>Measure</w:t>
+            </w:r>
+            <w:r>
+              <w:t xml:space="preserve"> </w:t>
+            </w:r>
+            <w:r>
+              <w:rPr>
+                <w:rFonts w:hint="eastAsia"/>
+              </w:rPr>
+              <w:t>값을 가짐</w:t>
+            </w:r>
+          </w:p>
+        </w:tc>
+      </w:tr>
+      <w:tr>
+        <w:tc>
+          <w:tcPr>
+            <w:tcW w:w="3256" w:type="dxa"/>
+          </w:tcPr>
+          <w:p>
+            <w:pPr>
+              <w:rPr>
+                <w:rFonts w:hint="eastAsia"/>
+              </w:rPr>
+            </w:pPr>
+            <w:r>
+              <w:rPr>
+                <w:rFonts w:hint="eastAsia"/>
+              </w:rPr>
+              <w:t>SHPT_</w:t>
+            </w:r>
+            <w:r>
+              <w:rPr>
+                <w:rFonts w:hint="eastAsia"/>
+              </w:rPr>
+              <w:t>MULTIPOINTM</w:t>
+            </w:r>
+          </w:p>
+        </w:tc>
+        <w:tc>
+          <w:tcPr>
+            <w:tcW w:w="1701" w:type="dxa"/>
+            <w:vAlign w:val="center"/>
+          </w:tcPr>
+          <w:p>
+            <w:pPr>
+              <w:jc w:val="center"/>
+              <w:rPr>
+                <w:rFonts w:hint="eastAsia"/>
+              </w:rPr>
+            </w:pPr>
+            <w:r>
+              <w:t>int</w:t>
+            </w:r>
+          </w:p>
+        </w:tc>
+        <w:tc>
+          <w:tcPr>
+            <w:tcW w:w="1275" w:type="dxa"/>
+            <w:vAlign w:val="center"/>
+          </w:tcPr>
+          <w:p>
+            <w:pPr>
+              <w:jc w:val="center"/>
+              <w:rPr>
+                <w:rFonts w:hint="eastAsia"/>
+              </w:rPr>
+            </w:pPr>
+            <w:r>
+              <w:rPr>
+                <w:rFonts w:hint="eastAsia"/>
+              </w:rPr>
+              <w:t>28</w:t>
+            </w:r>
+          </w:p>
+        </w:tc>
+        <w:tc>
+          <w:tcPr>
+            <w:tcW w:w="4253" w:type="dxa"/>
+          </w:tcPr>
+          <w:p>
+            <w:pPr>
+              <w:rPr>
+                <w:rFonts w:hint="eastAsia"/>
+              </w:rPr>
+            </w:pPr>
+            <w:r>
+              <w:rPr>
+                <w:rFonts w:hint="eastAsia"/>
+              </w:rPr>
+              <w:t>X,</w:t>
+            </w:r>
+            <w:r>
+              <w:t xml:space="preserve"> </w:t>
+            </w:r>
+            <w:r>
+              <w:rPr>
+                <w:rFonts w:hint="eastAsia"/>
+              </w:rPr>
+              <w:t>Y,</w:t>
+            </w:r>
+            <w:r>
+              <w:t xml:space="preserve"> </w:t>
+            </w:r>
+            <w:r>
+              <w:rPr>
+                <w:rFonts w:hint="eastAsia"/>
+              </w:rPr>
+              <w:t>Measure</w:t>
+            </w:r>
+            <w:r>
+              <w:t xml:space="preserve"> </w:t>
+            </w:r>
+            <w:r>
+              <w:rPr>
+                <w:rFonts w:hint="eastAsia"/>
+              </w:rPr>
+              <w:t>값을 가짐</w:t>
+            </w:r>
+          </w:p>
+        </w:tc>
+      </w:tr>
+      <w:tr>
+        <w:tc>
+          <w:tcPr>
+            <w:tcW w:w="3256" w:type="dxa"/>
+          </w:tcPr>
+          <w:p>
+            <w:pPr>
+              <w:rPr>
+                <w:rFonts w:hint="eastAsia"/>
+              </w:rPr>
+            </w:pPr>
+            <w:r>
+              <w:rPr>
+                <w:rFonts w:hint="eastAsia"/>
+              </w:rPr>
+              <w:t>SHPT_</w:t>
+            </w:r>
+            <w:r>
+              <w:rPr>
+                <w:rFonts w:hint="eastAsia"/>
+              </w:rPr>
+              <w:t>MULTIPATCH</w:t>
+            </w:r>
+          </w:p>
+        </w:tc>
+        <w:tc>
+          <w:tcPr>
+            <w:tcW w:w="1701" w:type="dxa"/>
+            <w:vAlign w:val="center"/>
+          </w:tcPr>
+          <w:p>
+            <w:pPr>
+              <w:jc w:val="center"/>
+              <w:rPr>
+                <w:rFonts w:hint="eastAsia"/>
+              </w:rPr>
+            </w:pPr>
+            <w:r>
+              <w:t>int</w:t>
+            </w:r>
+          </w:p>
+        </w:tc>
+        <w:tc>
+          <w:tcPr>
+            <w:tcW w:w="1275" w:type="dxa"/>
+            <w:vAlign w:val="center"/>
+          </w:tcPr>
+          <w:p>
+            <w:pPr>
+              <w:jc w:val="center"/>
+              <w:rPr>
+                <w:rFonts w:hint="eastAsia"/>
+              </w:rPr>
+            </w:pPr>
+            <w:r>
+              <w:rPr>
+                <w:rFonts w:hint="eastAsia"/>
+              </w:rPr>
+              <w:t>31</w:t>
+            </w:r>
+          </w:p>
+        </w:tc>
+        <w:tc>
+          <w:tcPr>
+            <w:tcW w:w="4253" w:type="dxa"/>
+          </w:tcPr>
+          <w:p>
+            <w:pPr>
+              <w:rPr>
+                <w:rFonts w:hint="eastAsia"/>
+              </w:rPr>
+            </w:pPr>
+          </w:p>
+        </w:tc>
+      </w:tr>
+    </w:tbl>
+    <w:p>
+      <w:r>
+        <w:rPr>
+          <w:rFonts w:hint="eastAsia"/>
+        </w:rPr>
+        <w:t>---------------------shape</w:t>
+      </w:r>
+      <w:r>
+        <w:t xml:space="preserve"> </w:t>
+      </w:r>
+      <w:r>
+        <w:rPr>
+          <w:rFonts w:hint="eastAsia"/>
+        </w:rPr>
+        <w:t>file</w:t>
+      </w:r>
+      <w:r>
+        <w:t xml:space="preserve"> </w:t>
+      </w:r>
+      <w:r>
+        <w:rPr>
+          <w:rFonts w:hint="eastAsia"/>
+        </w:rPr>
+        <w:t>Type</w:t>
+      </w:r>
+      <w:r>
+        <w:t xml:space="preserve"> </w:t>
+      </w:r>
+      <w:r>
+        <w:rPr>
+          <w:rFonts w:hint="eastAsia"/>
+        </w:rPr>
+        <w:t>설명-------------</w:t>
+      </w:r>
+    </w:p>
+    <w:p>
+      <w:pPr>
+        <w:rPr>
+          <w:rFonts w:hint="eastAsia"/>
+        </w:rPr>
+      </w:pPr>
+    </w:p>
+    <w:p>
+      <w:pPr>
+        <w:widowControl/>
+        <w:wordWrap/>
+        <w:autoSpaceDE/>
+        <w:autoSpaceDN/>
+      </w:pPr>
+      <w:r>
+        <w:br w:type="page"/>
+      </w:r>
+    </w:p>
+    <w:p>
+      <w:pPr>
+        <w:pStyle w:val="a3"/>
+      </w:pPr>
+      <w:proofErr w:type="spellStart"/>
+      <w:r>
+        <w:rPr>
+          <w:rFonts w:hint="eastAsia"/>
+        </w:rPr>
+        <w:lastRenderedPageBreak/>
+        <w:t>toXODR.cs</w:t>
+      </w:r>
+      <w:proofErr w:type="spellEnd"/>
+    </w:p>
+    <w:p>
+      <w:pPr>
+        <w:pStyle w:val="a7"/>
+      </w:pPr>
+      <w:proofErr w:type="spellStart"/>
+      <w:r>
+        <w:rPr>
+          <w:rFonts w:hint="eastAsia"/>
+        </w:rPr>
+        <w:t>OpenDRIVE</w:t>
+      </w:r>
+      <w:proofErr w:type="spellEnd"/>
+      <w:r>
+        <w:rPr>
+          <w:rFonts w:hint="eastAsia"/>
+        </w:rPr>
+        <w:t xml:space="preserve"> F</w:t>
+      </w:r>
+      <w:r>
+        <w:t>i</w:t>
+      </w:r>
+      <w:r>
+        <w:rPr>
+          <w:rFonts w:hint="eastAsia"/>
+        </w:rPr>
+        <w:t>le</w:t>
+      </w:r>
+      <w:r>
+        <w:t xml:space="preserve"> </w:t>
+      </w:r>
+      <w:r>
+        <w:rPr>
+          <w:rFonts w:hint="eastAsia"/>
+        </w:rPr>
+        <w:t>생성 클래스</w:t>
       </w:r>
     </w:p>
     <w:p>

</xml_diff>

<commit_message>
add comment and Update Doc
</commit_message>
<xml_diff>
--- a/SHP to XODR Doc.docx
+++ b/SHP to XODR Doc.docx
@@ -840,11 +840,11 @@
       <w:bookmarkEnd w:id="5"/>
       <w:proofErr w:type="spellEnd"/>
     </w:p>
+    <w:bookmarkStart w:id="6" w:name="_Toc64988896"/>
     <w:p>
       <w:pPr>
         <w:pStyle w:val="a7"/>
       </w:pPr>
-      <w:bookmarkStart w:id="6" w:name="_Toc64988896"/>
       <w:r>
         <w:rPr>
           <w:noProof/>
@@ -934,14 +934,33 @@
                               <w:r>
                                 <w:t xml:space="preserve">그림 </w:t>
                               </w:r>
-                              <w:fldSimple w:instr=" SEQ 그림 \* ARABIC ">
-                                <w:r>
-                                  <w:rPr>
-                                    <w:noProof/>
-                                  </w:rPr>
-                                  <w:t>1</w:t>
-                                </w:r>
-                              </w:fldSimple>
+                              <w:r>
+                                <w:fldChar w:fldCharType="begin"/>
+                              </w:r>
+                              <w:r>
+                                <w:instrText xml:space="preserve"> SEQ </w:instrText>
+                              </w:r>
+                              <w:r>
+                                <w:instrText>그림</w:instrText>
+                              </w:r>
+                              <w:r>
+                                <w:instrText xml:space="preserve"> \* ARABIC </w:instrText>
+                              </w:r>
+                              <w:r>
+                                <w:fldChar w:fldCharType="separate"/>
+                              </w:r>
+                              <w:r>
+                                <w:rPr>
+                                  <w:noProof/>
+                                </w:rPr>
+                                <w:t>1</w:t>
+                              </w:r>
+                              <w:r>
+                                <w:rPr>
+                                  <w:noProof/>
+                                </w:rPr>
+                                <w:fldChar w:fldCharType="end"/>
+                              </w:r>
                               <w:r>
                                 <w:t xml:space="preserve"> </w:t>
                               </w:r>
@@ -4390,6 +4409,25 @@
         </w:rPr>
         <w:lastRenderedPageBreak/>
         <w:pict w14:anchorId="49E131DF">
+          <v:shapetype id="_x0000_t75" coordsize="21600,21600" o:spt="75" o:preferrelative="t" path="m@4@5l@4@11@9@11@9@5xe" filled="f" stroked="f">
+            <v:stroke joinstyle="miter"/>
+            <v:formulas>
+              <v:f eqn="if lineDrawn pixelLineWidth 0"/>
+              <v:f eqn="sum @0 1 0"/>
+              <v:f eqn="sum 0 0 @1"/>
+              <v:f eqn="prod @2 1 2"/>
+              <v:f eqn="prod @3 21600 pixelWidth"/>
+              <v:f eqn="prod @3 21600 pixelHeight"/>
+              <v:f eqn="sum @0 0 1"/>
+              <v:f eqn="prod @6 1 2"/>
+              <v:f eqn="prod @7 21600 pixelWidth"/>
+              <v:f eqn="sum @8 21600 0"/>
+              <v:f eqn="prod @7 21600 pixelHeight"/>
+              <v:f eqn="sum @10 21600 0"/>
+            </v:formulas>
+            <v:path o:extrusionok="f" gradientshapeok="t" o:connecttype="rect"/>
+            <o:lock v:ext="edit" aspectratio="t"/>
+          </v:shapetype>
           <v:shape id="_x0000_s1026" type="#_x0000_t75" style="position:absolute;left:0;text-align:left;margin-left:24.95pt;margin-top:.35pt;width:325.45pt;height:717.65pt;z-index:251670528;mso-position-horizontal-relative:text;mso-position-vertical-relative:text">
             <v:imagedata r:id="rId16" o:title="mainfrm"/>
             <w10:wrap type="square"/>
@@ -5554,9 +5592,6 @@
           <w:numId w:val="5"/>
         </w:numPr>
         <w:ind w:leftChars="0"/>
-        <w:rPr>
-          <w:rFonts w:hint="eastAsia"/>
-        </w:rPr>
       </w:pPr>
       <w:proofErr w:type="spellStart"/>
       <w:r>
@@ -5805,13 +5840,7 @@
           <w:tcPr>
             <w:tcW w:w="3486" w:type="dxa"/>
           </w:tcPr>
-          <w:p>
-            <w:pPr>
-              <w:rPr>
-                <w:rFonts w:hint="eastAsia"/>
-              </w:rPr>
-            </w:pPr>
-          </w:p>
+          <w:p/>
         </w:tc>
       </w:tr>
       <w:tr>
@@ -5820,11 +5849,6 @@
             <w:tcW w:w="3485" w:type="dxa"/>
           </w:tcPr>
           <w:p>
-            <w:pPr>
-              <w:rPr>
-                <w:rFonts w:hint="eastAsia"/>
-              </w:rPr>
-            </w:pPr>
             <w:proofErr w:type="spellStart"/>
             <w:r>
               <w:rPr>
@@ -5855,13 +5879,7 @@
           <w:tcPr>
             <w:tcW w:w="3486" w:type="dxa"/>
           </w:tcPr>
-          <w:p>
-            <w:pPr>
-              <w:rPr>
-                <w:rFonts w:hint="eastAsia"/>
-              </w:rPr>
-            </w:pPr>
-          </w:p>
+          <w:p/>
         </w:tc>
       </w:tr>
       <w:tr>
@@ -5870,11 +5888,6 @@
             <w:tcW w:w="3485" w:type="dxa"/>
           </w:tcPr>
           <w:p>
-            <w:pPr>
-              <w:rPr>
-                <w:rFonts w:hint="eastAsia"/>
-              </w:rPr>
-            </w:pPr>
             <w:proofErr w:type="spellStart"/>
             <w:r>
               <w:rPr>
@@ -5905,13 +5918,7 @@
           <w:tcPr>
             <w:tcW w:w="3486" w:type="dxa"/>
           </w:tcPr>
-          <w:p>
-            <w:pPr>
-              <w:rPr>
-                <w:rFonts w:hint="eastAsia"/>
-              </w:rPr>
-            </w:pPr>
-          </w:p>
+          <w:p/>
         </w:tc>
       </w:tr>
       <w:tr>
@@ -5920,11 +5927,6 @@
             <w:tcW w:w="3485" w:type="dxa"/>
           </w:tcPr>
           <w:p>
-            <w:pPr>
-              <w:rPr>
-                <w:rFonts w:hint="eastAsia"/>
-              </w:rPr>
-            </w:pPr>
             <w:proofErr w:type="spellStart"/>
             <w:r>
               <w:rPr>
@@ -5955,13 +5957,7 @@
           <w:tcPr>
             <w:tcW w:w="3486" w:type="dxa"/>
           </w:tcPr>
-          <w:p>
-            <w:pPr>
-              <w:rPr>
-                <w:rFonts w:hint="eastAsia"/>
-              </w:rPr>
-            </w:pPr>
-          </w:p>
+          <w:p/>
         </w:tc>
       </w:tr>
       <w:tr>
@@ -5970,11 +5966,6 @@
             <w:tcW w:w="3485" w:type="dxa"/>
           </w:tcPr>
           <w:p>
-            <w:pPr>
-              <w:rPr>
-                <w:rFonts w:hint="eastAsia"/>
-              </w:rPr>
-            </w:pPr>
             <w:proofErr w:type="spellStart"/>
             <w:r>
               <w:rPr>
@@ -6005,13 +5996,7 @@
           <w:tcPr>
             <w:tcW w:w="3486" w:type="dxa"/>
           </w:tcPr>
-          <w:p>
-            <w:pPr>
-              <w:rPr>
-                <w:rFonts w:hint="eastAsia"/>
-              </w:rPr>
-            </w:pPr>
-          </w:p>
+          <w:p/>
         </w:tc>
       </w:tr>
       <w:tr>
@@ -6020,11 +6005,6 @@
             <w:tcW w:w="3485" w:type="dxa"/>
           </w:tcPr>
           <w:p>
-            <w:pPr>
-              <w:rPr>
-                <w:rFonts w:hint="eastAsia"/>
-              </w:rPr>
-            </w:pPr>
             <w:proofErr w:type="spellStart"/>
             <w:r>
               <w:rPr>
@@ -6055,13 +6035,7 @@
           <w:tcPr>
             <w:tcW w:w="3486" w:type="dxa"/>
           </w:tcPr>
-          <w:p>
-            <w:pPr>
-              <w:rPr>
-                <w:rFonts w:hint="eastAsia"/>
-              </w:rPr>
-            </w:pPr>
-          </w:p>
+          <w:p/>
         </w:tc>
       </w:tr>
       <w:tr>
@@ -6070,11 +6044,6 @@
             <w:tcW w:w="3485" w:type="dxa"/>
           </w:tcPr>
           <w:p>
-            <w:pPr>
-              <w:rPr>
-                <w:rFonts w:hint="eastAsia"/>
-              </w:rPr>
-            </w:pPr>
             <w:proofErr w:type="spellStart"/>
             <w:r>
               <w:rPr>
@@ -6105,13 +6074,7 @@
           <w:tcPr>
             <w:tcW w:w="3486" w:type="dxa"/>
           </w:tcPr>
-          <w:p>
-            <w:pPr>
-              <w:rPr>
-                <w:rFonts w:hint="eastAsia"/>
-              </w:rPr>
-            </w:pPr>
-          </w:p>
+          <w:p/>
         </w:tc>
       </w:tr>
     </w:tbl>
@@ -6123,9 +6086,6 @@
           <w:numId w:val="5"/>
         </w:numPr>
         <w:ind w:leftChars="0"/>
-        <w:rPr>
-          <w:rFonts w:hint="eastAsia"/>
-        </w:rPr>
       </w:pPr>
       <w:proofErr w:type="spellStart"/>
       <w:r>
@@ -6157,8 +6117,6 @@
         </w:rPr>
         <w:t>Shape File의 헤더 또는 객체에 존재</w:t>
       </w:r>
-      <w:bookmarkStart w:id="7" w:name="_GoBack"/>
-      <w:bookmarkEnd w:id="7"/>
     </w:p>
     <w:p>
       <w:pPr>
@@ -6175,9 +6133,6 @@
       <w:pPr>
         <w:pStyle w:val="a6"/>
         <w:ind w:leftChars="0" w:left="465"/>
-        <w:rPr>
-          <w:rFonts w:hint="eastAsia"/>
-        </w:rPr>
       </w:pPr>
     </w:p>
     <w:tbl>
@@ -6369,13 +6324,7 @@
           <w:tcPr>
             <w:tcW w:w="3486" w:type="dxa"/>
           </w:tcPr>
-          <w:p>
-            <w:pPr>
-              <w:rPr>
-                <w:rFonts w:hint="eastAsia"/>
-              </w:rPr>
-            </w:pPr>
-          </w:p>
+          <w:p/>
         </w:tc>
       </w:tr>
       <w:tr>
@@ -6384,11 +6333,6 @@
             <w:tcW w:w="3485" w:type="dxa"/>
           </w:tcPr>
           <w:p>
-            <w:pPr>
-              <w:rPr>
-                <w:rFonts w:hint="eastAsia"/>
-              </w:rPr>
-            </w:pPr>
             <w:r>
               <w:t>Z</w:t>
             </w:r>
@@ -6414,13 +6358,7 @@
           <w:tcPr>
             <w:tcW w:w="3486" w:type="dxa"/>
           </w:tcPr>
-          <w:p>
-            <w:pPr>
-              <w:rPr>
-                <w:rFonts w:hint="eastAsia"/>
-              </w:rPr>
-            </w:pPr>
-          </w:p>
+          <w:p/>
         </w:tc>
       </w:tr>
       <w:tr>
@@ -6429,11 +6367,6 @@
             <w:tcW w:w="3485" w:type="dxa"/>
           </w:tcPr>
           <w:p>
-            <w:pPr>
-              <w:rPr>
-                <w:rFonts w:hint="eastAsia"/>
-              </w:rPr>
-            </w:pPr>
             <w:r>
               <w:t>M</w:t>
             </w:r>
@@ -6459,13 +6392,7 @@
           <w:tcPr>
             <w:tcW w:w="3486" w:type="dxa"/>
           </w:tcPr>
-          <w:p>
-            <w:pPr>
-              <w:rPr>
-                <w:rFonts w:hint="eastAsia"/>
-              </w:rPr>
-            </w:pPr>
-          </w:p>
+          <w:p/>
         </w:tc>
       </w:tr>
     </w:tbl>
@@ -6658,13 +6585,7 @@
           <w:tcPr>
             <w:tcW w:w="3486" w:type="dxa"/>
           </w:tcPr>
-          <w:p>
-            <w:pPr>
-              <w:rPr>
-                <w:rFonts w:hint="eastAsia"/>
-              </w:rPr>
-            </w:pPr>
-          </w:p>
+          <w:p/>
         </w:tc>
       </w:tr>
       <w:tr>
@@ -6673,11 +6594,6 @@
             <w:tcW w:w="3485" w:type="dxa"/>
           </w:tcPr>
           <w:p>
-            <w:pPr>
-              <w:rPr>
-                <w:rFonts w:hint="eastAsia"/>
-              </w:rPr>
-            </w:pPr>
             <w:proofErr w:type="spellStart"/>
             <w:r>
               <w:t>SHPData</w:t>
@@ -6707,13 +6623,7 @@
           <w:tcPr>
             <w:tcW w:w="3486" w:type="dxa"/>
           </w:tcPr>
-          <w:p>
-            <w:pPr>
-              <w:rPr>
-                <w:rFonts w:hint="eastAsia"/>
-              </w:rPr>
-            </w:pPr>
-          </w:p>
+          <w:p/>
         </w:tc>
       </w:tr>
       <w:tr>
@@ -6722,11 +6632,6 @@
             <w:tcW w:w="3485" w:type="dxa"/>
           </w:tcPr>
           <w:p>
-            <w:pPr>
-              <w:rPr>
-                <w:rFonts w:hint="eastAsia"/>
-              </w:rPr>
-            </w:pPr>
             <w:proofErr w:type="spellStart"/>
             <w:r>
               <w:t>BoundBox</w:t>
@@ -6748,23 +6653,11 @@
           <w:tcPr>
             <w:tcW w:w="3486" w:type="dxa"/>
           </w:tcPr>
-          <w:p>
-            <w:pPr>
-              <w:rPr>
-                <w:rFonts w:hint="eastAsia"/>
-              </w:rPr>
-            </w:pPr>
-          </w:p>
+          <w:p/>
         </w:tc>
       </w:tr>
     </w:tbl>
-    <w:p>
-      <w:pPr>
-        <w:rPr>
-          <w:rFonts w:hint="eastAsia"/>
-        </w:rPr>
-      </w:pPr>
-    </w:p>
+    <w:p/>
     <w:p>
       <w:pPr>
         <w:widowControl/>
@@ -7019,6 +6912,844 @@
         </w:rPr>
         <w:t xml:space="preserve">파일 자동 생성 부분 만들기 </w:t>
       </w:r>
+    </w:p>
+    <w:p>
+      <w:pPr>
+        <w:widowControl/>
+        <w:wordWrap/>
+        <w:autoSpaceDE/>
+        <w:autoSpaceDN/>
+      </w:pPr>
+      <w:r>
+        <w:br w:type="page"/>
+      </w:r>
+    </w:p>
+    <w:p>
+      <w:pPr>
+        <w:pStyle w:val="a3"/>
+        <w:rPr>
+          <w:rFonts w:hint="eastAsia"/>
+        </w:rPr>
+      </w:pPr>
+      <w:proofErr w:type="spellStart"/>
+      <w:r>
+        <w:rPr>
+          <w:rFonts w:hint="eastAsia"/>
+        </w:rPr>
+        <w:lastRenderedPageBreak/>
+        <w:t>E.T.C</w:t>
+      </w:r>
+      <w:proofErr w:type="spellEnd"/>
+    </w:p>
+    <w:p>
+      <w:pPr>
+        <w:pStyle w:val="a7"/>
+        <w:rPr>
+          <w:rFonts w:hint="eastAsia"/>
+        </w:rPr>
+      </w:pPr>
+      <w:proofErr w:type="spellStart"/>
+      <w:r>
+        <w:rPr>
+          <w:rFonts w:hint="eastAsia"/>
+        </w:rPr>
+        <w:t>기타사항</w:t>
+      </w:r>
+      <w:proofErr w:type="spellEnd"/>
+    </w:p>
+    <w:p>
+      <w:r>
+        <w:rPr>
+          <w:rFonts w:hint="eastAsia"/>
+        </w:rPr>
+        <w:t xml:space="preserve">특정 개체 및 </w:t>
+      </w:r>
+      <w:r>
+        <w:t>DBF</w:t>
+      </w:r>
+      <w:r>
+        <w:rPr>
+          <w:rFonts w:hint="eastAsia"/>
+        </w:rPr>
+        <w:t>데이터 검색 방법</w:t>
+      </w:r>
+    </w:p>
+    <w:p>
+      <w:pPr>
+        <w:rPr>
+          <w:sz w:val="16"/>
+        </w:rPr>
+      </w:pPr>
+      <w:r>
+        <w:rPr>
+          <w:sz w:val="16"/>
+        </w:rPr>
+        <w:tab/>
+      </w:r>
+      <w:proofErr w:type="spellStart"/>
+      <w:r>
+        <w:rPr>
+          <w:rFonts w:hint="eastAsia"/>
+          <w:sz w:val="16"/>
+        </w:rPr>
+        <w:t>Layer_Conv</w:t>
+      </w:r>
+      <w:r>
+        <w:rPr>
+          <w:sz w:val="16"/>
+        </w:rPr>
+        <w:t>_Tick</w:t>
+      </w:r>
+      <w:proofErr w:type="spellEnd"/>
+      <w:r>
+        <w:rPr>
+          <w:rFonts w:hint="eastAsia"/>
+          <w:sz w:val="16"/>
+        </w:rPr>
+        <w:t xml:space="preserve">내부에 </w:t>
+      </w:r>
+      <w:r>
+        <w:rPr>
+          <w:sz w:val="16"/>
+        </w:rPr>
+        <w:t>add test or any thing</w:t>
+      </w:r>
+      <w:r>
+        <w:rPr>
+          <w:rFonts w:hint="eastAsia"/>
+          <w:sz w:val="16"/>
+        </w:rPr>
+        <w:t xml:space="preserve">에 </w:t>
+      </w:r>
+      <w:proofErr w:type="spellStart"/>
+      <w:r>
+        <w:rPr>
+          <w:rFonts w:hint="eastAsia"/>
+          <w:sz w:val="16"/>
+        </w:rPr>
+        <w:t>반복문</w:t>
+      </w:r>
+      <w:proofErr w:type="spellEnd"/>
+      <w:r>
+        <w:rPr>
+          <w:rFonts w:hint="eastAsia"/>
+          <w:sz w:val="16"/>
+        </w:rPr>
+        <w:t xml:space="preserve"> 구성 </w:t>
+      </w:r>
+      <w:proofErr w:type="spellStart"/>
+      <w:r>
+        <w:rPr>
+          <w:sz w:val="16"/>
+        </w:rPr>
+        <w:t>allLayers</w:t>
+      </w:r>
+      <w:proofErr w:type="spellEnd"/>
+      <w:r>
+        <w:rPr>
+          <w:sz w:val="16"/>
+        </w:rPr>
+        <w:t>[</w:t>
+      </w:r>
+      <w:proofErr w:type="spellStart"/>
+      <w:r>
+        <w:rPr>
+          <w:rFonts w:hint="eastAsia"/>
+          <w:sz w:val="16"/>
+        </w:rPr>
+        <w:t>레이어</w:t>
+      </w:r>
+      <w:proofErr w:type="spellEnd"/>
+      <w:r>
+        <w:rPr>
+          <w:rFonts w:hint="eastAsia"/>
+          <w:sz w:val="16"/>
+        </w:rPr>
+        <w:t xml:space="preserve"> 번호</w:t>
+      </w:r>
+      <w:r>
+        <w:rPr>
+          <w:sz w:val="16"/>
+        </w:rPr>
+        <w:t>]</w:t>
+      </w:r>
+      <w:proofErr w:type="gramStart"/>
+      <w:r>
+        <w:rPr>
+          <w:sz w:val="16"/>
+        </w:rPr>
+        <w:t>,</w:t>
+      </w:r>
+      <w:proofErr w:type="spellStart"/>
+      <w:r>
+        <w:rPr>
+          <w:sz w:val="16"/>
+        </w:rPr>
+        <w:t>SHPData</w:t>
+      </w:r>
+      <w:proofErr w:type="spellEnd"/>
+      <w:proofErr w:type="gramEnd"/>
+      <w:r>
+        <w:rPr>
+          <w:sz w:val="16"/>
+        </w:rPr>
+        <w:t>[</w:t>
+      </w:r>
+      <w:r>
+        <w:rPr>
+          <w:rFonts w:hint="eastAsia"/>
+          <w:sz w:val="16"/>
+        </w:rPr>
+        <w:t>반복자].</w:t>
+      </w:r>
+      <w:proofErr w:type="spellStart"/>
+      <w:r>
+        <w:rPr>
+          <w:rFonts w:hint="eastAsia"/>
+          <w:sz w:val="16"/>
+        </w:rPr>
+        <w:t>DBFData</w:t>
+      </w:r>
+      <w:proofErr w:type="spellEnd"/>
+      <w:r>
+        <w:rPr>
+          <w:rFonts w:hint="eastAsia"/>
+          <w:sz w:val="16"/>
+        </w:rPr>
+        <w:t>[</w:t>
+      </w:r>
+      <w:r>
+        <w:rPr>
+          <w:sz w:val="16"/>
+        </w:rPr>
+        <w:t>“</w:t>
+      </w:r>
+      <w:r>
+        <w:rPr>
+          <w:rFonts w:hint="eastAsia"/>
+          <w:sz w:val="16"/>
+        </w:rPr>
+        <w:t>검색</w:t>
+      </w:r>
+      <w:r>
+        <w:rPr>
+          <w:rFonts w:hint="eastAsia"/>
+          <w:sz w:val="16"/>
+        </w:rPr>
+        <w:t xml:space="preserve"> </w:t>
+      </w:r>
+      <w:r>
+        <w:rPr>
+          <w:rFonts w:hint="eastAsia"/>
+          <w:sz w:val="16"/>
+        </w:rPr>
+        <w:t>할</w:t>
+      </w:r>
+      <w:r>
+        <w:rPr>
+          <w:rFonts w:hint="eastAsia"/>
+          <w:sz w:val="16"/>
+        </w:rPr>
+        <w:t xml:space="preserve"> </w:t>
+      </w:r>
+      <w:r>
+        <w:rPr>
+          <w:rFonts w:hint="eastAsia"/>
+          <w:sz w:val="16"/>
+        </w:rPr>
+        <w:t>속성</w:t>
+      </w:r>
+      <w:r>
+        <w:rPr>
+          <w:rFonts w:hint="eastAsia"/>
+          <w:sz w:val="16"/>
+        </w:rPr>
+        <w:t xml:space="preserve"> </w:t>
+      </w:r>
+      <w:r>
+        <w:rPr>
+          <w:rFonts w:hint="eastAsia"/>
+          <w:sz w:val="16"/>
+        </w:rPr>
+        <w:t>명</w:t>
+      </w:r>
+      <w:r>
+        <w:rPr>
+          <w:sz w:val="16"/>
+        </w:rPr>
+        <w:t>”]</w:t>
+      </w:r>
+    </w:p>
+    <w:p>
+      <w:pPr>
+        <w:rPr>
+          <w:rFonts w:hint="eastAsia"/>
+          <w:sz w:val="16"/>
+        </w:rPr>
+      </w:pPr>
+      <w:r>
+        <w:rPr>
+          <w:sz w:val="16"/>
+        </w:rPr>
+        <w:tab/>
+        <w:t xml:space="preserve">Ex 1&gt; </w:t>
+      </w:r>
+      <w:proofErr w:type="spellStart"/>
+      <w:r>
+        <w:rPr>
+          <w:sz w:val="16"/>
+        </w:rPr>
+        <w:t>A1_NODE</w:t>
+      </w:r>
+      <w:proofErr w:type="spellEnd"/>
+      <w:r>
+        <w:rPr>
+          <w:rFonts w:hint="eastAsia"/>
+          <w:sz w:val="16"/>
+        </w:rPr>
+        <w:t xml:space="preserve">의 모든 객체의 </w:t>
+      </w:r>
+      <w:proofErr w:type="spellStart"/>
+      <w:r>
+        <w:rPr>
+          <w:sz w:val="16"/>
+        </w:rPr>
+        <w:t>NodeType</w:t>
+      </w:r>
+      <w:proofErr w:type="spellEnd"/>
+      <w:r>
+        <w:rPr>
+          <w:rFonts w:hint="eastAsia"/>
+          <w:sz w:val="16"/>
+        </w:rPr>
+        <w:t>을 출력할 때</w:t>
+      </w:r>
+      <w:r>
+        <w:rPr>
+          <w:rFonts w:hint="eastAsia"/>
+          <w:sz w:val="16"/>
+        </w:rPr>
+        <w:t xml:space="preserve"> (</w:t>
+      </w:r>
+      <w:proofErr w:type="spellStart"/>
+      <w:r>
+        <w:rPr>
+          <w:rFonts w:hint="eastAsia"/>
+          <w:sz w:val="16"/>
+        </w:rPr>
+        <w:t>Foreach</w:t>
+      </w:r>
+      <w:proofErr w:type="spellEnd"/>
+      <w:r>
+        <w:rPr>
+          <w:rFonts w:hint="eastAsia"/>
+          <w:sz w:val="16"/>
+        </w:rPr>
+        <w:t>문)</w:t>
+      </w:r>
+    </w:p>
+    <w:p>
+      <w:pPr>
+        <w:rPr>
+          <w:sz w:val="16"/>
+        </w:rPr>
+      </w:pPr>
+      <w:r>
+        <w:rPr>
+          <w:sz w:val="16"/>
+        </w:rPr>
+        <w:tab/>
+      </w:r>
+      <w:proofErr w:type="spellStart"/>
+      <w:proofErr w:type="gramStart"/>
+      <w:r>
+        <w:rPr>
+          <w:sz w:val="16"/>
+        </w:rPr>
+        <w:t>Foreach</w:t>
+      </w:r>
+      <w:proofErr w:type="spellEnd"/>
+      <w:r>
+        <w:rPr>
+          <w:sz w:val="16"/>
+        </w:rPr>
+        <w:t>(</w:t>
+      </w:r>
+      <w:proofErr w:type="spellStart"/>
+      <w:proofErr w:type="gramEnd"/>
+      <w:r>
+        <w:rPr>
+          <w:sz w:val="16"/>
+        </w:rPr>
+        <w:t>SHPReader.SHPData</w:t>
+      </w:r>
+      <w:proofErr w:type="spellEnd"/>
+      <w:r>
+        <w:rPr>
+          <w:sz w:val="16"/>
+        </w:rPr>
+        <w:t xml:space="preserve"> list in </w:t>
+      </w:r>
+      <w:proofErr w:type="spellStart"/>
+      <w:r>
+        <w:rPr>
+          <w:sz w:val="16"/>
+        </w:rPr>
+        <w:t>allLayers</w:t>
+      </w:r>
+      <w:proofErr w:type="spellEnd"/>
+      <w:r>
+        <w:rPr>
+          <w:sz w:val="16"/>
+        </w:rPr>
+        <w:t>[0].</w:t>
+      </w:r>
+      <w:proofErr w:type="spellStart"/>
+      <w:r>
+        <w:rPr>
+          <w:sz w:val="16"/>
+        </w:rPr>
+        <w:t>SHPData</w:t>
+      </w:r>
+      <w:proofErr w:type="spellEnd"/>
+      <w:r>
+        <w:rPr>
+          <w:sz w:val="16"/>
+        </w:rPr>
+        <w:t>)</w:t>
+      </w:r>
+    </w:p>
+    <w:p>
+      <w:pPr>
+        <w:rPr>
+          <w:sz w:val="16"/>
+        </w:rPr>
+      </w:pPr>
+      <w:r>
+        <w:rPr>
+          <w:sz w:val="16"/>
+        </w:rPr>
+        <w:tab/>
+        <w:t>{</w:t>
+      </w:r>
+    </w:p>
+    <w:p>
+      <w:pPr>
+        <w:rPr>
+          <w:sz w:val="16"/>
+        </w:rPr>
+      </w:pPr>
+      <w:r>
+        <w:rPr>
+          <w:sz w:val="16"/>
+        </w:rPr>
+        <w:tab/>
+      </w:r>
+      <w:r>
+        <w:rPr>
+          <w:sz w:val="16"/>
+        </w:rPr>
+        <w:tab/>
+      </w:r>
+      <w:proofErr w:type="spellStart"/>
+      <w:proofErr w:type="gramStart"/>
+      <w:r>
+        <w:rPr>
+          <w:sz w:val="16"/>
+        </w:rPr>
+        <w:t>List.DBFData</w:t>
+      </w:r>
+      <w:proofErr w:type="spellEnd"/>
+      <w:r>
+        <w:rPr>
+          <w:sz w:val="16"/>
+        </w:rPr>
+        <w:t>[</w:t>
+      </w:r>
+      <w:proofErr w:type="gramEnd"/>
+      <w:r>
+        <w:rPr>
+          <w:sz w:val="16"/>
+        </w:rPr>
+        <w:t>“</w:t>
+      </w:r>
+      <w:proofErr w:type="spellStart"/>
+      <w:r>
+        <w:rPr>
+          <w:sz w:val="16"/>
+        </w:rPr>
+        <w:t>NodeType</w:t>
+      </w:r>
+      <w:proofErr w:type="spellEnd"/>
+      <w:r>
+        <w:rPr>
+          <w:sz w:val="16"/>
+        </w:rPr>
+        <w:t>”];</w:t>
+      </w:r>
+    </w:p>
+    <w:p>
+      <w:pPr>
+        <w:rPr>
+          <w:sz w:val="16"/>
+        </w:rPr>
+      </w:pPr>
+      <w:r>
+        <w:rPr>
+          <w:sz w:val="16"/>
+        </w:rPr>
+        <w:tab/>
+        <w:t>}</w:t>
+      </w:r>
+    </w:p>
+    <w:p>
+      <w:pPr>
+        <w:ind w:firstLine="800"/>
+        <w:rPr>
+          <w:rFonts w:hint="eastAsia"/>
+          <w:sz w:val="16"/>
+        </w:rPr>
+      </w:pPr>
+      <w:r>
+        <w:rPr>
+          <w:sz w:val="16"/>
+        </w:rPr>
+        <w:t>Ex</w:t>
+      </w:r>
+      <w:r>
+        <w:rPr>
+          <w:sz w:val="16"/>
+        </w:rPr>
+        <w:t xml:space="preserve"> 2</w:t>
+      </w:r>
+      <w:r>
+        <w:rPr>
+          <w:sz w:val="16"/>
+        </w:rPr>
+        <w:t xml:space="preserve">&gt; </w:t>
+      </w:r>
+      <w:proofErr w:type="spellStart"/>
+      <w:r>
+        <w:rPr>
+          <w:sz w:val="16"/>
+        </w:rPr>
+        <w:t>A</w:t>
+      </w:r>
+      <w:r>
+        <w:rPr>
+          <w:sz w:val="16"/>
+        </w:rPr>
+        <w:t>2_LINK</w:t>
+      </w:r>
+      <w:proofErr w:type="spellEnd"/>
+      <w:r>
+        <w:rPr>
+          <w:rFonts w:hint="eastAsia"/>
+          <w:sz w:val="16"/>
+        </w:rPr>
+        <w:t xml:space="preserve">의 </w:t>
+      </w:r>
+      <w:r>
+        <w:rPr>
+          <w:rFonts w:hint="eastAsia"/>
+          <w:sz w:val="16"/>
+        </w:rPr>
+        <w:t>특정 속성값(ID)을 가지는 객체를 찾을 때</w:t>
+      </w:r>
+      <w:r>
+        <w:rPr>
+          <w:rFonts w:hint="eastAsia"/>
+          <w:sz w:val="16"/>
+        </w:rPr>
+        <w:t xml:space="preserve"> (</w:t>
+      </w:r>
+      <w:r>
+        <w:rPr>
+          <w:sz w:val="16"/>
+        </w:rPr>
+        <w:t>For</w:t>
+      </w:r>
+      <w:r>
+        <w:rPr>
+          <w:rFonts w:hint="eastAsia"/>
+          <w:sz w:val="16"/>
+        </w:rPr>
+        <w:t>문)</w:t>
+      </w:r>
+      <w:bookmarkStart w:id="7" w:name="_GoBack"/>
+      <w:bookmarkEnd w:id="7"/>
+    </w:p>
+    <w:p>
+      <w:pPr>
+        <w:ind w:firstLine="800"/>
+        <w:rPr>
+          <w:sz w:val="16"/>
+        </w:rPr>
+      </w:pPr>
+      <w:proofErr w:type="gramStart"/>
+      <w:r>
+        <w:rPr>
+          <w:sz w:val="16"/>
+        </w:rPr>
+        <w:t>For(</w:t>
+      </w:r>
+      <w:proofErr w:type="spellStart"/>
+      <w:proofErr w:type="gramEnd"/>
+      <w:r>
+        <w:rPr>
+          <w:sz w:val="16"/>
+        </w:rPr>
+        <w:t>int</w:t>
+      </w:r>
+      <w:proofErr w:type="spellEnd"/>
+      <w:r>
+        <w:rPr>
+          <w:sz w:val="16"/>
+        </w:rPr>
+        <w:t xml:space="preserve"> </w:t>
+      </w:r>
+      <w:proofErr w:type="spellStart"/>
+      <w:r>
+        <w:rPr>
+          <w:sz w:val="16"/>
+        </w:rPr>
+        <w:t>i</w:t>
+      </w:r>
+      <w:proofErr w:type="spellEnd"/>
+      <w:r>
+        <w:rPr>
+          <w:sz w:val="16"/>
+        </w:rPr>
+        <w:t xml:space="preserve"> =0; I &lt; </w:t>
+      </w:r>
+      <w:proofErr w:type="spellStart"/>
+      <w:r>
+        <w:rPr>
+          <w:sz w:val="16"/>
+        </w:rPr>
+        <w:t>allLayers</w:t>
+      </w:r>
+      <w:proofErr w:type="spellEnd"/>
+      <w:r>
+        <w:rPr>
+          <w:sz w:val="16"/>
+        </w:rPr>
+        <w:t>[1].</w:t>
+      </w:r>
+      <w:proofErr w:type="spellStart"/>
+      <w:r>
+        <w:rPr>
+          <w:sz w:val="16"/>
+        </w:rPr>
+        <w:t>SHPData.Count</w:t>
+      </w:r>
+      <w:proofErr w:type="spellEnd"/>
+      <w:r>
+        <w:rPr>
+          <w:sz w:val="16"/>
+        </w:rPr>
+        <w:t xml:space="preserve">(); </w:t>
+      </w:r>
+      <w:proofErr w:type="spellStart"/>
+      <w:r>
+        <w:rPr>
+          <w:sz w:val="16"/>
+        </w:rPr>
+        <w:t>i</w:t>
+      </w:r>
+      <w:proofErr w:type="spellEnd"/>
+      <w:r>
+        <w:rPr>
+          <w:sz w:val="16"/>
+        </w:rPr>
+        <w:t>++)</w:t>
+      </w:r>
+    </w:p>
+    <w:p>
+      <w:pPr>
+        <w:rPr>
+          <w:sz w:val="16"/>
+        </w:rPr>
+      </w:pPr>
+      <w:r>
+        <w:rPr>
+          <w:sz w:val="16"/>
+        </w:rPr>
+        <w:tab/>
+        <w:t>{</w:t>
+      </w:r>
+    </w:p>
+    <w:p>
+      <w:pPr>
+        <w:rPr>
+          <w:rFonts w:hint="eastAsia"/>
+          <w:sz w:val="16"/>
+        </w:rPr>
+      </w:pPr>
+      <w:r>
+        <w:rPr>
+          <w:sz w:val="16"/>
+        </w:rPr>
+        <w:tab/>
+      </w:r>
+      <w:r>
+        <w:rPr>
+          <w:sz w:val="16"/>
+        </w:rPr>
+        <w:tab/>
+        <w:t>if</w:t>
+      </w:r>
+      <w:r>
+        <w:rPr>
+          <w:rFonts w:hint="eastAsia"/>
+          <w:sz w:val="16"/>
+        </w:rPr>
+        <w:t>(</w:t>
+      </w:r>
+      <w:proofErr w:type="spellStart"/>
+      <w:r>
+        <w:rPr>
+          <w:sz w:val="16"/>
+        </w:rPr>
+        <w:t>allLayers</w:t>
+      </w:r>
+      <w:proofErr w:type="spellEnd"/>
+      <w:r>
+        <w:rPr>
+          <w:sz w:val="16"/>
+        </w:rPr>
+        <w:t>[1]</w:t>
+      </w:r>
+      <w:proofErr w:type="gramStart"/>
+      <w:r>
+        <w:rPr>
+          <w:sz w:val="16"/>
+        </w:rPr>
+        <w:t>.</w:t>
+      </w:r>
+      <w:proofErr w:type="spellStart"/>
+      <w:r>
+        <w:rPr>
+          <w:sz w:val="16"/>
+        </w:rPr>
+        <w:t>SHPData</w:t>
+      </w:r>
+      <w:proofErr w:type="spellEnd"/>
+      <w:proofErr w:type="gramEnd"/>
+      <w:r>
+        <w:rPr>
+          <w:sz w:val="16"/>
+        </w:rPr>
+        <w:t>[</w:t>
+      </w:r>
+      <w:proofErr w:type="spellStart"/>
+      <w:r>
+        <w:rPr>
+          <w:sz w:val="16"/>
+        </w:rPr>
+        <w:t>i</w:t>
+      </w:r>
+      <w:proofErr w:type="spellEnd"/>
+      <w:r>
+        <w:rPr>
+          <w:sz w:val="16"/>
+        </w:rPr>
+        <w:t>]</w:t>
+      </w:r>
+      <w:r>
+        <w:rPr>
+          <w:sz w:val="16"/>
+        </w:rPr>
+        <w:t>.</w:t>
+      </w:r>
+      <w:proofErr w:type="spellStart"/>
+      <w:r>
+        <w:rPr>
+          <w:sz w:val="16"/>
+        </w:rPr>
+        <w:t>DBFData</w:t>
+      </w:r>
+      <w:proofErr w:type="spellEnd"/>
+      <w:r>
+        <w:rPr>
+          <w:sz w:val="16"/>
+        </w:rPr>
+        <w:t>[“ID”].</w:t>
+      </w:r>
+      <w:proofErr w:type="spellStart"/>
+      <w:r>
+        <w:rPr>
+          <w:sz w:val="16"/>
+        </w:rPr>
+        <w:t>ToString</w:t>
+      </w:r>
+      <w:proofErr w:type="spellEnd"/>
+      <w:r>
+        <w:rPr>
+          <w:sz w:val="16"/>
+        </w:rPr>
+        <w:t>() == “</w:t>
+      </w:r>
+      <w:r>
+        <w:rPr>
+          <w:rFonts w:hint="eastAsia"/>
+          <w:sz w:val="16"/>
+        </w:rPr>
+        <w:t xml:space="preserve">조회할 </w:t>
+      </w:r>
+      <w:r>
+        <w:rPr>
+          <w:sz w:val="16"/>
+        </w:rPr>
+        <w:t>ID”</w:t>
+      </w:r>
+      <w:r>
+        <w:rPr>
+          <w:rFonts w:hint="eastAsia"/>
+          <w:sz w:val="16"/>
+        </w:rPr>
+        <w:t>)</w:t>
+      </w:r>
+    </w:p>
+    <w:p>
+      <w:pPr>
+        <w:rPr>
+          <w:sz w:val="16"/>
+        </w:rPr>
+      </w:pPr>
+      <w:r>
+        <w:rPr>
+          <w:sz w:val="16"/>
+        </w:rPr>
+        <w:tab/>
+        <w:t>}</w:t>
+      </w:r>
+    </w:p>
+    <w:p>
+      <w:pPr>
+        <w:ind w:firstLine="800"/>
+        <w:rPr>
+          <w:rFonts w:hint="eastAsia"/>
+          <w:sz w:val="16"/>
+        </w:rPr>
+      </w:pPr>
+    </w:p>
+    <w:p>
+      <w:pPr>
+        <w:rPr>
+          <w:rFonts w:hint="eastAsia"/>
+          <w:sz w:val="16"/>
+        </w:rPr>
+      </w:pPr>
+    </w:p>
+    <w:p>
+      <w:pPr>
+        <w:pStyle w:val="a6"/>
+        <w:ind w:leftChars="0"/>
+        <w:rPr>
+          <w:rFonts w:hint="eastAsia"/>
+        </w:rPr>
+      </w:pPr>
     </w:p>
     <w:sectPr>
       <w:footerReference w:type="default" r:id="rId18"/>
@@ -7165,7 +7896,7 @@
         <w:szCs w:val="24"/>
         <w:lang w:val="ko-KR"/>
       </w:rPr>
-      <w:t>10</w:t>
+      <w:t>11</w:t>
     </w:r>
     <w:r>
       <w:rPr>
@@ -9428,7 +10159,7 @@
 </file>
 
 <file path=customXml/itemProps1.xml><?xml version="1.0" encoding="utf-8"?>
-<ds:datastoreItem xmlns:ds="http://schemas.openxmlformats.org/officeDocument/2006/customXml" ds:itemID="{B1D3D50F-1D1B-42A0-B344-9F6EAEADEFB3}">
+<ds:datastoreItem xmlns:ds="http://schemas.openxmlformats.org/officeDocument/2006/customXml" ds:itemID="{5D562D64-7067-4A7A-9034-E07ADC0F05EA}">
   <ds:schemaRefs>
     <ds:schemaRef ds:uri="http://schemas.openxmlformats.org/officeDocument/2006/bibliography"/>
   </ds:schemaRefs>

</xml_diff>